<commit_message>
commit-2:resolucion ejercicio 3_a y b + codigo
</commit_message>
<xml_diff>
--- a/TP01_Calatayud_Alex_Gabriel.docx
+++ b/TP01_Calatayud_Alex_Gabriel.docx
@@ -1160,12 +1160,48 @@
           <w:caps w:val="0"/>
           <w:smallCaps w:val="0"/>
           <w:noProof w:val="0"/>
-          <w:color w:val="70AD47" w:themeColor="accent6" w:themeTint="FF" w:themeShade="FF"/>
+          <w:color w:val="000000" w:themeColor="text1" w:themeTint="FF" w:themeShade="FF"/>
+          <w:sz w:val="24"/>
+          <w:szCs w:val="24"/>
+          <w:highlight w:val="cyan"/>
+          <w:lang w:val="es-ES"/>
+        </w:rPr>
+        <w:t>Ejercicio 2</w:t>
+      </w:r>
+      <w:r>
+        <w:rPr>
+          <w:rFonts w:ascii="Calibri" w:hAnsi="Calibri" w:eastAsia="Calibri" w:cs="Calibri"/>
+          <w:b w:val="1"/>
+          <w:bCs w:val="1"/>
+          <w:i w:val="0"/>
+          <w:iCs w:val="0"/>
+          <w:caps w:val="0"/>
+          <w:smallCaps w:val="0"/>
+          <w:noProof w:val="0"/>
+          <w:color w:val="000000" w:themeColor="text1" w:themeTint="FF" w:themeShade="FF"/>
+          <w:sz w:val="24"/>
+          <w:szCs w:val="24"/>
+          <w:highlight w:val="cyan"/>
+          <w:lang w:val="es-ES"/>
+        </w:rPr>
+        <w:t>:</w:t>
+      </w:r>
+      <w:r>
+        <w:rPr>
+          <w:rFonts w:ascii="Calibri" w:hAnsi="Calibri" w:eastAsia="Calibri" w:cs="Calibri"/>
+          <w:b w:val="1"/>
+          <w:bCs w:val="1"/>
+          <w:i w:val="0"/>
+          <w:iCs w:val="0"/>
+          <w:caps w:val="0"/>
+          <w:smallCaps w:val="0"/>
+          <w:noProof w:val="0"/>
+          <w:color w:val="000000" w:themeColor="text1" w:themeTint="FF" w:themeShade="FF"/>
           <w:sz w:val="24"/>
           <w:szCs w:val="24"/>
           <w:lang w:val="es-ES"/>
         </w:rPr>
-        <w:t>Ejercicio 2:</w:t>
+        <w:t xml:space="preserve"> </w:t>
       </w:r>
       <w:r>
         <w:rPr>
@@ -1182,7 +1218,7 @@
           <w:szCs w:val="24"/>
           <w:lang w:val="es-ES"/>
         </w:rPr>
-        <w:t xml:space="preserve"> Evaluar la siguiente expresión:</w:t>
+        <w:t>Evaluar la siguiente expresión:</w:t>
       </w:r>
     </w:p>
     <w:p>
@@ -1760,7 +1796,7 @@
             </w:pPr>
             <w:r>
               <w:drawing>
-                <wp:inline wp14:editId="303990D8" wp14:anchorId="7F032D15">
+                <wp:inline wp14:editId="29F6FB9E" wp14:anchorId="7F032D15">
                   <wp:extent cx="4167188" cy="595312"/>
                   <wp:effectExtent l="0" t="0" r="0" b="0"/>
                   <wp:docPr id="1583467982" name="" title=""/>
@@ -1775,7 +1811,7 @@
                           <pic:cNvPicPr/>
                         </pic:nvPicPr>
                         <pic:blipFill>
-                          <a:blip r:embed="R2ed6d44ff88c4181">
+                          <a:blip r:embed="Rcaa7462e482c46fc">
                             <a:extLst>
                               <a:ext xmlns:a="http://schemas.openxmlformats.org/drawingml/2006/main" uri="{28A0092B-C50C-407E-A947-70E740481C1C}">
                                 <a14:useLocalDpi val="0"/>
@@ -1827,7 +1863,7 @@
             </w:pPr>
             <w:r>
               <w:drawing>
-                <wp:inline wp14:editId="2807FC25" wp14:anchorId="32E218B3">
+                <wp:inline wp14:editId="7D11F222" wp14:anchorId="32E218B3">
                   <wp:extent cx="962025" cy="533400"/>
                   <wp:effectExtent l="0" t="0" r="0" b="0"/>
                   <wp:docPr id="2122155893" name="" title=""/>
@@ -1842,7 +1878,7 @@
                           <pic:cNvPicPr/>
                         </pic:nvPicPr>
                         <pic:blipFill>
-                          <a:blip r:embed="Re7ef824e9b094b18">
+                          <a:blip r:embed="R48c9a96fa9e84b77">
                             <a:extLst>
                               <a:ext xmlns:a="http://schemas.openxmlformats.org/drawingml/2006/main" uri="{28A0092B-C50C-407E-A947-70E740481C1C}">
                                 <a14:useLocalDpi val="0"/>
@@ -1896,6 +1932,1688 @@
         <w:rPr/>
       </w:pPr>
     </w:p>
+    <w:p>
+      <w:pPr>
+        <w:jc w:val="both"/>
+        <w:rPr>
+          <w:rFonts w:ascii="Calibri" w:hAnsi="Calibri" w:eastAsia="Calibri" w:cs="Calibri"/>
+          <w:b w:val="0"/>
+          <w:bCs w:val="0"/>
+          <w:i w:val="0"/>
+          <w:iCs w:val="0"/>
+          <w:caps w:val="0"/>
+          <w:smallCaps w:val="0"/>
+          <w:noProof w:val="0"/>
+          <w:color w:val="000000" w:themeColor="text1" w:themeTint="FF" w:themeShade="FF"/>
+          <w:sz w:val="22"/>
+          <w:szCs w:val="22"/>
+          <w:lang w:val="es-ES"/>
+        </w:rPr>
+      </w:pPr>
+      <w:r>
+        <w:rPr>
+          <w:rFonts w:ascii="Calibri" w:hAnsi="Calibri" w:eastAsia="Calibri" w:cs="Calibri"/>
+          <w:b w:val="1"/>
+          <w:bCs w:val="1"/>
+          <w:i w:val="0"/>
+          <w:iCs w:val="0"/>
+          <w:caps w:val="0"/>
+          <w:smallCaps w:val="0"/>
+          <w:noProof w:val="0"/>
+          <w:color w:val="000000" w:themeColor="text1" w:themeTint="FF" w:themeShade="FF"/>
+          <w:sz w:val="22"/>
+          <w:szCs w:val="22"/>
+          <w:highlight w:val="cyan"/>
+          <w:lang w:val="es-ES"/>
+        </w:rPr>
+        <w:t>Ejercicio 4</w:t>
+      </w:r>
+      <w:r>
+        <w:rPr>
+          <w:rFonts w:ascii="Calibri" w:hAnsi="Calibri" w:eastAsia="Calibri" w:cs="Calibri"/>
+          <w:b w:val="0"/>
+          <w:bCs w:val="0"/>
+          <w:i w:val="0"/>
+          <w:iCs w:val="0"/>
+          <w:caps w:val="0"/>
+          <w:smallCaps w:val="0"/>
+          <w:noProof w:val="0"/>
+          <w:color w:val="000000" w:themeColor="text1" w:themeTint="FF" w:themeShade="FF"/>
+          <w:sz w:val="22"/>
+          <w:szCs w:val="22"/>
+          <w:highlight w:val="cyan"/>
+          <w:lang w:val="es-ES"/>
+        </w:rPr>
+        <w:t>:</w:t>
+      </w:r>
+      <w:r>
+        <w:rPr>
+          <w:rFonts w:ascii="Calibri" w:hAnsi="Calibri" w:eastAsia="Calibri" w:cs="Calibri"/>
+          <w:b w:val="0"/>
+          <w:bCs w:val="0"/>
+          <w:i w:val="0"/>
+          <w:iCs w:val="0"/>
+          <w:caps w:val="0"/>
+          <w:smallCaps w:val="0"/>
+          <w:noProof w:val="0"/>
+          <w:color w:val="000000" w:themeColor="text1" w:themeTint="FF" w:themeShade="FF"/>
+          <w:sz w:val="22"/>
+          <w:szCs w:val="22"/>
+          <w:lang w:val="es-ES"/>
+        </w:rPr>
+        <w:t xml:space="preserve"> </w:t>
+      </w:r>
+      <w:r>
+        <w:rPr>
+          <w:rFonts w:ascii="Calibri" w:hAnsi="Calibri" w:eastAsia="Calibri" w:cs="Calibri"/>
+          <w:b w:val="0"/>
+          <w:bCs w:val="0"/>
+          <w:i w:val="0"/>
+          <w:iCs w:val="0"/>
+          <w:caps w:val="0"/>
+          <w:smallCaps w:val="0"/>
+          <w:noProof w:val="0"/>
+          <w:color w:val="000000" w:themeColor="text1" w:themeTint="FF" w:themeShade="FF"/>
+          <w:sz w:val="22"/>
+          <w:szCs w:val="22"/>
+          <w:lang w:val="es-ES"/>
+        </w:rPr>
+        <w:t xml:space="preserve">Evaluar las siguientes expresiones aritméticas, para lo cual indicar en el caso de las variables, el valor indicado. Luego escribirlas como expresiones algebraicas. </w:t>
+      </w:r>
+    </w:p>
+    <w:p>
+      <w:pPr>
+        <w:spacing w:after="0" w:afterAutospacing="off" w:line="240" w:lineRule="auto"/>
+        <w:jc w:val="both"/>
+        <w:rPr>
+          <w:rFonts w:ascii="Calibri" w:hAnsi="Calibri" w:eastAsia="Calibri" w:cs="Calibri"/>
+          <w:b w:val="0"/>
+          <w:bCs w:val="0"/>
+          <w:i w:val="0"/>
+          <w:iCs w:val="0"/>
+          <w:caps w:val="0"/>
+          <w:smallCaps w:val="0"/>
+          <w:noProof w:val="0"/>
+          <w:color w:val="000000" w:themeColor="text1" w:themeTint="FF" w:themeShade="FF"/>
+          <w:sz w:val="22"/>
+          <w:szCs w:val="22"/>
+          <w:lang w:val="es-ES"/>
+        </w:rPr>
+      </w:pPr>
+      <w:r>
+        <w:rPr>
+          <w:rFonts w:ascii="Calibri" w:hAnsi="Calibri" w:eastAsia="Calibri" w:cs="Calibri"/>
+          <w:b w:val="1"/>
+          <w:bCs w:val="1"/>
+          <w:i w:val="0"/>
+          <w:iCs w:val="0"/>
+          <w:caps w:val="0"/>
+          <w:smallCaps w:val="0"/>
+          <w:noProof w:val="0"/>
+          <w:color w:val="000000" w:themeColor="text1" w:themeTint="FF" w:themeShade="FF"/>
+          <w:sz w:val="22"/>
+          <w:szCs w:val="22"/>
+          <w:lang w:val="es-ES"/>
+        </w:rPr>
+        <w:t xml:space="preserve">a) </w:t>
+      </w:r>
+    </w:p>
+    <w:p>
+      <w:pPr>
+        <w:spacing w:after="0" w:afterAutospacing="off" w:line="240" w:lineRule="auto"/>
+        <w:jc w:val="center"/>
+        <w:rPr>
+          <w:rFonts w:ascii="Calibri" w:hAnsi="Calibri" w:eastAsia="Calibri" w:cs="Calibri"/>
+          <w:b w:val="0"/>
+          <w:bCs w:val="0"/>
+          <w:i w:val="0"/>
+          <w:iCs w:val="0"/>
+          <w:caps w:val="0"/>
+          <w:smallCaps w:val="0"/>
+          <w:noProof w:val="0"/>
+          <w:color w:val="000000" w:themeColor="text1" w:themeTint="FF" w:themeShade="FF"/>
+          <w:sz w:val="22"/>
+          <w:szCs w:val="22"/>
+          <w:lang w:val="es-ES"/>
+        </w:rPr>
+      </w:pPr>
+      <w:r>
+        <w:rPr>
+          <w:rFonts w:ascii="Calibri" w:hAnsi="Calibri" w:eastAsia="Calibri" w:cs="Calibri"/>
+          <w:b w:val="1"/>
+          <w:bCs w:val="1"/>
+          <w:i w:val="0"/>
+          <w:iCs w:val="0"/>
+          <w:caps w:val="0"/>
+          <w:smallCaps w:val="0"/>
+          <w:noProof w:val="0"/>
+          <w:color w:val="000000" w:themeColor="text1" w:themeTint="FF" w:themeShade="FF"/>
+          <w:sz w:val="22"/>
+          <w:szCs w:val="22"/>
+          <w:lang w:val="es-ES"/>
+        </w:rPr>
+        <w:t xml:space="preserve">b ^ 2 – 4 * a * c </w:t>
+      </w:r>
+      <w:r>
+        <w:tab/>
+      </w:r>
+      <w:r>
+        <w:tab/>
+      </w:r>
+      <w:r>
+        <w:rPr>
+          <w:rFonts w:ascii="Calibri" w:hAnsi="Calibri" w:eastAsia="Calibri" w:cs="Calibri"/>
+          <w:b w:val="0"/>
+          <w:bCs w:val="0"/>
+          <w:i w:val="0"/>
+          <w:iCs w:val="0"/>
+          <w:caps w:val="0"/>
+          <w:smallCaps w:val="0"/>
+          <w:noProof w:val="0"/>
+          <w:color w:val="000000" w:themeColor="text1" w:themeTint="FF" w:themeShade="FF"/>
+          <w:sz w:val="22"/>
+          <w:szCs w:val="22"/>
+          <w:lang w:val="es-ES"/>
+        </w:rPr>
+        <w:t>a= 2, b=4, c=1</w:t>
+      </w:r>
+    </w:p>
+    <w:p>
+      <w:pPr>
+        <w:spacing w:after="0" w:afterAutospacing="off" w:line="240" w:lineRule="auto"/>
+        <w:jc w:val="center"/>
+        <w:rPr>
+          <w:rFonts w:ascii="Calibri" w:hAnsi="Calibri" w:eastAsia="Calibri" w:cs="Calibri"/>
+          <w:b w:val="0"/>
+          <w:bCs w:val="0"/>
+          <w:i w:val="0"/>
+          <w:iCs w:val="0"/>
+          <w:caps w:val="0"/>
+          <w:smallCaps w:val="0"/>
+          <w:noProof w:val="0"/>
+          <w:color w:val="000000" w:themeColor="text1" w:themeTint="FF" w:themeShade="FF"/>
+          <w:sz w:val="22"/>
+          <w:szCs w:val="22"/>
+          <w:lang w:val="es-ES"/>
+        </w:rPr>
+      </w:pPr>
+    </w:p>
+    <w:tbl>
+      <w:tblPr>
+        <w:tblStyle w:val="Tablaconcuadrcula"/>
+        <w:tblW w:w="0" w:type="auto"/>
+        <w:tblBorders>
+          <w:top w:val="single" w:sz="6"/>
+          <w:left w:val="single" w:sz="6"/>
+          <w:bottom w:val="single" w:sz="6"/>
+          <w:right w:val="single" w:sz="6"/>
+        </w:tblBorders>
+        <w:tblLayout w:type="fixed"/>
+        <w:tblLook w:val="06A0" w:firstRow="1" w:lastRow="0" w:firstColumn="1" w:lastColumn="0" w:noHBand="1" w:noVBand="1"/>
+      </w:tblPr>
+      <w:tblGrid>
+        <w:gridCol w:w="4245"/>
+        <w:gridCol w:w="4245"/>
+      </w:tblGrid>
+      <w:tr>
+        <w:trPr>
+          <w:trHeight w:val="300"/>
+        </w:trPr>
+        <w:tc>
+          <w:tcPr>
+            <w:tcW w:w="4245" w:type="dxa"/>
+            <w:tcMar>
+              <w:left w:w="105" w:type="dxa"/>
+              <w:right w:w="105" w:type="dxa"/>
+            </w:tcMar>
+            <w:vAlign w:val="top"/>
+          </w:tcPr>
+          <w:p>
+            <w:pPr>
+              <w:rPr>
+                <w:rFonts w:ascii="Calibri" w:hAnsi="Calibri" w:eastAsia="Calibri" w:cs="Calibri"/>
+                <w:b w:val="0"/>
+                <w:bCs w:val="0"/>
+                <w:i w:val="0"/>
+                <w:iCs w:val="0"/>
+                <w:sz w:val="22"/>
+                <w:szCs w:val="22"/>
+                <w:lang w:val="es-ES"/>
+              </w:rPr>
+            </w:pPr>
+            <w:r>
+              <w:rPr>
+                <w:rFonts w:ascii="Calibri" w:hAnsi="Calibri" w:eastAsia="Calibri" w:cs="Calibri"/>
+                <w:b w:val="0"/>
+                <w:bCs w:val="0"/>
+                <w:i w:val="0"/>
+                <w:iCs w:val="0"/>
+                <w:sz w:val="22"/>
+                <w:szCs w:val="22"/>
+                <w:lang w:val="es-ES"/>
+              </w:rPr>
+              <w:t>Aritmética</w:t>
+            </w:r>
+          </w:p>
+        </w:tc>
+        <w:tc>
+          <w:tcPr>
+            <w:tcW w:w="4245" w:type="dxa"/>
+            <w:tcMar>
+              <w:left w:w="105" w:type="dxa"/>
+              <w:right w:w="105" w:type="dxa"/>
+            </w:tcMar>
+            <w:vAlign w:val="top"/>
+          </w:tcPr>
+          <w:p>
+            <w:pPr>
+              <w:rPr>
+                <w:rFonts w:ascii="Calibri" w:hAnsi="Calibri" w:eastAsia="Calibri" w:cs="Calibri"/>
+                <w:b w:val="0"/>
+                <w:bCs w:val="0"/>
+                <w:i w:val="0"/>
+                <w:iCs w:val="0"/>
+                <w:sz w:val="22"/>
+                <w:szCs w:val="22"/>
+                <w:lang w:val="es-ES"/>
+              </w:rPr>
+            </w:pPr>
+            <w:r>
+              <w:rPr>
+                <w:rFonts w:ascii="Calibri" w:hAnsi="Calibri" w:eastAsia="Calibri" w:cs="Calibri"/>
+                <w:b w:val="0"/>
+                <w:bCs w:val="0"/>
+                <w:i w:val="0"/>
+                <w:iCs w:val="0"/>
+                <w:sz w:val="22"/>
+                <w:szCs w:val="22"/>
+                <w:lang w:val="es-ES"/>
+              </w:rPr>
+              <w:t>Algebraica</w:t>
+            </w:r>
+          </w:p>
+        </w:tc>
+      </w:tr>
+      <w:tr>
+        <w:trPr>
+          <w:trHeight w:val="300"/>
+        </w:trPr>
+        <w:tc>
+          <w:tcPr>
+            <w:tcW w:w="4245" w:type="dxa"/>
+            <w:tcMar>
+              <w:left w:w="105" w:type="dxa"/>
+              <w:right w:w="105" w:type="dxa"/>
+            </w:tcMar>
+            <w:vAlign w:val="top"/>
+          </w:tcPr>
+          <w:p>
+            <w:pPr>
+              <w:spacing w:after="0" w:afterAutospacing="off" w:line="240" w:lineRule="auto"/>
+              <w:jc w:val="both"/>
+              <w:rPr>
+                <w:rFonts w:ascii="Calibri" w:hAnsi="Calibri" w:eastAsia="Calibri" w:cs="Calibri"/>
+                <w:b w:val="0"/>
+                <w:bCs w:val="0"/>
+                <w:i w:val="0"/>
+                <w:iCs w:val="0"/>
+                <w:sz w:val="22"/>
+                <w:szCs w:val="22"/>
+                <w:lang w:val="es-ES"/>
+              </w:rPr>
+            </w:pPr>
+            <w:r>
+              <w:rPr>
+                <w:rFonts w:ascii="Calibri" w:hAnsi="Calibri" w:eastAsia="Calibri" w:cs="Calibri"/>
+                <w:b w:val="1"/>
+                <w:bCs w:val="1"/>
+                <w:i w:val="0"/>
+                <w:iCs w:val="0"/>
+                <w:sz w:val="22"/>
+                <w:szCs w:val="22"/>
+                <w:lang w:val="es-ES"/>
+              </w:rPr>
+              <w:t>b ^ 2 – 4 * a * c</w:t>
+            </w:r>
+          </w:p>
+          <w:p>
+            <w:pPr>
+              <w:spacing w:after="0" w:afterAutospacing="off" w:line="240" w:lineRule="auto"/>
+              <w:jc w:val="both"/>
+              <w:rPr>
+                <w:rFonts w:ascii="Calibri" w:hAnsi="Calibri" w:eastAsia="Calibri" w:cs="Calibri"/>
+                <w:b w:val="0"/>
+                <w:bCs w:val="0"/>
+                <w:i w:val="0"/>
+                <w:iCs w:val="0"/>
+                <w:sz w:val="22"/>
+                <w:szCs w:val="22"/>
+                <w:lang w:val="es-ES"/>
+              </w:rPr>
+            </w:pPr>
+            <w:r>
+              <w:rPr>
+                <w:rFonts w:ascii="Calibri" w:hAnsi="Calibri" w:eastAsia="Calibri" w:cs="Calibri"/>
+                <w:b w:val="0"/>
+                <w:bCs w:val="0"/>
+                <w:i w:val="0"/>
+                <w:iCs w:val="0"/>
+                <w:sz w:val="22"/>
+                <w:szCs w:val="22"/>
+                <w:lang w:val="es-ES"/>
+              </w:rPr>
+              <w:t>(4 ^ 2) - (4 * 2 * 1)</w:t>
+            </w:r>
+          </w:p>
+          <w:p>
+            <w:pPr>
+              <w:spacing w:after="0" w:afterAutospacing="off" w:line="240" w:lineRule="auto"/>
+              <w:jc w:val="both"/>
+              <w:rPr>
+                <w:rFonts w:ascii="Calibri" w:hAnsi="Calibri" w:eastAsia="Calibri" w:cs="Calibri"/>
+                <w:b w:val="0"/>
+                <w:bCs w:val="0"/>
+                <w:i w:val="0"/>
+                <w:iCs w:val="0"/>
+                <w:sz w:val="22"/>
+                <w:szCs w:val="22"/>
+                <w:lang w:val="es-ES"/>
+              </w:rPr>
+            </w:pPr>
+            <w:r>
+              <w:rPr>
+                <w:rFonts w:ascii="Calibri" w:hAnsi="Calibri" w:eastAsia="Calibri" w:cs="Calibri"/>
+                <w:b w:val="0"/>
+                <w:bCs w:val="0"/>
+                <w:i w:val="0"/>
+                <w:iCs w:val="0"/>
+                <w:sz w:val="22"/>
+                <w:szCs w:val="22"/>
+                <w:lang w:val="es-ES"/>
+              </w:rPr>
+              <w:t>16 – 8</w:t>
+            </w:r>
+          </w:p>
+          <w:p>
+            <w:pPr>
+              <w:spacing w:after="0" w:afterAutospacing="off" w:line="240" w:lineRule="auto"/>
+              <w:jc w:val="both"/>
+              <w:rPr>
+                <w:rFonts w:ascii="Calibri" w:hAnsi="Calibri" w:eastAsia="Calibri" w:cs="Calibri"/>
+                <w:b w:val="0"/>
+                <w:bCs w:val="0"/>
+                <w:i w:val="0"/>
+                <w:iCs w:val="0"/>
+                <w:sz w:val="22"/>
+                <w:szCs w:val="22"/>
+                <w:lang w:val="es-ES"/>
+              </w:rPr>
+            </w:pPr>
+            <w:r>
+              <w:rPr>
+                <w:rFonts w:ascii="Calibri" w:hAnsi="Calibri" w:eastAsia="Calibri" w:cs="Calibri"/>
+                <w:b w:val="0"/>
+                <w:bCs w:val="0"/>
+                <w:i w:val="0"/>
+                <w:iCs w:val="0"/>
+                <w:sz w:val="22"/>
+                <w:szCs w:val="22"/>
+                <w:lang w:val="es-ES"/>
+              </w:rPr>
+              <w:t>8</w:t>
+            </w:r>
+          </w:p>
+        </w:tc>
+        <w:tc>
+          <w:tcPr>
+            <w:tcW w:w="4245" w:type="dxa"/>
+            <w:tcMar>
+              <w:left w:w="105" w:type="dxa"/>
+              <w:right w:w="105" w:type="dxa"/>
+            </w:tcMar>
+            <w:vAlign w:val="top"/>
+          </w:tcPr>
+          <w:p>
+            <w:pPr>
+              <w:pStyle w:val="Normal"/>
+              <w:shd w:val="clear" w:color="auto" w:fill="FFFFFF" w:themeFill="background1"/>
+              <w:spacing w:before="0" w:beforeAutospacing="off" w:after="0" w:afterAutospacing="off"/>
+              <w:rPr>
+                <w:rFonts w:ascii="Cambria Math" w:hAnsi="Cambria Math" w:eastAsia="Cambria Math" w:cs="Cambria Math"/>
+                <w:b w:val="0"/>
+                <w:bCs w:val="0"/>
+                <w:i w:val="1"/>
+                <w:iCs w:val="1"/>
+                <w:caps w:val="0"/>
+                <w:smallCaps w:val="0"/>
+                <w:strike w:val="0"/>
+                <w:dstrike w:val="0"/>
+                <w:sz w:val="22"/>
+                <w:szCs w:val="22"/>
+                <w:u w:val="none"/>
+                <w:lang w:val="x-IV"/>
+              </w:rPr>
+            </w:pPr>
+            <m:oMathPara xmlns:m="http://schemas.openxmlformats.org/officeDocument/2006/math">
+              <m:oMath xmlns:m="http://schemas.openxmlformats.org/officeDocument/2006/math">
+                <m:sSup xmlns:m="http://schemas.openxmlformats.org/officeDocument/2006/math">
+                  <m:sSupPr>
+                    <m:ctrlPr/>
+                  </m:sSupPr>
+                  <m:e>
+                    <m:r>
+                      <m:t>𝑏</m:t>
+                    </m:r>
+                  </m:e>
+                  <m:sup>
+                    <m:r>
+                      <m:t>2</m:t>
+                    </m:r>
+                  </m:sup>
+                </m:sSup>
+                <m:r xmlns:m="http://schemas.openxmlformats.org/officeDocument/2006/math">
+                  <m:t xmlns:m="http://schemas.openxmlformats.org/officeDocument/2006/math">−4</m:t>
+                </m:r>
+                <m:r xmlns:m="http://schemas.openxmlformats.org/officeDocument/2006/math">
+                  <m:t xmlns:m="http://schemas.openxmlformats.org/officeDocument/2006/math">𝑎𝑐</m:t>
+                </m:r>
+              </m:oMath>
+            </m:oMathPara>
+          </w:p>
+          <w:p>
+            <w:pPr>
+              <w:pStyle w:val="Normal"/>
+              <w:shd w:val="clear" w:color="auto" w:fill="FFFFFF" w:themeFill="background1"/>
+              <w:spacing w:before="0" w:beforeAutospacing="off" w:after="0" w:afterAutospacing="off"/>
+              <w:rPr>
+                <w:rFonts w:ascii="Cambria Math" w:hAnsi="Cambria Math" w:eastAsia="Cambria Math" w:cs="Cambria Math"/>
+                <w:b w:val="0"/>
+                <w:bCs w:val="0"/>
+                <w:i w:val="1"/>
+                <w:iCs w:val="1"/>
+                <w:caps w:val="0"/>
+                <w:smallCaps w:val="0"/>
+                <w:strike w:val="0"/>
+                <w:dstrike w:val="0"/>
+                <w:sz w:val="22"/>
+                <w:szCs w:val="22"/>
+                <w:u w:val="none"/>
+                <w:lang w:val="x-IV"/>
+              </w:rPr>
+            </w:pPr>
+            <m:oMathPara xmlns:m="http://schemas.openxmlformats.org/officeDocument/2006/math">
+              <m:oMath xmlns:m="http://schemas.openxmlformats.org/officeDocument/2006/math">
+                <m:sSup xmlns:m="http://schemas.openxmlformats.org/officeDocument/2006/math">
+                  <m:sSupPr>
+                    <m:ctrlPr/>
+                  </m:sSupPr>
+                  <m:e>
+                    <m:r>
+                      <m:t>4</m:t>
+                    </m:r>
+                  </m:e>
+                  <m:sup>
+                    <m:r>
+                      <m:t>2</m:t>
+                    </m:r>
+                  </m:sup>
+                </m:sSup>
+                <m:r xmlns:m="http://schemas.openxmlformats.org/officeDocument/2006/math">
+                  <m:t xmlns:m="http://schemas.openxmlformats.org/officeDocument/2006/math">−4⋅2⋅1</m:t>
+                </m:r>
+              </m:oMath>
+            </m:oMathPara>
+          </w:p>
+          <w:p>
+            <w:pPr>
+              <w:pStyle w:val="Normal"/>
+              <w:shd w:val="clear" w:color="auto" w:fill="FFFFFF" w:themeFill="background1"/>
+              <w:spacing w:before="0" w:beforeAutospacing="off" w:after="0" w:afterAutospacing="off"/>
+              <w:rPr>
+                <w:rFonts w:ascii="Cambria Math" w:hAnsi="Cambria Math" w:eastAsia="Cambria Math" w:cs="Cambria Math"/>
+                <w:b w:val="0"/>
+                <w:bCs w:val="0"/>
+                <w:i w:val="1"/>
+                <w:iCs w:val="1"/>
+                <w:caps w:val="0"/>
+                <w:smallCaps w:val="0"/>
+                <w:strike w:val="0"/>
+                <w:dstrike w:val="0"/>
+                <w:sz w:val="22"/>
+                <w:szCs w:val="22"/>
+                <w:u w:val="none"/>
+                <w:lang w:val="x-IV"/>
+              </w:rPr>
+            </w:pPr>
+            <m:oMathPara xmlns:m="http://schemas.openxmlformats.org/officeDocument/2006/math">
+              <m:oMath xmlns:m="http://schemas.openxmlformats.org/officeDocument/2006/math">
+                <m:r xmlns:m="http://schemas.openxmlformats.org/officeDocument/2006/math">
+                  <m:t xmlns:m="http://schemas.openxmlformats.org/officeDocument/2006/math">16−8 =8 </m:t>
+                </m:r>
+              </m:oMath>
+            </m:oMathPara>
+          </w:p>
+          <w:p>
+            <w:pPr>
+              <w:rPr>
+                <w:rFonts w:ascii="Calibri" w:hAnsi="Calibri" w:eastAsia="Calibri" w:cs="Calibri"/>
+                <w:sz w:val="22"/>
+                <w:szCs w:val="22"/>
+              </w:rPr>
+            </w:pPr>
+          </w:p>
+        </w:tc>
+      </w:tr>
+    </w:tbl>
+    <w:p>
+      <w:pPr>
+        <w:spacing w:after="0" w:afterAutospacing="off" w:line="240" w:lineRule="auto"/>
+        <w:jc w:val="both"/>
+        <w:rPr>
+          <w:rFonts w:ascii="Calibri" w:hAnsi="Calibri" w:eastAsia="Calibri" w:cs="Calibri"/>
+          <w:b w:val="0"/>
+          <w:bCs w:val="0"/>
+          <w:i w:val="0"/>
+          <w:iCs w:val="0"/>
+          <w:caps w:val="0"/>
+          <w:smallCaps w:val="0"/>
+          <w:noProof w:val="0"/>
+          <w:color w:val="000000" w:themeColor="text1" w:themeTint="FF" w:themeShade="FF"/>
+          <w:sz w:val="22"/>
+          <w:szCs w:val="22"/>
+          <w:lang w:val="es-ES"/>
+        </w:rPr>
+      </w:pPr>
+    </w:p>
+    <w:tbl>
+      <w:tblPr>
+        <w:tblStyle w:val="Tablaconcuadrcula"/>
+        <w:tblW w:w="0" w:type="auto"/>
+        <w:tblBorders>
+          <w:top w:val="single" w:sz="6"/>
+          <w:left w:val="single" w:sz="6"/>
+          <w:bottom w:val="single" w:sz="6"/>
+          <w:right w:val="single" w:sz="6"/>
+        </w:tblBorders>
+        <w:tblLayout w:type="fixed"/>
+        <w:tblLook w:val="06A0" w:firstRow="1" w:lastRow="0" w:firstColumn="1" w:lastColumn="0" w:noHBand="1" w:noVBand="1"/>
+      </w:tblPr>
+      <w:tblGrid>
+        <w:gridCol w:w="6735"/>
+        <w:gridCol w:w="1755"/>
+      </w:tblGrid>
+      <w:tr>
+        <w:trPr>
+          <w:trHeight w:val="300"/>
+        </w:trPr>
+        <w:tc>
+          <w:tcPr>
+            <w:tcW w:w="6735" w:type="dxa"/>
+            <w:tcMar>
+              <w:left w:w="105" w:type="dxa"/>
+              <w:right w:w="105" w:type="dxa"/>
+            </w:tcMar>
+            <w:vAlign w:val="top"/>
+          </w:tcPr>
+          <w:p>
+            <w:pPr>
+              <w:rPr>
+                <w:rFonts w:ascii="Calibri" w:hAnsi="Calibri" w:eastAsia="Calibri" w:cs="Calibri"/>
+                <w:b w:val="0"/>
+                <w:bCs w:val="0"/>
+                <w:i w:val="0"/>
+                <w:iCs w:val="0"/>
+                <w:sz w:val="22"/>
+                <w:szCs w:val="22"/>
+                <w:lang w:val="es-ES"/>
+              </w:rPr>
+            </w:pPr>
+            <w:r>
+              <w:rPr>
+                <w:rFonts w:ascii="Calibri" w:hAnsi="Calibri" w:eastAsia="Calibri" w:cs="Calibri"/>
+                <w:b w:val="0"/>
+                <w:bCs w:val="0"/>
+                <w:i w:val="0"/>
+                <w:iCs w:val="0"/>
+                <w:sz w:val="22"/>
+                <w:szCs w:val="22"/>
+                <w:lang w:val="es-ES"/>
+              </w:rPr>
+              <w:t>Captura de processing</w:t>
+            </w:r>
+          </w:p>
+        </w:tc>
+        <w:tc>
+          <w:tcPr>
+            <w:tcW w:w="1755" w:type="dxa"/>
+            <w:tcMar>
+              <w:left w:w="105" w:type="dxa"/>
+              <w:right w:w="105" w:type="dxa"/>
+            </w:tcMar>
+            <w:vAlign w:val="top"/>
+          </w:tcPr>
+          <w:p>
+            <w:pPr>
+              <w:rPr>
+                <w:rFonts w:ascii="Calibri" w:hAnsi="Calibri" w:eastAsia="Calibri" w:cs="Calibri"/>
+                <w:b w:val="0"/>
+                <w:bCs w:val="0"/>
+                <w:i w:val="0"/>
+                <w:iCs w:val="0"/>
+                <w:sz w:val="22"/>
+                <w:szCs w:val="22"/>
+                <w:lang w:val="es-ES"/>
+              </w:rPr>
+            </w:pPr>
+            <w:r>
+              <w:rPr>
+                <w:rFonts w:ascii="Calibri" w:hAnsi="Calibri" w:eastAsia="Calibri" w:cs="Calibri"/>
+                <w:b w:val="0"/>
+                <w:bCs w:val="0"/>
+                <w:i w:val="0"/>
+                <w:iCs w:val="0"/>
+                <w:sz w:val="22"/>
+                <w:szCs w:val="22"/>
+                <w:lang w:val="es-ES"/>
+              </w:rPr>
+              <w:t>Resultado</w:t>
+            </w:r>
+          </w:p>
+        </w:tc>
+      </w:tr>
+      <w:tr>
+        <w:trPr>
+          <w:trHeight w:val="300"/>
+        </w:trPr>
+        <w:tc>
+          <w:tcPr>
+            <w:tcW w:w="6735" w:type="dxa"/>
+            <w:tcMar>
+              <w:left w:w="105" w:type="dxa"/>
+              <w:right w:w="105" w:type="dxa"/>
+            </w:tcMar>
+            <w:vAlign w:val="top"/>
+          </w:tcPr>
+          <w:p>
+            <w:pPr>
+              <w:rPr>
+                <w:rFonts w:ascii="Calibri" w:hAnsi="Calibri" w:eastAsia="Calibri" w:cs="Calibri"/>
+                <w:b w:val="0"/>
+                <w:bCs w:val="0"/>
+                <w:i w:val="0"/>
+                <w:iCs w:val="0"/>
+                <w:sz w:val="22"/>
+                <w:szCs w:val="22"/>
+                <w:lang w:val="es-ES"/>
+              </w:rPr>
+            </w:pPr>
+            <w:r>
+              <w:drawing>
+                <wp:inline wp14:editId="27349397" wp14:anchorId="65A3B9E8">
+                  <wp:extent cx="4084493" cy="638175"/>
+                  <wp:effectExtent l="0" t="0" r="0" b="0"/>
+                  <wp:docPr id="1104480463" name="" title=""/>
+                  <wp:cNvGraphicFramePr>
+                    <a:graphicFrameLocks noChangeAspect="1"/>
+                  </wp:cNvGraphicFramePr>
+                  <a:graphic>
+                    <a:graphicData uri="http://schemas.openxmlformats.org/drawingml/2006/picture">
+                      <pic:pic>
+                        <pic:nvPicPr>
+                          <pic:cNvPr id="0" name=""/>
+                          <pic:cNvPicPr/>
+                        </pic:nvPicPr>
+                        <pic:blipFill>
+                          <a:blip r:embed="R3c2995ddad234cdf">
+                            <a:extLst>
+                              <a:ext xmlns:a="http://schemas.openxmlformats.org/drawingml/2006/main" uri="{28A0092B-C50C-407E-A947-70E740481C1C}">
+                                <a14:useLocalDpi val="0"/>
+                              </a:ext>
+                            </a:extLst>
+                          </a:blip>
+                          <a:stretch>
+                            <a:fillRect/>
+                          </a:stretch>
+                        </pic:blipFill>
+                        <pic:spPr>
+                          <a:xfrm>
+                            <a:off x="0" y="0"/>
+                            <a:ext cx="4084493" cy="638175"/>
+                          </a:xfrm>
+                          <a:prstGeom prst="rect">
+                            <a:avLst/>
+                          </a:prstGeom>
+                        </pic:spPr>
+                      </pic:pic>
+                    </a:graphicData>
+                  </a:graphic>
+                </wp:inline>
+              </w:drawing>
+            </w:r>
+          </w:p>
+        </w:tc>
+        <w:tc>
+          <w:tcPr>
+            <w:tcW w:w="1755" w:type="dxa"/>
+            <w:tcMar>
+              <w:left w:w="105" w:type="dxa"/>
+              <w:right w:w="105" w:type="dxa"/>
+            </w:tcMar>
+            <w:vAlign w:val="top"/>
+          </w:tcPr>
+          <w:p>
+            <w:pPr>
+              <w:rPr>
+                <w:rFonts w:ascii="Calibri" w:hAnsi="Calibri" w:eastAsia="Calibri" w:cs="Calibri"/>
+                <w:b w:val="0"/>
+                <w:bCs w:val="0"/>
+                <w:i w:val="0"/>
+                <w:iCs w:val="0"/>
+                <w:sz w:val="22"/>
+                <w:szCs w:val="22"/>
+                <w:lang w:val="es-ES"/>
+              </w:rPr>
+            </w:pPr>
+            <w:r>
+              <w:drawing>
+                <wp:inline wp14:editId="065520DB" wp14:anchorId="09793D91">
+                  <wp:extent cx="1000125" cy="590550"/>
+                  <wp:effectExtent l="0" t="0" r="0" b="0"/>
+                  <wp:docPr id="1350461324" name="" title=""/>
+                  <wp:cNvGraphicFramePr>
+                    <a:graphicFrameLocks noChangeAspect="1"/>
+                  </wp:cNvGraphicFramePr>
+                  <a:graphic>
+                    <a:graphicData uri="http://schemas.openxmlformats.org/drawingml/2006/picture">
+                      <pic:pic>
+                        <pic:nvPicPr>
+                          <pic:cNvPr id="0" name=""/>
+                          <pic:cNvPicPr/>
+                        </pic:nvPicPr>
+                        <pic:blipFill>
+                          <a:blip r:embed="Ra2be5d3c4b75407a">
+                            <a:extLst>
+                              <a:ext xmlns:a="http://schemas.openxmlformats.org/drawingml/2006/main" uri="{28A0092B-C50C-407E-A947-70E740481C1C}">
+                                <a14:useLocalDpi val="0"/>
+                              </a:ext>
+                            </a:extLst>
+                          </a:blip>
+                          <a:stretch>
+                            <a:fillRect/>
+                          </a:stretch>
+                        </pic:blipFill>
+                        <pic:spPr>
+                          <a:xfrm>
+                            <a:off x="0" y="0"/>
+                            <a:ext cx="1000125" cy="590550"/>
+                          </a:xfrm>
+                          <a:prstGeom prst="rect">
+                            <a:avLst/>
+                          </a:prstGeom>
+                        </pic:spPr>
+                      </pic:pic>
+                    </a:graphicData>
+                  </a:graphic>
+                </wp:inline>
+              </w:drawing>
+            </w:r>
+          </w:p>
+        </w:tc>
+      </w:tr>
+    </w:tbl>
+    <w:p>
+      <w:pPr>
+        <w:spacing w:after="0" w:afterAutospacing="off" w:line="240" w:lineRule="auto"/>
+        <w:ind w:left="0"/>
+        <w:jc w:val="both"/>
+        <w:rPr>
+          <w:rFonts w:ascii="Times New Roman" w:hAnsi="Times New Roman" w:eastAsia="Times New Roman" w:cs="Times New Roman"/>
+          <w:b w:val="0"/>
+          <w:bCs w:val="0"/>
+          <w:i w:val="0"/>
+          <w:iCs w:val="0"/>
+          <w:caps w:val="0"/>
+          <w:smallCaps w:val="0"/>
+          <w:noProof w:val="0"/>
+          <w:color w:val="000000" w:themeColor="text1" w:themeTint="FF" w:themeShade="FF"/>
+          <w:sz w:val="20"/>
+          <w:szCs w:val="20"/>
+          <w:lang w:val="es-ES"/>
+        </w:rPr>
+      </w:pPr>
+    </w:p>
+    <w:p>
+      <w:pPr>
+        <w:spacing w:before="0" w:beforeAutospacing="off" w:after="0" w:afterAutospacing="off" w:line="259" w:lineRule="auto"/>
+        <w:ind w:left="0" w:right="0"/>
+        <w:jc w:val="both"/>
+        <w:rPr>
+          <w:rFonts w:ascii="Calibri" w:hAnsi="Calibri" w:eastAsia="Calibri" w:cs="Calibri"/>
+          <w:b w:val="0"/>
+          <w:bCs w:val="0"/>
+          <w:i w:val="0"/>
+          <w:iCs w:val="0"/>
+          <w:caps w:val="0"/>
+          <w:smallCaps w:val="0"/>
+          <w:noProof w:val="0"/>
+          <w:color w:val="000000" w:themeColor="text1" w:themeTint="FF" w:themeShade="FF"/>
+          <w:sz w:val="22"/>
+          <w:szCs w:val="22"/>
+          <w:lang w:val="es-ES"/>
+        </w:rPr>
+      </w:pPr>
+    </w:p>
+    <w:p>
+      <w:pPr>
+        <w:spacing w:before="0" w:beforeAutospacing="off" w:after="0" w:afterAutospacing="off" w:line="259" w:lineRule="auto"/>
+        <w:ind w:left="0" w:right="0"/>
+        <w:jc w:val="both"/>
+        <w:rPr>
+          <w:rFonts w:ascii="Calibri" w:hAnsi="Calibri" w:eastAsia="Calibri" w:cs="Calibri"/>
+          <w:b w:val="0"/>
+          <w:bCs w:val="0"/>
+          <w:i w:val="0"/>
+          <w:iCs w:val="0"/>
+          <w:caps w:val="0"/>
+          <w:smallCaps w:val="0"/>
+          <w:noProof w:val="0"/>
+          <w:color w:val="000000" w:themeColor="text1" w:themeTint="FF" w:themeShade="FF"/>
+          <w:sz w:val="22"/>
+          <w:szCs w:val="22"/>
+          <w:lang w:val="es-ES"/>
+        </w:rPr>
+      </w:pPr>
+      <w:r>
+        <w:rPr>
+          <w:rFonts w:ascii="Calibri" w:hAnsi="Calibri" w:eastAsia="Calibri" w:cs="Calibri"/>
+          <w:b w:val="1"/>
+          <w:bCs w:val="1"/>
+          <w:i w:val="0"/>
+          <w:iCs w:val="0"/>
+          <w:caps w:val="0"/>
+          <w:smallCaps w:val="0"/>
+          <w:noProof w:val="0"/>
+          <w:color w:val="000000" w:themeColor="text1" w:themeTint="FF" w:themeShade="FF"/>
+          <w:sz w:val="22"/>
+          <w:szCs w:val="22"/>
+          <w:lang w:val="es-ES"/>
+        </w:rPr>
+        <w:t xml:space="preserve">b) </w:t>
+      </w:r>
+    </w:p>
+    <w:p>
+      <w:pPr>
+        <w:spacing w:before="0" w:beforeAutospacing="off" w:after="0" w:afterAutospacing="off" w:line="259" w:lineRule="auto"/>
+        <w:ind w:left="0" w:right="0"/>
+        <w:jc w:val="center"/>
+        <w:rPr>
+          <w:rFonts w:ascii="Calibri" w:hAnsi="Calibri" w:eastAsia="Calibri" w:cs="Calibri"/>
+          <w:b w:val="0"/>
+          <w:bCs w:val="0"/>
+          <w:i w:val="0"/>
+          <w:iCs w:val="0"/>
+          <w:caps w:val="0"/>
+          <w:smallCaps w:val="0"/>
+          <w:noProof w:val="0"/>
+          <w:color w:val="000000" w:themeColor="text1" w:themeTint="FF" w:themeShade="FF"/>
+          <w:sz w:val="22"/>
+          <w:szCs w:val="22"/>
+          <w:lang w:val="es-ES"/>
+        </w:rPr>
+      </w:pPr>
+      <w:r>
+        <w:rPr>
+          <w:rFonts w:ascii="Calibri" w:hAnsi="Calibri" w:eastAsia="Calibri" w:cs="Calibri"/>
+          <w:b w:val="1"/>
+          <w:bCs w:val="1"/>
+          <w:i w:val="0"/>
+          <w:iCs w:val="0"/>
+          <w:caps w:val="0"/>
+          <w:smallCaps w:val="0"/>
+          <w:noProof w:val="0"/>
+          <w:color w:val="000000" w:themeColor="text1" w:themeTint="FF" w:themeShade="FF"/>
+          <w:sz w:val="22"/>
+          <w:szCs w:val="22"/>
+          <w:lang w:val="es-ES"/>
+        </w:rPr>
+        <w:t>3 * X ^ 4 – 5 * X ^ 3 + X 12 – 17</w:t>
+      </w:r>
+      <w:r>
+        <w:rPr>
+          <w:rFonts w:ascii="Calibri" w:hAnsi="Calibri" w:eastAsia="Calibri" w:cs="Calibri"/>
+          <w:b w:val="0"/>
+          <w:bCs w:val="0"/>
+          <w:i w:val="0"/>
+          <w:iCs w:val="0"/>
+          <w:caps w:val="0"/>
+          <w:smallCaps w:val="0"/>
+          <w:noProof w:val="0"/>
+          <w:color w:val="000000" w:themeColor="text1" w:themeTint="FF" w:themeShade="FF"/>
+          <w:sz w:val="22"/>
+          <w:szCs w:val="22"/>
+          <w:lang w:val="es-ES"/>
+        </w:rPr>
+        <w:t xml:space="preserve"> </w:t>
+      </w:r>
+      <w:r>
+        <w:tab/>
+      </w:r>
+      <w:r>
+        <w:tab/>
+      </w:r>
+      <w:r>
+        <w:rPr>
+          <w:rFonts w:ascii="Calibri" w:hAnsi="Calibri" w:eastAsia="Calibri" w:cs="Calibri"/>
+          <w:b w:val="0"/>
+          <w:bCs w:val="0"/>
+          <w:i w:val="0"/>
+          <w:iCs w:val="0"/>
+          <w:caps w:val="0"/>
+          <w:smallCaps w:val="0"/>
+          <w:noProof w:val="0"/>
+          <w:color w:val="000000" w:themeColor="text1" w:themeTint="FF" w:themeShade="FF"/>
+          <w:sz w:val="22"/>
+          <w:szCs w:val="22"/>
+          <w:lang w:val="es-ES"/>
+        </w:rPr>
+        <w:t>x=5</w:t>
+      </w:r>
+    </w:p>
+    <w:tbl>
+      <w:tblPr>
+        <w:tblStyle w:val="Tablaconcuadrcula"/>
+        <w:tblW w:w="0" w:type="auto"/>
+        <w:tblBorders>
+          <w:top w:val="single" w:sz="6"/>
+          <w:left w:val="single" w:sz="6"/>
+          <w:bottom w:val="single" w:sz="6"/>
+          <w:right w:val="single" w:sz="6"/>
+        </w:tblBorders>
+        <w:tblLayout w:type="fixed"/>
+        <w:tblLook w:val="06A0" w:firstRow="1" w:lastRow="0" w:firstColumn="1" w:lastColumn="0" w:noHBand="1" w:noVBand="1"/>
+      </w:tblPr>
+      <w:tblGrid>
+        <w:gridCol w:w="4245"/>
+        <w:gridCol w:w="4245"/>
+      </w:tblGrid>
+      <w:tr>
+        <w:trPr>
+          <w:trHeight w:val="300"/>
+        </w:trPr>
+        <w:tc>
+          <w:tcPr>
+            <w:tcW w:w="4245" w:type="dxa"/>
+            <w:tcMar>
+              <w:left w:w="105" w:type="dxa"/>
+              <w:right w:w="105" w:type="dxa"/>
+            </w:tcMar>
+            <w:vAlign w:val="top"/>
+          </w:tcPr>
+          <w:p>
+            <w:pPr>
+              <w:rPr>
+                <w:rFonts w:ascii="Calibri" w:hAnsi="Calibri" w:eastAsia="Calibri" w:cs="Calibri"/>
+                <w:b w:val="0"/>
+                <w:bCs w:val="0"/>
+                <w:i w:val="0"/>
+                <w:iCs w:val="0"/>
+                <w:sz w:val="22"/>
+                <w:szCs w:val="22"/>
+                <w:lang w:val="es-ES"/>
+              </w:rPr>
+            </w:pPr>
+            <w:r>
+              <w:rPr>
+                <w:rFonts w:ascii="Calibri" w:hAnsi="Calibri" w:eastAsia="Calibri" w:cs="Calibri"/>
+                <w:b w:val="0"/>
+                <w:bCs w:val="0"/>
+                <w:i w:val="0"/>
+                <w:iCs w:val="0"/>
+                <w:sz w:val="22"/>
+                <w:szCs w:val="22"/>
+                <w:lang w:val="es-ES"/>
+              </w:rPr>
+              <w:t>Aritmética</w:t>
+            </w:r>
+          </w:p>
+        </w:tc>
+        <w:tc>
+          <w:tcPr>
+            <w:tcW w:w="4245" w:type="dxa"/>
+            <w:tcMar>
+              <w:left w:w="105" w:type="dxa"/>
+              <w:right w:w="105" w:type="dxa"/>
+            </w:tcMar>
+            <w:vAlign w:val="top"/>
+          </w:tcPr>
+          <w:p>
+            <w:pPr>
+              <w:rPr>
+                <w:rFonts w:ascii="Calibri" w:hAnsi="Calibri" w:eastAsia="Calibri" w:cs="Calibri"/>
+                <w:b w:val="0"/>
+                <w:bCs w:val="0"/>
+                <w:i w:val="0"/>
+                <w:iCs w:val="0"/>
+                <w:sz w:val="22"/>
+                <w:szCs w:val="22"/>
+                <w:lang w:val="es-ES"/>
+              </w:rPr>
+            </w:pPr>
+            <w:r>
+              <w:rPr>
+                <w:rFonts w:ascii="Calibri" w:hAnsi="Calibri" w:eastAsia="Calibri" w:cs="Calibri"/>
+                <w:b w:val="0"/>
+                <w:bCs w:val="0"/>
+                <w:i w:val="0"/>
+                <w:iCs w:val="0"/>
+                <w:sz w:val="22"/>
+                <w:szCs w:val="22"/>
+                <w:lang w:val="es-ES"/>
+              </w:rPr>
+              <w:t>Algebraica</w:t>
+            </w:r>
+          </w:p>
+        </w:tc>
+      </w:tr>
+      <w:tr>
+        <w:trPr>
+          <w:trHeight w:val="300"/>
+        </w:trPr>
+        <w:tc>
+          <w:tcPr>
+            <w:tcW w:w="4245" w:type="dxa"/>
+            <w:tcMar>
+              <w:left w:w="105" w:type="dxa"/>
+              <w:right w:w="105" w:type="dxa"/>
+            </w:tcMar>
+            <w:vAlign w:val="top"/>
+          </w:tcPr>
+          <w:p>
+            <w:pPr>
+              <w:spacing w:before="0" w:beforeAutospacing="off" w:after="0" w:afterAutospacing="off" w:line="259" w:lineRule="auto"/>
+              <w:ind w:left="0" w:right="0"/>
+              <w:jc w:val="both"/>
+              <w:rPr>
+                <w:rFonts w:ascii="Calibri" w:hAnsi="Calibri" w:eastAsia="Calibri" w:cs="Calibri"/>
+                <w:b w:val="0"/>
+                <w:bCs w:val="0"/>
+                <w:i w:val="0"/>
+                <w:iCs w:val="0"/>
+                <w:sz w:val="22"/>
+                <w:szCs w:val="22"/>
+                <w:lang w:val="es-ES"/>
+              </w:rPr>
+            </w:pPr>
+            <w:r>
+              <w:rPr>
+                <w:rFonts w:ascii="Calibri" w:hAnsi="Calibri" w:eastAsia="Calibri" w:cs="Calibri"/>
+                <w:b w:val="1"/>
+                <w:bCs w:val="1"/>
+                <w:i w:val="0"/>
+                <w:iCs w:val="0"/>
+                <w:sz w:val="22"/>
+                <w:szCs w:val="22"/>
+                <w:lang w:val="es-ES"/>
+              </w:rPr>
+              <w:t>3 * X ^ 4 – 5 * X ^ 3 + X 12 – 17</w:t>
+            </w:r>
+          </w:p>
+          <w:p>
+            <w:pPr>
+              <w:spacing w:after="0" w:afterAutospacing="off"/>
+              <w:jc w:val="both"/>
+              <w:rPr>
+                <w:rFonts w:ascii="Calibri" w:hAnsi="Calibri" w:eastAsia="Calibri" w:cs="Calibri"/>
+                <w:b w:val="0"/>
+                <w:bCs w:val="0"/>
+                <w:i w:val="0"/>
+                <w:iCs w:val="0"/>
+                <w:sz w:val="22"/>
+                <w:szCs w:val="22"/>
+                <w:lang w:val="es-ES"/>
+              </w:rPr>
+            </w:pPr>
+            <w:r>
+              <w:rPr>
+                <w:rFonts w:ascii="Calibri" w:hAnsi="Calibri" w:eastAsia="Calibri" w:cs="Calibri"/>
+                <w:b w:val="0"/>
+                <w:bCs w:val="0"/>
+                <w:i w:val="0"/>
+                <w:iCs w:val="0"/>
+                <w:sz w:val="22"/>
+                <w:szCs w:val="22"/>
+                <w:lang w:val="es-ES"/>
+              </w:rPr>
+              <w:t>(3*(5^4)) - (5 * (5^3)) + (5*12) - 17</w:t>
+            </w:r>
+          </w:p>
+          <w:p>
+            <w:pPr>
+              <w:spacing w:after="0" w:afterAutospacing="off"/>
+              <w:jc w:val="both"/>
+              <w:rPr>
+                <w:rFonts w:ascii="Calibri" w:hAnsi="Calibri" w:eastAsia="Calibri" w:cs="Calibri"/>
+                <w:b w:val="0"/>
+                <w:bCs w:val="0"/>
+                <w:i w:val="0"/>
+                <w:iCs w:val="0"/>
+                <w:sz w:val="22"/>
+                <w:szCs w:val="22"/>
+                <w:lang w:val="es-ES"/>
+              </w:rPr>
+            </w:pPr>
+            <w:r>
+              <w:rPr>
+                <w:rFonts w:ascii="Calibri" w:hAnsi="Calibri" w:eastAsia="Calibri" w:cs="Calibri"/>
+                <w:b w:val="0"/>
+                <w:bCs w:val="0"/>
+                <w:i w:val="0"/>
+                <w:iCs w:val="0"/>
+                <w:sz w:val="22"/>
+                <w:szCs w:val="22"/>
+                <w:lang w:val="es-ES"/>
+              </w:rPr>
+              <w:t>1875 – 625 + 60 – 17</w:t>
+            </w:r>
+          </w:p>
+          <w:p>
+            <w:pPr>
+              <w:spacing w:after="0" w:afterAutospacing="off"/>
+              <w:ind w:left="0" w:firstLine="0"/>
+              <w:jc w:val="both"/>
+              <w:rPr>
+                <w:rFonts w:ascii="Calibri" w:hAnsi="Calibri" w:eastAsia="Calibri" w:cs="Calibri"/>
+                <w:b w:val="0"/>
+                <w:bCs w:val="0"/>
+                <w:i w:val="0"/>
+                <w:iCs w:val="0"/>
+                <w:sz w:val="22"/>
+                <w:szCs w:val="22"/>
+                <w:lang w:val="es-ES"/>
+              </w:rPr>
+            </w:pPr>
+            <w:r>
+              <w:rPr>
+                <w:rFonts w:ascii="Calibri" w:hAnsi="Calibri" w:eastAsia="Calibri" w:cs="Calibri"/>
+                <w:b w:val="0"/>
+                <w:bCs w:val="0"/>
+                <w:i w:val="0"/>
+                <w:iCs w:val="0"/>
+                <w:sz w:val="22"/>
+                <w:szCs w:val="22"/>
+                <w:lang w:val="es-ES"/>
+              </w:rPr>
+              <w:t>1293</w:t>
+            </w:r>
+          </w:p>
+        </w:tc>
+        <w:tc>
+          <w:tcPr>
+            <w:tcW w:w="4245" w:type="dxa"/>
+            <w:tcMar>
+              <w:left w:w="105" w:type="dxa"/>
+              <w:right w:w="105" w:type="dxa"/>
+            </w:tcMar>
+            <w:vAlign w:val="top"/>
+          </w:tcPr>
+          <w:p>
+            <w:pPr>
+              <w:pStyle w:val="Normal"/>
+              <w:shd w:val="clear" w:color="auto" w:fill="FFFFFF" w:themeFill="background1"/>
+              <w:spacing w:before="0" w:beforeAutospacing="off" w:after="0" w:afterAutospacing="off"/>
+              <w:rPr>
+                <w:rFonts w:ascii="Cambria Math" w:hAnsi="Cambria Math" w:eastAsia="Cambria Math" w:cs="Cambria Math"/>
+                <w:b w:val="0"/>
+                <w:bCs w:val="0"/>
+                <w:i w:val="1"/>
+                <w:iCs w:val="1"/>
+                <w:caps w:val="0"/>
+                <w:smallCaps w:val="0"/>
+                <w:strike w:val="0"/>
+                <w:dstrike w:val="0"/>
+                <w:sz w:val="22"/>
+                <w:szCs w:val="22"/>
+                <w:u w:val="none"/>
+                <w:lang w:val="x-IV"/>
+              </w:rPr>
+            </w:pPr>
+            <m:oMathPara xmlns:m="http://schemas.openxmlformats.org/officeDocument/2006/math">
+              <m:oMath xmlns:m="http://schemas.openxmlformats.org/officeDocument/2006/math">
+                <m:r xmlns:m="http://schemas.openxmlformats.org/officeDocument/2006/math">
+                  <m:t xmlns:m="http://schemas.openxmlformats.org/officeDocument/2006/math">3</m:t>
+                </m:r>
+                <m:sSup xmlns:m="http://schemas.openxmlformats.org/officeDocument/2006/math">
+                  <m:sSupPr>
+                    <m:ctrlPr/>
+                  </m:sSupPr>
+                  <m:e>
+                    <m:r>
+                      <m:t>𝑥</m:t>
+                    </m:r>
+                  </m:e>
+                  <m:sup>
+                    <m:r>
+                      <m:t>4</m:t>
+                    </m:r>
+                  </m:sup>
+                </m:sSup>
+                <m:r xmlns:m="http://schemas.openxmlformats.org/officeDocument/2006/math">
+                  <m:t xmlns:m="http://schemas.openxmlformats.org/officeDocument/2006/math">−</m:t>
+                </m:r>
+                <m:r xmlns:m="http://schemas.openxmlformats.org/officeDocument/2006/math">
+                  <m:t xmlns:m="http://schemas.openxmlformats.org/officeDocument/2006/math">5</m:t>
+                </m:r>
+                <m:sSup xmlns:m="http://schemas.openxmlformats.org/officeDocument/2006/math">
+                  <m:sSupPr>
+                    <m:ctrlPr/>
+                  </m:sSupPr>
+                  <m:e>
+                    <m:r>
+                      <m:t>𝑥</m:t>
+                    </m:r>
+                  </m:e>
+                  <m:sup>
+                    <m:r>
+                      <m:t>3</m:t>
+                    </m:r>
+                  </m:sup>
+                </m:sSup>
+                <m:r xmlns:m="http://schemas.openxmlformats.org/officeDocument/2006/math">
+                  <m:t xmlns:m="http://schemas.openxmlformats.org/officeDocument/2006/math">+</m:t>
+                </m:r>
+                <m:sSup xmlns:m="http://schemas.openxmlformats.org/officeDocument/2006/math">
+                  <m:sSupPr>
+                    <m:ctrlPr/>
+                  </m:sSupPr>
+                  <m:e>
+                    <m:r>
+                      <m:t>𝑥</m:t>
+                    </m:r>
+                  </m:e>
+                  <m:sup>
+                    <m:r>
+                      <m:t>12</m:t>
+                    </m:r>
+                  </m:sup>
+                </m:sSup>
+                <m:r xmlns:m="http://schemas.openxmlformats.org/officeDocument/2006/math">
+                  <m:t xmlns:m="http://schemas.openxmlformats.org/officeDocument/2006/math">−</m:t>
+                </m:r>
+                <m:r xmlns:m="http://schemas.openxmlformats.org/officeDocument/2006/math">
+                  <m:t xmlns:m="http://schemas.openxmlformats.org/officeDocument/2006/math">17</m:t>
+                </m:r>
+              </m:oMath>
+            </m:oMathPara>
+          </w:p>
+          <w:p>
+            <w:pPr>
+              <w:pStyle w:val="Normal"/>
+              <w:shd w:val="clear" w:color="auto" w:fill="FFFFFF" w:themeFill="background1"/>
+              <w:spacing w:before="0" w:beforeAutospacing="off" w:after="0" w:afterAutospacing="off"/>
+              <w:rPr>
+                <w:rFonts w:ascii="Cambria Math" w:hAnsi="Cambria Math" w:eastAsia="Cambria Math" w:cs="Cambria Math"/>
+                <w:b w:val="0"/>
+                <w:bCs w:val="0"/>
+                <w:i w:val="1"/>
+                <w:iCs w:val="1"/>
+                <w:caps w:val="0"/>
+                <w:smallCaps w:val="0"/>
+                <w:strike w:val="0"/>
+                <w:dstrike w:val="0"/>
+                <w:sz w:val="22"/>
+                <w:szCs w:val="22"/>
+                <w:u w:val="none"/>
+                <w:lang w:val="x-IV"/>
+              </w:rPr>
+            </w:pPr>
+            <m:oMathPara xmlns:m="http://schemas.openxmlformats.org/officeDocument/2006/math">
+              <m:oMath xmlns:m="http://schemas.openxmlformats.org/officeDocument/2006/math">
+                <m:r xmlns:m="http://schemas.openxmlformats.org/officeDocument/2006/math">
+                  <m:t xmlns:m="http://schemas.openxmlformats.org/officeDocument/2006/math">3⋅</m:t>
+                </m:r>
+                <m:sSup xmlns:m="http://schemas.openxmlformats.org/officeDocument/2006/math">
+                  <m:sSupPr>
+                    <m:ctrlPr/>
+                  </m:sSupPr>
+                  <m:e>
+                    <m:r>
+                      <m:t>5</m:t>
+                    </m:r>
+                  </m:e>
+                  <m:sup>
+                    <m:r>
+                      <m:t>4</m:t>
+                    </m:r>
+                  </m:sup>
+                </m:sSup>
+                <m:r xmlns:m="http://schemas.openxmlformats.org/officeDocument/2006/math">
+                  <m:t xmlns:m="http://schemas.openxmlformats.org/officeDocument/2006/math">−5⋅</m:t>
+                </m:r>
+                <m:sSup xmlns:m="http://schemas.openxmlformats.org/officeDocument/2006/math">
+                  <m:sSupPr>
+                    <m:ctrlPr/>
+                  </m:sSupPr>
+                  <m:e>
+                    <m:r>
+                      <m:t>5</m:t>
+                    </m:r>
+                  </m:e>
+                  <m:sup>
+                    <m:r>
+                      <m:t>3</m:t>
+                    </m:r>
+                  </m:sup>
+                </m:sSup>
+                <m:r xmlns:m="http://schemas.openxmlformats.org/officeDocument/2006/math">
+                  <m:t xmlns:m="http://schemas.openxmlformats.org/officeDocument/2006/math">+5⋅12−17</m:t>
+                </m:r>
+              </m:oMath>
+            </m:oMathPara>
+          </w:p>
+          <w:p>
+            <w:pPr>
+              <w:rPr>
+                <w:rFonts w:ascii="Calibri" w:hAnsi="Calibri" w:eastAsia="Calibri" w:cs="Calibri"/>
+                <w:sz w:val="22"/>
+                <w:szCs w:val="22"/>
+              </w:rPr>
+            </w:pPr>
+            <m:oMathPara xmlns:m="http://schemas.openxmlformats.org/officeDocument/2006/math">
+              <m:oMath xmlns:m="http://schemas.openxmlformats.org/officeDocument/2006/math">
+                <m:r xmlns:m="http://schemas.openxmlformats.org/officeDocument/2006/math">
+                  <m:t xmlns:m="http://schemas.openxmlformats.org/officeDocument/2006/math">1875 </m:t>
+                </m:r>
+                <m:r xmlns:m="http://schemas.openxmlformats.org/officeDocument/2006/math">
+                  <m:t xmlns:m="http://schemas.openxmlformats.org/officeDocument/2006/math">−</m:t>
+                </m:r>
+                <m:r xmlns:m="http://schemas.openxmlformats.org/officeDocument/2006/math">
+                  <m:t xmlns:m="http://schemas.openxmlformats.org/officeDocument/2006/math"> 625+60 </m:t>
+                </m:r>
+                <m:r xmlns:m="http://schemas.openxmlformats.org/officeDocument/2006/math">
+                  <m:t xmlns:m="http://schemas.openxmlformats.org/officeDocument/2006/math">−</m:t>
+                </m:r>
+                <m:r xmlns:m="http://schemas.openxmlformats.org/officeDocument/2006/math">
+                  <m:t xmlns:m="http://schemas.openxmlformats.org/officeDocument/2006/math"> 17 </m:t>
+                </m:r>
+              </m:oMath>
+            </m:oMathPara>
+          </w:p>
+          <w:p>
+            <w:pPr>
+              <w:rPr>
+                <w:rFonts w:ascii="Calibri" w:hAnsi="Calibri" w:eastAsia="Calibri" w:cs="Calibri"/>
+                <w:sz w:val="22"/>
+                <w:szCs w:val="22"/>
+              </w:rPr>
+            </w:pPr>
+            <m:oMathPara xmlns:m="http://schemas.openxmlformats.org/officeDocument/2006/math">
+              <m:oMath xmlns:m="http://schemas.openxmlformats.org/officeDocument/2006/math">
+                <m:r xmlns:m="http://schemas.openxmlformats.org/officeDocument/2006/math">
+                  <m:t xmlns:m="http://schemas.openxmlformats.org/officeDocument/2006/math">1293 </m:t>
+                </m:r>
+              </m:oMath>
+            </m:oMathPara>
+          </w:p>
+        </w:tc>
+      </w:tr>
+    </w:tbl>
+    <w:p>
+      <w:pPr>
+        <w:spacing w:after="0" w:afterAutospacing="off"/>
+        <w:ind w:left="0" w:firstLine="0"/>
+        <w:jc w:val="both"/>
+        <w:rPr>
+          <w:rFonts w:ascii="Calibri" w:hAnsi="Calibri" w:eastAsia="Calibri" w:cs="Calibri"/>
+          <w:b w:val="0"/>
+          <w:bCs w:val="0"/>
+          <w:i w:val="0"/>
+          <w:iCs w:val="0"/>
+          <w:caps w:val="0"/>
+          <w:smallCaps w:val="0"/>
+          <w:noProof w:val="0"/>
+          <w:color w:val="000000" w:themeColor="text1" w:themeTint="FF" w:themeShade="FF"/>
+          <w:sz w:val="22"/>
+          <w:szCs w:val="22"/>
+          <w:lang w:val="es-ES"/>
+        </w:rPr>
+      </w:pPr>
+    </w:p>
+    <w:tbl>
+      <w:tblPr>
+        <w:tblStyle w:val="Tablaconcuadrcula"/>
+        <w:tblW w:w="0" w:type="auto"/>
+        <w:tblBorders>
+          <w:top w:val="single" w:sz="6"/>
+          <w:left w:val="single" w:sz="6"/>
+          <w:bottom w:val="single" w:sz="6"/>
+          <w:right w:val="single" w:sz="6"/>
+        </w:tblBorders>
+        <w:tblLayout w:type="fixed"/>
+        <w:tblLook w:val="06A0" w:firstRow="1" w:lastRow="0" w:firstColumn="1" w:lastColumn="0" w:noHBand="1" w:noVBand="1"/>
+      </w:tblPr>
+      <w:tblGrid>
+        <w:gridCol w:w="6767"/>
+        <w:gridCol w:w="1723"/>
+      </w:tblGrid>
+      <w:tr>
+        <w:trPr>
+          <w:trHeight w:val="300"/>
+        </w:trPr>
+        <w:tc>
+          <w:tcPr>
+            <w:tcW w:w="6767" w:type="dxa"/>
+            <w:tcMar>
+              <w:left w:w="105" w:type="dxa"/>
+              <w:right w:w="105" w:type="dxa"/>
+            </w:tcMar>
+            <w:vAlign w:val="top"/>
+          </w:tcPr>
+          <w:p>
+            <w:pPr>
+              <w:rPr>
+                <w:rFonts w:ascii="Calibri" w:hAnsi="Calibri" w:eastAsia="Calibri" w:cs="Calibri"/>
+                <w:b w:val="0"/>
+                <w:bCs w:val="0"/>
+                <w:i w:val="0"/>
+                <w:iCs w:val="0"/>
+                <w:sz w:val="22"/>
+                <w:szCs w:val="22"/>
+                <w:lang w:val="es-ES"/>
+              </w:rPr>
+            </w:pPr>
+            <w:r>
+              <w:rPr>
+                <w:rFonts w:ascii="Calibri" w:hAnsi="Calibri" w:eastAsia="Calibri" w:cs="Calibri"/>
+                <w:b w:val="0"/>
+                <w:bCs w:val="0"/>
+                <w:i w:val="0"/>
+                <w:iCs w:val="0"/>
+                <w:sz w:val="22"/>
+                <w:szCs w:val="22"/>
+                <w:lang w:val="es-ES"/>
+              </w:rPr>
+              <w:t>Captura processing</w:t>
+            </w:r>
+          </w:p>
+        </w:tc>
+        <w:tc>
+          <w:tcPr>
+            <w:tcW w:w="1723" w:type="dxa"/>
+            <w:tcMar>
+              <w:left w:w="105" w:type="dxa"/>
+              <w:right w:w="105" w:type="dxa"/>
+            </w:tcMar>
+            <w:vAlign w:val="top"/>
+          </w:tcPr>
+          <w:p>
+            <w:pPr>
+              <w:rPr>
+                <w:rFonts w:ascii="Calibri" w:hAnsi="Calibri" w:eastAsia="Calibri" w:cs="Calibri"/>
+                <w:b w:val="0"/>
+                <w:bCs w:val="0"/>
+                <w:i w:val="0"/>
+                <w:iCs w:val="0"/>
+                <w:sz w:val="22"/>
+                <w:szCs w:val="22"/>
+                <w:lang w:val="es-ES"/>
+              </w:rPr>
+            </w:pPr>
+            <w:r>
+              <w:rPr>
+                <w:rFonts w:ascii="Calibri" w:hAnsi="Calibri" w:eastAsia="Calibri" w:cs="Calibri"/>
+                <w:b w:val="0"/>
+                <w:bCs w:val="0"/>
+                <w:i w:val="0"/>
+                <w:iCs w:val="0"/>
+                <w:sz w:val="22"/>
+                <w:szCs w:val="22"/>
+                <w:lang w:val="es-ES"/>
+              </w:rPr>
+              <w:t>Resultado</w:t>
+            </w:r>
+          </w:p>
+        </w:tc>
+      </w:tr>
+      <w:tr>
+        <w:trPr>
+          <w:trHeight w:val="1035"/>
+        </w:trPr>
+        <w:tc>
+          <w:tcPr>
+            <w:tcW w:w="6767" w:type="dxa"/>
+            <w:tcMar>
+              <w:left w:w="105" w:type="dxa"/>
+              <w:right w:w="105" w:type="dxa"/>
+            </w:tcMar>
+            <w:vAlign w:val="top"/>
+          </w:tcPr>
+          <w:p>
+            <w:pPr>
+              <w:rPr>
+                <w:rFonts w:ascii="Calibri" w:hAnsi="Calibri" w:eastAsia="Calibri" w:cs="Calibri"/>
+                <w:b w:val="0"/>
+                <w:bCs w:val="0"/>
+                <w:i w:val="0"/>
+                <w:iCs w:val="0"/>
+                <w:sz w:val="22"/>
+                <w:szCs w:val="22"/>
+                <w:lang w:val="es-ES"/>
+              </w:rPr>
+            </w:pPr>
+            <w:r>
+              <w:drawing>
+                <wp:inline wp14:editId="618E893E" wp14:anchorId="6544BC6F">
+                  <wp:extent cx="4179743" cy="628650"/>
+                  <wp:effectExtent l="0" t="0" r="0" b="0"/>
+                  <wp:docPr id="668258265" name="" title=""/>
+                  <wp:cNvGraphicFramePr>
+                    <a:graphicFrameLocks noChangeAspect="1"/>
+                  </wp:cNvGraphicFramePr>
+                  <a:graphic>
+                    <a:graphicData uri="http://schemas.openxmlformats.org/drawingml/2006/picture">
+                      <pic:pic>
+                        <pic:nvPicPr>
+                          <pic:cNvPr id="0" name=""/>
+                          <pic:cNvPicPr/>
+                        </pic:nvPicPr>
+                        <pic:blipFill>
+                          <a:blip r:embed="Rd552190abccd424b">
+                            <a:extLst>
+                              <a:ext xmlns:a="http://schemas.openxmlformats.org/drawingml/2006/main" uri="{28A0092B-C50C-407E-A947-70E740481C1C}">
+                                <a14:useLocalDpi val="0"/>
+                              </a:ext>
+                            </a:extLst>
+                          </a:blip>
+                          <a:stretch>
+                            <a:fillRect/>
+                          </a:stretch>
+                        </pic:blipFill>
+                        <pic:spPr>
+                          <a:xfrm>
+                            <a:off x="0" y="0"/>
+                            <a:ext cx="4179743" cy="628650"/>
+                          </a:xfrm>
+                          <a:prstGeom prst="rect">
+                            <a:avLst/>
+                          </a:prstGeom>
+                        </pic:spPr>
+                      </pic:pic>
+                    </a:graphicData>
+                  </a:graphic>
+                </wp:inline>
+              </w:drawing>
+            </w:r>
+          </w:p>
+        </w:tc>
+        <w:tc>
+          <w:tcPr>
+            <w:tcW w:w="1723" w:type="dxa"/>
+            <w:tcMar>
+              <w:left w:w="105" w:type="dxa"/>
+              <w:right w:w="105" w:type="dxa"/>
+            </w:tcMar>
+            <w:vAlign w:val="top"/>
+          </w:tcPr>
+          <w:p>
+            <w:pPr>
+              <w:rPr>
+                <w:rFonts w:ascii="Calibri" w:hAnsi="Calibri" w:eastAsia="Calibri" w:cs="Calibri"/>
+                <w:b w:val="0"/>
+                <w:bCs w:val="0"/>
+                <w:i w:val="0"/>
+                <w:iCs w:val="0"/>
+                <w:sz w:val="22"/>
+                <w:szCs w:val="22"/>
+                <w:lang w:val="es-ES"/>
+              </w:rPr>
+            </w:pPr>
+            <w:r>
+              <w:drawing>
+                <wp:inline wp14:editId="77372DBF" wp14:anchorId="7F97AAD6">
+                  <wp:extent cx="1028700" cy="571500"/>
+                  <wp:effectExtent l="0" t="0" r="0" b="0"/>
+                  <wp:docPr id="962727496" name="" title=""/>
+                  <wp:cNvGraphicFramePr>
+                    <a:graphicFrameLocks noChangeAspect="1"/>
+                  </wp:cNvGraphicFramePr>
+                  <a:graphic>
+                    <a:graphicData uri="http://schemas.openxmlformats.org/drawingml/2006/picture">
+                      <pic:pic>
+                        <pic:nvPicPr>
+                          <pic:cNvPr id="0" name=""/>
+                          <pic:cNvPicPr/>
+                        </pic:nvPicPr>
+                        <pic:blipFill>
+                          <a:blip r:embed="Re17f54a4ee994bc3">
+                            <a:extLst>
+                              <a:ext xmlns:a="http://schemas.openxmlformats.org/drawingml/2006/main" uri="{28A0092B-C50C-407E-A947-70E740481C1C}">
+                                <a14:useLocalDpi val="0"/>
+                              </a:ext>
+                            </a:extLst>
+                          </a:blip>
+                          <a:stretch>
+                            <a:fillRect/>
+                          </a:stretch>
+                        </pic:blipFill>
+                        <pic:spPr>
+                          <a:xfrm>
+                            <a:off x="0" y="0"/>
+                            <a:ext cx="1028700" cy="571500"/>
+                          </a:xfrm>
+                          <a:prstGeom prst="rect">
+                            <a:avLst/>
+                          </a:prstGeom>
+                        </pic:spPr>
+                      </pic:pic>
+                    </a:graphicData>
+                  </a:graphic>
+                </wp:inline>
+              </w:drawing>
+            </w:r>
+          </w:p>
+        </w:tc>
+      </w:tr>
+    </w:tbl>
     <w:p>
       <w:pPr>
         <w:pStyle w:val="Normal"/>

</xml_diff>

<commit_message>
commit-3: solucion del ejercicio 3 c y d + codigo
</commit_message>
<xml_diff>
--- a/TP01_Calatayud_Alex_Gabriel.docx
+++ b/TP01_Calatayud_Alex_Gabriel.docx
@@ -3614,6 +3614,1723 @@
         </w:tc>
       </w:tr>
     </w:tbl>
+    <w:p>
+      <w:pPr>
+        <w:pStyle w:val="Normal"/>
+        <w:rPr/>
+      </w:pPr>
+    </w:p>
+    <w:p>
+      <w:pPr>
+        <w:spacing w:after="0" w:afterAutospacing="off"/>
+        <w:ind w:left="0" w:firstLine="0"/>
+        <w:jc w:val="both"/>
+        <w:rPr>
+          <w:rFonts w:ascii="Calibri" w:hAnsi="Calibri" w:eastAsia="Calibri" w:cs="Calibri"/>
+          <w:b w:val="0"/>
+          <w:bCs w:val="0"/>
+          <w:i w:val="0"/>
+          <w:iCs w:val="0"/>
+          <w:caps w:val="0"/>
+          <w:smallCaps w:val="0"/>
+          <w:noProof w:val="0"/>
+          <w:color w:val="000000" w:themeColor="text1" w:themeTint="FF" w:themeShade="FF"/>
+          <w:sz w:val="22"/>
+          <w:szCs w:val="22"/>
+          <w:lang w:val="es-ES"/>
+        </w:rPr>
+      </w:pPr>
+      <w:r>
+        <w:rPr>
+          <w:rFonts w:ascii="Calibri" w:hAnsi="Calibri" w:eastAsia="Calibri" w:cs="Calibri"/>
+          <w:b w:val="1"/>
+          <w:bCs w:val="1"/>
+          <w:i w:val="0"/>
+          <w:iCs w:val="0"/>
+          <w:caps w:val="0"/>
+          <w:smallCaps w:val="0"/>
+          <w:noProof w:val="0"/>
+          <w:color w:val="000000" w:themeColor="text1" w:themeTint="FF" w:themeShade="FF"/>
+          <w:sz w:val="22"/>
+          <w:szCs w:val="22"/>
+          <w:lang w:val="es-ES"/>
+        </w:rPr>
+        <w:t xml:space="preserve">c) </w:t>
+      </w:r>
+    </w:p>
+    <w:p>
+      <w:pPr>
+        <w:spacing w:after="0" w:afterAutospacing="off"/>
+        <w:ind w:left="0" w:firstLine="0"/>
+        <w:jc w:val="center"/>
+        <w:rPr>
+          <w:rFonts w:ascii="Calibri" w:hAnsi="Calibri" w:eastAsia="Calibri" w:cs="Calibri"/>
+          <w:b w:val="0"/>
+          <w:bCs w:val="0"/>
+          <w:i w:val="0"/>
+          <w:iCs w:val="0"/>
+          <w:caps w:val="0"/>
+          <w:smallCaps w:val="0"/>
+          <w:noProof w:val="0"/>
+          <w:color w:val="000000" w:themeColor="text1" w:themeTint="FF" w:themeShade="FF"/>
+          <w:sz w:val="22"/>
+          <w:szCs w:val="22"/>
+          <w:lang w:val="es-ES"/>
+        </w:rPr>
+      </w:pPr>
+      <w:r>
+        <w:rPr>
+          <w:rFonts w:ascii="Calibri" w:hAnsi="Calibri" w:eastAsia="Calibri" w:cs="Calibri"/>
+          <w:b w:val="1"/>
+          <w:bCs w:val="1"/>
+          <w:i w:val="0"/>
+          <w:iCs w:val="0"/>
+          <w:caps w:val="0"/>
+          <w:smallCaps w:val="0"/>
+          <w:noProof w:val="0"/>
+          <w:color w:val="000000" w:themeColor="text1" w:themeTint="FF" w:themeShade="FF"/>
+          <w:sz w:val="22"/>
+          <w:szCs w:val="22"/>
+          <w:lang w:val="es-ES"/>
+        </w:rPr>
+        <w:t>(b + d) / (c + 4)</w:t>
+      </w:r>
+      <w:r>
+        <w:rPr>
+          <w:rFonts w:ascii="Calibri" w:hAnsi="Calibri" w:eastAsia="Calibri" w:cs="Calibri"/>
+          <w:b w:val="0"/>
+          <w:bCs w:val="0"/>
+          <w:i w:val="0"/>
+          <w:iCs w:val="0"/>
+          <w:caps w:val="0"/>
+          <w:smallCaps w:val="0"/>
+          <w:noProof w:val="0"/>
+          <w:color w:val="000000" w:themeColor="text1" w:themeTint="FF" w:themeShade="FF"/>
+          <w:sz w:val="22"/>
+          <w:szCs w:val="22"/>
+          <w:lang w:val="es-ES"/>
+        </w:rPr>
+        <w:t xml:space="preserve"> </w:t>
+      </w:r>
+      <w:r>
+        <w:tab/>
+      </w:r>
+      <w:r>
+        <w:rPr>
+          <w:rFonts w:ascii="Calibri" w:hAnsi="Calibri" w:eastAsia="Calibri" w:cs="Calibri"/>
+          <w:b w:val="0"/>
+          <w:bCs w:val="0"/>
+          <w:i w:val="0"/>
+          <w:iCs w:val="0"/>
+          <w:caps w:val="0"/>
+          <w:smallCaps w:val="0"/>
+          <w:noProof w:val="0"/>
+          <w:color w:val="000000" w:themeColor="text1" w:themeTint="FF" w:themeShade="FF"/>
+          <w:sz w:val="22"/>
+          <w:szCs w:val="22"/>
+          <w:lang w:val="es-ES"/>
+        </w:rPr>
+        <w:t>b=2, c=1, d=4</w:t>
+      </w:r>
+    </w:p>
+    <w:tbl>
+      <w:tblPr>
+        <w:tblStyle w:val="Tablaconcuadrcula"/>
+        <w:tblW w:w="0" w:type="auto"/>
+        <w:tblBorders>
+          <w:top w:val="single" w:sz="6"/>
+          <w:left w:val="single" w:sz="6"/>
+          <w:bottom w:val="single" w:sz="6"/>
+          <w:right w:val="single" w:sz="6"/>
+        </w:tblBorders>
+        <w:tblLayout w:type="fixed"/>
+        <w:tblLook w:val="06A0" w:firstRow="1" w:lastRow="0" w:firstColumn="1" w:lastColumn="0" w:noHBand="1" w:noVBand="1"/>
+      </w:tblPr>
+      <w:tblGrid>
+        <w:gridCol w:w="4245"/>
+        <w:gridCol w:w="4245"/>
+      </w:tblGrid>
+      <w:tr>
+        <w:trPr>
+          <w:trHeight w:val="300"/>
+        </w:trPr>
+        <w:tc>
+          <w:tcPr>
+            <w:tcW w:w="4245" w:type="dxa"/>
+            <w:tcMar>
+              <w:left w:w="105" w:type="dxa"/>
+              <w:right w:w="105" w:type="dxa"/>
+            </w:tcMar>
+            <w:vAlign w:val="top"/>
+          </w:tcPr>
+          <w:p>
+            <w:pPr>
+              <w:rPr>
+                <w:rFonts w:ascii="Calibri" w:hAnsi="Calibri" w:eastAsia="Calibri" w:cs="Calibri"/>
+                <w:b w:val="0"/>
+                <w:bCs w:val="0"/>
+                <w:i w:val="0"/>
+                <w:iCs w:val="0"/>
+                <w:sz w:val="22"/>
+                <w:szCs w:val="22"/>
+                <w:lang w:val="es-ES"/>
+              </w:rPr>
+            </w:pPr>
+            <w:r>
+              <w:rPr>
+                <w:rFonts w:ascii="Calibri" w:hAnsi="Calibri" w:eastAsia="Calibri" w:cs="Calibri"/>
+                <w:b w:val="0"/>
+                <w:bCs w:val="0"/>
+                <w:i w:val="0"/>
+                <w:iCs w:val="0"/>
+                <w:sz w:val="22"/>
+                <w:szCs w:val="22"/>
+                <w:lang w:val="es-ES"/>
+              </w:rPr>
+              <w:t>Aritmética</w:t>
+            </w:r>
+          </w:p>
+        </w:tc>
+        <w:tc>
+          <w:tcPr>
+            <w:tcW w:w="4245" w:type="dxa"/>
+            <w:tcMar>
+              <w:left w:w="105" w:type="dxa"/>
+              <w:right w:w="105" w:type="dxa"/>
+            </w:tcMar>
+            <w:vAlign w:val="top"/>
+          </w:tcPr>
+          <w:p>
+            <w:pPr>
+              <w:rPr>
+                <w:rFonts w:ascii="Calibri" w:hAnsi="Calibri" w:eastAsia="Calibri" w:cs="Calibri"/>
+                <w:b w:val="0"/>
+                <w:bCs w:val="0"/>
+                <w:i w:val="0"/>
+                <w:iCs w:val="0"/>
+                <w:sz w:val="22"/>
+                <w:szCs w:val="22"/>
+                <w:lang w:val="es-ES"/>
+              </w:rPr>
+            </w:pPr>
+            <w:r>
+              <w:rPr>
+                <w:rFonts w:ascii="Calibri" w:hAnsi="Calibri" w:eastAsia="Calibri" w:cs="Calibri"/>
+                <w:b w:val="0"/>
+                <w:bCs w:val="0"/>
+                <w:i w:val="0"/>
+                <w:iCs w:val="0"/>
+                <w:sz w:val="22"/>
+                <w:szCs w:val="22"/>
+                <w:lang w:val="es-ES"/>
+              </w:rPr>
+              <w:t>Algebraica</w:t>
+            </w:r>
+          </w:p>
+        </w:tc>
+      </w:tr>
+      <w:tr>
+        <w:trPr>
+          <w:trHeight w:val="300"/>
+        </w:trPr>
+        <w:tc>
+          <w:tcPr>
+            <w:tcW w:w="4245" w:type="dxa"/>
+            <w:tcMar>
+              <w:left w:w="105" w:type="dxa"/>
+              <w:right w:w="105" w:type="dxa"/>
+            </w:tcMar>
+            <w:vAlign w:val="top"/>
+          </w:tcPr>
+          <w:p>
+            <w:pPr>
+              <w:spacing w:after="0" w:afterAutospacing="off"/>
+              <w:ind w:left="0" w:firstLine="0"/>
+              <w:jc w:val="both"/>
+              <w:rPr>
+                <w:rFonts w:ascii="Calibri" w:hAnsi="Calibri" w:eastAsia="Calibri" w:cs="Calibri"/>
+                <w:b w:val="0"/>
+                <w:bCs w:val="0"/>
+                <w:i w:val="0"/>
+                <w:iCs w:val="0"/>
+                <w:sz w:val="22"/>
+                <w:szCs w:val="22"/>
+                <w:lang w:val="es-ES"/>
+              </w:rPr>
+            </w:pPr>
+            <w:r>
+              <w:rPr>
+                <w:rFonts w:ascii="Calibri" w:hAnsi="Calibri" w:eastAsia="Calibri" w:cs="Calibri"/>
+                <w:b w:val="1"/>
+                <w:bCs w:val="1"/>
+                <w:i w:val="0"/>
+                <w:iCs w:val="0"/>
+                <w:sz w:val="22"/>
+                <w:szCs w:val="22"/>
+                <w:lang w:val="es-ES"/>
+              </w:rPr>
+              <w:t>(b + d) / (c + 4)</w:t>
+            </w:r>
+          </w:p>
+          <w:p>
+            <w:pPr>
+              <w:spacing w:after="0" w:afterAutospacing="off"/>
+              <w:ind w:left="0" w:firstLine="0"/>
+              <w:jc w:val="both"/>
+              <w:rPr>
+                <w:rFonts w:ascii="Calibri" w:hAnsi="Calibri" w:eastAsia="Calibri" w:cs="Calibri"/>
+                <w:b w:val="0"/>
+                <w:bCs w:val="0"/>
+                <w:i w:val="0"/>
+                <w:iCs w:val="0"/>
+                <w:sz w:val="22"/>
+                <w:szCs w:val="22"/>
+                <w:lang w:val="es-ES"/>
+              </w:rPr>
+            </w:pPr>
+            <w:r>
+              <w:rPr>
+                <w:rFonts w:ascii="Calibri" w:hAnsi="Calibri" w:eastAsia="Calibri" w:cs="Calibri"/>
+                <w:b w:val="0"/>
+                <w:bCs w:val="0"/>
+                <w:i w:val="0"/>
+                <w:iCs w:val="0"/>
+                <w:sz w:val="22"/>
+                <w:szCs w:val="22"/>
+                <w:lang w:val="es-ES"/>
+              </w:rPr>
+              <w:t>(2 + 4) / (1 + 4)</w:t>
+            </w:r>
+          </w:p>
+          <w:p>
+            <w:pPr>
+              <w:spacing w:after="0" w:afterAutospacing="off"/>
+              <w:ind w:left="0" w:firstLine="0"/>
+              <w:jc w:val="both"/>
+              <w:rPr>
+                <w:rFonts w:ascii="Calibri" w:hAnsi="Calibri" w:eastAsia="Calibri" w:cs="Calibri"/>
+                <w:b w:val="0"/>
+                <w:bCs w:val="0"/>
+                <w:i w:val="0"/>
+                <w:iCs w:val="0"/>
+                <w:sz w:val="22"/>
+                <w:szCs w:val="22"/>
+                <w:lang w:val="es-ES"/>
+              </w:rPr>
+            </w:pPr>
+            <w:r>
+              <w:rPr>
+                <w:rFonts w:ascii="Calibri" w:hAnsi="Calibri" w:eastAsia="Calibri" w:cs="Calibri"/>
+                <w:b w:val="0"/>
+                <w:bCs w:val="0"/>
+                <w:i w:val="0"/>
+                <w:iCs w:val="0"/>
+                <w:sz w:val="22"/>
+                <w:szCs w:val="22"/>
+                <w:lang w:val="es-ES"/>
+              </w:rPr>
+              <w:t>1.2</w:t>
+            </w:r>
+          </w:p>
+        </w:tc>
+        <w:tc>
+          <w:tcPr>
+            <w:tcW w:w="4245" w:type="dxa"/>
+            <w:tcMar>
+              <w:left w:w="105" w:type="dxa"/>
+              <w:right w:w="105" w:type="dxa"/>
+            </w:tcMar>
+            <w:vAlign w:val="top"/>
+          </w:tcPr>
+          <w:p>
+            <w:pPr>
+              <w:pStyle w:val="Normal"/>
+              <w:shd w:val="clear" w:color="auto" w:fill="FFFFFF" w:themeFill="background1"/>
+              <w:spacing w:before="0" w:beforeAutospacing="off" w:after="0" w:afterAutospacing="off"/>
+              <w:ind w:left="-75" w:right="0"/>
+              <w:rPr/>
+            </w:pPr>
+            <m:oMathPara xmlns:m="http://schemas.openxmlformats.org/officeDocument/2006/math">
+              <m:oMath xmlns:m="http://schemas.openxmlformats.org/officeDocument/2006/math">
+                <m:f xmlns:m="http://schemas.openxmlformats.org/officeDocument/2006/math">
+                  <m:fPr>
+                    <m:ctrlPr/>
+                  </m:fPr>
+                  <m:num>
+                    <m:d>
+                      <m:dPr>
+                        <m:ctrlPr/>
+                      </m:dPr>
+                      <m:e>
+                        <m:r>
+                          <m:t>𝑏</m:t>
+                        </m:r>
+                        <m:r>
+                          <m:t>+</m:t>
+                        </m:r>
+                        <m:r>
+                          <m:t>𝑐</m:t>
+                        </m:r>
+                      </m:e>
+                    </m:d>
+                  </m:num>
+                  <m:den>
+                    <m:d>
+                      <m:dPr>
+                        <m:ctrlPr/>
+                      </m:dPr>
+                      <m:e>
+                        <m:r>
+                          <m:t>𝑐</m:t>
+                        </m:r>
+                        <m:r>
+                          <m:t>+4</m:t>
+                        </m:r>
+                      </m:e>
+                    </m:d>
+                  </m:den>
+                </m:f>
+              </m:oMath>
+            </m:oMathPara>
+          </w:p>
+          <w:p>
+            <w:pPr>
+              <w:pStyle w:val="Normal"/>
+              <w:shd w:val="clear" w:color="auto" w:fill="FFFFFF" w:themeFill="background1"/>
+              <w:spacing w:before="0" w:beforeAutospacing="off" w:after="0" w:afterAutospacing="off"/>
+              <w:ind w:left="-75" w:right="0"/>
+              <w:rPr>
+                <w:rFonts w:ascii="Cambria Math" w:hAnsi="Cambria Math" w:eastAsia="Cambria Math" w:cs="Cambria Math"/>
+                <w:b w:val="0"/>
+                <w:bCs w:val="0"/>
+                <w:i w:val="1"/>
+                <w:iCs w:val="1"/>
+                <w:caps w:val="0"/>
+                <w:smallCaps w:val="0"/>
+                <w:strike w:val="0"/>
+                <w:dstrike w:val="0"/>
+                <w:sz w:val="22"/>
+                <w:szCs w:val="22"/>
+                <w:u w:val="none"/>
+                <w:lang w:val="x-IV"/>
+              </w:rPr>
+            </w:pPr>
+          </w:p>
+          <w:p>
+            <w:pPr>
+              <w:pStyle w:val="Normal"/>
+              <w:rPr>
+                <w:rFonts w:ascii="Calibri" w:hAnsi="Calibri" w:eastAsia="Calibri" w:cs="Calibri"/>
+                <w:sz w:val="22"/>
+                <w:szCs w:val="22"/>
+              </w:rPr>
+            </w:pPr>
+            <m:oMathPara xmlns:m="http://schemas.openxmlformats.org/officeDocument/2006/math">
+              <m:oMath xmlns:m="http://schemas.openxmlformats.org/officeDocument/2006/math">
+                <m:f xmlns:m="http://schemas.openxmlformats.org/officeDocument/2006/math">
+                  <m:fPr>
+                    <m:ctrlPr/>
+                  </m:fPr>
+                  <m:num>
+                    <m:d>
+                      <m:dPr>
+                        <m:ctrlPr/>
+                      </m:dPr>
+                      <m:e>
+                        <m:r>
+                          <m:t>2+4</m:t>
+                        </m:r>
+                      </m:e>
+                    </m:d>
+                  </m:num>
+                  <m:den>
+                    <m:d>
+                      <m:dPr>
+                        <m:ctrlPr/>
+                      </m:dPr>
+                      <m:e>
+                        <m:r>
+                          <m:t>1+4</m:t>
+                        </m:r>
+                      </m:e>
+                    </m:d>
+                  </m:den>
+                </m:f>
+                <m:r xmlns:m="http://schemas.openxmlformats.org/officeDocument/2006/math">
+                  <m:t xmlns:m="http://schemas.openxmlformats.org/officeDocument/2006/math">=1.2</m:t>
+                </m:r>
+              </m:oMath>
+            </m:oMathPara>
+          </w:p>
+        </w:tc>
+      </w:tr>
+    </w:tbl>
+    <w:p>
+      <w:pPr>
+        <w:spacing w:after="0" w:afterAutospacing="off"/>
+        <w:ind w:left="0" w:firstLine="0"/>
+        <w:rPr>
+          <w:rFonts w:ascii="Times New Roman" w:hAnsi="Times New Roman" w:eastAsia="Times New Roman" w:cs="Times New Roman"/>
+          <w:b w:val="0"/>
+          <w:bCs w:val="0"/>
+          <w:i w:val="0"/>
+          <w:iCs w:val="0"/>
+          <w:caps w:val="0"/>
+          <w:smallCaps w:val="0"/>
+          <w:noProof w:val="0"/>
+          <w:color w:val="ECECEC"/>
+          <w:sz w:val="24"/>
+          <w:szCs w:val="24"/>
+          <w:lang w:val="es-ES"/>
+        </w:rPr>
+      </w:pPr>
+      <w:r>
+        <w:rPr>
+          <w:rFonts w:ascii="Times New Roman" w:hAnsi="Times New Roman" w:eastAsia="Times New Roman" w:cs="Times New Roman"/>
+          <w:b w:val="0"/>
+          <w:bCs w:val="0"/>
+          <w:i w:val="1"/>
+          <w:iCs w:val="1"/>
+          <w:caps w:val="0"/>
+          <w:smallCaps w:val="0"/>
+          <w:noProof w:val="0"/>
+          <w:color w:val="ECECEC"/>
+          <w:sz w:val="24"/>
+          <w:szCs w:val="24"/>
+          <w:lang w:val="es-ES"/>
+        </w:rPr>
+        <w:t xml:space="preserve">  </w:t>
+      </w:r>
+    </w:p>
+    <w:p>
+      <w:pPr>
+        <w:spacing w:after="0" w:afterAutospacing="off"/>
+        <w:ind w:left="0" w:firstLine="0"/>
+        <w:rPr>
+          <w:rFonts w:ascii="Times New Roman" w:hAnsi="Times New Roman" w:eastAsia="Times New Roman" w:cs="Times New Roman"/>
+          <w:b w:val="0"/>
+          <w:bCs w:val="0"/>
+          <w:i w:val="0"/>
+          <w:iCs w:val="0"/>
+          <w:caps w:val="0"/>
+          <w:smallCaps w:val="0"/>
+          <w:noProof w:val="0"/>
+          <w:color w:val="ECECEC"/>
+          <w:sz w:val="24"/>
+          <w:szCs w:val="24"/>
+          <w:lang w:val="es-ES"/>
+        </w:rPr>
+      </w:pPr>
+    </w:p>
+    <w:p>
+      <w:pPr>
+        <w:spacing w:after="0" w:afterAutospacing="off"/>
+        <w:ind w:left="0" w:firstLine="0"/>
+        <w:rPr>
+          <w:rFonts w:ascii="Times New Roman" w:hAnsi="Times New Roman" w:eastAsia="Times New Roman" w:cs="Times New Roman"/>
+          <w:b w:val="0"/>
+          <w:bCs w:val="0"/>
+          <w:i w:val="0"/>
+          <w:iCs w:val="0"/>
+          <w:caps w:val="0"/>
+          <w:smallCaps w:val="0"/>
+          <w:noProof w:val="0"/>
+          <w:color w:val="ECECEC"/>
+          <w:sz w:val="24"/>
+          <w:szCs w:val="24"/>
+          <w:lang w:val="es-ES"/>
+        </w:rPr>
+      </w:pPr>
+    </w:p>
+    <w:p>
+      <w:pPr>
+        <w:spacing w:after="0" w:afterAutospacing="off"/>
+        <w:ind w:left="0" w:firstLine="0"/>
+        <w:rPr>
+          <w:rFonts w:ascii="Times New Roman" w:hAnsi="Times New Roman" w:eastAsia="Times New Roman" w:cs="Times New Roman"/>
+          <w:b w:val="0"/>
+          <w:bCs w:val="0"/>
+          <w:i w:val="0"/>
+          <w:iCs w:val="0"/>
+          <w:caps w:val="0"/>
+          <w:smallCaps w:val="0"/>
+          <w:noProof w:val="0"/>
+          <w:color w:val="ECECEC"/>
+          <w:sz w:val="24"/>
+          <w:szCs w:val="24"/>
+          <w:lang w:val="es-ES"/>
+        </w:rPr>
+      </w:pPr>
+    </w:p>
+    <w:p>
+      <w:pPr>
+        <w:spacing w:after="0" w:afterAutospacing="off"/>
+        <w:ind w:left="0" w:firstLine="0"/>
+        <w:rPr>
+          <w:rFonts w:ascii="Times New Roman" w:hAnsi="Times New Roman" w:eastAsia="Times New Roman" w:cs="Times New Roman"/>
+          <w:b w:val="0"/>
+          <w:bCs w:val="0"/>
+          <w:i w:val="0"/>
+          <w:iCs w:val="0"/>
+          <w:caps w:val="0"/>
+          <w:smallCaps w:val="0"/>
+          <w:noProof w:val="0"/>
+          <w:color w:val="ECECEC"/>
+          <w:sz w:val="24"/>
+          <w:szCs w:val="24"/>
+          <w:lang w:val="es-ES"/>
+        </w:rPr>
+      </w:pPr>
+    </w:p>
+    <w:tbl>
+      <w:tblPr>
+        <w:tblStyle w:val="Tablaconcuadrcula"/>
+        <w:tblW w:w="0" w:type="auto"/>
+        <w:tblBorders>
+          <w:top w:val="single" w:sz="6"/>
+          <w:left w:val="single" w:sz="6"/>
+          <w:bottom w:val="single" w:sz="6"/>
+          <w:right w:val="single" w:sz="6"/>
+        </w:tblBorders>
+        <w:tblLayout w:type="fixed"/>
+        <w:tblLook w:val="06A0" w:firstRow="1" w:lastRow="0" w:firstColumn="1" w:lastColumn="0" w:noHBand="1" w:noVBand="1"/>
+      </w:tblPr>
+      <w:tblGrid>
+        <w:gridCol w:w="6863"/>
+        <w:gridCol w:w="1627"/>
+      </w:tblGrid>
+      <w:tr>
+        <w:trPr>
+          <w:trHeight w:val="300"/>
+        </w:trPr>
+        <w:tc>
+          <w:tcPr>
+            <w:tcW w:w="6863" w:type="dxa"/>
+            <w:tcMar>
+              <w:left w:w="105" w:type="dxa"/>
+              <w:right w:w="105" w:type="dxa"/>
+            </w:tcMar>
+            <w:vAlign w:val="top"/>
+          </w:tcPr>
+          <w:p>
+            <w:pPr>
+              <w:rPr>
+                <w:rFonts w:ascii="Calibri" w:hAnsi="Calibri" w:eastAsia="Calibri" w:cs="Calibri"/>
+                <w:b w:val="0"/>
+                <w:bCs w:val="0"/>
+                <w:i w:val="0"/>
+                <w:iCs w:val="0"/>
+                <w:sz w:val="22"/>
+                <w:szCs w:val="22"/>
+                <w:lang w:val="es-ES"/>
+              </w:rPr>
+            </w:pPr>
+            <w:r>
+              <w:rPr>
+                <w:rFonts w:ascii="Calibri" w:hAnsi="Calibri" w:eastAsia="Calibri" w:cs="Calibri"/>
+                <w:b w:val="0"/>
+                <w:bCs w:val="0"/>
+                <w:i w:val="0"/>
+                <w:iCs w:val="0"/>
+                <w:sz w:val="22"/>
+                <w:szCs w:val="22"/>
+                <w:lang w:val="es-ES"/>
+              </w:rPr>
+              <w:t>Captura processing</w:t>
+            </w:r>
+          </w:p>
+        </w:tc>
+        <w:tc>
+          <w:tcPr>
+            <w:tcW w:w="1627" w:type="dxa"/>
+            <w:tcMar>
+              <w:left w:w="105" w:type="dxa"/>
+              <w:right w:w="105" w:type="dxa"/>
+            </w:tcMar>
+            <w:vAlign w:val="top"/>
+          </w:tcPr>
+          <w:p>
+            <w:pPr>
+              <w:rPr>
+                <w:rFonts w:ascii="Calibri" w:hAnsi="Calibri" w:eastAsia="Calibri" w:cs="Calibri"/>
+                <w:b w:val="0"/>
+                <w:bCs w:val="0"/>
+                <w:i w:val="0"/>
+                <w:iCs w:val="0"/>
+                <w:sz w:val="22"/>
+                <w:szCs w:val="22"/>
+                <w:lang w:val="es-ES"/>
+              </w:rPr>
+            </w:pPr>
+            <w:r>
+              <w:rPr>
+                <w:rFonts w:ascii="Calibri" w:hAnsi="Calibri" w:eastAsia="Calibri" w:cs="Calibri"/>
+                <w:b w:val="0"/>
+                <w:bCs w:val="0"/>
+                <w:i w:val="0"/>
+                <w:iCs w:val="0"/>
+                <w:sz w:val="22"/>
+                <w:szCs w:val="22"/>
+                <w:lang w:val="es-ES"/>
+              </w:rPr>
+              <w:t>Resultado</w:t>
+            </w:r>
+          </w:p>
+        </w:tc>
+      </w:tr>
+      <w:tr>
+        <w:trPr>
+          <w:trHeight w:val="300"/>
+        </w:trPr>
+        <w:tc>
+          <w:tcPr>
+            <w:tcW w:w="6863" w:type="dxa"/>
+            <w:tcMar>
+              <w:left w:w="105" w:type="dxa"/>
+              <w:right w:w="105" w:type="dxa"/>
+            </w:tcMar>
+            <w:vAlign w:val="top"/>
+          </w:tcPr>
+          <w:p>
+            <w:pPr>
+              <w:rPr>
+                <w:rFonts w:ascii="Calibri" w:hAnsi="Calibri" w:eastAsia="Calibri" w:cs="Calibri"/>
+                <w:b w:val="0"/>
+                <w:bCs w:val="0"/>
+                <w:i w:val="0"/>
+                <w:iCs w:val="0"/>
+                <w:sz w:val="22"/>
+                <w:szCs w:val="22"/>
+                <w:lang w:val="es-ES"/>
+              </w:rPr>
+            </w:pPr>
+            <w:r>
+              <w:drawing>
+                <wp:inline wp14:editId="1B708D3C" wp14:anchorId="41C81E53">
+                  <wp:extent cx="4286250" cy="590550"/>
+                  <wp:effectExtent l="0" t="0" r="0" b="0"/>
+                  <wp:docPr id="313010259" name="" title=""/>
+                  <wp:cNvGraphicFramePr>
+                    <a:graphicFrameLocks noChangeAspect="1"/>
+                  </wp:cNvGraphicFramePr>
+                  <a:graphic>
+                    <a:graphicData uri="http://schemas.openxmlformats.org/drawingml/2006/picture">
+                      <pic:pic>
+                        <pic:nvPicPr>
+                          <pic:cNvPr id="0" name=""/>
+                          <pic:cNvPicPr/>
+                        </pic:nvPicPr>
+                        <pic:blipFill>
+                          <a:blip r:embed="R57767926cd614d2e">
+                            <a:extLst>
+                              <a:ext xmlns:a="http://schemas.openxmlformats.org/drawingml/2006/main" uri="{28A0092B-C50C-407E-A947-70E740481C1C}">
+                                <a14:useLocalDpi val="0"/>
+                              </a:ext>
+                            </a:extLst>
+                          </a:blip>
+                          <a:stretch>
+                            <a:fillRect/>
+                          </a:stretch>
+                        </pic:blipFill>
+                        <pic:spPr>
+                          <a:xfrm>
+                            <a:off x="0" y="0"/>
+                            <a:ext cx="4286250" cy="590550"/>
+                          </a:xfrm>
+                          <a:prstGeom prst="rect">
+                            <a:avLst/>
+                          </a:prstGeom>
+                        </pic:spPr>
+                      </pic:pic>
+                    </a:graphicData>
+                  </a:graphic>
+                </wp:inline>
+              </w:drawing>
+            </w:r>
+          </w:p>
+        </w:tc>
+        <w:tc>
+          <w:tcPr>
+            <w:tcW w:w="1627" w:type="dxa"/>
+            <w:tcMar>
+              <w:left w:w="105" w:type="dxa"/>
+              <w:right w:w="105" w:type="dxa"/>
+            </w:tcMar>
+            <w:vAlign w:val="top"/>
+          </w:tcPr>
+          <w:p>
+            <w:pPr>
+              <w:rPr>
+                <w:rFonts w:ascii="Calibri" w:hAnsi="Calibri" w:eastAsia="Calibri" w:cs="Calibri"/>
+                <w:b w:val="0"/>
+                <w:bCs w:val="0"/>
+                <w:i w:val="0"/>
+                <w:iCs w:val="0"/>
+                <w:sz w:val="22"/>
+                <w:szCs w:val="22"/>
+                <w:lang w:val="es-ES"/>
+              </w:rPr>
+            </w:pPr>
+            <w:r>
+              <w:drawing>
+                <wp:inline wp14:editId="370BD7D4" wp14:anchorId="1BECF1AE">
+                  <wp:extent cx="914400" cy="495300"/>
+                  <wp:effectExtent l="0" t="0" r="0" b="0"/>
+                  <wp:docPr id="1003298847" name="" title=""/>
+                  <wp:cNvGraphicFramePr>
+                    <a:graphicFrameLocks noChangeAspect="1"/>
+                  </wp:cNvGraphicFramePr>
+                  <a:graphic>
+                    <a:graphicData uri="http://schemas.openxmlformats.org/drawingml/2006/picture">
+                      <pic:pic>
+                        <pic:nvPicPr>
+                          <pic:cNvPr id="0" name=""/>
+                          <pic:cNvPicPr/>
+                        </pic:nvPicPr>
+                        <pic:blipFill>
+                          <a:blip r:embed="R0676d665c40b491d">
+                            <a:extLst>
+                              <a:ext xmlns:a="http://schemas.openxmlformats.org/drawingml/2006/main" uri="{28A0092B-C50C-407E-A947-70E740481C1C}">
+                                <a14:useLocalDpi val="0"/>
+                              </a:ext>
+                            </a:extLst>
+                          </a:blip>
+                          <a:stretch>
+                            <a:fillRect/>
+                          </a:stretch>
+                        </pic:blipFill>
+                        <pic:spPr>
+                          <a:xfrm>
+                            <a:off x="0" y="0"/>
+                            <a:ext cx="914400" cy="495300"/>
+                          </a:xfrm>
+                          <a:prstGeom prst="rect">
+                            <a:avLst/>
+                          </a:prstGeom>
+                        </pic:spPr>
+                      </pic:pic>
+                    </a:graphicData>
+                  </a:graphic>
+                </wp:inline>
+              </w:drawing>
+            </w:r>
+          </w:p>
+        </w:tc>
+      </w:tr>
+    </w:tbl>
+    <w:p>
+      <w:pPr>
+        <w:spacing w:after="0" w:afterAutospacing="off"/>
+        <w:ind w:left="0" w:firstLine="0"/>
+        <w:rPr>
+          <w:rFonts w:ascii="Calibri" w:hAnsi="Calibri" w:eastAsia="Calibri" w:cs="Calibri"/>
+          <w:b w:val="0"/>
+          <w:bCs w:val="0"/>
+          <w:i w:val="0"/>
+          <w:iCs w:val="0"/>
+          <w:caps w:val="0"/>
+          <w:smallCaps w:val="0"/>
+          <w:noProof w:val="0"/>
+          <w:color w:val="000000" w:themeColor="text1" w:themeTint="FF" w:themeShade="FF"/>
+          <w:sz w:val="22"/>
+          <w:szCs w:val="22"/>
+          <w:lang w:val="es-ES"/>
+        </w:rPr>
+      </w:pPr>
+    </w:p>
+    <w:p>
+      <w:pPr>
+        <w:rPr>
+          <w:rFonts w:ascii="Calibri" w:hAnsi="Calibri" w:eastAsia="Calibri" w:cs="Calibri"/>
+          <w:b w:val="0"/>
+          <w:bCs w:val="0"/>
+          <w:i w:val="0"/>
+          <w:iCs w:val="0"/>
+          <w:caps w:val="0"/>
+          <w:smallCaps w:val="0"/>
+          <w:noProof w:val="0"/>
+          <w:color w:val="000000" w:themeColor="text1" w:themeTint="FF" w:themeShade="FF"/>
+          <w:sz w:val="22"/>
+          <w:szCs w:val="22"/>
+          <w:lang w:val="es-ES"/>
+        </w:rPr>
+      </w:pPr>
+      <w:r>
+        <w:rPr>
+          <w:rFonts w:ascii="Calibri" w:hAnsi="Calibri" w:eastAsia="Calibri" w:cs="Calibri"/>
+          <w:b w:val="1"/>
+          <w:bCs w:val="1"/>
+          <w:i w:val="0"/>
+          <w:iCs w:val="0"/>
+          <w:caps w:val="0"/>
+          <w:smallCaps w:val="0"/>
+          <w:noProof w:val="0"/>
+          <w:color w:val="000000" w:themeColor="text1" w:themeTint="FF" w:themeShade="FF"/>
+          <w:sz w:val="22"/>
+          <w:szCs w:val="22"/>
+          <w:lang w:val="es-ES"/>
+        </w:rPr>
+        <w:t xml:space="preserve">d) </w:t>
+      </w:r>
+    </w:p>
+    <w:p>
+      <w:pPr>
+        <w:ind w:left="1416" w:firstLine="708"/>
+        <w:rPr>
+          <w:rFonts w:ascii="Calibri" w:hAnsi="Calibri" w:eastAsia="Calibri" w:cs="Calibri"/>
+          <w:b w:val="0"/>
+          <w:bCs w:val="0"/>
+          <w:i w:val="0"/>
+          <w:iCs w:val="0"/>
+          <w:caps w:val="0"/>
+          <w:smallCaps w:val="0"/>
+          <w:noProof w:val="0"/>
+          <w:color w:val="000000" w:themeColor="text1" w:themeTint="FF" w:themeShade="FF"/>
+          <w:sz w:val="22"/>
+          <w:szCs w:val="22"/>
+          <w:lang w:val="es-ES"/>
+        </w:rPr>
+      </w:pPr>
+      <w:r>
+        <w:rPr>
+          <w:rFonts w:ascii="Calibri" w:hAnsi="Calibri" w:eastAsia="Calibri" w:cs="Calibri"/>
+          <w:b w:val="1"/>
+          <w:bCs w:val="1"/>
+          <w:i w:val="0"/>
+          <w:iCs w:val="0"/>
+          <w:caps w:val="0"/>
+          <w:smallCaps w:val="0"/>
+          <w:noProof w:val="0"/>
+          <w:color w:val="000000" w:themeColor="text1" w:themeTint="FF" w:themeShade="FF"/>
+          <w:sz w:val="22"/>
+          <w:szCs w:val="22"/>
+          <w:lang w:val="es-ES"/>
+        </w:rPr>
+        <w:t>(x ^ 2 + y ^ 2) ^ (1 / 2)</w:t>
+      </w:r>
+      <w:r>
+        <w:tab/>
+      </w:r>
+      <w:r>
+        <w:tab/>
+      </w:r>
+      <w:r>
+        <w:tab/>
+      </w:r>
+      <w:r>
+        <w:rPr>
+          <w:rFonts w:ascii="Calibri" w:hAnsi="Calibri" w:eastAsia="Calibri" w:cs="Calibri"/>
+          <w:b w:val="0"/>
+          <w:bCs w:val="0"/>
+          <w:i w:val="0"/>
+          <w:iCs w:val="0"/>
+          <w:caps w:val="0"/>
+          <w:smallCaps w:val="0"/>
+          <w:noProof w:val="0"/>
+          <w:color w:val="000000" w:themeColor="text1" w:themeTint="FF" w:themeShade="FF"/>
+          <w:sz w:val="22"/>
+          <w:szCs w:val="22"/>
+          <w:lang w:val="es-ES"/>
+        </w:rPr>
+        <w:t>x=2</w:t>
+      </w:r>
+      <w:r>
+        <w:tab/>
+      </w:r>
+      <w:r>
+        <w:rPr>
+          <w:rFonts w:ascii="Calibri" w:hAnsi="Calibri" w:eastAsia="Calibri" w:cs="Calibri"/>
+          <w:b w:val="0"/>
+          <w:bCs w:val="0"/>
+          <w:i w:val="0"/>
+          <w:iCs w:val="0"/>
+          <w:caps w:val="0"/>
+          <w:smallCaps w:val="0"/>
+          <w:noProof w:val="0"/>
+          <w:color w:val="000000" w:themeColor="text1" w:themeTint="FF" w:themeShade="FF"/>
+          <w:sz w:val="22"/>
+          <w:szCs w:val="22"/>
+          <w:lang w:val="es-ES"/>
+        </w:rPr>
+        <w:t>y=3</w:t>
+      </w:r>
+    </w:p>
+    <w:tbl>
+      <w:tblPr>
+        <w:tblStyle w:val="Tablaconcuadrcula"/>
+        <w:tblW w:w="0" w:type="auto"/>
+        <w:tblBorders>
+          <w:top w:val="single" w:sz="6"/>
+          <w:left w:val="single" w:sz="6"/>
+          <w:bottom w:val="single" w:sz="6"/>
+          <w:right w:val="single" w:sz="6"/>
+        </w:tblBorders>
+        <w:tblLayout w:type="fixed"/>
+        <w:tblLook w:val="06A0" w:firstRow="1" w:lastRow="0" w:firstColumn="1" w:lastColumn="0" w:noHBand="1" w:noVBand="1"/>
+      </w:tblPr>
+      <w:tblGrid>
+        <w:gridCol w:w="4245"/>
+        <w:gridCol w:w="4245"/>
+      </w:tblGrid>
+      <w:tr>
+        <w:trPr>
+          <w:trHeight w:val="300"/>
+        </w:trPr>
+        <w:tc>
+          <w:tcPr>
+            <w:tcW w:w="4245" w:type="dxa"/>
+            <w:tcMar>
+              <w:left w:w="105" w:type="dxa"/>
+              <w:right w:w="105" w:type="dxa"/>
+            </w:tcMar>
+            <w:vAlign w:val="top"/>
+          </w:tcPr>
+          <w:p>
+            <w:pPr>
+              <w:rPr>
+                <w:rFonts w:ascii="Calibri" w:hAnsi="Calibri" w:eastAsia="Calibri" w:cs="Calibri"/>
+                <w:b w:val="0"/>
+                <w:bCs w:val="0"/>
+                <w:i w:val="0"/>
+                <w:iCs w:val="0"/>
+                <w:sz w:val="22"/>
+                <w:szCs w:val="22"/>
+                <w:lang w:val="es-ES"/>
+              </w:rPr>
+            </w:pPr>
+            <w:r>
+              <w:rPr>
+                <w:rFonts w:ascii="Calibri" w:hAnsi="Calibri" w:eastAsia="Calibri" w:cs="Calibri"/>
+                <w:b w:val="0"/>
+                <w:bCs w:val="0"/>
+                <w:i w:val="0"/>
+                <w:iCs w:val="0"/>
+                <w:sz w:val="22"/>
+                <w:szCs w:val="22"/>
+                <w:lang w:val="es-ES"/>
+              </w:rPr>
+              <w:t>Aritmética</w:t>
+            </w:r>
+          </w:p>
+        </w:tc>
+        <w:tc>
+          <w:tcPr>
+            <w:tcW w:w="4245" w:type="dxa"/>
+            <w:tcMar>
+              <w:left w:w="105" w:type="dxa"/>
+              <w:right w:w="105" w:type="dxa"/>
+            </w:tcMar>
+            <w:vAlign w:val="top"/>
+          </w:tcPr>
+          <w:p>
+            <w:pPr>
+              <w:rPr>
+                <w:rFonts w:ascii="Calibri" w:hAnsi="Calibri" w:eastAsia="Calibri" w:cs="Calibri"/>
+                <w:b w:val="0"/>
+                <w:bCs w:val="0"/>
+                <w:i w:val="0"/>
+                <w:iCs w:val="0"/>
+                <w:sz w:val="22"/>
+                <w:szCs w:val="22"/>
+                <w:lang w:val="es-ES"/>
+              </w:rPr>
+            </w:pPr>
+            <w:r>
+              <w:rPr>
+                <w:rFonts w:ascii="Calibri" w:hAnsi="Calibri" w:eastAsia="Calibri" w:cs="Calibri"/>
+                <w:b w:val="0"/>
+                <w:bCs w:val="0"/>
+                <w:i w:val="0"/>
+                <w:iCs w:val="0"/>
+                <w:sz w:val="22"/>
+                <w:szCs w:val="22"/>
+                <w:lang w:val="es-ES"/>
+              </w:rPr>
+              <w:t>Algebraica</w:t>
+            </w:r>
+          </w:p>
+        </w:tc>
+      </w:tr>
+      <w:tr>
+        <w:trPr>
+          <w:trHeight w:val="1211"/>
+        </w:trPr>
+        <w:tc>
+          <w:tcPr>
+            <w:tcW w:w="4245" w:type="dxa"/>
+            <w:tcMar>
+              <w:left w:w="105" w:type="dxa"/>
+              <w:right w:w="105" w:type="dxa"/>
+            </w:tcMar>
+            <w:vAlign w:val="top"/>
+          </w:tcPr>
+          <w:p>
+            <w:pPr>
+              <w:rPr>
+                <w:rFonts w:ascii="Calibri" w:hAnsi="Calibri" w:eastAsia="Calibri" w:cs="Calibri"/>
+                <w:b w:val="0"/>
+                <w:bCs w:val="0"/>
+                <w:i w:val="0"/>
+                <w:iCs w:val="0"/>
+                <w:sz w:val="22"/>
+                <w:szCs w:val="22"/>
+                <w:lang w:val="es-ES"/>
+              </w:rPr>
+            </w:pPr>
+            <w:r>
+              <w:rPr>
+                <w:rFonts w:ascii="Calibri" w:hAnsi="Calibri" w:eastAsia="Calibri" w:cs="Calibri"/>
+                <w:b w:val="1"/>
+                <w:bCs w:val="1"/>
+                <w:i w:val="0"/>
+                <w:iCs w:val="0"/>
+                <w:sz w:val="22"/>
+                <w:szCs w:val="22"/>
+                <w:lang w:val="es-ES"/>
+              </w:rPr>
+              <w:t>(x ^ 2 + y ^ 2) ^ (1 / 2)</w:t>
+            </w:r>
+          </w:p>
+          <w:p>
+            <w:pPr>
+              <w:rPr>
+                <w:rFonts w:ascii="Calibri" w:hAnsi="Calibri" w:eastAsia="Calibri" w:cs="Calibri"/>
+                <w:b w:val="0"/>
+                <w:bCs w:val="0"/>
+                <w:i w:val="0"/>
+                <w:iCs w:val="0"/>
+                <w:sz w:val="22"/>
+                <w:szCs w:val="22"/>
+                <w:lang w:val="es-ES"/>
+              </w:rPr>
+            </w:pPr>
+            <w:r>
+              <w:rPr>
+                <w:rFonts w:ascii="Calibri" w:hAnsi="Calibri" w:eastAsia="Calibri" w:cs="Calibri"/>
+                <w:b w:val="0"/>
+                <w:bCs w:val="0"/>
+                <w:i w:val="0"/>
+                <w:iCs w:val="0"/>
+                <w:sz w:val="22"/>
+                <w:szCs w:val="22"/>
+                <w:lang w:val="es-ES"/>
+              </w:rPr>
+              <w:t>(2^2 + 3^2) ^ (1 / 2)</w:t>
+            </w:r>
+          </w:p>
+          <w:p>
+            <w:pPr>
+              <w:spacing w:after="0" w:afterAutospacing="off"/>
+              <w:rPr>
+                <w:rFonts w:ascii="Calibri" w:hAnsi="Calibri" w:eastAsia="Calibri" w:cs="Calibri"/>
+                <w:b w:val="0"/>
+                <w:bCs w:val="0"/>
+                <w:i w:val="0"/>
+                <w:iCs w:val="0"/>
+                <w:sz w:val="22"/>
+                <w:szCs w:val="22"/>
+                <w:lang w:val="es-ES"/>
+              </w:rPr>
+            </w:pPr>
+            <w:r>
+              <w:rPr>
+                <w:rFonts w:ascii="Calibri" w:hAnsi="Calibri" w:eastAsia="Calibri" w:cs="Calibri"/>
+                <w:b w:val="0"/>
+                <w:bCs w:val="0"/>
+                <w:i w:val="0"/>
+                <w:iCs w:val="0"/>
+                <w:sz w:val="22"/>
+                <w:szCs w:val="22"/>
+                <w:lang w:val="es-ES"/>
+              </w:rPr>
+              <w:t>13 ^ (1 / 2)</w:t>
+            </w:r>
+          </w:p>
+          <w:p>
+            <w:pPr>
+              <w:spacing w:after="0" w:afterAutospacing="off"/>
+              <w:rPr>
+                <w:rFonts w:ascii="Calibri" w:hAnsi="Calibri" w:eastAsia="Calibri" w:cs="Calibri"/>
+                <w:b w:val="0"/>
+                <w:bCs w:val="0"/>
+                <w:i w:val="0"/>
+                <w:iCs w:val="0"/>
+                <w:sz w:val="22"/>
+                <w:szCs w:val="22"/>
+                <w:lang w:val="es-ES"/>
+              </w:rPr>
+            </w:pPr>
+            <w:r>
+              <w:rPr>
+                <w:rFonts w:ascii="Calibri" w:hAnsi="Calibri" w:eastAsia="Calibri" w:cs="Calibri"/>
+                <w:b w:val="0"/>
+                <w:bCs w:val="0"/>
+                <w:i w:val="0"/>
+                <w:iCs w:val="0"/>
+                <w:sz w:val="22"/>
+                <w:szCs w:val="22"/>
+                <w:lang w:val="es-ES"/>
+              </w:rPr>
+              <w:t>3.605512</w:t>
+            </w:r>
+          </w:p>
+        </w:tc>
+        <w:tc>
+          <w:tcPr>
+            <w:tcW w:w="4245" w:type="dxa"/>
+            <w:tcMar>
+              <w:left w:w="105" w:type="dxa"/>
+              <w:right w:w="105" w:type="dxa"/>
+            </w:tcMar>
+            <w:vAlign w:val="top"/>
+          </w:tcPr>
+          <w:p>
+            <w:pPr>
+              <w:shd w:val="clear" w:color="auto" w:fill="FFFFFF" w:themeFill="background1"/>
+              <w:spacing w:before="0" w:beforeAutospacing="off" w:after="0" w:afterAutospacing="off"/>
+              <w:ind w:left="-75" w:right="0"/>
+              <w:rPr>
+                <w:rFonts w:ascii="Cambria Math" w:hAnsi="Cambria Math" w:eastAsia="Cambria Math" w:cs="Cambria Math"/>
+                <w:b w:val="0"/>
+                <w:bCs w:val="0"/>
+                <w:i w:val="1"/>
+                <w:iCs w:val="1"/>
+                <w:caps w:val="0"/>
+                <w:smallCaps w:val="0"/>
+                <w:strike w:val="0"/>
+                <w:dstrike w:val="0"/>
+                <w:sz w:val="22"/>
+                <w:szCs w:val="22"/>
+                <w:u w:val="none"/>
+                <w:lang w:val="x-IV"/>
+              </w:rPr>
+            </w:pPr>
+            <m:oMathPara xmlns:m="http://schemas.openxmlformats.org/officeDocument/2006/math">
+              <m:oMath xmlns:m="http://schemas.openxmlformats.org/officeDocument/2006/math">
+                <m:sSup xmlns:m="http://schemas.openxmlformats.org/officeDocument/2006/math">
+                  <m:sSupPr>
+                    <m:ctrlPr/>
+                  </m:sSupPr>
+                  <m:e>
+                    <m:d>
+                      <m:dPr>
+                        <m:ctrlPr/>
+                      </m:dPr>
+                      <m:e>
+                        <m:sSup>
+                          <m:sSupPr>
+                            <m:ctrlPr/>
+                          </m:sSupPr>
+                          <m:e>
+                            <m:r>
+                              <m:t>𝑥</m:t>
+                            </m:r>
+                          </m:e>
+                          <m:sup>
+                            <m:r>
+                              <m:t>2</m:t>
+                            </m:r>
+                          </m:sup>
+                        </m:sSup>
+                        <m:r>
+                          <m:t>+</m:t>
+                        </m:r>
+                        <m:sSup>
+                          <m:sSupPr>
+                            <m:ctrlPr/>
+                          </m:sSupPr>
+                          <m:e>
+                            <m:r>
+                              <m:t>𝑦</m:t>
+                            </m:r>
+                          </m:e>
+                          <m:sup>
+                            <m:r>
+                              <m:t>2</m:t>
+                            </m:r>
+                          </m:sup>
+                        </m:sSup>
+                      </m:e>
+                    </m:d>
+                  </m:e>
+                  <m:sup>
+                    <m:d>
+                      <m:dPr>
+                        <m:ctrlPr/>
+                      </m:dPr>
+                      <m:e>
+                        <m:f>
+                          <m:fPr>
+                            <m:ctrlPr/>
+                          </m:fPr>
+                          <m:num>
+                            <m:r>
+                              <m:t>1</m:t>
+                            </m:r>
+                          </m:num>
+                          <m:den>
+                            <m:r>
+                              <m:t>2</m:t>
+                            </m:r>
+                          </m:den>
+                        </m:f>
+                      </m:e>
+                    </m:d>
+                  </m:sup>
+                </m:sSup>
+              </m:oMath>
+            </m:oMathPara>
+          </w:p>
+          <w:p>
+            <w:pPr>
+              <w:pStyle w:val="Normal"/>
+              <w:shd w:val="clear" w:color="auto" w:fill="FFFFFF" w:themeFill="background1"/>
+              <w:spacing w:before="0" w:beforeAutospacing="off" w:after="0" w:afterAutospacing="off"/>
+              <w:ind w:left="-75" w:right="0"/>
+              <w:rPr>
+                <w:rFonts w:ascii="Cambria Math" w:hAnsi="Cambria Math" w:eastAsia="Cambria Math" w:cs="Cambria Math"/>
+                <w:b w:val="0"/>
+                <w:bCs w:val="0"/>
+                <w:i w:val="1"/>
+                <w:iCs w:val="1"/>
+                <w:caps w:val="0"/>
+                <w:smallCaps w:val="0"/>
+                <w:strike w:val="0"/>
+                <w:dstrike w:val="0"/>
+                <w:sz w:val="22"/>
+                <w:szCs w:val="22"/>
+                <w:u w:val="none"/>
+                <w:lang w:val="x-IV"/>
+              </w:rPr>
+            </w:pPr>
+            <m:oMathPara xmlns:m="http://schemas.openxmlformats.org/officeDocument/2006/math">
+              <m:oMath xmlns:m="http://schemas.openxmlformats.org/officeDocument/2006/math">
+                <m:sSup xmlns:m="http://schemas.openxmlformats.org/officeDocument/2006/math">
+                  <m:sSupPr>
+                    <m:ctrlPr/>
+                  </m:sSupPr>
+                  <m:e>
+                    <m:d>
+                      <m:dPr>
+                        <m:ctrlPr/>
+                      </m:dPr>
+                      <m:e>
+                        <m:sSup>
+                          <m:sSupPr>
+                            <m:ctrlPr/>
+                          </m:sSupPr>
+                          <m:e>
+                            <m:r>
+                              <m:t>2</m:t>
+                            </m:r>
+                          </m:e>
+                          <m:sup>
+                            <m:r>
+                              <m:t>2</m:t>
+                            </m:r>
+                          </m:sup>
+                        </m:sSup>
+                        <m:r>
+                          <m:t>+</m:t>
+                        </m:r>
+                        <m:sSup>
+                          <m:sSupPr>
+                            <m:ctrlPr/>
+                          </m:sSupPr>
+                          <m:e>
+                            <m:r>
+                              <m:t>3</m:t>
+                            </m:r>
+                          </m:e>
+                          <m:sup>
+                            <m:r>
+                              <m:t>2</m:t>
+                            </m:r>
+                          </m:sup>
+                        </m:sSup>
+                      </m:e>
+                    </m:d>
+                  </m:e>
+                  <m:sup>
+                    <m:d>
+                      <m:dPr>
+                        <m:ctrlPr/>
+                      </m:dPr>
+                      <m:e>
+                        <m:f>
+                          <m:fPr>
+                            <m:ctrlPr/>
+                          </m:fPr>
+                          <m:num>
+                            <m:r>
+                              <m:t>1</m:t>
+                            </m:r>
+                          </m:num>
+                          <m:den>
+                            <m:r>
+                              <m:t>2</m:t>
+                            </m:r>
+                          </m:den>
+                        </m:f>
+                      </m:e>
+                    </m:d>
+                  </m:sup>
+                </m:sSup>
+              </m:oMath>
+            </m:oMathPara>
+          </w:p>
+          <w:p>
+            <w:pPr>
+              <w:pStyle w:val="Normal"/>
+              <w:shd w:val="clear" w:color="auto" w:fill="FFFFFF" w:themeFill="background1"/>
+              <w:spacing w:before="0" w:beforeAutospacing="off" w:after="0" w:afterAutospacing="off"/>
+              <w:ind w:left="-75" w:right="0"/>
+              <w:rPr>
+                <w:rFonts w:ascii="Cambria Math" w:hAnsi="Cambria Math" w:eastAsia="Cambria Math" w:cs="Cambria Math"/>
+                <w:b w:val="0"/>
+                <w:bCs w:val="0"/>
+                <w:i w:val="1"/>
+                <w:iCs w:val="1"/>
+                <w:caps w:val="0"/>
+                <w:smallCaps w:val="0"/>
+                <w:strike w:val="0"/>
+                <w:dstrike w:val="0"/>
+                <w:sz w:val="22"/>
+                <w:szCs w:val="22"/>
+                <w:u w:val="none"/>
+                <w:lang w:val="x-IV"/>
+              </w:rPr>
+            </w:pPr>
+            <m:oMathPara xmlns:m="http://schemas.openxmlformats.org/officeDocument/2006/math">
+              <m:oMath xmlns:m="http://schemas.openxmlformats.org/officeDocument/2006/math">
+                <m:sSup xmlns:m="http://schemas.openxmlformats.org/officeDocument/2006/math">
+                  <m:sSupPr>
+                    <m:ctrlPr/>
+                  </m:sSupPr>
+                  <m:e>
+                    <m:r>
+                      <m:t>13</m:t>
+                    </m:r>
+                  </m:e>
+                  <m:sup>
+                    <m:d>
+                      <m:dPr>
+                        <m:ctrlPr/>
+                      </m:dPr>
+                      <m:e>
+                        <m:f>
+                          <m:fPr>
+                            <m:ctrlPr/>
+                          </m:fPr>
+                          <m:num>
+                            <m:r>
+                              <m:t>1</m:t>
+                            </m:r>
+                          </m:num>
+                          <m:den>
+                            <m:r>
+                              <m:t>2</m:t>
+                            </m:r>
+                          </m:den>
+                        </m:f>
+                      </m:e>
+                    </m:d>
+                  </m:sup>
+                </m:sSup>
+                <m:r xmlns:m="http://schemas.openxmlformats.org/officeDocument/2006/math">
+                  <m:t xmlns:m="http://schemas.openxmlformats.org/officeDocument/2006/math">=3.605512</m:t>
+                </m:r>
+              </m:oMath>
+            </m:oMathPara>
+          </w:p>
+          <w:p>
+            <w:pPr>
+              <w:rPr>
+                <w:rFonts w:ascii="Calibri" w:hAnsi="Calibri" w:eastAsia="Calibri" w:cs="Calibri"/>
+                <w:sz w:val="22"/>
+                <w:szCs w:val="22"/>
+              </w:rPr>
+            </w:pPr>
+          </w:p>
+        </w:tc>
+      </w:tr>
+    </w:tbl>
+    <w:p>
+      <w:pPr>
+        <w:spacing w:after="0" w:afterAutospacing="off"/>
+        <w:rPr>
+          <w:rFonts w:ascii="Calibri" w:hAnsi="Calibri" w:eastAsia="Calibri" w:cs="Calibri"/>
+          <w:b w:val="0"/>
+          <w:bCs w:val="0"/>
+          <w:i w:val="0"/>
+          <w:iCs w:val="0"/>
+          <w:caps w:val="0"/>
+          <w:smallCaps w:val="0"/>
+          <w:noProof w:val="0"/>
+          <w:color w:val="000000" w:themeColor="text1" w:themeTint="FF" w:themeShade="FF"/>
+          <w:sz w:val="22"/>
+          <w:szCs w:val="22"/>
+          <w:lang w:val="es-ES"/>
+        </w:rPr>
+      </w:pPr>
+    </w:p>
+    <w:tbl>
+      <w:tblPr>
+        <w:tblStyle w:val="Tablaconcuadrcula"/>
+        <w:tblW w:w="0" w:type="auto"/>
+        <w:tblBorders>
+          <w:top w:val="single" w:sz="6"/>
+          <w:left w:val="single" w:sz="6"/>
+          <w:bottom w:val="single" w:sz="6"/>
+          <w:right w:val="single" w:sz="6"/>
+        </w:tblBorders>
+        <w:tblLayout w:type="fixed"/>
+        <w:tblLook w:val="06A0" w:firstRow="1" w:lastRow="0" w:firstColumn="1" w:lastColumn="0" w:noHBand="1" w:noVBand="1"/>
+      </w:tblPr>
+      <w:tblGrid>
+        <w:gridCol w:w="6809"/>
+        <w:gridCol w:w="1681"/>
+      </w:tblGrid>
+      <w:tr>
+        <w:trPr>
+          <w:trHeight w:val="300"/>
+        </w:trPr>
+        <w:tc>
+          <w:tcPr>
+            <w:tcW w:w="6809" w:type="dxa"/>
+            <w:tcMar>
+              <w:left w:w="105" w:type="dxa"/>
+              <w:right w:w="105" w:type="dxa"/>
+            </w:tcMar>
+            <w:vAlign w:val="top"/>
+          </w:tcPr>
+          <w:p>
+            <w:pPr>
+              <w:rPr>
+                <w:rFonts w:ascii="Calibri" w:hAnsi="Calibri" w:eastAsia="Calibri" w:cs="Calibri"/>
+                <w:b w:val="0"/>
+                <w:bCs w:val="0"/>
+                <w:i w:val="0"/>
+                <w:iCs w:val="0"/>
+                <w:sz w:val="22"/>
+                <w:szCs w:val="22"/>
+                <w:lang w:val="es-ES"/>
+              </w:rPr>
+            </w:pPr>
+            <w:r>
+              <w:rPr>
+                <w:rFonts w:ascii="Calibri" w:hAnsi="Calibri" w:eastAsia="Calibri" w:cs="Calibri"/>
+                <w:b w:val="0"/>
+                <w:bCs w:val="0"/>
+                <w:i w:val="0"/>
+                <w:iCs w:val="0"/>
+                <w:sz w:val="22"/>
+                <w:szCs w:val="22"/>
+                <w:lang w:val="es-ES"/>
+              </w:rPr>
+              <w:t>Captura processing</w:t>
+            </w:r>
+          </w:p>
+        </w:tc>
+        <w:tc>
+          <w:tcPr>
+            <w:tcW w:w="1681" w:type="dxa"/>
+            <w:tcMar>
+              <w:left w:w="105" w:type="dxa"/>
+              <w:right w:w="105" w:type="dxa"/>
+            </w:tcMar>
+            <w:vAlign w:val="top"/>
+          </w:tcPr>
+          <w:p>
+            <w:pPr>
+              <w:rPr>
+                <w:rFonts w:ascii="Calibri" w:hAnsi="Calibri" w:eastAsia="Calibri" w:cs="Calibri"/>
+                <w:b w:val="0"/>
+                <w:bCs w:val="0"/>
+                <w:i w:val="0"/>
+                <w:iCs w:val="0"/>
+                <w:sz w:val="22"/>
+                <w:szCs w:val="22"/>
+                <w:lang w:val="es-ES"/>
+              </w:rPr>
+            </w:pPr>
+            <w:r>
+              <w:rPr>
+                <w:rFonts w:ascii="Calibri" w:hAnsi="Calibri" w:eastAsia="Calibri" w:cs="Calibri"/>
+                <w:b w:val="0"/>
+                <w:bCs w:val="0"/>
+                <w:i w:val="0"/>
+                <w:iCs w:val="0"/>
+                <w:sz w:val="22"/>
+                <w:szCs w:val="22"/>
+                <w:lang w:val="es-ES"/>
+              </w:rPr>
+              <w:t>Resultado</w:t>
+            </w:r>
+          </w:p>
+        </w:tc>
+      </w:tr>
+      <w:tr>
+        <w:trPr>
+          <w:trHeight w:val="300"/>
+        </w:trPr>
+        <w:tc>
+          <w:tcPr>
+            <w:tcW w:w="6809" w:type="dxa"/>
+            <w:tcMar>
+              <w:left w:w="105" w:type="dxa"/>
+              <w:right w:w="105" w:type="dxa"/>
+            </w:tcMar>
+            <w:vAlign w:val="top"/>
+          </w:tcPr>
+          <w:p>
+            <w:pPr>
+              <w:rPr>
+                <w:rFonts w:ascii="Calibri" w:hAnsi="Calibri" w:eastAsia="Calibri" w:cs="Calibri"/>
+                <w:b w:val="0"/>
+                <w:bCs w:val="0"/>
+                <w:i w:val="0"/>
+                <w:iCs w:val="0"/>
+                <w:sz w:val="22"/>
+                <w:szCs w:val="22"/>
+                <w:lang w:val="es-ES"/>
+              </w:rPr>
+            </w:pPr>
+            <w:r>
+              <w:drawing>
+                <wp:inline wp14:editId="0FDDD1FA" wp14:anchorId="01B70AF4">
+                  <wp:extent cx="4125516" cy="628650"/>
+                  <wp:effectExtent l="0" t="0" r="0" b="0"/>
+                  <wp:docPr id="1213750024" name="" title=""/>
+                  <wp:cNvGraphicFramePr>
+                    <a:graphicFrameLocks noChangeAspect="1"/>
+                  </wp:cNvGraphicFramePr>
+                  <a:graphic>
+                    <a:graphicData uri="http://schemas.openxmlformats.org/drawingml/2006/picture">
+                      <pic:pic>
+                        <pic:nvPicPr>
+                          <pic:cNvPr id="0" name=""/>
+                          <pic:cNvPicPr/>
+                        </pic:nvPicPr>
+                        <pic:blipFill>
+                          <a:blip r:embed="R95fd2753d3fe4bc0">
+                            <a:extLst>
+                              <a:ext xmlns:a="http://schemas.openxmlformats.org/drawingml/2006/main" uri="{28A0092B-C50C-407E-A947-70E740481C1C}">
+                                <a14:useLocalDpi val="0"/>
+                              </a:ext>
+                            </a:extLst>
+                          </a:blip>
+                          <a:stretch>
+                            <a:fillRect/>
+                          </a:stretch>
+                        </pic:blipFill>
+                        <pic:spPr>
+                          <a:xfrm>
+                            <a:off x="0" y="0"/>
+                            <a:ext cx="4125516" cy="628650"/>
+                          </a:xfrm>
+                          <a:prstGeom prst="rect">
+                            <a:avLst/>
+                          </a:prstGeom>
+                        </pic:spPr>
+                      </pic:pic>
+                    </a:graphicData>
+                  </a:graphic>
+                </wp:inline>
+              </w:drawing>
+            </w:r>
+          </w:p>
+        </w:tc>
+        <w:tc>
+          <w:tcPr>
+            <w:tcW w:w="1681" w:type="dxa"/>
+            <w:tcMar>
+              <w:left w:w="105" w:type="dxa"/>
+              <w:right w:w="105" w:type="dxa"/>
+            </w:tcMar>
+            <w:vAlign w:val="top"/>
+          </w:tcPr>
+          <w:p>
+            <w:pPr>
+              <w:rPr>
+                <w:rFonts w:ascii="Calibri" w:hAnsi="Calibri" w:eastAsia="Calibri" w:cs="Calibri"/>
+                <w:b w:val="0"/>
+                <w:bCs w:val="0"/>
+                <w:i w:val="0"/>
+                <w:iCs w:val="0"/>
+                <w:sz w:val="22"/>
+                <w:szCs w:val="22"/>
+                <w:lang w:val="es-ES"/>
+              </w:rPr>
+            </w:pPr>
+            <w:r>
+              <w:drawing>
+                <wp:inline wp14:editId="4C2741E8" wp14:anchorId="0E47B255">
+                  <wp:extent cx="933450" cy="514350"/>
+                  <wp:effectExtent l="0" t="0" r="0" b="0"/>
+                  <wp:docPr id="2126090313" name="" title=""/>
+                  <wp:cNvGraphicFramePr>
+                    <a:graphicFrameLocks noChangeAspect="1"/>
+                  </wp:cNvGraphicFramePr>
+                  <a:graphic>
+                    <a:graphicData uri="http://schemas.openxmlformats.org/drawingml/2006/picture">
+                      <pic:pic>
+                        <pic:nvPicPr>
+                          <pic:cNvPr id="0" name=""/>
+                          <pic:cNvPicPr/>
+                        </pic:nvPicPr>
+                        <pic:blipFill>
+                          <a:blip r:embed="Radfb33fd900f40c1">
+                            <a:extLst>
+                              <a:ext xmlns:a="http://schemas.openxmlformats.org/drawingml/2006/main" uri="{28A0092B-C50C-407E-A947-70E740481C1C}">
+                                <a14:useLocalDpi val="0"/>
+                              </a:ext>
+                            </a:extLst>
+                          </a:blip>
+                          <a:stretch>
+                            <a:fillRect/>
+                          </a:stretch>
+                        </pic:blipFill>
+                        <pic:spPr>
+                          <a:xfrm>
+                            <a:off x="0" y="0"/>
+                            <a:ext cx="933450" cy="514350"/>
+                          </a:xfrm>
+                          <a:prstGeom prst="rect">
+                            <a:avLst/>
+                          </a:prstGeom>
+                        </pic:spPr>
+                      </pic:pic>
+                    </a:graphicData>
+                  </a:graphic>
+                </wp:inline>
+              </w:drawing>
+            </w:r>
+          </w:p>
+        </w:tc>
+      </w:tr>
+    </w:tbl>
+    <w:p>
+      <w:pPr>
+        <w:spacing w:after="0" w:afterAutospacing="off" w:line="240" w:lineRule="auto"/>
+        <w:ind w:left="0"/>
+        <w:jc w:val="both"/>
+        <w:rPr>
+          <w:rFonts w:ascii="Arial" w:hAnsi="Arial" w:eastAsia="Arial" w:cs="Arial"/>
+          <w:b w:val="0"/>
+          <w:bCs w:val="0"/>
+          <w:i w:val="0"/>
+          <w:iCs w:val="0"/>
+          <w:caps w:val="0"/>
+          <w:smallCaps w:val="0"/>
+          <w:noProof w:val="0"/>
+          <w:color w:val="000000" w:themeColor="text1" w:themeTint="FF" w:themeShade="FF"/>
+          <w:sz w:val="20"/>
+          <w:szCs w:val="20"/>
+          <w:lang w:val="es-ES"/>
+        </w:rPr>
+      </w:pPr>
+    </w:p>
     <w:p>
       <w:pPr>
         <w:pStyle w:val="Normal"/>

</xml_diff>

<commit_message>
commit-4: solucion ejercicio 4 a y b + codigo
</commit_message>
<xml_diff>
--- a/TP01_Calatayud_Alex_Gabriel.docx
+++ b/TP01_Calatayud_Alex_Gabriel.docx
@@ -4306,7 +4306,7 @@
             </w:pPr>
             <w:r>
               <w:drawing>
-                <wp:inline wp14:editId="1B708D3C" wp14:anchorId="41C81E53">
+                <wp:inline wp14:editId="761EC120" wp14:anchorId="41C81E53">
                   <wp:extent cx="4286250" cy="590550"/>
                   <wp:effectExtent l="0" t="0" r="0" b="0"/>
                   <wp:docPr id="313010259" name="" title=""/>
@@ -4321,7 +4321,7 @@
                           <pic:cNvPicPr/>
                         </pic:nvPicPr>
                         <pic:blipFill>
-                          <a:blip r:embed="R57767926cd614d2e">
+                          <a:blip r:embed="Re79614f5c7e4456e">
                             <a:extLst>
                               <a:ext xmlns:a="http://schemas.openxmlformats.org/drawingml/2006/main" uri="{28A0092B-C50C-407E-A947-70E740481C1C}">
                                 <a14:useLocalDpi val="0"/>
@@ -4373,7 +4373,7 @@
             </w:pPr>
             <w:r>
               <w:drawing>
-                <wp:inline wp14:editId="370BD7D4" wp14:anchorId="1BECF1AE">
+                <wp:inline wp14:editId="3AC4962E" wp14:anchorId="1BECF1AE">
                   <wp:extent cx="914400" cy="495300"/>
                   <wp:effectExtent l="0" t="0" r="0" b="0"/>
                   <wp:docPr id="1003298847" name="" title=""/>
@@ -4388,7 +4388,7 @@
                           <pic:cNvPicPr/>
                         </pic:nvPicPr>
                         <pic:blipFill>
-                          <a:blip r:embed="R0676d665c40b491d">
+                          <a:blip r:embed="Ree7c801589c14465">
                             <a:extLst>
                               <a:ext xmlns:a="http://schemas.openxmlformats.org/drawingml/2006/main" uri="{28A0092B-C50C-407E-A947-70E740481C1C}">
                                 <a14:useLocalDpi val="0"/>
@@ -4653,7 +4653,7 @@
       </w:tr>
       <w:tr>
         <w:trPr>
-          <w:trHeight w:val="1211"/>
+          <w:trHeight w:val="1255"/>
         </w:trPr>
         <w:tc>
           <w:tcPr>
@@ -5043,15 +5043,6 @@
               </m:oMath>
             </m:oMathPara>
           </w:p>
-          <w:p>
-            <w:pPr>
-              <w:rPr>
-                <w:rFonts w:ascii="Calibri" w:hAnsi="Calibri" w:eastAsia="Calibri" w:cs="Calibri"/>
-                <w:sz w:val="22"/>
-                <w:szCs w:val="22"/>
-              </w:rPr>
-            </w:pPr>
-          </w:p>
         </w:tc>
       </w:tr>
     </w:tbl>
@@ -5198,7 +5189,7 @@
             </w:pPr>
             <w:r>
               <w:drawing>
-                <wp:inline wp14:editId="0FDDD1FA" wp14:anchorId="01B70AF4">
+                <wp:inline wp14:editId="5CB14048" wp14:anchorId="01B70AF4">
                   <wp:extent cx="4125516" cy="628650"/>
                   <wp:effectExtent l="0" t="0" r="0" b="0"/>
                   <wp:docPr id="1213750024" name="" title=""/>
@@ -5213,7 +5204,7 @@
                           <pic:cNvPicPr/>
                         </pic:nvPicPr>
                         <pic:blipFill>
-                          <a:blip r:embed="R95fd2753d3fe4bc0">
+                          <a:blip r:embed="Rb5aeff828f8d4395">
                             <a:extLst>
                               <a:ext xmlns:a="http://schemas.openxmlformats.org/drawingml/2006/main" uri="{28A0092B-C50C-407E-A947-70E740481C1C}">
                                 <a14:useLocalDpi val="0"/>
@@ -5265,7 +5256,7 @@
             </w:pPr>
             <w:r>
               <w:drawing>
-                <wp:inline wp14:editId="4C2741E8" wp14:anchorId="0E47B255">
+                <wp:inline wp14:editId="3AC40290" wp14:anchorId="0E47B255">
                   <wp:extent cx="933450" cy="514350"/>
                   <wp:effectExtent l="0" t="0" r="0" b="0"/>
                   <wp:docPr id="2126090313" name="" title=""/>
@@ -5280,7 +5271,7 @@
                           <pic:cNvPicPr/>
                         </pic:nvPicPr>
                         <pic:blipFill>
-                          <a:blip r:embed="Radfb33fd900f40c1">
+                          <a:blip r:embed="Rae3e5053119044bc">
                             <a:extLst>
                               <a:ext xmlns:a="http://schemas.openxmlformats.org/drawingml/2006/main" uri="{28A0092B-C50C-407E-A947-70E740481C1C}">
                                 <a14:useLocalDpi val="0"/>
@@ -5331,6 +5322,1477 @@
         </w:rPr>
       </w:pPr>
     </w:p>
+    <w:p>
+      <w:pPr>
+        <w:spacing w:after="0" w:afterAutospacing="off"/>
+        <w:rPr>
+          <w:rFonts w:ascii="Calibri" w:hAnsi="Calibri" w:eastAsia="Calibri" w:cs="Calibri"/>
+          <w:b w:val="0"/>
+          <w:bCs w:val="0"/>
+          <w:i w:val="0"/>
+          <w:iCs w:val="0"/>
+          <w:caps w:val="0"/>
+          <w:smallCaps w:val="0"/>
+          <w:noProof w:val="0"/>
+          <w:color w:val="000000" w:themeColor="text1" w:themeTint="FF" w:themeShade="FF"/>
+          <w:sz w:val="22"/>
+          <w:szCs w:val="22"/>
+          <w:lang w:val="es-ES"/>
+        </w:rPr>
+      </w:pPr>
+      <w:r>
+        <w:rPr>
+          <w:rFonts w:ascii="Calibri" w:hAnsi="Calibri" w:eastAsia="Calibri" w:cs="Calibri"/>
+          <w:b w:val="1"/>
+          <w:bCs w:val="1"/>
+          <w:i w:val="0"/>
+          <w:iCs w:val="0"/>
+          <w:caps w:val="0"/>
+          <w:smallCaps w:val="0"/>
+          <w:noProof w:val="0"/>
+          <w:color w:val="000000" w:themeColor="text1" w:themeTint="FF" w:themeShade="FF"/>
+          <w:sz w:val="22"/>
+          <w:szCs w:val="22"/>
+          <w:highlight w:val="cyan"/>
+          <w:lang w:val="es-ES"/>
+        </w:rPr>
+        <w:t>Ejercicio 5</w:t>
+      </w:r>
+      <w:r>
+        <w:rPr>
+          <w:rFonts w:ascii="Calibri" w:hAnsi="Calibri" w:eastAsia="Calibri" w:cs="Calibri"/>
+          <w:b w:val="1"/>
+          <w:bCs w:val="1"/>
+          <w:i w:val="0"/>
+          <w:iCs w:val="0"/>
+          <w:caps w:val="0"/>
+          <w:smallCaps w:val="0"/>
+          <w:noProof w:val="0"/>
+          <w:color w:val="000000" w:themeColor="text1" w:themeTint="FF" w:themeShade="FF"/>
+          <w:sz w:val="22"/>
+          <w:szCs w:val="22"/>
+          <w:lang w:val="es-ES"/>
+        </w:rPr>
+        <w:t>:</w:t>
+      </w:r>
+      <w:r>
+        <w:rPr>
+          <w:rFonts w:ascii="Calibri" w:hAnsi="Calibri" w:eastAsia="Calibri" w:cs="Calibri"/>
+          <w:b w:val="0"/>
+          <w:bCs w:val="0"/>
+          <w:i w:val="0"/>
+          <w:iCs w:val="0"/>
+          <w:caps w:val="0"/>
+          <w:smallCaps w:val="0"/>
+          <w:noProof w:val="0"/>
+          <w:color w:val="000000" w:themeColor="text1" w:themeTint="FF" w:themeShade="FF"/>
+          <w:sz w:val="22"/>
+          <w:szCs w:val="22"/>
+          <w:lang w:val="es-ES"/>
+        </w:rPr>
+        <w:t xml:space="preserve"> Si el valor de A es 4, el valor de B es 5 y el valor de C es 1, evaluar las siguientes expresiones: </w:t>
+      </w:r>
+    </w:p>
+    <w:p>
+      <w:pPr>
+        <w:spacing w:after="0" w:afterAutospacing="off"/>
+        <w:rPr>
+          <w:rFonts w:ascii="Calibri" w:hAnsi="Calibri" w:eastAsia="Calibri" w:cs="Calibri"/>
+          <w:b w:val="0"/>
+          <w:bCs w:val="0"/>
+          <w:i w:val="0"/>
+          <w:iCs w:val="0"/>
+          <w:caps w:val="0"/>
+          <w:smallCaps w:val="0"/>
+          <w:noProof w:val="0"/>
+          <w:color w:val="000000" w:themeColor="text1" w:themeTint="FF" w:themeShade="FF"/>
+          <w:sz w:val="22"/>
+          <w:szCs w:val="22"/>
+          <w:lang w:val="es-ES"/>
+        </w:rPr>
+      </w:pPr>
+      <w:r>
+        <w:rPr>
+          <w:rFonts w:ascii="Calibri" w:hAnsi="Calibri" w:eastAsia="Calibri" w:cs="Calibri"/>
+          <w:b w:val="0"/>
+          <w:bCs w:val="0"/>
+          <w:i w:val="0"/>
+          <w:iCs w:val="0"/>
+          <w:caps w:val="0"/>
+          <w:smallCaps w:val="0"/>
+          <w:noProof w:val="0"/>
+          <w:color w:val="000000" w:themeColor="text1" w:themeTint="FF" w:themeShade="FF"/>
+          <w:sz w:val="22"/>
+          <w:szCs w:val="22"/>
+          <w:lang w:val="es-ES"/>
+        </w:rPr>
+        <w:t xml:space="preserve">a) </w:t>
+      </w:r>
+    </w:p>
+    <w:p>
+      <w:pPr>
+        <w:spacing w:after="0" w:afterAutospacing="off"/>
+        <w:jc w:val="center"/>
+        <w:rPr>
+          <w:rFonts w:ascii="Calibri" w:hAnsi="Calibri" w:eastAsia="Calibri" w:cs="Calibri"/>
+          <w:b w:val="0"/>
+          <w:bCs w:val="0"/>
+          <w:i w:val="0"/>
+          <w:iCs w:val="0"/>
+          <w:caps w:val="0"/>
+          <w:smallCaps w:val="0"/>
+          <w:noProof w:val="0"/>
+          <w:color w:val="000000" w:themeColor="text1" w:themeTint="FF" w:themeShade="FF"/>
+          <w:sz w:val="22"/>
+          <w:szCs w:val="22"/>
+          <w:lang w:val="es-ES"/>
+        </w:rPr>
+      </w:pPr>
+      <w:r>
+        <w:rPr>
+          <w:rFonts w:ascii="Calibri" w:hAnsi="Calibri" w:eastAsia="Calibri" w:cs="Calibri"/>
+          <w:b w:val="1"/>
+          <w:bCs w:val="1"/>
+          <w:i w:val="0"/>
+          <w:iCs w:val="0"/>
+          <w:caps w:val="0"/>
+          <w:smallCaps w:val="0"/>
+          <w:noProof w:val="0"/>
+          <w:color w:val="000000" w:themeColor="text1" w:themeTint="FF" w:themeShade="FF"/>
+          <w:sz w:val="22"/>
+          <w:szCs w:val="22"/>
+          <w:lang w:val="es-ES"/>
+        </w:rPr>
+        <w:t>B * A – B ^ 2 / 4 * C</w:t>
+      </w:r>
+    </w:p>
+    <w:tbl>
+      <w:tblPr>
+        <w:tblStyle w:val="Tablaconcuadrcula"/>
+        <w:tblW w:w="0" w:type="auto"/>
+        <w:tblBorders>
+          <w:top w:val="single" w:sz="6"/>
+          <w:left w:val="single" w:sz="6"/>
+          <w:bottom w:val="single" w:sz="6"/>
+          <w:right w:val="single" w:sz="6"/>
+        </w:tblBorders>
+        <w:tblLayout w:type="fixed"/>
+        <w:tblLook w:val="06A0" w:firstRow="1" w:lastRow="0" w:firstColumn="1" w:lastColumn="0" w:noHBand="1" w:noVBand="1"/>
+      </w:tblPr>
+      <w:tblGrid>
+        <w:gridCol w:w="4245"/>
+        <w:gridCol w:w="4245"/>
+      </w:tblGrid>
+      <w:tr>
+        <w:trPr>
+          <w:trHeight w:val="300"/>
+        </w:trPr>
+        <w:tc>
+          <w:tcPr>
+            <w:tcW w:w="4245" w:type="dxa"/>
+            <w:tcMar>
+              <w:left w:w="105" w:type="dxa"/>
+              <w:right w:w="105" w:type="dxa"/>
+            </w:tcMar>
+            <w:vAlign w:val="top"/>
+          </w:tcPr>
+          <w:p>
+            <w:pPr>
+              <w:rPr>
+                <w:rFonts w:ascii="Calibri" w:hAnsi="Calibri" w:eastAsia="Calibri" w:cs="Calibri"/>
+                <w:b w:val="0"/>
+                <w:bCs w:val="0"/>
+                <w:i w:val="0"/>
+                <w:iCs w:val="0"/>
+                <w:sz w:val="22"/>
+                <w:szCs w:val="22"/>
+                <w:lang w:val="es-ES"/>
+              </w:rPr>
+            </w:pPr>
+            <w:r>
+              <w:rPr>
+                <w:rFonts w:ascii="Calibri" w:hAnsi="Calibri" w:eastAsia="Calibri" w:cs="Calibri"/>
+                <w:b w:val="0"/>
+                <w:bCs w:val="0"/>
+                <w:i w:val="0"/>
+                <w:iCs w:val="0"/>
+                <w:sz w:val="22"/>
+                <w:szCs w:val="22"/>
+                <w:lang w:val="es-ES"/>
+              </w:rPr>
+              <w:t>Aritmética</w:t>
+            </w:r>
+          </w:p>
+        </w:tc>
+        <w:tc>
+          <w:tcPr>
+            <w:tcW w:w="4245" w:type="dxa"/>
+            <w:tcMar>
+              <w:left w:w="105" w:type="dxa"/>
+              <w:right w:w="105" w:type="dxa"/>
+            </w:tcMar>
+            <w:vAlign w:val="top"/>
+          </w:tcPr>
+          <w:p>
+            <w:pPr>
+              <w:rPr>
+                <w:rFonts w:ascii="Calibri" w:hAnsi="Calibri" w:eastAsia="Calibri" w:cs="Calibri"/>
+                <w:b w:val="0"/>
+                <w:bCs w:val="0"/>
+                <w:i w:val="0"/>
+                <w:iCs w:val="0"/>
+                <w:sz w:val="22"/>
+                <w:szCs w:val="22"/>
+                <w:lang w:val="es-ES"/>
+              </w:rPr>
+            </w:pPr>
+            <w:r>
+              <w:rPr>
+                <w:rFonts w:ascii="Calibri" w:hAnsi="Calibri" w:eastAsia="Calibri" w:cs="Calibri"/>
+                <w:b w:val="0"/>
+                <w:bCs w:val="0"/>
+                <w:i w:val="0"/>
+                <w:iCs w:val="0"/>
+                <w:sz w:val="22"/>
+                <w:szCs w:val="22"/>
+                <w:lang w:val="es-ES"/>
+              </w:rPr>
+              <w:t>Algebraica</w:t>
+            </w:r>
+          </w:p>
+        </w:tc>
+      </w:tr>
+      <w:tr>
+        <w:trPr>
+          <w:trHeight w:val="300"/>
+        </w:trPr>
+        <w:tc>
+          <w:tcPr>
+            <w:tcW w:w="4245" w:type="dxa"/>
+            <w:tcMar>
+              <w:left w:w="105" w:type="dxa"/>
+              <w:right w:w="105" w:type="dxa"/>
+            </w:tcMar>
+            <w:vAlign w:val="top"/>
+          </w:tcPr>
+          <w:p>
+            <w:pPr>
+              <w:spacing w:after="0" w:afterAutospacing="off"/>
+              <w:rPr>
+                <w:rFonts w:ascii="Calibri" w:hAnsi="Calibri" w:eastAsia="Calibri" w:cs="Calibri"/>
+                <w:b w:val="0"/>
+                <w:bCs w:val="0"/>
+                <w:i w:val="0"/>
+                <w:iCs w:val="0"/>
+                <w:sz w:val="22"/>
+                <w:szCs w:val="22"/>
+                <w:lang w:val="es-ES"/>
+              </w:rPr>
+            </w:pPr>
+            <w:r>
+              <w:rPr>
+                <w:rFonts w:ascii="Calibri" w:hAnsi="Calibri" w:eastAsia="Calibri" w:cs="Calibri"/>
+                <w:b w:val="1"/>
+                <w:bCs w:val="1"/>
+                <w:i w:val="0"/>
+                <w:iCs w:val="0"/>
+                <w:sz w:val="22"/>
+                <w:szCs w:val="22"/>
+                <w:lang w:val="es-ES"/>
+              </w:rPr>
+              <w:t>B * A – B ^ 2 / 4 * C</w:t>
+            </w:r>
+          </w:p>
+          <w:p>
+            <w:pPr>
+              <w:spacing w:after="0" w:afterAutospacing="off"/>
+              <w:rPr>
+                <w:rFonts w:ascii="Calibri" w:hAnsi="Calibri" w:eastAsia="Calibri" w:cs="Calibri"/>
+                <w:b w:val="0"/>
+                <w:bCs w:val="0"/>
+                <w:i w:val="0"/>
+                <w:iCs w:val="0"/>
+                <w:sz w:val="22"/>
+                <w:szCs w:val="22"/>
+                <w:lang w:val="es-ES"/>
+              </w:rPr>
+            </w:pPr>
+            <w:r>
+              <w:rPr>
+                <w:rFonts w:ascii="Calibri" w:hAnsi="Calibri" w:eastAsia="Calibri" w:cs="Calibri"/>
+                <w:b w:val="0"/>
+                <w:bCs w:val="0"/>
+                <w:i w:val="0"/>
+                <w:iCs w:val="0"/>
+                <w:sz w:val="22"/>
+                <w:szCs w:val="22"/>
+                <w:lang w:val="es-ES"/>
+              </w:rPr>
+              <w:t>5 * 4 – ((5 ^ 2) / 4) * 1</w:t>
+            </w:r>
+          </w:p>
+          <w:p>
+            <w:pPr>
+              <w:spacing w:after="0" w:afterAutospacing="off"/>
+              <w:ind w:firstLine="0"/>
+              <w:rPr>
+                <w:rFonts w:ascii="Calibri" w:hAnsi="Calibri" w:eastAsia="Calibri" w:cs="Calibri"/>
+                <w:b w:val="0"/>
+                <w:bCs w:val="0"/>
+                <w:i w:val="0"/>
+                <w:iCs w:val="0"/>
+                <w:sz w:val="22"/>
+                <w:szCs w:val="22"/>
+                <w:lang w:val="es-ES"/>
+              </w:rPr>
+            </w:pPr>
+            <w:r>
+              <w:rPr>
+                <w:rFonts w:ascii="Calibri" w:hAnsi="Calibri" w:eastAsia="Calibri" w:cs="Calibri"/>
+                <w:b w:val="0"/>
+                <w:bCs w:val="0"/>
+                <w:i w:val="0"/>
+                <w:iCs w:val="0"/>
+                <w:sz w:val="22"/>
+                <w:szCs w:val="22"/>
+                <w:lang w:val="es-ES"/>
+              </w:rPr>
+              <w:t>20 - 6.25</w:t>
+            </w:r>
+          </w:p>
+          <w:p>
+            <w:pPr>
+              <w:spacing w:after="0" w:afterAutospacing="off"/>
+              <w:ind w:firstLine="0"/>
+              <w:rPr>
+                <w:rFonts w:ascii="Calibri" w:hAnsi="Calibri" w:eastAsia="Calibri" w:cs="Calibri"/>
+                <w:b w:val="0"/>
+                <w:bCs w:val="0"/>
+                <w:i w:val="0"/>
+                <w:iCs w:val="0"/>
+                <w:sz w:val="22"/>
+                <w:szCs w:val="22"/>
+                <w:lang w:val="es-ES"/>
+              </w:rPr>
+            </w:pPr>
+            <w:r>
+              <w:rPr>
+                <w:rFonts w:ascii="Calibri" w:hAnsi="Calibri" w:eastAsia="Calibri" w:cs="Calibri"/>
+                <w:b w:val="0"/>
+                <w:bCs w:val="0"/>
+                <w:i w:val="0"/>
+                <w:iCs w:val="0"/>
+                <w:sz w:val="22"/>
+                <w:szCs w:val="22"/>
+                <w:lang w:val="es-ES"/>
+              </w:rPr>
+              <w:t>13.75</w:t>
+            </w:r>
+          </w:p>
+        </w:tc>
+        <w:tc>
+          <w:tcPr>
+            <w:tcW w:w="4245" w:type="dxa"/>
+            <w:tcMar>
+              <w:left w:w="105" w:type="dxa"/>
+              <w:right w:w="105" w:type="dxa"/>
+            </w:tcMar>
+            <w:vAlign w:val="top"/>
+          </w:tcPr>
+          <w:p>
+            <w:pPr>
+              <w:pStyle w:val="Normal"/>
+              <w:shd w:val="clear" w:color="auto" w:fill="FFFFFF" w:themeFill="background1"/>
+              <w:spacing w:before="0" w:beforeAutospacing="off" w:after="0" w:afterAutospacing="off"/>
+              <w:rPr>
+                <w:rFonts w:ascii="Cambria Math" w:hAnsi="Cambria Math" w:eastAsia="Cambria Math" w:cs="Cambria Math"/>
+                <w:b w:val="0"/>
+                <w:bCs w:val="0"/>
+                <w:i w:val="1"/>
+                <w:iCs w:val="1"/>
+                <w:caps w:val="0"/>
+                <w:smallCaps w:val="0"/>
+                <w:strike w:val="0"/>
+                <w:dstrike w:val="0"/>
+                <w:sz w:val="22"/>
+                <w:szCs w:val="22"/>
+                <w:u w:val="none"/>
+                <w:lang w:val="x-IV"/>
+              </w:rPr>
+            </w:pPr>
+            <m:oMathPara xmlns:m="http://schemas.openxmlformats.org/officeDocument/2006/math">
+              <m:oMath xmlns:m="http://schemas.openxmlformats.org/officeDocument/2006/math">
+                <m:r xmlns:m="http://schemas.openxmlformats.org/officeDocument/2006/math">
+                  <m:t xmlns:m="http://schemas.openxmlformats.org/officeDocument/2006/math">5⋅4−</m:t>
+                </m:r>
+                <m:f xmlns:m="http://schemas.openxmlformats.org/officeDocument/2006/math">
+                  <m:fPr>
+                    <m:ctrlPr/>
+                  </m:fPr>
+                  <m:num>
+                    <m:sSup>
+                      <m:sSupPr>
+                        <m:ctrlPr/>
+                      </m:sSupPr>
+                      <m:e>
+                        <m:r>
+                          <m:t>5</m:t>
+                        </m:r>
+                      </m:e>
+                      <m:sup>
+                        <m:r>
+                          <m:t>2</m:t>
+                        </m:r>
+                      </m:sup>
+                    </m:sSup>
+                  </m:num>
+                  <m:den>
+                    <m:r>
+                      <m:t>4</m:t>
+                    </m:r>
+                  </m:den>
+                </m:f>
+                <m:r xmlns:m="http://schemas.openxmlformats.org/officeDocument/2006/math">
+                  <m:t xmlns:m="http://schemas.openxmlformats.org/officeDocument/2006/math">⋅1</m:t>
+                </m:r>
+              </m:oMath>
+            </m:oMathPara>
+          </w:p>
+          <w:p>
+            <w:pPr>
+              <w:pStyle w:val="Normal"/>
+              <w:shd w:val="clear" w:color="auto" w:fill="FFFFFF" w:themeFill="background1"/>
+              <w:spacing w:before="0" w:beforeAutospacing="off" w:after="0" w:afterAutospacing="off"/>
+              <w:rPr>
+                <w:rFonts w:ascii="Cambria Math" w:hAnsi="Cambria Math" w:eastAsia="Cambria Math" w:cs="Cambria Math"/>
+                <w:b w:val="0"/>
+                <w:bCs w:val="0"/>
+                <w:i w:val="1"/>
+                <w:iCs w:val="1"/>
+                <w:caps w:val="0"/>
+                <w:smallCaps w:val="0"/>
+                <w:strike w:val="0"/>
+                <w:dstrike w:val="0"/>
+                <w:sz w:val="22"/>
+                <w:szCs w:val="22"/>
+                <w:u w:val="none"/>
+                <w:lang w:val="x-IV"/>
+              </w:rPr>
+            </w:pPr>
+            <m:oMathPara xmlns:m="http://schemas.openxmlformats.org/officeDocument/2006/math">
+              <m:oMath xmlns:m="http://schemas.openxmlformats.org/officeDocument/2006/math">
+                <m:r xmlns:m="http://schemas.openxmlformats.org/officeDocument/2006/math">
+                  <m:t xmlns:m="http://schemas.openxmlformats.org/officeDocument/2006/math">20 − 6.25 =13.75 </m:t>
+                </m:r>
+              </m:oMath>
+            </m:oMathPara>
+          </w:p>
+        </w:tc>
+      </w:tr>
+    </w:tbl>
+    <w:p>
+      <w:pPr>
+        <w:spacing w:after="0" w:afterAutospacing="off" w:line="240" w:lineRule="auto"/>
+        <w:jc w:val="both"/>
+        <w:rPr>
+          <w:rFonts w:ascii="Calibri" w:hAnsi="Calibri" w:eastAsia="Calibri" w:cs="Calibri"/>
+          <w:b w:val="0"/>
+          <w:bCs w:val="0"/>
+          <w:i w:val="0"/>
+          <w:iCs w:val="0"/>
+          <w:caps w:val="0"/>
+          <w:smallCaps w:val="0"/>
+          <w:noProof w:val="0"/>
+          <w:color w:val="000000" w:themeColor="text1" w:themeTint="FF" w:themeShade="FF"/>
+          <w:sz w:val="22"/>
+          <w:szCs w:val="22"/>
+          <w:lang w:val="es-ES"/>
+        </w:rPr>
+      </w:pPr>
+    </w:p>
+    <w:tbl>
+      <w:tblPr>
+        <w:tblStyle w:val="Tablaconcuadrcula"/>
+        <w:tblW w:w="0" w:type="auto"/>
+        <w:tblBorders>
+          <w:top w:val="single" w:sz="6"/>
+          <w:left w:val="single" w:sz="6"/>
+          <w:bottom w:val="single" w:sz="6"/>
+          <w:right w:val="single" w:sz="6"/>
+        </w:tblBorders>
+        <w:tblLayout w:type="fixed"/>
+        <w:tblLook w:val="06A0" w:firstRow="1" w:lastRow="0" w:firstColumn="1" w:lastColumn="0" w:noHBand="1" w:noVBand="1"/>
+      </w:tblPr>
+      <w:tblGrid>
+        <w:gridCol w:w="6764"/>
+        <w:gridCol w:w="1726"/>
+      </w:tblGrid>
+      <w:tr>
+        <w:trPr>
+          <w:trHeight w:val="300"/>
+        </w:trPr>
+        <w:tc>
+          <w:tcPr>
+            <w:tcW w:w="6764" w:type="dxa"/>
+            <w:tcMar>
+              <w:left w:w="105" w:type="dxa"/>
+              <w:right w:w="105" w:type="dxa"/>
+            </w:tcMar>
+            <w:vAlign w:val="top"/>
+          </w:tcPr>
+          <w:p>
+            <w:pPr>
+              <w:rPr>
+                <w:rFonts w:ascii="Calibri" w:hAnsi="Calibri" w:eastAsia="Calibri" w:cs="Calibri"/>
+                <w:b w:val="0"/>
+                <w:bCs w:val="0"/>
+                <w:i w:val="0"/>
+                <w:iCs w:val="0"/>
+                <w:sz w:val="22"/>
+                <w:szCs w:val="22"/>
+                <w:lang w:val="es-ES"/>
+              </w:rPr>
+            </w:pPr>
+            <w:r>
+              <w:rPr>
+                <w:rFonts w:ascii="Calibri" w:hAnsi="Calibri" w:eastAsia="Calibri" w:cs="Calibri"/>
+                <w:b w:val="0"/>
+                <w:bCs w:val="0"/>
+                <w:i w:val="0"/>
+                <w:iCs w:val="0"/>
+                <w:sz w:val="22"/>
+                <w:szCs w:val="22"/>
+                <w:lang w:val="es-ES"/>
+              </w:rPr>
+              <w:t>Captura processing</w:t>
+            </w:r>
+          </w:p>
+        </w:tc>
+        <w:tc>
+          <w:tcPr>
+            <w:tcW w:w="1726" w:type="dxa"/>
+            <w:tcMar>
+              <w:left w:w="105" w:type="dxa"/>
+              <w:right w:w="105" w:type="dxa"/>
+            </w:tcMar>
+            <w:vAlign w:val="top"/>
+          </w:tcPr>
+          <w:p>
+            <w:pPr>
+              <w:rPr>
+                <w:rFonts w:ascii="Calibri" w:hAnsi="Calibri" w:eastAsia="Calibri" w:cs="Calibri"/>
+                <w:b w:val="0"/>
+                <w:bCs w:val="0"/>
+                <w:i w:val="0"/>
+                <w:iCs w:val="0"/>
+                <w:sz w:val="22"/>
+                <w:szCs w:val="22"/>
+                <w:lang w:val="es-ES"/>
+              </w:rPr>
+            </w:pPr>
+            <w:r>
+              <w:rPr>
+                <w:rFonts w:ascii="Calibri" w:hAnsi="Calibri" w:eastAsia="Calibri" w:cs="Calibri"/>
+                <w:b w:val="0"/>
+                <w:bCs w:val="0"/>
+                <w:i w:val="0"/>
+                <w:iCs w:val="0"/>
+                <w:sz w:val="22"/>
+                <w:szCs w:val="22"/>
+                <w:lang w:val="es-ES"/>
+              </w:rPr>
+              <w:t>Resultado</w:t>
+            </w:r>
+          </w:p>
+        </w:tc>
+      </w:tr>
+      <w:tr>
+        <w:trPr>
+          <w:trHeight w:val="1035"/>
+        </w:trPr>
+        <w:tc>
+          <w:tcPr>
+            <w:tcW w:w="6764" w:type="dxa"/>
+            <w:tcMar>
+              <w:left w:w="105" w:type="dxa"/>
+              <w:right w:w="105" w:type="dxa"/>
+            </w:tcMar>
+            <w:vAlign w:val="top"/>
+          </w:tcPr>
+          <w:p>
+            <w:pPr>
+              <w:rPr>
+                <w:rFonts w:ascii="Calibri" w:hAnsi="Calibri" w:eastAsia="Calibri" w:cs="Calibri"/>
+                <w:b w:val="0"/>
+                <w:bCs w:val="0"/>
+                <w:i w:val="0"/>
+                <w:iCs w:val="0"/>
+                <w:sz w:val="22"/>
+                <w:szCs w:val="22"/>
+                <w:lang w:val="es-ES"/>
+              </w:rPr>
+            </w:pPr>
+            <w:r>
+              <w:drawing>
+                <wp:inline wp14:editId="104E3C03" wp14:anchorId="0CE941A7">
+                  <wp:extent cx="4140444" cy="638175"/>
+                  <wp:effectExtent l="0" t="0" r="0" b="0"/>
+                  <wp:docPr id="1844301005" name="" title=""/>
+                  <wp:cNvGraphicFramePr>
+                    <a:graphicFrameLocks noChangeAspect="1"/>
+                  </wp:cNvGraphicFramePr>
+                  <a:graphic>
+                    <a:graphicData uri="http://schemas.openxmlformats.org/drawingml/2006/picture">
+                      <pic:pic>
+                        <pic:nvPicPr>
+                          <pic:cNvPr id="0" name=""/>
+                          <pic:cNvPicPr/>
+                        </pic:nvPicPr>
+                        <pic:blipFill>
+                          <a:blip r:embed="Rcdbf507e461f4557">
+                            <a:extLst>
+                              <a:ext xmlns:a="http://schemas.openxmlformats.org/drawingml/2006/main" uri="{28A0092B-C50C-407E-A947-70E740481C1C}">
+                                <a14:useLocalDpi val="0"/>
+                              </a:ext>
+                            </a:extLst>
+                          </a:blip>
+                          <a:stretch>
+                            <a:fillRect/>
+                          </a:stretch>
+                        </pic:blipFill>
+                        <pic:spPr>
+                          <a:xfrm>
+                            <a:off x="0" y="0"/>
+                            <a:ext cx="4140444" cy="638175"/>
+                          </a:xfrm>
+                          <a:prstGeom prst="rect">
+                            <a:avLst/>
+                          </a:prstGeom>
+                        </pic:spPr>
+                      </pic:pic>
+                    </a:graphicData>
+                  </a:graphic>
+                </wp:inline>
+              </w:drawing>
+            </w:r>
+          </w:p>
+        </w:tc>
+        <w:tc>
+          <w:tcPr>
+            <w:tcW w:w="1726" w:type="dxa"/>
+            <w:tcMar>
+              <w:left w:w="105" w:type="dxa"/>
+              <w:right w:w="105" w:type="dxa"/>
+            </w:tcMar>
+            <w:vAlign w:val="top"/>
+          </w:tcPr>
+          <w:p>
+            <w:pPr>
+              <w:rPr>
+                <w:rFonts w:ascii="Calibri" w:hAnsi="Calibri" w:eastAsia="Calibri" w:cs="Calibri"/>
+                <w:b w:val="0"/>
+                <w:bCs w:val="0"/>
+                <w:i w:val="0"/>
+                <w:iCs w:val="0"/>
+                <w:sz w:val="22"/>
+                <w:szCs w:val="22"/>
+                <w:lang w:val="es-ES"/>
+              </w:rPr>
+            </w:pPr>
+            <w:r>
+              <w:drawing>
+                <wp:inline wp14:editId="33E6B54E" wp14:anchorId="0C4483F6">
+                  <wp:extent cx="923925" cy="609600"/>
+                  <wp:effectExtent l="0" t="0" r="0" b="0"/>
+                  <wp:docPr id="1542964143" name="" title=""/>
+                  <wp:cNvGraphicFramePr>
+                    <a:graphicFrameLocks noChangeAspect="1"/>
+                  </wp:cNvGraphicFramePr>
+                  <a:graphic>
+                    <a:graphicData uri="http://schemas.openxmlformats.org/drawingml/2006/picture">
+                      <pic:pic>
+                        <pic:nvPicPr>
+                          <pic:cNvPr id="0" name=""/>
+                          <pic:cNvPicPr/>
+                        </pic:nvPicPr>
+                        <pic:blipFill>
+                          <a:blip r:embed="R8436fceb9580460d">
+                            <a:extLst>
+                              <a:ext xmlns:a="http://schemas.openxmlformats.org/drawingml/2006/main" uri="{28A0092B-C50C-407E-A947-70E740481C1C}">
+                                <a14:useLocalDpi val="0"/>
+                              </a:ext>
+                            </a:extLst>
+                          </a:blip>
+                          <a:stretch>
+                            <a:fillRect/>
+                          </a:stretch>
+                        </pic:blipFill>
+                        <pic:spPr>
+                          <a:xfrm>
+                            <a:off x="0" y="0"/>
+                            <a:ext cx="923925" cy="609600"/>
+                          </a:xfrm>
+                          <a:prstGeom prst="rect">
+                            <a:avLst/>
+                          </a:prstGeom>
+                        </pic:spPr>
+                      </pic:pic>
+                    </a:graphicData>
+                  </a:graphic>
+                </wp:inline>
+              </w:drawing>
+            </w:r>
+          </w:p>
+        </w:tc>
+      </w:tr>
+    </w:tbl>
+    <w:p>
+      <w:pPr>
+        <w:spacing w:after="0" w:afterAutospacing="off" w:line="240" w:lineRule="auto"/>
+        <w:jc w:val="both"/>
+        <w:rPr>
+          <w:rFonts w:ascii="Calibri" w:hAnsi="Calibri" w:eastAsia="Calibri" w:cs="Calibri"/>
+          <w:b w:val="0"/>
+          <w:bCs w:val="0"/>
+          <w:i w:val="0"/>
+          <w:iCs w:val="0"/>
+          <w:caps w:val="0"/>
+          <w:smallCaps w:val="0"/>
+          <w:noProof w:val="0"/>
+          <w:color w:val="000000" w:themeColor="text1" w:themeTint="FF" w:themeShade="FF"/>
+          <w:sz w:val="22"/>
+          <w:szCs w:val="22"/>
+          <w:lang w:val="es-ES"/>
+        </w:rPr>
+      </w:pPr>
+    </w:p>
+    <w:p>
+      <w:pPr>
+        <w:spacing w:after="0" w:afterAutospacing="off" w:line="240" w:lineRule="auto"/>
+        <w:jc w:val="both"/>
+        <w:rPr>
+          <w:rFonts w:ascii="Calibri" w:hAnsi="Calibri" w:eastAsia="Calibri" w:cs="Calibri"/>
+          <w:b w:val="0"/>
+          <w:bCs w:val="0"/>
+          <w:i w:val="0"/>
+          <w:iCs w:val="0"/>
+          <w:caps w:val="0"/>
+          <w:smallCaps w:val="0"/>
+          <w:noProof w:val="0"/>
+          <w:color w:val="000000" w:themeColor="text1" w:themeTint="FF" w:themeShade="FF"/>
+          <w:sz w:val="22"/>
+          <w:szCs w:val="22"/>
+          <w:lang w:val="es-ES"/>
+        </w:rPr>
+      </w:pPr>
+      <w:r>
+        <w:rPr>
+          <w:rFonts w:ascii="Calibri" w:hAnsi="Calibri" w:eastAsia="Calibri" w:cs="Calibri"/>
+          <w:b w:val="1"/>
+          <w:bCs w:val="1"/>
+          <w:i w:val="0"/>
+          <w:iCs w:val="0"/>
+          <w:caps w:val="0"/>
+          <w:smallCaps w:val="0"/>
+          <w:noProof w:val="0"/>
+          <w:color w:val="000000" w:themeColor="text1" w:themeTint="FF" w:themeShade="FF"/>
+          <w:sz w:val="22"/>
+          <w:szCs w:val="22"/>
+          <w:lang w:val="es-ES"/>
+        </w:rPr>
+        <w:t xml:space="preserve">b) </w:t>
+      </w:r>
+    </w:p>
+    <w:p>
+      <w:pPr>
+        <w:spacing w:after="0" w:afterAutospacing="off"/>
+        <w:jc w:val="center"/>
+        <w:rPr>
+          <w:rFonts w:ascii="Calibri" w:hAnsi="Calibri" w:eastAsia="Calibri" w:cs="Calibri"/>
+          <w:b w:val="0"/>
+          <w:bCs w:val="0"/>
+          <w:i w:val="0"/>
+          <w:iCs w:val="0"/>
+          <w:caps w:val="0"/>
+          <w:smallCaps w:val="0"/>
+          <w:noProof w:val="0"/>
+          <w:color w:val="000000" w:themeColor="text1" w:themeTint="FF" w:themeShade="FF"/>
+          <w:sz w:val="22"/>
+          <w:szCs w:val="22"/>
+          <w:lang w:val="es-ES"/>
+        </w:rPr>
+      </w:pPr>
+      <w:r>
+        <w:rPr>
+          <w:rFonts w:ascii="Calibri" w:hAnsi="Calibri" w:eastAsia="Calibri" w:cs="Calibri"/>
+          <w:b w:val="1"/>
+          <w:bCs w:val="1"/>
+          <w:i w:val="0"/>
+          <w:iCs w:val="0"/>
+          <w:caps w:val="0"/>
+          <w:smallCaps w:val="0"/>
+          <w:noProof w:val="0"/>
+          <w:color w:val="000000" w:themeColor="text1" w:themeTint="FF" w:themeShade="FF"/>
+          <w:sz w:val="22"/>
+          <w:szCs w:val="22"/>
+          <w:lang w:val="es-ES"/>
+        </w:rPr>
+        <w:t>(A * B) / 3 ^ 2</w:t>
+      </w:r>
+    </w:p>
+    <w:tbl>
+      <w:tblPr>
+        <w:tblStyle w:val="Tablaconcuadrcula"/>
+        <w:tblW w:w="0" w:type="auto"/>
+        <w:tblBorders>
+          <w:top w:val="single" w:sz="6"/>
+          <w:left w:val="single" w:sz="6"/>
+          <w:bottom w:val="single" w:sz="6"/>
+          <w:right w:val="single" w:sz="6"/>
+        </w:tblBorders>
+        <w:tblLayout w:type="fixed"/>
+        <w:tblLook w:val="06A0" w:firstRow="1" w:lastRow="0" w:firstColumn="1" w:lastColumn="0" w:noHBand="1" w:noVBand="1"/>
+      </w:tblPr>
+      <w:tblGrid>
+        <w:gridCol w:w="4245"/>
+        <w:gridCol w:w="4245"/>
+      </w:tblGrid>
+      <w:tr>
+        <w:trPr>
+          <w:trHeight w:val="300"/>
+        </w:trPr>
+        <w:tc>
+          <w:tcPr>
+            <w:tcW w:w="4245" w:type="dxa"/>
+            <w:tcMar>
+              <w:left w:w="105" w:type="dxa"/>
+              <w:right w:w="105" w:type="dxa"/>
+            </w:tcMar>
+            <w:vAlign w:val="top"/>
+          </w:tcPr>
+          <w:p>
+            <w:pPr>
+              <w:rPr>
+                <w:rFonts w:ascii="Calibri" w:hAnsi="Calibri" w:eastAsia="Calibri" w:cs="Calibri"/>
+                <w:b w:val="0"/>
+                <w:bCs w:val="0"/>
+                <w:i w:val="0"/>
+                <w:iCs w:val="0"/>
+                <w:sz w:val="22"/>
+                <w:szCs w:val="22"/>
+                <w:lang w:val="es-ES"/>
+              </w:rPr>
+            </w:pPr>
+            <w:r>
+              <w:rPr>
+                <w:rFonts w:ascii="Calibri" w:hAnsi="Calibri" w:eastAsia="Calibri" w:cs="Calibri"/>
+                <w:b w:val="0"/>
+                <w:bCs w:val="0"/>
+                <w:i w:val="0"/>
+                <w:iCs w:val="0"/>
+                <w:sz w:val="22"/>
+                <w:szCs w:val="22"/>
+                <w:lang w:val="es-ES"/>
+              </w:rPr>
+              <w:t>Aritmética</w:t>
+            </w:r>
+          </w:p>
+        </w:tc>
+        <w:tc>
+          <w:tcPr>
+            <w:tcW w:w="4245" w:type="dxa"/>
+            <w:tcMar>
+              <w:left w:w="105" w:type="dxa"/>
+              <w:right w:w="105" w:type="dxa"/>
+            </w:tcMar>
+            <w:vAlign w:val="top"/>
+          </w:tcPr>
+          <w:p>
+            <w:pPr>
+              <w:rPr>
+                <w:rFonts w:ascii="Calibri" w:hAnsi="Calibri" w:eastAsia="Calibri" w:cs="Calibri"/>
+                <w:b w:val="0"/>
+                <w:bCs w:val="0"/>
+                <w:i w:val="0"/>
+                <w:iCs w:val="0"/>
+                <w:sz w:val="22"/>
+                <w:szCs w:val="22"/>
+                <w:lang w:val="es-ES"/>
+              </w:rPr>
+            </w:pPr>
+            <w:r>
+              <w:rPr>
+                <w:rFonts w:ascii="Calibri" w:hAnsi="Calibri" w:eastAsia="Calibri" w:cs="Calibri"/>
+                <w:b w:val="0"/>
+                <w:bCs w:val="0"/>
+                <w:i w:val="0"/>
+                <w:iCs w:val="0"/>
+                <w:sz w:val="22"/>
+                <w:szCs w:val="22"/>
+                <w:lang w:val="es-ES"/>
+              </w:rPr>
+              <w:t>Algebraica</w:t>
+            </w:r>
+          </w:p>
+        </w:tc>
+      </w:tr>
+      <w:tr>
+        <w:trPr>
+          <w:trHeight w:val="300"/>
+        </w:trPr>
+        <w:tc>
+          <w:tcPr>
+            <w:tcW w:w="4245" w:type="dxa"/>
+            <w:tcMar>
+              <w:left w:w="105" w:type="dxa"/>
+              <w:right w:w="105" w:type="dxa"/>
+            </w:tcMar>
+            <w:vAlign w:val="top"/>
+          </w:tcPr>
+          <w:p>
+            <w:pPr>
+              <w:spacing w:after="0" w:afterAutospacing="off"/>
+              <w:rPr>
+                <w:rFonts w:ascii="Calibri" w:hAnsi="Calibri" w:eastAsia="Calibri" w:cs="Calibri"/>
+                <w:b w:val="0"/>
+                <w:bCs w:val="0"/>
+                <w:i w:val="0"/>
+                <w:iCs w:val="0"/>
+                <w:sz w:val="22"/>
+                <w:szCs w:val="22"/>
+                <w:lang w:val="es-ES"/>
+              </w:rPr>
+            </w:pPr>
+            <w:r>
+              <w:rPr>
+                <w:rFonts w:ascii="Calibri" w:hAnsi="Calibri" w:eastAsia="Calibri" w:cs="Calibri"/>
+                <w:b w:val="1"/>
+                <w:bCs w:val="1"/>
+                <w:i w:val="0"/>
+                <w:iCs w:val="0"/>
+                <w:sz w:val="22"/>
+                <w:szCs w:val="22"/>
+                <w:lang w:val="es-ES"/>
+              </w:rPr>
+              <w:t>(A * B) / 3 ^ 2</w:t>
+            </w:r>
+          </w:p>
+          <w:p>
+            <w:pPr>
+              <w:spacing w:after="0" w:afterAutospacing="off"/>
+              <w:rPr>
+                <w:rFonts w:ascii="Calibri" w:hAnsi="Calibri" w:eastAsia="Calibri" w:cs="Calibri"/>
+                <w:b w:val="0"/>
+                <w:bCs w:val="0"/>
+                <w:i w:val="0"/>
+                <w:iCs w:val="0"/>
+                <w:sz w:val="22"/>
+                <w:szCs w:val="22"/>
+                <w:lang w:val="es-ES"/>
+              </w:rPr>
+            </w:pPr>
+            <w:r>
+              <w:rPr>
+                <w:rFonts w:ascii="Calibri" w:hAnsi="Calibri" w:eastAsia="Calibri" w:cs="Calibri"/>
+                <w:b w:val="0"/>
+                <w:bCs w:val="0"/>
+                <w:i w:val="0"/>
+                <w:iCs w:val="0"/>
+                <w:sz w:val="22"/>
+                <w:szCs w:val="22"/>
+                <w:lang w:val="es-ES"/>
+              </w:rPr>
+              <w:t>(4 * 5) / 3 ^ 2</w:t>
+            </w:r>
+          </w:p>
+          <w:p>
+            <w:pPr>
+              <w:spacing w:after="0" w:afterAutospacing="off"/>
+              <w:rPr>
+                <w:rFonts w:ascii="Calibri" w:hAnsi="Calibri" w:eastAsia="Calibri" w:cs="Calibri"/>
+                <w:b w:val="0"/>
+                <w:bCs w:val="0"/>
+                <w:i w:val="0"/>
+                <w:iCs w:val="0"/>
+                <w:sz w:val="22"/>
+                <w:szCs w:val="22"/>
+                <w:lang w:val="es-ES"/>
+              </w:rPr>
+            </w:pPr>
+            <w:r>
+              <w:rPr>
+                <w:rFonts w:ascii="Calibri" w:hAnsi="Calibri" w:eastAsia="Calibri" w:cs="Calibri"/>
+                <w:b w:val="0"/>
+                <w:bCs w:val="0"/>
+                <w:i w:val="0"/>
+                <w:iCs w:val="0"/>
+                <w:sz w:val="22"/>
+                <w:szCs w:val="22"/>
+                <w:lang w:val="es-ES"/>
+              </w:rPr>
+              <w:t>2.2 ...</w:t>
+            </w:r>
+          </w:p>
+        </w:tc>
+        <w:tc>
+          <w:tcPr>
+            <w:tcW w:w="4245" w:type="dxa"/>
+            <w:tcMar>
+              <w:left w:w="105" w:type="dxa"/>
+              <w:right w:w="105" w:type="dxa"/>
+            </w:tcMar>
+            <w:vAlign w:val="top"/>
+          </w:tcPr>
+          <w:p>
+            <w:pPr>
+              <w:pStyle w:val="Normal"/>
+              <w:shd w:val="clear" w:color="auto" w:fill="FFFFFF" w:themeFill="background1"/>
+              <w:spacing w:before="0" w:beforeAutospacing="off" w:after="0" w:afterAutospacing="off"/>
+              <w:rPr>
+                <w:rFonts w:ascii="Cambria Math" w:hAnsi="Cambria Math" w:eastAsia="Cambria Math" w:cs="Cambria Math"/>
+                <w:b w:val="0"/>
+                <w:bCs w:val="0"/>
+                <w:i w:val="1"/>
+                <w:iCs w:val="1"/>
+                <w:caps w:val="0"/>
+                <w:smallCaps w:val="0"/>
+                <w:strike w:val="0"/>
+                <w:dstrike w:val="0"/>
+                <w:sz w:val="22"/>
+                <w:szCs w:val="22"/>
+                <w:u w:val="none"/>
+                <w:lang w:val="x-IV"/>
+              </w:rPr>
+            </w:pPr>
+            <m:oMathPara xmlns:m="http://schemas.openxmlformats.org/officeDocument/2006/math">
+              <m:oMath xmlns:m="http://schemas.openxmlformats.org/officeDocument/2006/math">
+                <m:f xmlns:m="http://schemas.openxmlformats.org/officeDocument/2006/math">
+                  <m:fPr>
+                    <m:ctrlPr/>
+                  </m:fPr>
+                  <m:num>
+                    <m:d>
+                      <m:dPr>
+                        <m:ctrlPr/>
+                      </m:dPr>
+                      <m:e>
+                        <m:r>
+                          <m:t>𝐴</m:t>
+                        </m:r>
+                        <m:r>
+                          <m:t>⋅</m:t>
+                        </m:r>
+                        <m:r>
+                          <m:t>𝐵</m:t>
+                        </m:r>
+                      </m:e>
+                    </m:d>
+                  </m:num>
+                  <m:den>
+                    <m:sSup>
+                      <m:sSupPr>
+                        <m:ctrlPr/>
+                      </m:sSupPr>
+                      <m:e>
+                        <m:r>
+                          <m:t>3</m:t>
+                        </m:r>
+                      </m:e>
+                      <m:sup>
+                        <m:r>
+                          <m:t>2</m:t>
+                        </m:r>
+                      </m:sup>
+                    </m:sSup>
+                  </m:den>
+                </m:f>
+                <m:r xmlns:m="http://schemas.openxmlformats.org/officeDocument/2006/math">
+                  <m:t xmlns:m="http://schemas.openxmlformats.org/officeDocument/2006/math">=</m:t>
+                </m:r>
+                <m:f xmlns:m="http://schemas.openxmlformats.org/officeDocument/2006/math">
+                  <m:fPr>
+                    <m:ctrlPr/>
+                  </m:fPr>
+                  <m:num>
+                    <m:d>
+                      <m:dPr>
+                        <m:ctrlPr/>
+                      </m:dPr>
+                      <m:e>
+                        <m:r>
+                          <m:t>4⋅5</m:t>
+                        </m:r>
+                      </m:e>
+                    </m:d>
+                  </m:num>
+                  <m:den>
+                    <m:sSup>
+                      <m:sSupPr>
+                        <m:ctrlPr/>
+                      </m:sSupPr>
+                      <m:e>
+                        <m:r>
+                          <m:t>3</m:t>
+                        </m:r>
+                      </m:e>
+                      <m:sup>
+                        <m:r>
+                          <m:t>2</m:t>
+                        </m:r>
+                      </m:sup>
+                    </m:sSup>
+                  </m:den>
+                </m:f>
+                <m:r xmlns:m="http://schemas.openxmlformats.org/officeDocument/2006/math">
+                  <m:t xmlns:m="http://schemas.openxmlformats.org/officeDocument/2006/math">=2.2…</m:t>
+                </m:r>
+              </m:oMath>
+            </m:oMathPara>
+          </w:p>
+          <w:p>
+            <w:pPr>
+              <w:rPr>
+                <w:rFonts w:ascii="Calibri" w:hAnsi="Calibri" w:eastAsia="Calibri" w:cs="Calibri"/>
+                <w:sz w:val="22"/>
+                <w:szCs w:val="22"/>
+              </w:rPr>
+            </w:pPr>
+          </w:p>
+        </w:tc>
+      </w:tr>
+    </w:tbl>
+    <w:p>
+      <w:pPr>
+        <w:spacing w:after="0" w:afterAutospacing="off" w:line="240" w:lineRule="auto"/>
+        <w:jc w:val="both"/>
+        <w:rPr>
+          <w:rFonts w:ascii="Calibri" w:hAnsi="Calibri" w:eastAsia="Calibri" w:cs="Calibri"/>
+          <w:b w:val="0"/>
+          <w:bCs w:val="0"/>
+          <w:i w:val="0"/>
+          <w:iCs w:val="0"/>
+          <w:caps w:val="0"/>
+          <w:smallCaps w:val="0"/>
+          <w:noProof w:val="0"/>
+          <w:color w:val="000000" w:themeColor="text1" w:themeTint="FF" w:themeShade="FF"/>
+          <w:sz w:val="22"/>
+          <w:szCs w:val="22"/>
+          <w:lang w:val="es-ES"/>
+        </w:rPr>
+      </w:pPr>
+    </w:p>
+    <w:p>
+      <w:pPr>
+        <w:spacing w:after="0" w:afterAutospacing="off"/>
+        <w:rPr>
+          <w:rFonts w:ascii="Calibri" w:hAnsi="Calibri" w:eastAsia="Calibri" w:cs="Calibri"/>
+          <w:b w:val="0"/>
+          <w:bCs w:val="0"/>
+          <w:i w:val="0"/>
+          <w:iCs w:val="0"/>
+          <w:caps w:val="0"/>
+          <w:smallCaps w:val="0"/>
+          <w:noProof w:val="0"/>
+          <w:color w:val="000000" w:themeColor="text1" w:themeTint="FF" w:themeShade="FF"/>
+          <w:sz w:val="22"/>
+          <w:szCs w:val="22"/>
+          <w:lang w:val="es-ES"/>
+        </w:rPr>
+      </w:pPr>
+    </w:p>
+    <w:p>
+      <w:pPr>
+        <w:spacing w:after="0" w:afterAutospacing="off"/>
+        <w:rPr>
+          <w:rFonts w:ascii="Calibri" w:hAnsi="Calibri" w:eastAsia="Calibri" w:cs="Calibri"/>
+          <w:b w:val="0"/>
+          <w:bCs w:val="0"/>
+          <w:i w:val="0"/>
+          <w:iCs w:val="0"/>
+          <w:caps w:val="0"/>
+          <w:smallCaps w:val="0"/>
+          <w:noProof w:val="0"/>
+          <w:color w:val="000000" w:themeColor="text1" w:themeTint="FF" w:themeShade="FF"/>
+          <w:sz w:val="22"/>
+          <w:szCs w:val="22"/>
+          <w:lang w:val="es-ES"/>
+        </w:rPr>
+      </w:pPr>
+    </w:p>
+    <w:p>
+      <w:pPr>
+        <w:spacing w:after="0" w:afterAutospacing="off"/>
+        <w:rPr>
+          <w:rFonts w:ascii="Calibri" w:hAnsi="Calibri" w:eastAsia="Calibri" w:cs="Calibri"/>
+          <w:b w:val="0"/>
+          <w:bCs w:val="0"/>
+          <w:i w:val="0"/>
+          <w:iCs w:val="0"/>
+          <w:caps w:val="0"/>
+          <w:smallCaps w:val="0"/>
+          <w:noProof w:val="0"/>
+          <w:color w:val="000000" w:themeColor="text1" w:themeTint="FF" w:themeShade="FF"/>
+          <w:sz w:val="22"/>
+          <w:szCs w:val="22"/>
+          <w:lang w:val="es-ES"/>
+        </w:rPr>
+      </w:pPr>
+    </w:p>
+    <w:p>
+      <w:pPr>
+        <w:spacing w:after="0" w:afterAutospacing="off"/>
+        <w:rPr>
+          <w:rFonts w:ascii="Calibri" w:hAnsi="Calibri" w:eastAsia="Calibri" w:cs="Calibri"/>
+          <w:b w:val="0"/>
+          <w:bCs w:val="0"/>
+          <w:i w:val="0"/>
+          <w:iCs w:val="0"/>
+          <w:caps w:val="0"/>
+          <w:smallCaps w:val="0"/>
+          <w:noProof w:val="0"/>
+          <w:color w:val="000000" w:themeColor="text1" w:themeTint="FF" w:themeShade="FF"/>
+          <w:sz w:val="22"/>
+          <w:szCs w:val="22"/>
+          <w:lang w:val="es-ES"/>
+        </w:rPr>
+      </w:pPr>
+    </w:p>
+    <w:tbl>
+      <w:tblPr>
+        <w:tblStyle w:val="Tablaconcuadrcula"/>
+        <w:tblW w:w="0" w:type="auto"/>
+        <w:tblBorders>
+          <w:top w:val="single" w:sz="6"/>
+          <w:left w:val="single" w:sz="6"/>
+          <w:bottom w:val="single" w:sz="6"/>
+          <w:right w:val="single" w:sz="6"/>
+        </w:tblBorders>
+        <w:tblLayout w:type="fixed"/>
+        <w:tblLook w:val="06A0" w:firstRow="1" w:lastRow="0" w:firstColumn="1" w:lastColumn="0" w:noHBand="1" w:noVBand="1"/>
+      </w:tblPr>
+      <w:tblGrid>
+        <w:gridCol w:w="6834"/>
+        <w:gridCol w:w="1656"/>
+      </w:tblGrid>
+      <w:tr>
+        <w:trPr>
+          <w:trHeight w:val="300"/>
+        </w:trPr>
+        <w:tc>
+          <w:tcPr>
+            <w:tcW w:w="6834" w:type="dxa"/>
+            <w:tcMar>
+              <w:left w:w="105" w:type="dxa"/>
+              <w:right w:w="105" w:type="dxa"/>
+            </w:tcMar>
+            <w:vAlign w:val="top"/>
+          </w:tcPr>
+          <w:p>
+            <w:pPr>
+              <w:rPr>
+                <w:rFonts w:ascii="Calibri" w:hAnsi="Calibri" w:eastAsia="Calibri" w:cs="Calibri"/>
+                <w:b w:val="0"/>
+                <w:bCs w:val="0"/>
+                <w:i w:val="0"/>
+                <w:iCs w:val="0"/>
+                <w:sz w:val="22"/>
+                <w:szCs w:val="22"/>
+                <w:lang w:val="es-ES"/>
+              </w:rPr>
+            </w:pPr>
+            <w:r>
+              <w:rPr>
+                <w:rFonts w:ascii="Calibri" w:hAnsi="Calibri" w:eastAsia="Calibri" w:cs="Calibri"/>
+                <w:b w:val="0"/>
+                <w:bCs w:val="0"/>
+                <w:i w:val="0"/>
+                <w:iCs w:val="0"/>
+                <w:sz w:val="22"/>
+                <w:szCs w:val="22"/>
+                <w:lang w:val="es-ES"/>
+              </w:rPr>
+              <w:t>Captura processing</w:t>
+            </w:r>
+          </w:p>
+        </w:tc>
+        <w:tc>
+          <w:tcPr>
+            <w:tcW w:w="1656" w:type="dxa"/>
+            <w:tcMar>
+              <w:left w:w="105" w:type="dxa"/>
+              <w:right w:w="105" w:type="dxa"/>
+            </w:tcMar>
+            <w:vAlign w:val="top"/>
+          </w:tcPr>
+          <w:p>
+            <w:pPr>
+              <w:rPr>
+                <w:rFonts w:ascii="Calibri" w:hAnsi="Calibri" w:eastAsia="Calibri" w:cs="Calibri"/>
+                <w:b w:val="0"/>
+                <w:bCs w:val="0"/>
+                <w:i w:val="0"/>
+                <w:iCs w:val="0"/>
+                <w:sz w:val="22"/>
+                <w:szCs w:val="22"/>
+                <w:lang w:val="es-ES"/>
+              </w:rPr>
+            </w:pPr>
+            <w:r>
+              <w:rPr>
+                <w:rFonts w:ascii="Calibri" w:hAnsi="Calibri" w:eastAsia="Calibri" w:cs="Calibri"/>
+                <w:b w:val="0"/>
+                <w:bCs w:val="0"/>
+                <w:i w:val="0"/>
+                <w:iCs w:val="0"/>
+                <w:sz w:val="22"/>
+                <w:szCs w:val="22"/>
+                <w:lang w:val="es-ES"/>
+              </w:rPr>
+              <w:t>Resultado</w:t>
+            </w:r>
+          </w:p>
+        </w:tc>
+      </w:tr>
+      <w:tr>
+        <w:trPr>
+          <w:trHeight w:val="1170"/>
+        </w:trPr>
+        <w:tc>
+          <w:tcPr>
+            <w:tcW w:w="6834" w:type="dxa"/>
+            <w:tcMar>
+              <w:left w:w="105" w:type="dxa"/>
+              <w:right w:w="105" w:type="dxa"/>
+            </w:tcMar>
+            <w:vAlign w:val="top"/>
+          </w:tcPr>
+          <w:p>
+            <w:pPr>
+              <w:rPr>
+                <w:rFonts w:ascii="Calibri" w:hAnsi="Calibri" w:eastAsia="Calibri" w:cs="Calibri"/>
+                <w:b w:val="0"/>
+                <w:bCs w:val="0"/>
+                <w:i w:val="0"/>
+                <w:iCs w:val="0"/>
+                <w:sz w:val="22"/>
+                <w:szCs w:val="22"/>
+                <w:lang w:val="es-ES"/>
+              </w:rPr>
+            </w:pPr>
+            <w:r>
+              <w:drawing>
+                <wp:inline wp14:editId="725F19BD" wp14:anchorId="6904DA61">
+                  <wp:extent cx="4208318" cy="609600"/>
+                  <wp:effectExtent l="0" t="0" r="0" b="0"/>
+                  <wp:docPr id="822885634" name="" title=""/>
+                  <wp:cNvGraphicFramePr>
+                    <a:graphicFrameLocks noChangeAspect="1"/>
+                  </wp:cNvGraphicFramePr>
+                  <a:graphic>
+                    <a:graphicData uri="http://schemas.openxmlformats.org/drawingml/2006/picture">
+                      <pic:pic>
+                        <pic:nvPicPr>
+                          <pic:cNvPr id="0" name=""/>
+                          <pic:cNvPicPr/>
+                        </pic:nvPicPr>
+                        <pic:blipFill>
+                          <a:blip r:embed="Rdad7df798c3146a9">
+                            <a:extLst>
+                              <a:ext xmlns:a="http://schemas.openxmlformats.org/drawingml/2006/main" uri="{28A0092B-C50C-407E-A947-70E740481C1C}">
+                                <a14:useLocalDpi val="0"/>
+                              </a:ext>
+                            </a:extLst>
+                          </a:blip>
+                          <a:stretch>
+                            <a:fillRect/>
+                          </a:stretch>
+                        </pic:blipFill>
+                        <pic:spPr>
+                          <a:xfrm>
+                            <a:off x="0" y="0"/>
+                            <a:ext cx="4208318" cy="609600"/>
+                          </a:xfrm>
+                          <a:prstGeom prst="rect">
+                            <a:avLst/>
+                          </a:prstGeom>
+                        </pic:spPr>
+                      </pic:pic>
+                    </a:graphicData>
+                  </a:graphic>
+                </wp:inline>
+              </w:drawing>
+            </w:r>
+          </w:p>
+        </w:tc>
+        <w:tc>
+          <w:tcPr>
+            <w:tcW w:w="1656" w:type="dxa"/>
+            <w:tcMar>
+              <w:left w:w="105" w:type="dxa"/>
+              <w:right w:w="105" w:type="dxa"/>
+            </w:tcMar>
+            <w:vAlign w:val="top"/>
+          </w:tcPr>
+          <w:p>
+            <w:pPr>
+              <w:rPr>
+                <w:rFonts w:ascii="Calibri" w:hAnsi="Calibri" w:eastAsia="Calibri" w:cs="Calibri"/>
+                <w:b w:val="0"/>
+                <w:bCs w:val="0"/>
+                <w:i w:val="0"/>
+                <w:iCs w:val="0"/>
+                <w:sz w:val="22"/>
+                <w:szCs w:val="22"/>
+                <w:lang w:val="es-ES"/>
+              </w:rPr>
+            </w:pPr>
+            <w:r>
+              <w:drawing>
+                <wp:inline wp14:editId="4A4B015E" wp14:anchorId="7BC0E662">
+                  <wp:extent cx="790575" cy="495300"/>
+                  <wp:effectExtent l="0" t="0" r="0" b="0"/>
+                  <wp:docPr id="2068915636" name="" title=""/>
+                  <wp:cNvGraphicFramePr>
+                    <a:graphicFrameLocks noChangeAspect="1"/>
+                  </wp:cNvGraphicFramePr>
+                  <a:graphic>
+                    <a:graphicData uri="http://schemas.openxmlformats.org/drawingml/2006/picture">
+                      <pic:pic>
+                        <pic:nvPicPr>
+                          <pic:cNvPr id="0" name=""/>
+                          <pic:cNvPicPr/>
+                        </pic:nvPicPr>
+                        <pic:blipFill>
+                          <a:blip r:embed="Rb6bf05aa28044be3">
+                            <a:extLst>
+                              <a:ext xmlns:a="http://schemas.openxmlformats.org/drawingml/2006/main" uri="{28A0092B-C50C-407E-A947-70E740481C1C}">
+                                <a14:useLocalDpi val="0"/>
+                              </a:ext>
+                            </a:extLst>
+                          </a:blip>
+                          <a:stretch>
+                            <a:fillRect/>
+                          </a:stretch>
+                        </pic:blipFill>
+                        <pic:spPr>
+                          <a:xfrm>
+                            <a:off x="0" y="0"/>
+                            <a:ext cx="790575" cy="495300"/>
+                          </a:xfrm>
+                          <a:prstGeom prst="rect">
+                            <a:avLst/>
+                          </a:prstGeom>
+                        </pic:spPr>
+                      </pic:pic>
+                    </a:graphicData>
+                  </a:graphic>
+                </wp:inline>
+              </w:drawing>
+            </w:r>
+          </w:p>
+        </w:tc>
+      </w:tr>
+    </w:tbl>
     <w:p>
       <w:pPr>
         <w:pStyle w:val="Normal"/>

</xml_diff>

<commit_message>
commit.4:solucion ejercicio 4 c + código
</commit_message>
<xml_diff>
--- a/TP01_Calatayud_Alex_Gabriel.docx
+++ b/TP01_Calatayud_Alex_Gabriel.docx
@@ -1966,7 +1966,25 @@
           <w:highlight w:val="cyan"/>
           <w:lang w:val="es-ES"/>
         </w:rPr>
-        <w:t>Ejercicio 4</w:t>
+        <w:t xml:space="preserve">Ejercicio </w:t>
+      </w:r>
+      <w:r>
+        <w:rPr>
+          <w:rFonts w:ascii="Calibri" w:hAnsi="Calibri" w:eastAsia="Calibri" w:cs="Calibri"/>
+          <w:b w:val="1"/>
+          <w:bCs w:val="1"/>
+          <w:i w:val="0"/>
+          <w:iCs w:val="0"/>
+          <w:caps w:val="0"/>
+          <w:smallCaps w:val="0"/>
+          <w:noProof w:val="0"/>
+          <w:color w:val="000000" w:themeColor="text1" w:themeTint="FF" w:themeShade="FF"/>
+          <w:sz w:val="22"/>
+          <w:szCs w:val="22"/>
+          <w:highlight w:val="cyan"/>
+          <w:lang w:val="es-ES"/>
+        </w:rPr>
+        <w:t>3</w:t>
       </w:r>
       <w:r>
         <w:rPr>
@@ -4306,7 +4324,7 @@
             </w:pPr>
             <w:r>
               <w:drawing>
-                <wp:inline wp14:editId="761EC120" wp14:anchorId="41C81E53">
+                <wp:inline wp14:editId="2BA26E68" wp14:anchorId="41C81E53">
                   <wp:extent cx="4286250" cy="590550"/>
                   <wp:effectExtent l="0" t="0" r="0" b="0"/>
                   <wp:docPr id="313010259" name="" title=""/>
@@ -4321,7 +4339,7 @@
                           <pic:cNvPicPr/>
                         </pic:nvPicPr>
                         <pic:blipFill>
-                          <a:blip r:embed="Re79614f5c7e4456e">
+                          <a:blip r:embed="R22506bc487124de7">
                             <a:extLst>
                               <a:ext xmlns:a="http://schemas.openxmlformats.org/drawingml/2006/main" uri="{28A0092B-C50C-407E-A947-70E740481C1C}">
                                 <a14:useLocalDpi val="0"/>
@@ -4373,7 +4391,7 @@
             </w:pPr>
             <w:r>
               <w:drawing>
-                <wp:inline wp14:editId="3AC4962E" wp14:anchorId="1BECF1AE">
+                <wp:inline wp14:editId="6765D275" wp14:anchorId="1BECF1AE">
                   <wp:extent cx="914400" cy="495300"/>
                   <wp:effectExtent l="0" t="0" r="0" b="0"/>
                   <wp:docPr id="1003298847" name="" title=""/>
@@ -4388,7 +4406,7 @@
                           <pic:cNvPicPr/>
                         </pic:nvPicPr>
                         <pic:blipFill>
-                          <a:blip r:embed="Ree7c801589c14465">
+                          <a:blip r:embed="R5f75fc09c7b7435e">
                             <a:extLst>
                               <a:ext xmlns:a="http://schemas.openxmlformats.org/drawingml/2006/main" uri="{28A0092B-C50C-407E-A947-70E740481C1C}">
                                 <a14:useLocalDpi val="0"/>
@@ -5189,7 +5207,7 @@
             </w:pPr>
             <w:r>
               <w:drawing>
-                <wp:inline wp14:editId="5CB14048" wp14:anchorId="01B70AF4">
+                <wp:inline wp14:editId="2C2B3E26" wp14:anchorId="01B70AF4">
                   <wp:extent cx="4125516" cy="628650"/>
                   <wp:effectExtent l="0" t="0" r="0" b="0"/>
                   <wp:docPr id="1213750024" name="" title=""/>
@@ -5204,7 +5222,7 @@
                           <pic:cNvPicPr/>
                         </pic:nvPicPr>
                         <pic:blipFill>
-                          <a:blip r:embed="Rb5aeff828f8d4395">
+                          <a:blip r:embed="Rbfbee8cb1fdb4ff4">
                             <a:extLst>
                               <a:ext xmlns:a="http://schemas.openxmlformats.org/drawingml/2006/main" uri="{28A0092B-C50C-407E-A947-70E740481C1C}">
                                 <a14:useLocalDpi val="0"/>
@@ -5256,7 +5274,7 @@
             </w:pPr>
             <w:r>
               <w:drawing>
-                <wp:inline wp14:editId="3AC40290" wp14:anchorId="0E47B255">
+                <wp:inline wp14:editId="4A2A75CB" wp14:anchorId="0E47B255">
                   <wp:extent cx="933450" cy="514350"/>
                   <wp:effectExtent l="0" t="0" r="0" b="0"/>
                   <wp:docPr id="2126090313" name="" title=""/>
@@ -5271,7 +5289,7 @@
                           <pic:cNvPicPr/>
                         </pic:nvPicPr>
                         <pic:blipFill>
-                          <a:blip r:embed="Rae3e5053119044bc">
+                          <a:blip r:embed="R4fdd18e04c024854">
                             <a:extLst>
                               <a:ext xmlns:a="http://schemas.openxmlformats.org/drawingml/2006/main" uri="{28A0092B-C50C-407E-A947-70E740481C1C}">
                                 <a14:useLocalDpi val="0"/>
@@ -5356,7 +5374,25 @@
           <w:highlight w:val="cyan"/>
           <w:lang w:val="es-ES"/>
         </w:rPr>
-        <w:t>Ejercicio 5</w:t>
+        <w:t xml:space="preserve">Ejercicio </w:t>
+      </w:r>
+      <w:r>
+        <w:rPr>
+          <w:rFonts w:ascii="Calibri" w:hAnsi="Calibri" w:eastAsia="Calibri" w:cs="Calibri"/>
+          <w:b w:val="1"/>
+          <w:bCs w:val="1"/>
+          <w:i w:val="0"/>
+          <w:iCs w:val="0"/>
+          <w:caps w:val="0"/>
+          <w:smallCaps w:val="0"/>
+          <w:noProof w:val="0"/>
+          <w:color w:val="000000" w:themeColor="text1" w:themeTint="FF" w:themeShade="FF"/>
+          <w:sz w:val="22"/>
+          <w:szCs w:val="22"/>
+          <w:highlight w:val="cyan"/>
+          <w:lang w:val="es-ES"/>
+        </w:rPr>
+        <w:t>4</w:t>
       </w:r>
       <w:r>
         <w:rPr>
@@ -5934,7 +5970,7 @@
             </w:pPr>
             <w:r>
               <w:drawing>
-                <wp:inline wp14:editId="104E3C03" wp14:anchorId="0CE941A7">
+                <wp:inline wp14:editId="3E9EBED4" wp14:anchorId="0CE941A7">
                   <wp:extent cx="4140444" cy="638175"/>
                   <wp:effectExtent l="0" t="0" r="0" b="0"/>
                   <wp:docPr id="1844301005" name="" title=""/>
@@ -5949,7 +5985,7 @@
                           <pic:cNvPicPr/>
                         </pic:nvPicPr>
                         <pic:blipFill>
-                          <a:blip r:embed="Rcdbf507e461f4557">
+                          <a:blip r:embed="Rf9b4a086732749ef">
                             <a:extLst>
                               <a:ext xmlns:a="http://schemas.openxmlformats.org/drawingml/2006/main" uri="{28A0092B-C50C-407E-A947-70E740481C1C}">
                                 <a14:useLocalDpi val="0"/>
@@ -6001,7 +6037,7 @@
             </w:pPr>
             <w:r>
               <w:drawing>
-                <wp:inline wp14:editId="33E6B54E" wp14:anchorId="0C4483F6">
+                <wp:inline wp14:editId="22464DDA" wp14:anchorId="0C4483F6">
                   <wp:extent cx="923925" cy="609600"/>
                   <wp:effectExtent l="0" t="0" r="0" b="0"/>
                   <wp:docPr id="1542964143" name="" title=""/>
@@ -6016,7 +6052,7 @@
                           <pic:cNvPicPr/>
                         </pic:nvPicPr>
                         <pic:blipFill>
-                          <a:blip r:embed="R8436fceb9580460d">
+                          <a:blip r:embed="R5b7628901bd6490e">
                             <a:extLst>
                               <a:ext xmlns:a="http://schemas.openxmlformats.org/drawingml/2006/main" uri="{28A0092B-C50C-407E-A947-70E740481C1C}">
                                 <a14:useLocalDpi val="0"/>
@@ -6681,7 +6717,7 @@
             </w:pPr>
             <w:r>
               <w:drawing>
-                <wp:inline wp14:editId="725F19BD" wp14:anchorId="6904DA61">
+                <wp:inline wp14:editId="4E64FCE3" wp14:anchorId="6904DA61">
                   <wp:extent cx="4208318" cy="609600"/>
                   <wp:effectExtent l="0" t="0" r="0" b="0"/>
                   <wp:docPr id="822885634" name="" title=""/>
@@ -6696,7 +6732,7 @@
                           <pic:cNvPicPr/>
                         </pic:nvPicPr>
                         <pic:blipFill>
-                          <a:blip r:embed="Rdad7df798c3146a9">
+                          <a:blip r:embed="R7d772e0aece64567">
                             <a:extLst>
                               <a:ext xmlns:a="http://schemas.openxmlformats.org/drawingml/2006/main" uri="{28A0092B-C50C-407E-A947-70E740481C1C}">
                                 <a14:useLocalDpi val="0"/>
@@ -6748,7 +6784,7 @@
             </w:pPr>
             <w:r>
               <w:drawing>
-                <wp:inline wp14:editId="4A4B015E" wp14:anchorId="7BC0E662">
+                <wp:inline wp14:editId="6B45C4CB" wp14:anchorId="7BC0E662">
                   <wp:extent cx="790575" cy="495300"/>
                   <wp:effectExtent l="0" t="0" r="0" b="0"/>
                   <wp:docPr id="2068915636" name="" title=""/>
@@ -6763,7 +6799,7 @@
                           <pic:cNvPicPr/>
                         </pic:nvPicPr>
                         <pic:blipFill>
-                          <a:blip r:embed="Rb6bf05aa28044be3">
+                          <a:blip r:embed="Re3dd241f6c554465">
                             <a:extLst>
                               <a:ext xmlns:a="http://schemas.openxmlformats.org/drawingml/2006/main" uri="{28A0092B-C50C-407E-A947-70E740481C1C}">
                                 <a14:useLocalDpi val="0"/>
@@ -6795,8 +6831,1008 @@
     </w:tbl>
     <w:p>
       <w:pPr>
+        <w:spacing w:after="0" w:afterAutospacing="off"/>
+        <w:jc w:val="center"/>
+        <w:rPr>
+          <w:rFonts w:ascii="Calibri" w:hAnsi="Calibri" w:eastAsia="Calibri" w:cs="Calibri"/>
+          <w:b w:val="1"/>
+          <w:bCs w:val="1"/>
+          <w:i w:val="0"/>
+          <w:iCs w:val="0"/>
+          <w:caps w:val="0"/>
+          <w:smallCaps w:val="0"/>
+          <w:noProof w:val="0"/>
+          <w:color w:val="000000" w:themeColor="text1" w:themeTint="FF" w:themeShade="FF"/>
+          <w:sz w:val="22"/>
+          <w:szCs w:val="22"/>
+          <w:lang w:val="es-ES"/>
+        </w:rPr>
+      </w:pPr>
+    </w:p>
+    <w:p>
+      <w:pPr>
+        <w:spacing w:after="0" w:afterAutospacing="off"/>
+        <w:jc w:val="left"/>
+        <w:rPr>
+          <w:rFonts w:ascii="Calibri" w:hAnsi="Calibri" w:eastAsia="Calibri" w:cs="Calibri"/>
+          <w:b w:val="1"/>
+          <w:bCs w:val="1"/>
+          <w:i w:val="0"/>
+          <w:iCs w:val="0"/>
+          <w:caps w:val="0"/>
+          <w:smallCaps w:val="0"/>
+          <w:noProof w:val="0"/>
+          <w:color w:val="000000" w:themeColor="text1" w:themeTint="FF" w:themeShade="FF"/>
+          <w:sz w:val="22"/>
+          <w:szCs w:val="22"/>
+          <w:lang w:val="es-ES"/>
+        </w:rPr>
+      </w:pPr>
+      <w:r>
+        <w:rPr>
+          <w:rFonts w:ascii="Calibri" w:hAnsi="Calibri" w:eastAsia="Calibri" w:cs="Calibri"/>
+          <w:b w:val="1"/>
+          <w:bCs w:val="1"/>
+          <w:i w:val="0"/>
+          <w:iCs w:val="0"/>
+          <w:caps w:val="0"/>
+          <w:smallCaps w:val="0"/>
+          <w:noProof w:val="0"/>
+          <w:color w:val="000000" w:themeColor="text1" w:themeTint="FF" w:themeShade="FF"/>
+          <w:sz w:val="22"/>
+          <w:szCs w:val="22"/>
+          <w:lang w:val="es-ES"/>
+        </w:rPr>
+        <w:t>c)</w:t>
+      </w:r>
+    </w:p>
+    <w:p>
+      <w:pPr>
+        <w:spacing w:after="0" w:afterAutospacing="off"/>
+        <w:jc w:val="center"/>
+        <w:rPr>
+          <w:rFonts w:ascii="Calibri" w:hAnsi="Calibri" w:eastAsia="Calibri" w:cs="Calibri"/>
+          <w:b w:val="0"/>
+          <w:bCs w:val="0"/>
+          <w:i w:val="0"/>
+          <w:iCs w:val="0"/>
+          <w:caps w:val="0"/>
+          <w:smallCaps w:val="0"/>
+          <w:noProof w:val="0"/>
+          <w:color w:val="000000" w:themeColor="text1" w:themeTint="FF" w:themeShade="FF"/>
+          <w:sz w:val="22"/>
+          <w:szCs w:val="22"/>
+          <w:lang w:val="es-ES"/>
+        </w:rPr>
+      </w:pPr>
+      <w:r>
+        <w:rPr>
+          <w:rFonts w:ascii="Calibri" w:hAnsi="Calibri" w:eastAsia="Calibri" w:cs="Calibri"/>
+          <w:b w:val="1"/>
+          <w:bCs w:val="1"/>
+          <w:i w:val="0"/>
+          <w:iCs w:val="0"/>
+          <w:caps w:val="0"/>
+          <w:smallCaps w:val="0"/>
+          <w:noProof w:val="0"/>
+          <w:color w:val="000000" w:themeColor="text1" w:themeTint="FF" w:themeShade="FF"/>
+          <w:sz w:val="22"/>
+          <w:szCs w:val="22"/>
+          <w:lang w:val="es-ES"/>
+        </w:rPr>
+        <w:t>(((B + C) / 2 * A + 10) * 3 * B) – 6</w:t>
+      </w:r>
+    </w:p>
+    <w:tbl>
+      <w:tblPr>
+        <w:tblStyle w:val="Tablaconcuadrcula"/>
+        <w:tblW w:w="0" w:type="auto"/>
+        <w:tblBorders>
+          <w:top w:val="single" w:sz="6"/>
+          <w:left w:val="single" w:sz="6"/>
+          <w:bottom w:val="single" w:sz="6"/>
+          <w:right w:val="single" w:sz="6"/>
+        </w:tblBorders>
+        <w:tblLayout w:type="fixed"/>
+        <w:tblLook w:val="06A0" w:firstRow="1" w:lastRow="0" w:firstColumn="1" w:lastColumn="0" w:noHBand="1" w:noVBand="1"/>
+      </w:tblPr>
+      <w:tblGrid>
+        <w:gridCol w:w="4245"/>
+        <w:gridCol w:w="4245"/>
+      </w:tblGrid>
+      <w:tr>
+        <w:trPr>
+          <w:trHeight w:val="300"/>
+        </w:trPr>
+        <w:tc>
+          <w:tcPr>
+            <w:tcW w:w="4245" w:type="dxa"/>
+            <w:tcMar>
+              <w:left w:w="105" w:type="dxa"/>
+              <w:right w:w="105" w:type="dxa"/>
+            </w:tcMar>
+            <w:vAlign w:val="top"/>
+          </w:tcPr>
+          <w:p>
+            <w:pPr>
+              <w:rPr>
+                <w:rFonts w:ascii="Calibri" w:hAnsi="Calibri" w:eastAsia="Calibri" w:cs="Calibri"/>
+                <w:b w:val="0"/>
+                <w:bCs w:val="0"/>
+                <w:i w:val="0"/>
+                <w:iCs w:val="0"/>
+                <w:sz w:val="22"/>
+                <w:szCs w:val="22"/>
+                <w:lang w:val="es-ES"/>
+              </w:rPr>
+            </w:pPr>
+            <w:r>
+              <w:rPr>
+                <w:rFonts w:ascii="Calibri" w:hAnsi="Calibri" w:eastAsia="Calibri" w:cs="Calibri"/>
+                <w:b w:val="0"/>
+                <w:bCs w:val="0"/>
+                <w:i w:val="0"/>
+                <w:iCs w:val="0"/>
+                <w:sz w:val="22"/>
+                <w:szCs w:val="22"/>
+                <w:lang w:val="es-ES"/>
+              </w:rPr>
+              <w:t>Aritmética</w:t>
+            </w:r>
+          </w:p>
+        </w:tc>
+        <w:tc>
+          <w:tcPr>
+            <w:tcW w:w="4245" w:type="dxa"/>
+            <w:tcMar>
+              <w:left w:w="105" w:type="dxa"/>
+              <w:right w:w="105" w:type="dxa"/>
+            </w:tcMar>
+            <w:vAlign w:val="top"/>
+          </w:tcPr>
+          <w:p>
+            <w:pPr>
+              <w:rPr>
+                <w:rFonts w:ascii="Calibri" w:hAnsi="Calibri" w:eastAsia="Calibri" w:cs="Calibri"/>
+                <w:b w:val="0"/>
+                <w:bCs w:val="0"/>
+                <w:i w:val="0"/>
+                <w:iCs w:val="0"/>
+                <w:sz w:val="22"/>
+                <w:szCs w:val="22"/>
+                <w:lang w:val="es-ES"/>
+              </w:rPr>
+            </w:pPr>
+            <w:r>
+              <w:rPr>
+                <w:rFonts w:ascii="Calibri" w:hAnsi="Calibri" w:eastAsia="Calibri" w:cs="Calibri"/>
+                <w:b w:val="0"/>
+                <w:bCs w:val="0"/>
+                <w:i w:val="0"/>
+                <w:iCs w:val="0"/>
+                <w:sz w:val="22"/>
+                <w:szCs w:val="22"/>
+                <w:lang w:val="es-ES"/>
+              </w:rPr>
+              <w:t>Algebraica</w:t>
+            </w:r>
+          </w:p>
+        </w:tc>
+      </w:tr>
+      <w:tr>
+        <w:trPr>
+          <w:trHeight w:val="2790"/>
+        </w:trPr>
+        <w:tc>
+          <w:tcPr>
+            <w:tcW w:w="4245" w:type="dxa"/>
+            <w:tcMar>
+              <w:left w:w="105" w:type="dxa"/>
+              <w:right w:w="105" w:type="dxa"/>
+            </w:tcMar>
+            <w:vAlign w:val="top"/>
+          </w:tcPr>
+          <w:p>
+            <w:pPr>
+              <w:spacing w:after="0" w:afterAutospacing="off"/>
+              <w:rPr>
+                <w:rFonts w:ascii="Calibri" w:hAnsi="Calibri" w:eastAsia="Calibri" w:cs="Calibri"/>
+                <w:b w:val="0"/>
+                <w:bCs w:val="0"/>
+                <w:i w:val="0"/>
+                <w:iCs w:val="0"/>
+                <w:sz w:val="22"/>
+                <w:szCs w:val="22"/>
+                <w:lang w:val="es-ES"/>
+              </w:rPr>
+            </w:pPr>
+            <w:r>
+              <w:rPr>
+                <w:rFonts w:ascii="Calibri" w:hAnsi="Calibri" w:eastAsia="Calibri" w:cs="Calibri"/>
+                <w:b w:val="1"/>
+                <w:bCs w:val="1"/>
+                <w:i w:val="0"/>
+                <w:iCs w:val="0"/>
+                <w:sz w:val="22"/>
+                <w:szCs w:val="22"/>
+                <w:lang w:val="es-ES"/>
+              </w:rPr>
+              <w:t>(((B + C) / 2 * A + 10) * 3 * B) – 6</w:t>
+            </w:r>
+          </w:p>
+          <w:p>
+            <w:pPr>
+              <w:spacing w:after="0" w:afterAutospacing="off"/>
+              <w:rPr>
+                <w:rFonts w:ascii="Calibri" w:hAnsi="Calibri" w:eastAsia="Calibri" w:cs="Calibri"/>
+                <w:b w:val="0"/>
+                <w:bCs w:val="0"/>
+                <w:i w:val="0"/>
+                <w:iCs w:val="0"/>
+                <w:sz w:val="22"/>
+                <w:szCs w:val="22"/>
+                <w:lang w:val="es-ES"/>
+              </w:rPr>
+            </w:pPr>
+            <w:r>
+              <w:rPr>
+                <w:rFonts w:ascii="Calibri" w:hAnsi="Calibri" w:eastAsia="Calibri" w:cs="Calibri"/>
+                <w:b w:val="0"/>
+                <w:bCs w:val="0"/>
+                <w:i w:val="0"/>
+                <w:iCs w:val="0"/>
+                <w:sz w:val="22"/>
+                <w:szCs w:val="22"/>
+                <w:lang w:val="es-ES"/>
+              </w:rPr>
+              <w:t>(((5 + 1) / 2 * 4 + 10) * 3 * 5) - 6</w:t>
+            </w:r>
+          </w:p>
+          <w:p>
+            <w:pPr>
+              <w:spacing w:after="0" w:afterAutospacing="off"/>
+              <w:ind w:firstLine="0"/>
+              <w:rPr>
+                <w:rFonts w:ascii="Calibri" w:hAnsi="Calibri" w:eastAsia="Calibri" w:cs="Calibri"/>
+                <w:b w:val="0"/>
+                <w:bCs w:val="0"/>
+                <w:i w:val="0"/>
+                <w:iCs w:val="0"/>
+                <w:sz w:val="22"/>
+                <w:szCs w:val="22"/>
+                <w:lang w:val="es-ES"/>
+              </w:rPr>
+            </w:pPr>
+            <w:r>
+              <w:rPr>
+                <w:rFonts w:ascii="Calibri" w:hAnsi="Calibri" w:eastAsia="Calibri" w:cs="Calibri"/>
+                <w:b w:val="0"/>
+                <w:bCs w:val="0"/>
+                <w:i w:val="0"/>
+                <w:iCs w:val="0"/>
+                <w:sz w:val="22"/>
+                <w:szCs w:val="22"/>
+                <w:lang w:val="es-ES"/>
+              </w:rPr>
+              <w:t>((6 / 2 * 4 + 10) * 3 * 5) - 6</w:t>
+            </w:r>
+          </w:p>
+          <w:p>
+            <w:pPr>
+              <w:spacing w:after="0" w:afterAutospacing="off"/>
+              <w:ind w:firstLine="0"/>
+              <w:rPr>
+                <w:rFonts w:ascii="Calibri" w:hAnsi="Calibri" w:eastAsia="Calibri" w:cs="Calibri"/>
+                <w:b w:val="0"/>
+                <w:bCs w:val="0"/>
+                <w:i w:val="0"/>
+                <w:iCs w:val="0"/>
+                <w:sz w:val="22"/>
+                <w:szCs w:val="22"/>
+                <w:lang w:val="es-ES"/>
+              </w:rPr>
+            </w:pPr>
+            <w:r>
+              <w:rPr>
+                <w:rFonts w:ascii="Calibri" w:hAnsi="Calibri" w:eastAsia="Calibri" w:cs="Calibri"/>
+                <w:b w:val="0"/>
+                <w:bCs w:val="0"/>
+                <w:i w:val="0"/>
+                <w:iCs w:val="0"/>
+                <w:sz w:val="22"/>
+                <w:szCs w:val="22"/>
+                <w:lang w:val="es-ES"/>
+              </w:rPr>
+              <w:t xml:space="preserve">((3 * 4 + 10) * 3 * 5) - 6 </w:t>
+            </w:r>
+          </w:p>
+          <w:p>
+            <w:pPr>
+              <w:spacing w:before="0" w:beforeAutospacing="off" w:after="0" w:afterAutospacing="off" w:line="259" w:lineRule="auto"/>
+              <w:ind w:left="0" w:right="0"/>
+              <w:jc w:val="left"/>
+              <w:rPr>
+                <w:rFonts w:ascii="Calibri" w:hAnsi="Calibri" w:eastAsia="Calibri" w:cs="Calibri"/>
+                <w:b w:val="0"/>
+                <w:bCs w:val="0"/>
+                <w:i w:val="0"/>
+                <w:iCs w:val="0"/>
+                <w:sz w:val="22"/>
+                <w:szCs w:val="22"/>
+                <w:lang w:val="es-ES"/>
+              </w:rPr>
+            </w:pPr>
+            <w:r>
+              <w:rPr>
+                <w:rFonts w:ascii="Calibri" w:hAnsi="Calibri" w:eastAsia="Calibri" w:cs="Calibri"/>
+                <w:b w:val="0"/>
+                <w:bCs w:val="0"/>
+                <w:i w:val="0"/>
+                <w:iCs w:val="0"/>
+                <w:sz w:val="22"/>
+                <w:szCs w:val="22"/>
+                <w:lang w:val="es-ES"/>
+              </w:rPr>
+              <w:t>(22 * 3 * 5) - 6</w:t>
+            </w:r>
+          </w:p>
+          <w:p>
+            <w:pPr>
+              <w:spacing w:before="0" w:beforeAutospacing="off" w:after="0" w:afterAutospacing="off" w:line="259" w:lineRule="auto"/>
+              <w:ind w:left="0" w:right="0"/>
+              <w:jc w:val="left"/>
+              <w:rPr>
+                <w:rFonts w:ascii="Calibri" w:hAnsi="Calibri" w:eastAsia="Calibri" w:cs="Calibri"/>
+                <w:b w:val="0"/>
+                <w:bCs w:val="0"/>
+                <w:i w:val="0"/>
+                <w:iCs w:val="0"/>
+                <w:sz w:val="22"/>
+                <w:szCs w:val="22"/>
+                <w:lang w:val="es-ES"/>
+              </w:rPr>
+            </w:pPr>
+            <w:r>
+              <w:rPr>
+                <w:rFonts w:ascii="Calibri" w:hAnsi="Calibri" w:eastAsia="Calibri" w:cs="Calibri"/>
+                <w:b w:val="0"/>
+                <w:bCs w:val="0"/>
+                <w:i w:val="0"/>
+                <w:iCs w:val="0"/>
+                <w:sz w:val="22"/>
+                <w:szCs w:val="22"/>
+                <w:lang w:val="es-ES"/>
+              </w:rPr>
+              <w:t>330</w:t>
+            </w:r>
+            <w:r>
+              <w:rPr>
+                <w:rFonts w:ascii="Calibri" w:hAnsi="Calibri" w:eastAsia="Calibri" w:cs="Calibri"/>
+                <w:b w:val="0"/>
+                <w:bCs w:val="0"/>
+                <w:i w:val="0"/>
+                <w:iCs w:val="0"/>
+                <w:sz w:val="22"/>
+                <w:szCs w:val="22"/>
+                <w:lang w:val="es-ES"/>
+              </w:rPr>
+              <w:t xml:space="preserve"> – </w:t>
+            </w:r>
+            <w:r>
+              <w:rPr>
+                <w:rFonts w:ascii="Calibri" w:hAnsi="Calibri" w:eastAsia="Calibri" w:cs="Calibri"/>
+                <w:b w:val="0"/>
+                <w:bCs w:val="0"/>
+                <w:i w:val="0"/>
+                <w:iCs w:val="0"/>
+                <w:sz w:val="22"/>
+                <w:szCs w:val="22"/>
+                <w:lang w:val="es-ES"/>
+              </w:rPr>
+              <w:t>6</w:t>
+            </w:r>
+          </w:p>
+          <w:p>
+            <w:pPr>
+              <w:pStyle w:val="Normal"/>
+              <w:spacing w:before="0" w:beforeAutospacing="off" w:after="0" w:afterAutospacing="off" w:line="259" w:lineRule="auto"/>
+              <w:ind w:left="0" w:right="0"/>
+              <w:jc w:val="left"/>
+              <w:rPr>
+                <w:rFonts w:ascii="Calibri" w:hAnsi="Calibri" w:eastAsia="Calibri" w:cs="Calibri"/>
+                <w:b w:val="0"/>
+                <w:bCs w:val="0"/>
+                <w:i w:val="0"/>
+                <w:iCs w:val="0"/>
+                <w:sz w:val="22"/>
+                <w:szCs w:val="22"/>
+                <w:lang w:val="es-ES"/>
+              </w:rPr>
+            </w:pPr>
+            <w:r>
+              <w:rPr>
+                <w:rFonts w:ascii="Calibri" w:hAnsi="Calibri" w:eastAsia="Calibri" w:cs="Calibri"/>
+                <w:b w:val="0"/>
+                <w:bCs w:val="0"/>
+                <w:i w:val="0"/>
+                <w:iCs w:val="0"/>
+                <w:sz w:val="22"/>
+                <w:szCs w:val="22"/>
+                <w:lang w:val="es-ES"/>
+              </w:rPr>
+              <w:t>324</w:t>
+            </w:r>
+          </w:p>
+        </w:tc>
+        <w:tc>
+          <w:tcPr>
+            <w:tcW w:w="4245" w:type="dxa"/>
+            <w:tcMar>
+              <w:left w:w="105" w:type="dxa"/>
+              <w:right w:w="105" w:type="dxa"/>
+            </w:tcMar>
+            <w:vAlign w:val="top"/>
+          </w:tcPr>
+          <w:p>
+            <w:pPr>
+              <w:pStyle w:val="Normal"/>
+              <w:rPr/>
+            </w:pPr>
+            <m:oMathPara xmlns:m="http://schemas.openxmlformats.org/officeDocument/2006/math">
+              <m:oMath xmlns:m="http://schemas.openxmlformats.org/officeDocument/2006/math">
+                <m:d xmlns:m="http://schemas.openxmlformats.org/officeDocument/2006/math">
+                  <m:dPr>
+                    <m:ctrlPr/>
+                  </m:dPr>
+                  <m:e>
+                    <m:d>
+                      <m:dPr>
+                        <m:ctrlPr/>
+                      </m:dPr>
+                      <m:e>
+                        <m:f>
+                          <m:fPr>
+                            <m:ctrlPr/>
+                          </m:fPr>
+                          <m:num>
+                            <m:d>
+                              <m:dPr>
+                                <m:ctrlPr/>
+                              </m:dPr>
+                              <m:e>
+                                <m:r>
+                                  <m:t>𝐵</m:t>
+                                </m:r>
+                                <m:r>
+                                  <m:t>+</m:t>
+                                </m:r>
+                                <m:r>
+                                  <m:t>𝐶</m:t>
+                                </m:r>
+                              </m:e>
+                            </m:d>
+                          </m:num>
+                          <m:den>
+                            <m:r>
+                              <m:t>2</m:t>
+                            </m:r>
+                          </m:den>
+                        </m:f>
+                        <m:r>
+                          <m:t>⋅</m:t>
+                        </m:r>
+                        <m:r>
+                          <m:t>𝐴</m:t>
+                        </m:r>
+                        <m:r>
+                          <m:t>+10</m:t>
+                        </m:r>
+                      </m:e>
+                    </m:d>
+                    <m:r>
+                      <m:t>⋅3⋅</m:t>
+                    </m:r>
+                    <m:r>
+                      <m:t>𝐵</m:t>
+                    </m:r>
+                  </m:e>
+                </m:d>
+                <m:r xmlns:m="http://schemas.openxmlformats.org/officeDocument/2006/math">
+                  <m:t xmlns:m="http://schemas.openxmlformats.org/officeDocument/2006/math">−6</m:t>
+                </m:r>
+              </m:oMath>
+            </m:oMathPara>
+          </w:p>
+          <w:p>
+            <w:pPr>
+              <w:pStyle w:val="Normal"/>
+              <w:rPr>
+                <w:rFonts w:ascii="Calibri" w:hAnsi="Calibri" w:eastAsia="Calibri" w:cs="Calibri"/>
+                <w:sz w:val="22"/>
+                <w:szCs w:val="22"/>
+              </w:rPr>
+            </w:pPr>
+          </w:p>
+          <w:p>
+            <w:pPr>
+              <w:pStyle w:val="Normal"/>
+              <w:shd w:val="clear" w:color="auto" w:fill="FFFFFF" w:themeFill="background1"/>
+              <w:spacing w:before="0" w:beforeAutospacing="off" w:after="0" w:afterAutospacing="off"/>
+              <w:ind w:left="-75" w:right="0"/>
+              <w:rPr/>
+            </w:pPr>
+            <m:oMathPara xmlns:m="http://schemas.openxmlformats.org/officeDocument/2006/math">
+              <m:oMath xmlns:m="http://schemas.openxmlformats.org/officeDocument/2006/math">
+                <m:d xmlns:m="http://schemas.openxmlformats.org/officeDocument/2006/math">
+                  <m:dPr>
+                    <m:ctrlPr/>
+                  </m:dPr>
+                  <m:e>
+                    <m:d>
+                      <m:dPr>
+                        <m:ctrlPr/>
+                      </m:dPr>
+                      <m:e>
+                        <m:f>
+                          <m:fPr>
+                            <m:ctrlPr/>
+                          </m:fPr>
+                          <m:num>
+                            <m:d>
+                              <m:dPr>
+                                <m:ctrlPr/>
+                              </m:dPr>
+                              <m:e>
+                                <m:r>
+                                  <m:t>5+1</m:t>
+                                </m:r>
+                              </m:e>
+                            </m:d>
+                          </m:num>
+                          <m:den>
+                            <m:r>
+                              <m:t>2</m:t>
+                            </m:r>
+                          </m:den>
+                        </m:f>
+                        <m:r>
+                          <m:t>⋅4+10</m:t>
+                        </m:r>
+                      </m:e>
+                    </m:d>
+                    <m:r>
+                      <m:t>⋅3⋅5</m:t>
+                    </m:r>
+                  </m:e>
+                </m:d>
+                <m:r xmlns:m="http://schemas.openxmlformats.org/officeDocument/2006/math">
+                  <m:t xmlns:m="http://schemas.openxmlformats.org/officeDocument/2006/math">− 6</m:t>
+                </m:r>
+              </m:oMath>
+            </m:oMathPara>
+          </w:p>
+          <w:p>
+            <w:pPr>
+              <w:pStyle w:val="Normal"/>
+              <w:shd w:val="clear" w:color="auto" w:fill="FFFFFF" w:themeFill="background1"/>
+              <w:spacing w:before="0" w:beforeAutospacing="off" w:after="0" w:afterAutospacing="off"/>
+              <w:ind w:left="-75" w:right="0"/>
+              <w:rPr>
+                <w:rFonts w:ascii="Cambria Math" w:hAnsi="Cambria Math" w:eastAsia="Cambria Math" w:cs="Cambria Math"/>
+                <w:b w:val="0"/>
+                <w:bCs w:val="0"/>
+                <w:i w:val="1"/>
+                <w:iCs w:val="1"/>
+                <w:caps w:val="0"/>
+                <w:smallCaps w:val="0"/>
+                <w:strike w:val="0"/>
+                <w:dstrike w:val="0"/>
+                <w:sz w:val="22"/>
+                <w:szCs w:val="22"/>
+                <w:u w:val="none"/>
+                <w:lang w:val="x-IV"/>
+              </w:rPr>
+            </w:pPr>
+          </w:p>
+          <w:p>
+            <w:pPr>
+              <w:pStyle w:val="Normal"/>
+              <w:shd w:val="clear" w:color="auto" w:fill="FFFFFF" w:themeFill="background1"/>
+              <w:spacing w:before="0" w:beforeAutospacing="off" w:after="0" w:afterAutospacing="off"/>
+              <w:ind w:left="-75" w:right="0"/>
+              <w:rPr/>
+            </w:pPr>
+            <m:oMathPara xmlns:m="http://schemas.openxmlformats.org/officeDocument/2006/math">
+              <m:oMath xmlns:m="http://schemas.openxmlformats.org/officeDocument/2006/math">
+                <m:d xmlns:m="http://schemas.openxmlformats.org/officeDocument/2006/math">
+                  <m:dPr>
+                    <m:ctrlPr/>
+                  </m:dPr>
+                  <m:e>
+                    <m:d>
+                      <m:dPr>
+                        <m:ctrlPr/>
+                      </m:dPr>
+                      <m:e>
+                        <m:f>
+                          <m:fPr>
+                            <m:ctrlPr/>
+                          </m:fPr>
+                          <m:num>
+                            <m:r>
+                              <m:t>6</m:t>
+                            </m:r>
+                          </m:num>
+                          <m:den>
+                            <m:r>
+                              <m:t>2</m:t>
+                            </m:r>
+                          </m:den>
+                        </m:f>
+                        <m:r>
+                          <m:t>⋅4+10</m:t>
+                        </m:r>
+                      </m:e>
+                    </m:d>
+                    <m:r>
+                      <m:t>⋅3⋅5</m:t>
+                    </m:r>
+                  </m:e>
+                </m:d>
+                <m:r xmlns:m="http://schemas.openxmlformats.org/officeDocument/2006/math">
+                  <m:t xmlns:m="http://schemas.openxmlformats.org/officeDocument/2006/math">− 6</m:t>
+                </m:r>
+              </m:oMath>
+            </m:oMathPara>
+          </w:p>
+          <w:p>
+            <w:pPr>
+              <w:pStyle w:val="Normal"/>
+              <w:shd w:val="clear" w:color="auto" w:fill="FFFFFF" w:themeFill="background1"/>
+              <w:spacing w:before="0" w:beforeAutospacing="off" w:after="0" w:afterAutospacing="off"/>
+              <w:ind w:left="-75" w:right="0"/>
+              <w:rPr>
+                <w:rFonts w:ascii="Cambria Math" w:hAnsi="Cambria Math" w:eastAsia="Cambria Math" w:cs="Cambria Math"/>
+                <w:b w:val="0"/>
+                <w:bCs w:val="0"/>
+                <w:i w:val="1"/>
+                <w:iCs w:val="1"/>
+                <w:caps w:val="0"/>
+                <w:smallCaps w:val="0"/>
+                <w:strike w:val="0"/>
+                <w:dstrike w:val="0"/>
+                <w:sz w:val="22"/>
+                <w:szCs w:val="22"/>
+                <w:u w:val="none"/>
+                <w:lang w:val="x-IV"/>
+              </w:rPr>
+            </w:pPr>
+          </w:p>
+          <w:p>
+            <w:pPr>
+              <w:rPr>
+                <w:rFonts w:ascii="Calibri" w:hAnsi="Calibri" w:eastAsia="Calibri" w:cs="Calibri"/>
+                <w:sz w:val="22"/>
+                <w:szCs w:val="22"/>
+              </w:rPr>
+            </w:pPr>
+            <m:oMathPara xmlns:m="http://schemas.openxmlformats.org/officeDocument/2006/math">
+              <m:oMath xmlns:m="http://schemas.openxmlformats.org/officeDocument/2006/math">
+                <m:d xmlns:m="http://schemas.openxmlformats.org/officeDocument/2006/math">
+                  <m:dPr>
+                    <m:ctrlPr/>
+                  </m:dPr>
+                  <m:e>
+                    <m:r>
+                      <m:t>22⋅3⋅5</m:t>
+                    </m:r>
+                  </m:e>
+                </m:d>
+                <m:r xmlns:m="http://schemas.openxmlformats.org/officeDocument/2006/math">
+                  <m:t xmlns:m="http://schemas.openxmlformats.org/officeDocument/2006/math">−6=324</m:t>
+                </m:r>
+              </m:oMath>
+            </m:oMathPara>
+          </w:p>
+        </w:tc>
+      </w:tr>
+    </w:tbl>
+    <w:p>
+      <w:pPr>
+        <w:spacing w:after="0" w:afterAutospacing="off"/>
+        <w:ind w:left="0" w:firstLine="0"/>
+        <w:rPr>
+          <w:rFonts w:ascii="Calibri" w:hAnsi="Calibri" w:eastAsia="Calibri" w:cs="Calibri"/>
+          <w:b w:val="0"/>
+          <w:bCs w:val="0"/>
+          <w:i w:val="0"/>
+          <w:iCs w:val="0"/>
+          <w:caps w:val="0"/>
+          <w:smallCaps w:val="0"/>
+          <w:noProof w:val="0"/>
+          <w:color w:val="000000" w:themeColor="text1" w:themeTint="FF" w:themeShade="FF"/>
+          <w:sz w:val="22"/>
+          <w:szCs w:val="22"/>
+          <w:lang w:val="es-ES"/>
+        </w:rPr>
+      </w:pPr>
+    </w:p>
+    <w:tbl>
+      <w:tblPr>
+        <w:tblStyle w:val="Tablaconcuadrcula"/>
+        <w:tblW w:w="0" w:type="auto"/>
+        <w:tblBorders>
+          <w:top w:val="single" w:sz="6"/>
+          <w:left w:val="single" w:sz="6"/>
+          <w:bottom w:val="single" w:sz="6"/>
+          <w:right w:val="single" w:sz="6"/>
+        </w:tblBorders>
+        <w:tblLayout w:type="fixed"/>
+        <w:tblLook w:val="06A0" w:firstRow="1" w:lastRow="0" w:firstColumn="1" w:lastColumn="0" w:noHBand="1" w:noVBand="1"/>
+      </w:tblPr>
+      <w:tblGrid>
+        <w:gridCol w:w="6976"/>
+        <w:gridCol w:w="1514"/>
+      </w:tblGrid>
+      <w:tr>
+        <w:trPr>
+          <w:trHeight w:val="300"/>
+        </w:trPr>
+        <w:tc>
+          <w:tcPr>
+            <w:tcW w:w="6976" w:type="dxa"/>
+            <w:tcMar>
+              <w:left w:w="105" w:type="dxa"/>
+              <w:right w:w="105" w:type="dxa"/>
+            </w:tcMar>
+            <w:vAlign w:val="top"/>
+          </w:tcPr>
+          <w:p>
+            <w:pPr>
+              <w:rPr>
+                <w:rFonts w:ascii="Calibri" w:hAnsi="Calibri" w:eastAsia="Calibri" w:cs="Calibri"/>
+                <w:b w:val="0"/>
+                <w:bCs w:val="0"/>
+                <w:i w:val="0"/>
+                <w:iCs w:val="0"/>
+                <w:sz w:val="22"/>
+                <w:szCs w:val="22"/>
+                <w:lang w:val="es-ES"/>
+              </w:rPr>
+            </w:pPr>
+            <w:r>
+              <w:rPr>
+                <w:rFonts w:ascii="Calibri" w:hAnsi="Calibri" w:eastAsia="Calibri" w:cs="Calibri"/>
+                <w:b w:val="0"/>
+                <w:bCs w:val="0"/>
+                <w:i w:val="0"/>
+                <w:iCs w:val="0"/>
+                <w:sz w:val="22"/>
+                <w:szCs w:val="22"/>
+                <w:lang w:val="es-ES"/>
+              </w:rPr>
+              <w:t>Captura processing</w:t>
+            </w:r>
+          </w:p>
+        </w:tc>
+        <w:tc>
+          <w:tcPr>
+            <w:tcW w:w="1514" w:type="dxa"/>
+            <w:tcMar>
+              <w:left w:w="105" w:type="dxa"/>
+              <w:right w:w="105" w:type="dxa"/>
+            </w:tcMar>
+            <w:vAlign w:val="top"/>
+          </w:tcPr>
+          <w:p>
+            <w:pPr>
+              <w:rPr>
+                <w:rFonts w:ascii="Calibri" w:hAnsi="Calibri" w:eastAsia="Calibri" w:cs="Calibri"/>
+                <w:b w:val="0"/>
+                <w:bCs w:val="0"/>
+                <w:i w:val="0"/>
+                <w:iCs w:val="0"/>
+                <w:sz w:val="22"/>
+                <w:szCs w:val="22"/>
+                <w:lang w:val="es-ES"/>
+              </w:rPr>
+            </w:pPr>
+            <w:r>
+              <w:rPr>
+                <w:rFonts w:ascii="Calibri" w:hAnsi="Calibri" w:eastAsia="Calibri" w:cs="Calibri"/>
+                <w:b w:val="0"/>
+                <w:bCs w:val="0"/>
+                <w:i w:val="0"/>
+                <w:iCs w:val="0"/>
+                <w:sz w:val="22"/>
+                <w:szCs w:val="22"/>
+                <w:lang w:val="es-ES"/>
+              </w:rPr>
+              <w:t>Resultado</w:t>
+            </w:r>
+          </w:p>
+        </w:tc>
+      </w:tr>
+      <w:tr>
+        <w:trPr>
+          <w:trHeight w:val="930"/>
+        </w:trPr>
+        <w:tc>
+          <w:tcPr>
+            <w:tcW w:w="6976" w:type="dxa"/>
+            <w:tcMar>
+              <w:left w:w="105" w:type="dxa"/>
+              <w:right w:w="105" w:type="dxa"/>
+            </w:tcMar>
+            <w:vAlign w:val="top"/>
+          </w:tcPr>
+          <w:p>
+            <w:pPr>
+              <w:rPr>
+                <w:rFonts w:ascii="Calibri" w:hAnsi="Calibri" w:eastAsia="Calibri" w:cs="Calibri"/>
+                <w:b w:val="0"/>
+                <w:bCs w:val="0"/>
+                <w:i w:val="0"/>
+                <w:iCs w:val="0"/>
+                <w:sz w:val="22"/>
+                <w:szCs w:val="22"/>
+                <w:lang w:val="es-ES"/>
+              </w:rPr>
+            </w:pPr>
+            <w:r>
+              <w:drawing>
+                <wp:inline wp14:editId="54BB46FF" wp14:anchorId="0E2FB653">
+                  <wp:extent cx="4257675" cy="657225"/>
+                  <wp:effectExtent l="0" t="0" r="0" b="0"/>
+                  <wp:docPr id="1392484882" name="" title=""/>
+                  <wp:cNvGraphicFramePr>
+                    <a:graphicFrameLocks noChangeAspect="1"/>
+                  </wp:cNvGraphicFramePr>
+                  <a:graphic>
+                    <a:graphicData uri="http://schemas.openxmlformats.org/drawingml/2006/picture">
+                      <pic:pic>
+                        <pic:nvPicPr>
+                          <pic:cNvPr id="0" name=""/>
+                          <pic:cNvPicPr/>
+                        </pic:nvPicPr>
+                        <pic:blipFill>
+                          <a:blip r:embed="R003df2a6195346f0">
+                            <a:extLst>
+                              <a:ext xmlns:a="http://schemas.openxmlformats.org/drawingml/2006/main" uri="{28A0092B-C50C-407E-A947-70E740481C1C}">
+                                <a14:useLocalDpi val="0"/>
+                              </a:ext>
+                            </a:extLst>
+                          </a:blip>
+                          <a:stretch>
+                            <a:fillRect/>
+                          </a:stretch>
+                        </pic:blipFill>
+                        <pic:spPr>
+                          <a:xfrm>
+                            <a:off x="0" y="0"/>
+                            <a:ext cx="4257675" cy="657225"/>
+                          </a:xfrm>
+                          <a:prstGeom prst="rect">
+                            <a:avLst/>
+                          </a:prstGeom>
+                        </pic:spPr>
+                      </pic:pic>
+                    </a:graphicData>
+                  </a:graphic>
+                </wp:inline>
+              </w:drawing>
+            </w:r>
+          </w:p>
+        </w:tc>
+        <w:tc>
+          <w:tcPr>
+            <w:tcW w:w="1514" w:type="dxa"/>
+            <w:tcMar>
+              <w:left w:w="105" w:type="dxa"/>
+              <w:right w:w="105" w:type="dxa"/>
+            </w:tcMar>
+            <w:vAlign w:val="top"/>
+          </w:tcPr>
+          <w:p>
+            <w:pPr>
+              <w:rPr>
+                <w:rFonts w:ascii="Calibri" w:hAnsi="Calibri" w:eastAsia="Calibri" w:cs="Calibri"/>
+                <w:b w:val="0"/>
+                <w:bCs w:val="0"/>
+                <w:i w:val="0"/>
+                <w:iCs w:val="0"/>
+                <w:sz w:val="22"/>
+                <w:szCs w:val="22"/>
+                <w:lang w:val="es-ES"/>
+              </w:rPr>
+            </w:pPr>
+            <w:r>
+              <w:drawing>
+                <wp:inline wp14:editId="48948EB3" wp14:anchorId="78007C90">
+                  <wp:extent cx="771525" cy="600075"/>
+                  <wp:effectExtent l="0" t="0" r="0" b="0"/>
+                  <wp:docPr id="446931538" name="" title=""/>
+                  <wp:cNvGraphicFramePr>
+                    <a:graphicFrameLocks noChangeAspect="1"/>
+                  </wp:cNvGraphicFramePr>
+                  <a:graphic>
+                    <a:graphicData uri="http://schemas.openxmlformats.org/drawingml/2006/picture">
+                      <pic:pic>
+                        <pic:nvPicPr>
+                          <pic:cNvPr id="0" name=""/>
+                          <pic:cNvPicPr/>
+                        </pic:nvPicPr>
+                        <pic:blipFill>
+                          <a:blip r:embed="Rc1cdfb9b08884b05">
+                            <a:extLst>
+                              <a:ext xmlns:a="http://schemas.openxmlformats.org/drawingml/2006/main" uri="{28A0092B-C50C-407E-A947-70E740481C1C}">
+                                <a14:useLocalDpi val="0"/>
+                              </a:ext>
+                            </a:extLst>
+                          </a:blip>
+                          <a:stretch>
+                            <a:fillRect/>
+                          </a:stretch>
+                        </pic:blipFill>
+                        <pic:spPr>
+                          <a:xfrm>
+                            <a:off x="0" y="0"/>
+                            <a:ext cx="771525" cy="600075"/>
+                          </a:xfrm>
+                          <a:prstGeom prst="rect">
+                            <a:avLst/>
+                          </a:prstGeom>
+                        </pic:spPr>
+                      </pic:pic>
+                    </a:graphicData>
+                  </a:graphic>
+                </wp:inline>
+              </w:drawing>
+            </w:r>
+          </w:p>
+        </w:tc>
+      </w:tr>
+    </w:tbl>
+    <w:p>
+      <w:pPr>
         <w:pStyle w:val="Normal"/>
-        <w:rPr/>
+        <w:spacing w:after="0" w:afterAutospacing="off"/>
+        <w:ind w:left="0" w:firstLine="0"/>
+        <w:rPr>
+          <w:rFonts w:ascii="Calibri" w:hAnsi="Calibri" w:eastAsia="Calibri" w:cs="Calibri"/>
+          <w:b w:val="0"/>
+          <w:bCs w:val="0"/>
+          <w:i w:val="0"/>
+          <w:iCs w:val="0"/>
+          <w:caps w:val="0"/>
+          <w:smallCaps w:val="0"/>
+          <w:noProof w:val="0"/>
+          <w:color w:val="000000" w:themeColor="text1" w:themeTint="FF" w:themeShade="FF"/>
+          <w:sz w:val="22"/>
+          <w:szCs w:val="22"/>
+          <w:lang w:val="es-ES"/>
+        </w:rPr>
+      </w:pPr>
+    </w:p>
+    <w:p>
+      <w:pPr>
+        <w:pStyle w:val="Normal"/>
+        <w:spacing w:after="0" w:afterAutospacing="off"/>
+        <w:ind w:left="0" w:firstLine="0"/>
+        <w:rPr>
+          <w:rFonts w:ascii="Calibri" w:hAnsi="Calibri" w:eastAsia="Calibri" w:cs="Calibri"/>
+          <w:b w:val="0"/>
+          <w:bCs w:val="0"/>
+          <w:i w:val="0"/>
+          <w:iCs w:val="0"/>
+          <w:caps w:val="0"/>
+          <w:smallCaps w:val="0"/>
+          <w:noProof w:val="0"/>
+          <w:color w:val="000000" w:themeColor="text1" w:themeTint="FF" w:themeShade="FF"/>
+          <w:sz w:val="22"/>
+          <w:szCs w:val="22"/>
+          <w:lang w:val="es-ES"/>
+        </w:rPr>
         <w:sectPr>
           <w:pgSz w:w="11906" w:h="16838" w:orient="portrait"/>
           <w:pgMar w:top="1417" w:right="1701" w:bottom="1417" w:left="1701" w:header="708" w:footer="708" w:gutter="0"/>

</xml_diff>

<commit_message>
commit-6: solucion de los ejercicios 5, 6, 7, 8, 9, 10 + código
</commit_message>
<xml_diff>
--- a/TP01_Calatayud_Alex_Gabriel.docx
+++ b/TP01_Calatayud_Alex_Gabriel.docx
@@ -4324,7 +4324,7 @@
             </w:pPr>
             <w:r>
               <w:drawing>
-                <wp:inline wp14:editId="2BA26E68" wp14:anchorId="41C81E53">
+                <wp:inline wp14:editId="4F877400" wp14:anchorId="41C81E53">
                   <wp:extent cx="4286250" cy="590550"/>
                   <wp:effectExtent l="0" t="0" r="0" b="0"/>
                   <wp:docPr id="313010259" name="" title=""/>
@@ -4339,7 +4339,7 @@
                           <pic:cNvPicPr/>
                         </pic:nvPicPr>
                         <pic:blipFill>
-                          <a:blip r:embed="R22506bc487124de7">
+                          <a:blip r:embed="R6f434799169745e9">
                             <a:extLst>
                               <a:ext xmlns:a="http://schemas.openxmlformats.org/drawingml/2006/main" uri="{28A0092B-C50C-407E-A947-70E740481C1C}">
                                 <a14:useLocalDpi val="0"/>
@@ -4391,7 +4391,7 @@
             </w:pPr>
             <w:r>
               <w:drawing>
-                <wp:inline wp14:editId="6765D275" wp14:anchorId="1BECF1AE">
+                <wp:inline wp14:editId="37AD678D" wp14:anchorId="1BECF1AE">
                   <wp:extent cx="914400" cy="495300"/>
                   <wp:effectExtent l="0" t="0" r="0" b="0"/>
                   <wp:docPr id="1003298847" name="" title=""/>
@@ -4406,7 +4406,7 @@
                           <pic:cNvPicPr/>
                         </pic:nvPicPr>
                         <pic:blipFill>
-                          <a:blip r:embed="R5f75fc09c7b7435e">
+                          <a:blip r:embed="R0ad6ee679f984619">
                             <a:extLst>
                               <a:ext xmlns:a="http://schemas.openxmlformats.org/drawingml/2006/main" uri="{28A0092B-C50C-407E-A947-70E740481C1C}">
                                 <a14:useLocalDpi val="0"/>
@@ -5207,7 +5207,7 @@
             </w:pPr>
             <w:r>
               <w:drawing>
-                <wp:inline wp14:editId="2C2B3E26" wp14:anchorId="01B70AF4">
+                <wp:inline wp14:editId="3F332B07" wp14:anchorId="01B70AF4">
                   <wp:extent cx="4125516" cy="628650"/>
                   <wp:effectExtent l="0" t="0" r="0" b="0"/>
                   <wp:docPr id="1213750024" name="" title=""/>
@@ -5222,7 +5222,7 @@
                           <pic:cNvPicPr/>
                         </pic:nvPicPr>
                         <pic:blipFill>
-                          <a:blip r:embed="Rbfbee8cb1fdb4ff4">
+                          <a:blip r:embed="R5d2d115ba38641ea">
                             <a:extLst>
                               <a:ext xmlns:a="http://schemas.openxmlformats.org/drawingml/2006/main" uri="{28A0092B-C50C-407E-A947-70E740481C1C}">
                                 <a14:useLocalDpi val="0"/>
@@ -5274,7 +5274,7 @@
             </w:pPr>
             <w:r>
               <w:drawing>
-                <wp:inline wp14:editId="4A2A75CB" wp14:anchorId="0E47B255">
+                <wp:inline wp14:editId="331ACC9F" wp14:anchorId="0E47B255">
                   <wp:extent cx="933450" cy="514350"/>
                   <wp:effectExtent l="0" t="0" r="0" b="0"/>
                   <wp:docPr id="2126090313" name="" title=""/>
@@ -5289,7 +5289,7 @@
                           <pic:cNvPicPr/>
                         </pic:nvPicPr>
                         <pic:blipFill>
-                          <a:blip r:embed="R4fdd18e04c024854">
+                          <a:blip r:embed="R92560676a9c74524">
                             <a:extLst>
                               <a:ext xmlns:a="http://schemas.openxmlformats.org/drawingml/2006/main" uri="{28A0092B-C50C-407E-A947-70E740481C1C}">
                                 <a14:useLocalDpi val="0"/>
@@ -5970,7 +5970,7 @@
             </w:pPr>
             <w:r>
               <w:drawing>
-                <wp:inline wp14:editId="3E9EBED4" wp14:anchorId="0CE941A7">
+                <wp:inline wp14:editId="3B4EAFD6" wp14:anchorId="0CE941A7">
                   <wp:extent cx="4140444" cy="638175"/>
                   <wp:effectExtent l="0" t="0" r="0" b="0"/>
                   <wp:docPr id="1844301005" name="" title=""/>
@@ -5985,7 +5985,7 @@
                           <pic:cNvPicPr/>
                         </pic:nvPicPr>
                         <pic:blipFill>
-                          <a:blip r:embed="Rf9b4a086732749ef">
+                          <a:blip r:embed="R68f5aa9e18b14c57">
                             <a:extLst>
                               <a:ext xmlns:a="http://schemas.openxmlformats.org/drawingml/2006/main" uri="{28A0092B-C50C-407E-A947-70E740481C1C}">
                                 <a14:useLocalDpi val="0"/>
@@ -6037,7 +6037,7 @@
             </w:pPr>
             <w:r>
               <w:drawing>
-                <wp:inline wp14:editId="22464DDA" wp14:anchorId="0C4483F6">
+                <wp:inline wp14:editId="7B39B43C" wp14:anchorId="0C4483F6">
                   <wp:extent cx="923925" cy="609600"/>
                   <wp:effectExtent l="0" t="0" r="0" b="0"/>
                   <wp:docPr id="1542964143" name="" title=""/>
@@ -6052,7 +6052,7 @@
                           <pic:cNvPicPr/>
                         </pic:nvPicPr>
                         <pic:blipFill>
-                          <a:blip r:embed="R5b7628901bd6490e">
+                          <a:blip r:embed="R242415e5eb2e4cd8">
                             <a:extLst>
                               <a:ext xmlns:a="http://schemas.openxmlformats.org/drawingml/2006/main" uri="{28A0092B-C50C-407E-A947-70E740481C1C}">
                                 <a14:useLocalDpi val="0"/>
@@ -6519,63 +6519,7 @@
     </w:p>
     <w:p>
       <w:pPr>
-        <w:spacing w:after="0" w:afterAutospacing="off"/>
-        <w:rPr>
-          <w:rFonts w:ascii="Calibri" w:hAnsi="Calibri" w:eastAsia="Calibri" w:cs="Calibri"/>
-          <w:b w:val="0"/>
-          <w:bCs w:val="0"/>
-          <w:i w:val="0"/>
-          <w:iCs w:val="0"/>
-          <w:caps w:val="0"/>
-          <w:smallCaps w:val="0"/>
-          <w:noProof w:val="0"/>
-          <w:color w:val="000000" w:themeColor="text1" w:themeTint="FF" w:themeShade="FF"/>
-          <w:sz w:val="22"/>
-          <w:szCs w:val="22"/>
-          <w:lang w:val="es-ES"/>
-        </w:rPr>
-      </w:pPr>
-    </w:p>
-    <w:p>
-      <w:pPr>
-        <w:spacing w:after="0" w:afterAutospacing="off"/>
-        <w:rPr>
-          <w:rFonts w:ascii="Calibri" w:hAnsi="Calibri" w:eastAsia="Calibri" w:cs="Calibri"/>
-          <w:b w:val="0"/>
-          <w:bCs w:val="0"/>
-          <w:i w:val="0"/>
-          <w:iCs w:val="0"/>
-          <w:caps w:val="0"/>
-          <w:smallCaps w:val="0"/>
-          <w:noProof w:val="0"/>
-          <w:color w:val="000000" w:themeColor="text1" w:themeTint="FF" w:themeShade="FF"/>
-          <w:sz w:val="22"/>
-          <w:szCs w:val="22"/>
-          <w:lang w:val="es-ES"/>
-        </w:rPr>
-      </w:pPr>
-    </w:p>
-    <w:p>
-      <w:pPr>
-        <w:spacing w:after="0" w:afterAutospacing="off"/>
-        <w:rPr>
-          <w:rFonts w:ascii="Calibri" w:hAnsi="Calibri" w:eastAsia="Calibri" w:cs="Calibri"/>
-          <w:b w:val="0"/>
-          <w:bCs w:val="0"/>
-          <w:i w:val="0"/>
-          <w:iCs w:val="0"/>
-          <w:caps w:val="0"/>
-          <w:smallCaps w:val="0"/>
-          <w:noProof w:val="0"/>
-          <w:color w:val="000000" w:themeColor="text1" w:themeTint="FF" w:themeShade="FF"/>
-          <w:sz w:val="22"/>
-          <w:szCs w:val="22"/>
-          <w:lang w:val="es-ES"/>
-        </w:rPr>
-      </w:pPr>
-    </w:p>
-    <w:p>
-      <w:pPr>
+        <w:pStyle w:val="Normal"/>
         <w:spacing w:after="0" w:afterAutospacing="off"/>
         <w:rPr>
           <w:rFonts w:ascii="Calibri" w:hAnsi="Calibri" w:eastAsia="Calibri" w:cs="Calibri"/>
@@ -6717,7 +6661,7 @@
             </w:pPr>
             <w:r>
               <w:drawing>
-                <wp:inline wp14:editId="4E64FCE3" wp14:anchorId="6904DA61">
+                <wp:inline wp14:editId="3F37430C" wp14:anchorId="6904DA61">
                   <wp:extent cx="4208318" cy="609600"/>
                   <wp:effectExtent l="0" t="0" r="0" b="0"/>
                   <wp:docPr id="822885634" name="" title=""/>
@@ -6732,7 +6676,7 @@
                           <pic:cNvPicPr/>
                         </pic:nvPicPr>
                         <pic:blipFill>
-                          <a:blip r:embed="R7d772e0aece64567">
+                          <a:blip r:embed="Ra51bae2d79664058">
                             <a:extLst>
                               <a:ext xmlns:a="http://schemas.openxmlformats.org/drawingml/2006/main" uri="{28A0092B-C50C-407E-A947-70E740481C1C}">
                                 <a14:useLocalDpi val="0"/>
@@ -6784,7 +6728,7 @@
             </w:pPr>
             <w:r>
               <w:drawing>
-                <wp:inline wp14:editId="6B45C4CB" wp14:anchorId="7BC0E662">
+                <wp:inline wp14:editId="6391DC63" wp14:anchorId="7BC0E662">
                   <wp:extent cx="790575" cy="495300"/>
                   <wp:effectExtent l="0" t="0" r="0" b="0"/>
                   <wp:docPr id="2068915636" name="" title=""/>
@@ -6799,7 +6743,7 @@
                           <pic:cNvPicPr/>
                         </pic:nvPicPr>
                         <pic:blipFill>
-                          <a:blip r:embed="Re3dd241f6c554465">
+                          <a:blip r:embed="R6076d89c4d8d4ac2">
                             <a:extLst>
                               <a:ext xmlns:a="http://schemas.openxmlformats.org/drawingml/2006/main" uri="{28A0092B-C50C-407E-A947-70E740481C1C}">
                                 <a14:useLocalDpi val="0"/>
@@ -7681,7 +7625,7 @@
             </w:pPr>
             <w:r>
               <w:drawing>
-                <wp:inline wp14:editId="54BB46FF" wp14:anchorId="0E2FB653">
+                <wp:inline wp14:editId="319E9B1C" wp14:anchorId="0E2FB653">
                   <wp:extent cx="4257675" cy="657225"/>
                   <wp:effectExtent l="0" t="0" r="0" b="0"/>
                   <wp:docPr id="1392484882" name="" title=""/>
@@ -7696,7 +7640,7 @@
                           <pic:cNvPicPr/>
                         </pic:nvPicPr>
                         <pic:blipFill>
-                          <a:blip r:embed="R003df2a6195346f0">
+                          <a:blip r:embed="Rbb64a35af5d9416b">
                             <a:extLst>
                               <a:ext xmlns:a="http://schemas.openxmlformats.org/drawingml/2006/main" uri="{28A0092B-C50C-407E-A947-70E740481C1C}">
                                 <a14:useLocalDpi val="0"/>
@@ -7748,7 +7692,7 @@
             </w:pPr>
             <w:r>
               <w:drawing>
-                <wp:inline wp14:editId="48948EB3" wp14:anchorId="78007C90">
+                <wp:inline wp14:editId="4C50A813" wp14:anchorId="78007C90">
                   <wp:extent cx="771525" cy="600075"/>
                   <wp:effectExtent l="0" t="0" r="0" b="0"/>
                   <wp:docPr id="446931538" name="" title=""/>
@@ -7763,7 +7707,7 @@
                           <pic:cNvPicPr/>
                         </pic:nvPicPr>
                         <pic:blipFill>
-                          <a:blip r:embed="Rc1cdfb9b08884b05">
+                          <a:blip r:embed="R0100356b62274bcf">
                             <a:extLst>
                               <a:ext xmlns:a="http://schemas.openxmlformats.org/drawingml/2006/main" uri="{28A0092B-C50C-407E-A947-70E740481C1C}">
                                 <a14:useLocalDpi val="0"/>
@@ -7798,6 +7742,3777 @@
         <w:pStyle w:val="Normal"/>
         <w:spacing w:after="0" w:afterAutospacing="off"/>
         <w:ind w:left="0" w:firstLine="0"/>
+        <w:rPr>
+          <w:rFonts w:ascii="Calibri" w:hAnsi="Calibri" w:eastAsia="Calibri" w:cs="Calibri"/>
+          <w:b w:val="0"/>
+          <w:bCs w:val="0"/>
+          <w:i w:val="0"/>
+          <w:iCs w:val="0"/>
+          <w:caps w:val="0"/>
+          <w:smallCaps w:val="0"/>
+          <w:noProof w:val="0"/>
+          <w:color w:val="000000" w:themeColor="text1" w:themeTint="FF" w:themeShade="FF"/>
+          <w:sz w:val="22"/>
+          <w:szCs w:val="22"/>
+          <w:lang w:val="es-ES"/>
+        </w:rPr>
+      </w:pPr>
+    </w:p>
+    <w:p>
+      <w:pPr>
+        <w:spacing w:after="0" w:afterAutospacing="off"/>
+        <w:ind w:left="0" w:firstLine="0"/>
+        <w:rPr>
+          <w:rFonts w:ascii="Calibri" w:hAnsi="Calibri" w:eastAsia="Calibri" w:cs="Calibri"/>
+          <w:b w:val="0"/>
+          <w:bCs w:val="0"/>
+          <w:i w:val="0"/>
+          <w:iCs w:val="0"/>
+          <w:caps w:val="0"/>
+          <w:smallCaps w:val="0"/>
+          <w:noProof w:val="0"/>
+          <w:color w:val="000000" w:themeColor="text1" w:themeTint="FF" w:themeShade="FF"/>
+          <w:sz w:val="22"/>
+          <w:szCs w:val="22"/>
+          <w:lang w:val="es-ES"/>
+        </w:rPr>
+      </w:pPr>
+      <w:r>
+        <w:rPr>
+          <w:rFonts w:ascii="Calibri" w:hAnsi="Calibri" w:eastAsia="Calibri" w:cs="Calibri"/>
+          <w:b w:val="1"/>
+          <w:bCs w:val="1"/>
+          <w:i w:val="0"/>
+          <w:iCs w:val="0"/>
+          <w:caps w:val="0"/>
+          <w:smallCaps w:val="0"/>
+          <w:noProof w:val="0"/>
+          <w:color w:val="000000" w:themeColor="text1" w:themeTint="FF" w:themeShade="FF"/>
+          <w:sz w:val="22"/>
+          <w:szCs w:val="22"/>
+          <w:highlight w:val="cyan"/>
+          <w:lang w:val="es-ES"/>
+        </w:rPr>
+        <w:t>Ejercicio 5:</w:t>
+      </w:r>
+      <w:r>
+        <w:rPr>
+          <w:rFonts w:ascii="Calibri" w:hAnsi="Calibri" w:eastAsia="Calibri" w:cs="Calibri"/>
+          <w:b w:val="0"/>
+          <w:bCs w:val="0"/>
+          <w:i w:val="0"/>
+          <w:iCs w:val="0"/>
+          <w:caps w:val="0"/>
+          <w:smallCaps w:val="0"/>
+          <w:noProof w:val="0"/>
+          <w:color w:val="000000" w:themeColor="text1" w:themeTint="FF" w:themeShade="FF"/>
+          <w:sz w:val="22"/>
+          <w:szCs w:val="22"/>
+          <w:lang w:val="es-ES"/>
+        </w:rPr>
+        <w:t xml:space="preserve"> Para x=3, y=4; z=1, evaluar el resultado de:</w:t>
+      </w:r>
+    </w:p>
+    <w:p>
+      <w:pPr>
+        <w:spacing w:after="0" w:afterAutospacing="off"/>
+        <w:ind w:left="0" w:firstLine="0"/>
+        <w:jc w:val="center"/>
+        <w:rPr>
+          <w:rFonts w:ascii="Calibri" w:hAnsi="Calibri" w:eastAsia="Calibri" w:cs="Calibri"/>
+          <w:b w:val="0"/>
+          <w:bCs w:val="0"/>
+          <w:i w:val="0"/>
+          <w:iCs w:val="0"/>
+          <w:caps w:val="0"/>
+          <w:smallCaps w:val="0"/>
+          <w:noProof w:val="0"/>
+          <w:color w:val="000000" w:themeColor="text1" w:themeTint="FF" w:themeShade="FF"/>
+          <w:sz w:val="22"/>
+          <w:szCs w:val="22"/>
+          <w:lang w:val="es-ES"/>
+        </w:rPr>
+      </w:pPr>
+      <w:r>
+        <w:rPr>
+          <w:rFonts w:ascii="Calibri" w:hAnsi="Calibri" w:eastAsia="Calibri" w:cs="Calibri"/>
+          <w:b w:val="0"/>
+          <w:bCs w:val="0"/>
+          <w:i w:val="0"/>
+          <w:iCs w:val="0"/>
+          <w:caps w:val="0"/>
+          <w:smallCaps w:val="0"/>
+          <w:noProof w:val="0"/>
+          <w:color w:val="000000" w:themeColor="text1" w:themeTint="FF" w:themeShade="FF"/>
+          <w:sz w:val="22"/>
+          <w:szCs w:val="22"/>
+          <w:lang w:val="es-ES"/>
+        </w:rPr>
+        <w:t>R1 = y+z</w:t>
+      </w:r>
+    </w:p>
+    <w:p>
+      <w:pPr>
+        <w:spacing w:after="0" w:afterAutospacing="off"/>
+        <w:ind w:left="0" w:firstLine="0"/>
+        <w:jc w:val="center"/>
+        <w:rPr>
+          <w:rFonts w:ascii="Calibri" w:hAnsi="Calibri" w:eastAsia="Calibri" w:cs="Calibri"/>
+          <w:b w:val="0"/>
+          <w:bCs w:val="0"/>
+          <w:i w:val="0"/>
+          <w:iCs w:val="0"/>
+          <w:caps w:val="0"/>
+          <w:smallCaps w:val="0"/>
+          <w:noProof w:val="0"/>
+          <w:color w:val="000000" w:themeColor="text1" w:themeTint="FF" w:themeShade="FF"/>
+          <w:sz w:val="22"/>
+          <w:szCs w:val="22"/>
+          <w:lang w:val="es-ES"/>
+        </w:rPr>
+      </w:pPr>
+      <w:r>
+        <w:rPr>
+          <w:rFonts w:ascii="Calibri" w:hAnsi="Calibri" w:eastAsia="Calibri" w:cs="Calibri"/>
+          <w:b w:val="0"/>
+          <w:bCs w:val="0"/>
+          <w:i w:val="0"/>
+          <w:iCs w:val="0"/>
+          <w:caps w:val="0"/>
+          <w:smallCaps w:val="0"/>
+          <w:noProof w:val="0"/>
+          <w:color w:val="000000" w:themeColor="text1" w:themeTint="FF" w:themeShade="FF"/>
+          <w:sz w:val="22"/>
+          <w:szCs w:val="22"/>
+          <w:lang w:val="es-ES"/>
+        </w:rPr>
+        <w:t>R2 = x &gt;= R1</w:t>
+      </w:r>
+    </w:p>
+    <w:p>
+      <w:pPr>
+        <w:pBdr>
+          <w:top w:val="single" w:color="000000" w:sz="4" w:space="4"/>
+          <w:left w:val="single" w:color="000000" w:sz="4" w:space="4"/>
+          <w:bottom w:val="single" w:color="000000" w:sz="4" w:space="4"/>
+          <w:right w:val="single" w:color="000000" w:sz="4" w:space="4"/>
+        </w:pBdr>
+        <w:spacing w:after="0" w:afterAutospacing="off"/>
+        <w:ind w:left="0" w:firstLine="0"/>
+        <w:rPr>
+          <w:rFonts w:ascii="Calibri" w:hAnsi="Calibri" w:eastAsia="Calibri" w:cs="Calibri"/>
+          <w:b w:val="0"/>
+          <w:bCs w:val="0"/>
+          <w:i w:val="0"/>
+          <w:iCs w:val="0"/>
+          <w:caps w:val="0"/>
+          <w:smallCaps w:val="0"/>
+          <w:noProof w:val="0"/>
+          <w:color w:val="000000" w:themeColor="text1" w:themeTint="FF" w:themeShade="FF"/>
+          <w:sz w:val="22"/>
+          <w:szCs w:val="22"/>
+          <w:lang w:val="es-ES"/>
+        </w:rPr>
+      </w:pPr>
+      <w:r>
+        <w:rPr>
+          <w:rFonts w:ascii="Calibri" w:hAnsi="Calibri" w:eastAsia="Calibri" w:cs="Calibri"/>
+          <w:b w:val="0"/>
+          <w:bCs w:val="0"/>
+          <w:i w:val="0"/>
+          <w:iCs w:val="0"/>
+          <w:caps w:val="0"/>
+          <w:smallCaps w:val="0"/>
+          <w:noProof w:val="0"/>
+          <w:color w:val="000000" w:themeColor="text1" w:themeTint="FF" w:themeShade="FF"/>
+          <w:sz w:val="22"/>
+          <w:szCs w:val="22"/>
+          <w:lang w:val="es-ES"/>
+        </w:rPr>
+        <w:t>R1= 4+1 = 5</w:t>
+      </w:r>
+    </w:p>
+    <w:p>
+      <w:pPr>
+        <w:pBdr>
+          <w:top w:val="single" w:color="000000" w:sz="4" w:space="4"/>
+          <w:left w:val="single" w:color="000000" w:sz="4" w:space="4"/>
+          <w:bottom w:val="single" w:color="000000" w:sz="4" w:space="4"/>
+          <w:right w:val="single" w:color="000000" w:sz="4" w:space="4"/>
+        </w:pBdr>
+        <w:spacing w:after="0" w:afterAutospacing="off"/>
+        <w:ind w:left="0" w:firstLine="0"/>
+        <w:rPr>
+          <w:rFonts w:ascii="Calibri" w:hAnsi="Calibri" w:eastAsia="Calibri" w:cs="Calibri"/>
+          <w:b w:val="0"/>
+          <w:bCs w:val="0"/>
+          <w:i w:val="0"/>
+          <w:iCs w:val="0"/>
+          <w:caps w:val="0"/>
+          <w:smallCaps w:val="0"/>
+          <w:noProof w:val="0"/>
+          <w:color w:val="000000" w:themeColor="text1" w:themeTint="FF" w:themeShade="FF"/>
+          <w:sz w:val="22"/>
+          <w:szCs w:val="22"/>
+          <w:lang w:val="es-ES"/>
+        </w:rPr>
+      </w:pPr>
+      <w:r>
+        <w:rPr>
+          <w:rFonts w:ascii="Calibri" w:hAnsi="Calibri" w:eastAsia="Calibri" w:cs="Calibri"/>
+          <w:b w:val="0"/>
+          <w:bCs w:val="0"/>
+          <w:i w:val="0"/>
+          <w:iCs w:val="0"/>
+          <w:caps w:val="0"/>
+          <w:smallCaps w:val="0"/>
+          <w:noProof w:val="0"/>
+          <w:color w:val="000000" w:themeColor="text1" w:themeTint="FF" w:themeShade="FF"/>
+          <w:sz w:val="22"/>
+          <w:szCs w:val="22"/>
+          <w:lang w:val="es-ES"/>
+        </w:rPr>
+        <w:t>R2= 3 &gt;= R1</w:t>
+      </w:r>
+    </w:p>
+    <w:p>
+      <w:pPr>
+        <w:pBdr>
+          <w:top w:val="single" w:color="000000" w:sz="4" w:space="4"/>
+          <w:left w:val="single" w:color="000000" w:sz="4" w:space="4"/>
+          <w:bottom w:val="single" w:color="000000" w:sz="4" w:space="4"/>
+          <w:right w:val="single" w:color="000000" w:sz="4" w:space="4"/>
+        </w:pBdr>
+        <w:spacing w:after="0" w:afterAutospacing="off"/>
+        <w:ind w:left="0" w:firstLine="0"/>
+        <w:rPr>
+          <w:rFonts w:ascii="Calibri" w:hAnsi="Calibri" w:eastAsia="Calibri" w:cs="Calibri"/>
+          <w:b w:val="0"/>
+          <w:bCs w:val="0"/>
+          <w:i w:val="0"/>
+          <w:iCs w:val="0"/>
+          <w:caps w:val="0"/>
+          <w:smallCaps w:val="0"/>
+          <w:noProof w:val="0"/>
+          <w:color w:val="000000" w:themeColor="text1" w:themeTint="FF" w:themeShade="FF"/>
+          <w:sz w:val="22"/>
+          <w:szCs w:val="22"/>
+          <w:lang w:val="es-ES"/>
+        </w:rPr>
+      </w:pPr>
+      <w:r>
+        <w:rPr>
+          <w:rFonts w:ascii="Calibri" w:hAnsi="Calibri" w:eastAsia="Calibri" w:cs="Calibri"/>
+          <w:b w:val="0"/>
+          <w:bCs w:val="0"/>
+          <w:i w:val="0"/>
+          <w:iCs w:val="0"/>
+          <w:caps w:val="0"/>
+          <w:smallCaps w:val="0"/>
+          <w:noProof w:val="0"/>
+          <w:color w:val="000000" w:themeColor="text1" w:themeTint="FF" w:themeShade="FF"/>
+          <w:sz w:val="22"/>
+          <w:szCs w:val="22"/>
+          <w:lang w:val="es-ES"/>
+        </w:rPr>
+        <w:t>Falso</w:t>
+      </w:r>
+    </w:p>
+    <w:tbl>
+      <w:tblPr>
+        <w:tblStyle w:val="Tablaconcuadrcula"/>
+        <w:tblW w:w="0" w:type="auto"/>
+        <w:tblBorders>
+          <w:top w:val="single" w:sz="6"/>
+          <w:left w:val="single" w:sz="6"/>
+          <w:bottom w:val="single" w:sz="6"/>
+          <w:right w:val="single" w:sz="6"/>
+        </w:tblBorders>
+        <w:tblLayout w:type="fixed"/>
+        <w:tblLook w:val="06A0" w:firstRow="1" w:lastRow="0" w:firstColumn="1" w:lastColumn="0" w:noHBand="1" w:noVBand="1"/>
+      </w:tblPr>
+      <w:tblGrid>
+        <w:gridCol w:w="6597"/>
+        <w:gridCol w:w="1893"/>
+      </w:tblGrid>
+      <w:tr>
+        <w:trPr>
+          <w:trHeight w:val="300"/>
+        </w:trPr>
+        <w:tc>
+          <w:tcPr>
+            <w:tcW w:w="6597" w:type="dxa"/>
+            <w:tcMar>
+              <w:left w:w="105" w:type="dxa"/>
+              <w:right w:w="105" w:type="dxa"/>
+            </w:tcMar>
+            <w:vAlign w:val="top"/>
+          </w:tcPr>
+          <w:p>
+            <w:pPr>
+              <w:rPr>
+                <w:rFonts w:ascii="Calibri" w:hAnsi="Calibri" w:eastAsia="Calibri" w:cs="Calibri"/>
+                <w:b w:val="0"/>
+                <w:bCs w:val="0"/>
+                <w:i w:val="0"/>
+                <w:iCs w:val="0"/>
+                <w:sz w:val="22"/>
+                <w:szCs w:val="22"/>
+                <w:lang w:val="es-ES"/>
+              </w:rPr>
+            </w:pPr>
+            <w:r>
+              <w:rPr>
+                <w:rFonts w:ascii="Calibri" w:hAnsi="Calibri" w:eastAsia="Calibri" w:cs="Calibri"/>
+                <w:b w:val="0"/>
+                <w:bCs w:val="0"/>
+                <w:i w:val="0"/>
+                <w:iCs w:val="0"/>
+                <w:sz w:val="22"/>
+                <w:szCs w:val="22"/>
+                <w:lang w:val="es-ES"/>
+              </w:rPr>
+              <w:t>Captura processing</w:t>
+            </w:r>
+          </w:p>
+        </w:tc>
+        <w:tc>
+          <w:tcPr>
+            <w:tcW w:w="1893" w:type="dxa"/>
+            <w:tcMar>
+              <w:left w:w="105" w:type="dxa"/>
+              <w:right w:w="105" w:type="dxa"/>
+            </w:tcMar>
+            <w:vAlign w:val="top"/>
+          </w:tcPr>
+          <w:p>
+            <w:pPr>
+              <w:rPr>
+                <w:rFonts w:ascii="Calibri" w:hAnsi="Calibri" w:eastAsia="Calibri" w:cs="Calibri"/>
+                <w:b w:val="0"/>
+                <w:bCs w:val="0"/>
+                <w:i w:val="0"/>
+                <w:iCs w:val="0"/>
+                <w:sz w:val="22"/>
+                <w:szCs w:val="22"/>
+                <w:lang w:val="es-ES"/>
+              </w:rPr>
+            </w:pPr>
+            <w:r>
+              <w:rPr>
+                <w:rFonts w:ascii="Calibri" w:hAnsi="Calibri" w:eastAsia="Calibri" w:cs="Calibri"/>
+                <w:b w:val="0"/>
+                <w:bCs w:val="0"/>
+                <w:i w:val="0"/>
+                <w:iCs w:val="0"/>
+                <w:sz w:val="22"/>
+                <w:szCs w:val="22"/>
+                <w:lang w:val="es-ES"/>
+              </w:rPr>
+              <w:t>Resultado</w:t>
+            </w:r>
+          </w:p>
+        </w:tc>
+      </w:tr>
+      <w:tr>
+        <w:trPr>
+          <w:trHeight w:val="300"/>
+        </w:trPr>
+        <w:tc>
+          <w:tcPr>
+            <w:tcW w:w="6597" w:type="dxa"/>
+            <w:tcMar>
+              <w:left w:w="105" w:type="dxa"/>
+              <w:right w:w="105" w:type="dxa"/>
+            </w:tcMar>
+            <w:vAlign w:val="top"/>
+          </w:tcPr>
+          <w:p>
+            <w:pPr>
+              <w:rPr>
+                <w:rFonts w:ascii="Calibri" w:hAnsi="Calibri" w:eastAsia="Calibri" w:cs="Calibri"/>
+                <w:b w:val="0"/>
+                <w:bCs w:val="0"/>
+                <w:i w:val="0"/>
+                <w:iCs w:val="0"/>
+                <w:sz w:val="22"/>
+                <w:szCs w:val="22"/>
+                <w:lang w:val="es-ES"/>
+              </w:rPr>
+            </w:pPr>
+            <w:r>
+              <w:drawing>
+                <wp:inline wp14:editId="6C4AC1DC" wp14:anchorId="26DBE4D0">
+                  <wp:extent cx="3941885" cy="676275"/>
+                  <wp:effectExtent l="0" t="0" r="0" b="0"/>
+                  <wp:docPr id="1360561239" name="" title=""/>
+                  <wp:cNvGraphicFramePr>
+                    <a:graphicFrameLocks noChangeAspect="1"/>
+                  </wp:cNvGraphicFramePr>
+                  <a:graphic>
+                    <a:graphicData uri="http://schemas.openxmlformats.org/drawingml/2006/picture">
+                      <pic:pic>
+                        <pic:nvPicPr>
+                          <pic:cNvPr id="0" name=""/>
+                          <pic:cNvPicPr/>
+                        </pic:nvPicPr>
+                        <pic:blipFill>
+                          <a:blip r:embed="Raca333be32124af3">
+                            <a:extLst>
+                              <a:ext xmlns:a="http://schemas.openxmlformats.org/drawingml/2006/main" uri="{28A0092B-C50C-407E-A947-70E740481C1C}">
+                                <a14:useLocalDpi val="0"/>
+                              </a:ext>
+                            </a:extLst>
+                          </a:blip>
+                          <a:stretch>
+                            <a:fillRect/>
+                          </a:stretch>
+                        </pic:blipFill>
+                        <pic:spPr>
+                          <a:xfrm>
+                            <a:off x="0" y="0"/>
+                            <a:ext cx="3941885" cy="676275"/>
+                          </a:xfrm>
+                          <a:prstGeom prst="rect">
+                            <a:avLst/>
+                          </a:prstGeom>
+                        </pic:spPr>
+                      </pic:pic>
+                    </a:graphicData>
+                  </a:graphic>
+                </wp:inline>
+              </w:drawing>
+            </w:r>
+          </w:p>
+        </w:tc>
+        <w:tc>
+          <w:tcPr>
+            <w:tcW w:w="1893" w:type="dxa"/>
+            <w:tcMar>
+              <w:left w:w="105" w:type="dxa"/>
+              <w:right w:w="105" w:type="dxa"/>
+            </w:tcMar>
+            <w:vAlign w:val="top"/>
+          </w:tcPr>
+          <w:p>
+            <w:pPr>
+              <w:rPr>
+                <w:rFonts w:ascii="Calibri" w:hAnsi="Calibri" w:eastAsia="Calibri" w:cs="Calibri"/>
+                <w:b w:val="0"/>
+                <w:bCs w:val="0"/>
+                <w:i w:val="0"/>
+                <w:iCs w:val="0"/>
+                <w:sz w:val="22"/>
+                <w:szCs w:val="22"/>
+                <w:lang w:val="es-ES"/>
+              </w:rPr>
+            </w:pPr>
+            <w:r>
+              <w:drawing>
+                <wp:inline wp14:editId="58A30FBA" wp14:anchorId="1A855D54">
+                  <wp:extent cx="1066800" cy="581025"/>
+                  <wp:effectExtent l="0" t="0" r="0" b="0"/>
+                  <wp:docPr id="2101260799" name="" title=""/>
+                  <wp:cNvGraphicFramePr>
+                    <a:graphicFrameLocks noChangeAspect="1"/>
+                  </wp:cNvGraphicFramePr>
+                  <a:graphic>
+                    <a:graphicData uri="http://schemas.openxmlformats.org/drawingml/2006/picture">
+                      <pic:pic>
+                        <pic:nvPicPr>
+                          <pic:cNvPr id="0" name=""/>
+                          <pic:cNvPicPr/>
+                        </pic:nvPicPr>
+                        <pic:blipFill>
+                          <a:blip r:embed="R955416a96e994041">
+                            <a:extLst>
+                              <a:ext xmlns:a="http://schemas.openxmlformats.org/drawingml/2006/main" uri="{28A0092B-C50C-407E-A947-70E740481C1C}">
+                                <a14:useLocalDpi val="0"/>
+                              </a:ext>
+                            </a:extLst>
+                          </a:blip>
+                          <a:stretch>
+                            <a:fillRect/>
+                          </a:stretch>
+                        </pic:blipFill>
+                        <pic:spPr>
+                          <a:xfrm>
+                            <a:off x="0" y="0"/>
+                            <a:ext cx="1066800" cy="581025"/>
+                          </a:xfrm>
+                          <a:prstGeom prst="rect">
+                            <a:avLst/>
+                          </a:prstGeom>
+                        </pic:spPr>
+                      </pic:pic>
+                    </a:graphicData>
+                  </a:graphic>
+                </wp:inline>
+              </w:drawing>
+            </w:r>
+          </w:p>
+        </w:tc>
+      </w:tr>
+    </w:tbl>
+    <w:p>
+      <w:pPr>
+        <w:spacing w:after="0" w:afterAutospacing="off"/>
+        <w:ind w:left="0" w:firstLine="0"/>
+        <w:rPr>
+          <w:rFonts w:ascii="Calibri" w:hAnsi="Calibri" w:eastAsia="Calibri" w:cs="Calibri"/>
+          <w:b w:val="0"/>
+          <w:bCs w:val="0"/>
+          <w:i w:val="0"/>
+          <w:iCs w:val="0"/>
+          <w:caps w:val="0"/>
+          <w:smallCaps w:val="0"/>
+          <w:noProof w:val="0"/>
+          <w:color w:val="70AD47" w:themeColor="accent6" w:themeTint="FF" w:themeShade="FF"/>
+          <w:sz w:val="22"/>
+          <w:szCs w:val="22"/>
+          <w:lang w:val="es-ES"/>
+        </w:rPr>
+      </w:pPr>
+    </w:p>
+    <w:p>
+      <w:pPr>
+        <w:spacing w:after="0" w:afterAutospacing="off"/>
+        <w:ind w:left="0" w:firstLine="0"/>
+        <w:rPr>
+          <w:rFonts w:ascii="Calibri" w:hAnsi="Calibri" w:eastAsia="Calibri" w:cs="Calibri"/>
+          <w:b w:val="1"/>
+          <w:bCs w:val="1"/>
+          <w:i w:val="0"/>
+          <w:iCs w:val="0"/>
+          <w:caps w:val="0"/>
+          <w:smallCaps w:val="0"/>
+          <w:noProof w:val="0"/>
+          <w:color w:val="000000" w:themeColor="text1" w:themeTint="FF" w:themeShade="FF"/>
+          <w:sz w:val="22"/>
+          <w:szCs w:val="22"/>
+          <w:highlight w:val="cyan"/>
+          <w:lang w:val="es-ES"/>
+        </w:rPr>
+      </w:pPr>
+    </w:p>
+    <w:p>
+      <w:pPr>
+        <w:spacing w:after="0" w:afterAutospacing="off"/>
+        <w:ind w:left="0" w:firstLine="0"/>
+        <w:rPr>
+          <w:rFonts w:ascii="Calibri" w:hAnsi="Calibri" w:eastAsia="Calibri" w:cs="Calibri"/>
+          <w:b w:val="1"/>
+          <w:bCs w:val="1"/>
+          <w:i w:val="0"/>
+          <w:iCs w:val="0"/>
+          <w:caps w:val="0"/>
+          <w:smallCaps w:val="0"/>
+          <w:noProof w:val="0"/>
+          <w:color w:val="000000" w:themeColor="text1" w:themeTint="FF" w:themeShade="FF"/>
+          <w:sz w:val="22"/>
+          <w:szCs w:val="22"/>
+          <w:highlight w:val="cyan"/>
+          <w:lang w:val="es-ES"/>
+        </w:rPr>
+      </w:pPr>
+    </w:p>
+    <w:p>
+      <w:pPr>
+        <w:spacing w:after="0" w:afterAutospacing="off"/>
+        <w:ind w:left="0" w:firstLine="0"/>
+        <w:rPr>
+          <w:rFonts w:ascii="Calibri" w:hAnsi="Calibri" w:eastAsia="Calibri" w:cs="Calibri"/>
+          <w:b w:val="1"/>
+          <w:bCs w:val="1"/>
+          <w:i w:val="0"/>
+          <w:iCs w:val="0"/>
+          <w:caps w:val="0"/>
+          <w:smallCaps w:val="0"/>
+          <w:noProof w:val="0"/>
+          <w:color w:val="000000" w:themeColor="text1" w:themeTint="FF" w:themeShade="FF"/>
+          <w:sz w:val="22"/>
+          <w:szCs w:val="22"/>
+          <w:highlight w:val="cyan"/>
+          <w:lang w:val="es-ES"/>
+        </w:rPr>
+      </w:pPr>
+    </w:p>
+    <w:p>
+      <w:pPr>
+        <w:pStyle w:val="Normal"/>
+        <w:spacing w:after="0" w:afterAutospacing="off"/>
+        <w:ind w:left="0" w:firstLine="0"/>
+        <w:rPr>
+          <w:rFonts w:ascii="Calibri" w:hAnsi="Calibri" w:eastAsia="Calibri" w:cs="Calibri"/>
+          <w:b w:val="1"/>
+          <w:bCs w:val="1"/>
+          <w:i w:val="0"/>
+          <w:iCs w:val="0"/>
+          <w:caps w:val="0"/>
+          <w:smallCaps w:val="0"/>
+          <w:noProof w:val="0"/>
+          <w:color w:val="000000" w:themeColor="text1" w:themeTint="FF" w:themeShade="FF"/>
+          <w:sz w:val="22"/>
+          <w:szCs w:val="22"/>
+          <w:highlight w:val="cyan"/>
+          <w:lang w:val="es-ES"/>
+        </w:rPr>
+      </w:pPr>
+    </w:p>
+    <w:p>
+      <w:pPr>
+        <w:spacing w:after="0" w:afterAutospacing="off"/>
+        <w:ind w:left="0" w:firstLine="0"/>
+        <w:rPr>
+          <w:rFonts w:ascii="Calibri" w:hAnsi="Calibri" w:eastAsia="Calibri" w:cs="Calibri"/>
+          <w:b w:val="1"/>
+          <w:bCs w:val="1"/>
+          <w:i w:val="0"/>
+          <w:iCs w:val="0"/>
+          <w:caps w:val="0"/>
+          <w:smallCaps w:val="0"/>
+          <w:noProof w:val="0"/>
+          <w:color w:val="000000" w:themeColor="text1" w:themeTint="FF" w:themeShade="FF"/>
+          <w:sz w:val="22"/>
+          <w:szCs w:val="22"/>
+          <w:highlight w:val="cyan"/>
+          <w:lang w:val="es-ES"/>
+        </w:rPr>
+      </w:pPr>
+    </w:p>
+    <w:p>
+      <w:pPr>
+        <w:spacing w:after="0" w:afterAutospacing="off"/>
+        <w:ind w:left="0" w:firstLine="0"/>
+        <w:rPr>
+          <w:rFonts w:ascii="Calibri" w:hAnsi="Calibri" w:eastAsia="Calibri" w:cs="Calibri"/>
+          <w:b w:val="1"/>
+          <w:bCs w:val="1"/>
+          <w:i w:val="0"/>
+          <w:iCs w:val="0"/>
+          <w:caps w:val="0"/>
+          <w:smallCaps w:val="0"/>
+          <w:noProof w:val="0"/>
+          <w:color w:val="000000" w:themeColor="text1" w:themeTint="FF" w:themeShade="FF"/>
+          <w:sz w:val="22"/>
+          <w:szCs w:val="22"/>
+          <w:highlight w:val="cyan"/>
+          <w:lang w:val="es-ES"/>
+        </w:rPr>
+      </w:pPr>
+    </w:p>
+    <w:p>
+      <w:pPr>
+        <w:spacing w:after="0" w:afterAutospacing="off"/>
+        <w:ind w:left="0" w:firstLine="0"/>
+        <w:rPr>
+          <w:rFonts w:ascii="Calibri" w:hAnsi="Calibri" w:eastAsia="Calibri" w:cs="Calibri"/>
+          <w:b w:val="1"/>
+          <w:bCs w:val="1"/>
+          <w:i w:val="0"/>
+          <w:iCs w:val="0"/>
+          <w:caps w:val="0"/>
+          <w:smallCaps w:val="0"/>
+          <w:noProof w:val="0"/>
+          <w:color w:val="000000" w:themeColor="text1" w:themeTint="FF" w:themeShade="FF"/>
+          <w:sz w:val="22"/>
+          <w:szCs w:val="22"/>
+          <w:highlight w:val="cyan"/>
+          <w:lang w:val="es-ES"/>
+        </w:rPr>
+      </w:pPr>
+    </w:p>
+    <w:p>
+      <w:pPr>
+        <w:spacing w:after="0" w:afterAutospacing="off"/>
+        <w:ind w:left="0" w:firstLine="0"/>
+        <w:rPr>
+          <w:rFonts w:ascii="Calibri" w:hAnsi="Calibri" w:eastAsia="Calibri" w:cs="Calibri"/>
+          <w:b w:val="0"/>
+          <w:bCs w:val="0"/>
+          <w:i w:val="0"/>
+          <w:iCs w:val="0"/>
+          <w:caps w:val="0"/>
+          <w:smallCaps w:val="0"/>
+          <w:noProof w:val="0"/>
+          <w:color w:val="000000" w:themeColor="text1" w:themeTint="FF" w:themeShade="FF"/>
+          <w:sz w:val="22"/>
+          <w:szCs w:val="22"/>
+          <w:lang w:val="es-ES"/>
+        </w:rPr>
+      </w:pPr>
+      <w:r>
+        <w:rPr>
+          <w:rFonts w:ascii="Calibri" w:hAnsi="Calibri" w:eastAsia="Calibri" w:cs="Calibri"/>
+          <w:b w:val="1"/>
+          <w:bCs w:val="1"/>
+          <w:i w:val="0"/>
+          <w:iCs w:val="0"/>
+          <w:caps w:val="0"/>
+          <w:smallCaps w:val="0"/>
+          <w:noProof w:val="0"/>
+          <w:color w:val="000000" w:themeColor="text1" w:themeTint="FF" w:themeShade="FF"/>
+          <w:sz w:val="22"/>
+          <w:szCs w:val="22"/>
+          <w:highlight w:val="cyan"/>
+          <w:lang w:val="es-ES"/>
+        </w:rPr>
+        <w:t xml:space="preserve">Ejercicio </w:t>
+      </w:r>
+      <w:r>
+        <w:rPr>
+          <w:rFonts w:ascii="Calibri" w:hAnsi="Calibri" w:eastAsia="Calibri" w:cs="Calibri"/>
+          <w:b w:val="1"/>
+          <w:bCs w:val="1"/>
+          <w:i w:val="0"/>
+          <w:iCs w:val="0"/>
+          <w:caps w:val="0"/>
+          <w:smallCaps w:val="0"/>
+          <w:noProof w:val="0"/>
+          <w:color w:val="000000" w:themeColor="text1" w:themeTint="FF" w:themeShade="FF"/>
+          <w:sz w:val="22"/>
+          <w:szCs w:val="22"/>
+          <w:highlight w:val="cyan"/>
+          <w:lang w:val="es-ES"/>
+        </w:rPr>
+        <w:t>6</w:t>
+      </w:r>
+      <w:r>
+        <w:rPr>
+          <w:rFonts w:ascii="Calibri" w:hAnsi="Calibri" w:eastAsia="Calibri" w:cs="Calibri"/>
+          <w:b w:val="1"/>
+          <w:bCs w:val="1"/>
+          <w:i w:val="0"/>
+          <w:iCs w:val="0"/>
+          <w:caps w:val="0"/>
+          <w:smallCaps w:val="0"/>
+          <w:noProof w:val="0"/>
+          <w:color w:val="70AD47" w:themeColor="accent6" w:themeTint="FF" w:themeShade="FF"/>
+          <w:sz w:val="22"/>
+          <w:szCs w:val="22"/>
+          <w:lang w:val="es-ES"/>
+        </w:rPr>
+        <w:t xml:space="preserve">: </w:t>
+      </w:r>
+      <w:r>
+        <w:rPr>
+          <w:rFonts w:ascii="Calibri" w:hAnsi="Calibri" w:eastAsia="Calibri" w:cs="Calibri"/>
+          <w:b w:val="0"/>
+          <w:bCs w:val="0"/>
+          <w:i w:val="0"/>
+          <w:iCs w:val="0"/>
+          <w:caps w:val="0"/>
+          <w:smallCaps w:val="0"/>
+          <w:noProof w:val="0"/>
+          <w:color w:val="000000" w:themeColor="text1" w:themeTint="FF" w:themeShade="FF"/>
+          <w:sz w:val="22"/>
+          <w:szCs w:val="22"/>
+          <w:lang w:val="es-ES"/>
+        </w:rPr>
+        <w:t xml:space="preserve">Para contador1=3, contador2=4, evaluar el resultado de </w:t>
+      </w:r>
+    </w:p>
+    <w:p>
+      <w:pPr>
+        <w:spacing w:after="0" w:afterAutospacing="off"/>
+        <w:ind w:left="0" w:firstLine="0"/>
+        <w:rPr>
+          <w:rFonts w:ascii="Calibri" w:hAnsi="Calibri" w:eastAsia="Calibri" w:cs="Calibri"/>
+          <w:b w:val="0"/>
+          <w:bCs w:val="0"/>
+          <w:i w:val="0"/>
+          <w:iCs w:val="0"/>
+          <w:caps w:val="0"/>
+          <w:smallCaps w:val="0"/>
+          <w:noProof w:val="0"/>
+          <w:color w:val="000000" w:themeColor="text1" w:themeTint="FF" w:themeShade="FF"/>
+          <w:sz w:val="22"/>
+          <w:szCs w:val="22"/>
+          <w:lang w:val="es-ES"/>
+        </w:rPr>
+      </w:pPr>
+      <w:r>
+        <w:rPr>
+          <w:rFonts w:ascii="Calibri" w:hAnsi="Calibri" w:eastAsia="Calibri" w:cs="Calibri"/>
+          <w:b w:val="0"/>
+          <w:bCs w:val="0"/>
+          <w:i w:val="0"/>
+          <w:iCs w:val="0"/>
+          <w:caps w:val="0"/>
+          <w:smallCaps w:val="0"/>
+          <w:noProof w:val="0"/>
+          <w:color w:val="000000" w:themeColor="text1" w:themeTint="FF" w:themeShade="FF"/>
+          <w:sz w:val="22"/>
+          <w:szCs w:val="22"/>
+          <w:lang w:val="es-ES"/>
+        </w:rPr>
+        <w:t xml:space="preserve">R1 = ++contador1 </w:t>
+      </w:r>
+    </w:p>
+    <w:p>
+      <w:pPr>
+        <w:spacing w:after="0" w:afterAutospacing="off"/>
+        <w:ind w:left="0" w:firstLine="0"/>
+        <w:rPr>
+          <w:rFonts w:ascii="Calibri" w:hAnsi="Calibri" w:eastAsia="Calibri" w:cs="Calibri"/>
+          <w:b w:val="0"/>
+          <w:bCs w:val="0"/>
+          <w:i w:val="0"/>
+          <w:iCs w:val="0"/>
+          <w:caps w:val="0"/>
+          <w:smallCaps w:val="0"/>
+          <w:noProof w:val="0"/>
+          <w:color w:val="000000" w:themeColor="text1" w:themeTint="FF" w:themeShade="FF"/>
+          <w:sz w:val="22"/>
+          <w:szCs w:val="22"/>
+          <w:lang w:val="es-ES"/>
+        </w:rPr>
+      </w:pPr>
+      <w:r>
+        <w:rPr>
+          <w:rFonts w:ascii="Calibri" w:hAnsi="Calibri" w:eastAsia="Calibri" w:cs="Calibri"/>
+          <w:b w:val="0"/>
+          <w:bCs w:val="0"/>
+          <w:i w:val="0"/>
+          <w:iCs w:val="0"/>
+          <w:caps w:val="0"/>
+          <w:smallCaps w:val="0"/>
+          <w:noProof w:val="0"/>
+          <w:color w:val="000000" w:themeColor="text1" w:themeTint="FF" w:themeShade="FF"/>
+          <w:sz w:val="22"/>
+          <w:szCs w:val="22"/>
+          <w:lang w:val="es-ES"/>
+        </w:rPr>
+        <w:t>R2 = contador1 &lt; contador2</w:t>
+      </w:r>
+    </w:p>
+    <w:p>
+      <w:pPr>
+        <w:pBdr>
+          <w:top w:val="single" w:color="000000" w:sz="4" w:space="4"/>
+          <w:left w:val="single" w:color="000000" w:sz="4" w:space="4"/>
+          <w:bottom w:val="single" w:color="000000" w:sz="4" w:space="4"/>
+          <w:right w:val="single" w:color="000000" w:sz="4" w:space="4"/>
+        </w:pBdr>
+        <w:spacing w:after="0" w:afterAutospacing="off"/>
+        <w:ind w:left="0" w:firstLine="0"/>
+        <w:rPr>
+          <w:rFonts w:ascii="Calibri" w:hAnsi="Calibri" w:eastAsia="Calibri" w:cs="Calibri"/>
+          <w:b w:val="0"/>
+          <w:bCs w:val="0"/>
+          <w:i w:val="0"/>
+          <w:iCs w:val="0"/>
+          <w:caps w:val="0"/>
+          <w:smallCaps w:val="0"/>
+          <w:noProof w:val="0"/>
+          <w:color w:val="000000" w:themeColor="text1" w:themeTint="FF" w:themeShade="FF"/>
+          <w:sz w:val="22"/>
+          <w:szCs w:val="22"/>
+          <w:lang w:val="es-ES"/>
+        </w:rPr>
+      </w:pPr>
+      <w:r>
+        <w:rPr>
+          <w:rFonts w:ascii="Calibri" w:hAnsi="Calibri" w:eastAsia="Calibri" w:cs="Calibri"/>
+          <w:b w:val="0"/>
+          <w:bCs w:val="0"/>
+          <w:i w:val="0"/>
+          <w:iCs w:val="0"/>
+          <w:caps w:val="0"/>
+          <w:smallCaps w:val="0"/>
+          <w:noProof w:val="0"/>
+          <w:color w:val="000000" w:themeColor="text1" w:themeTint="FF" w:themeShade="FF"/>
+          <w:sz w:val="22"/>
+          <w:szCs w:val="22"/>
+          <w:lang w:val="es-ES"/>
+        </w:rPr>
+        <w:t>R2= 4 &lt; 4</w:t>
+      </w:r>
+    </w:p>
+    <w:p>
+      <w:pPr>
+        <w:pBdr>
+          <w:top w:val="single" w:color="000000" w:sz="4" w:space="4"/>
+          <w:left w:val="single" w:color="000000" w:sz="4" w:space="4"/>
+          <w:bottom w:val="single" w:color="000000" w:sz="4" w:space="4"/>
+          <w:right w:val="single" w:color="000000" w:sz="4" w:space="4"/>
+        </w:pBdr>
+        <w:spacing w:after="0" w:afterAutospacing="off"/>
+        <w:ind w:left="0" w:firstLine="0"/>
+        <w:rPr>
+          <w:rFonts w:ascii="Calibri" w:hAnsi="Calibri" w:eastAsia="Calibri" w:cs="Calibri"/>
+          <w:b w:val="0"/>
+          <w:bCs w:val="0"/>
+          <w:i w:val="0"/>
+          <w:iCs w:val="0"/>
+          <w:caps w:val="0"/>
+          <w:smallCaps w:val="0"/>
+          <w:noProof w:val="0"/>
+          <w:color w:val="000000" w:themeColor="text1" w:themeTint="FF" w:themeShade="FF"/>
+          <w:sz w:val="22"/>
+          <w:szCs w:val="22"/>
+          <w:lang w:val="es-ES"/>
+        </w:rPr>
+      </w:pPr>
+      <w:r>
+        <w:rPr>
+          <w:rFonts w:ascii="Calibri" w:hAnsi="Calibri" w:eastAsia="Calibri" w:cs="Calibri"/>
+          <w:b w:val="0"/>
+          <w:bCs w:val="0"/>
+          <w:i w:val="0"/>
+          <w:iCs w:val="0"/>
+          <w:caps w:val="0"/>
+          <w:smallCaps w:val="0"/>
+          <w:noProof w:val="0"/>
+          <w:color w:val="000000" w:themeColor="text1" w:themeTint="FF" w:themeShade="FF"/>
+          <w:sz w:val="22"/>
+          <w:szCs w:val="22"/>
+          <w:lang w:val="es-ES"/>
+        </w:rPr>
+        <w:t>R2= falso</w:t>
+      </w:r>
+    </w:p>
+    <w:tbl>
+      <w:tblPr>
+        <w:tblStyle w:val="Tablaconcuadrcula"/>
+        <w:tblW w:w="0" w:type="auto"/>
+        <w:tblBorders>
+          <w:top w:val="single" w:sz="6"/>
+          <w:left w:val="single" w:sz="6"/>
+          <w:bottom w:val="single" w:sz="6"/>
+          <w:right w:val="single" w:sz="6"/>
+        </w:tblBorders>
+        <w:tblLayout w:type="fixed"/>
+        <w:tblLook w:val="06A0" w:firstRow="1" w:lastRow="0" w:firstColumn="1" w:lastColumn="0" w:noHBand="1" w:noVBand="1"/>
+      </w:tblPr>
+      <w:tblGrid>
+        <w:gridCol w:w="6778"/>
+        <w:gridCol w:w="1712"/>
+      </w:tblGrid>
+      <w:tr>
+        <w:trPr>
+          <w:trHeight w:val="300"/>
+        </w:trPr>
+        <w:tc>
+          <w:tcPr>
+            <w:tcW w:w="6778" w:type="dxa"/>
+            <w:tcMar>
+              <w:left w:w="105" w:type="dxa"/>
+              <w:right w:w="105" w:type="dxa"/>
+            </w:tcMar>
+            <w:vAlign w:val="top"/>
+          </w:tcPr>
+          <w:p>
+            <w:pPr>
+              <w:rPr>
+                <w:rFonts w:ascii="Calibri" w:hAnsi="Calibri" w:eastAsia="Calibri" w:cs="Calibri"/>
+                <w:b w:val="0"/>
+                <w:bCs w:val="0"/>
+                <w:i w:val="0"/>
+                <w:iCs w:val="0"/>
+                <w:sz w:val="22"/>
+                <w:szCs w:val="22"/>
+                <w:lang w:val="es-ES"/>
+              </w:rPr>
+            </w:pPr>
+            <w:r>
+              <w:rPr>
+                <w:rFonts w:ascii="Calibri" w:hAnsi="Calibri" w:eastAsia="Calibri" w:cs="Calibri"/>
+                <w:b w:val="0"/>
+                <w:bCs w:val="0"/>
+                <w:i w:val="0"/>
+                <w:iCs w:val="0"/>
+                <w:sz w:val="22"/>
+                <w:szCs w:val="22"/>
+                <w:lang w:val="es-ES"/>
+              </w:rPr>
+              <w:t>Captura processing</w:t>
+            </w:r>
+          </w:p>
+        </w:tc>
+        <w:tc>
+          <w:tcPr>
+            <w:tcW w:w="1712" w:type="dxa"/>
+            <w:tcMar>
+              <w:left w:w="105" w:type="dxa"/>
+              <w:right w:w="105" w:type="dxa"/>
+            </w:tcMar>
+            <w:vAlign w:val="top"/>
+          </w:tcPr>
+          <w:p>
+            <w:pPr>
+              <w:rPr>
+                <w:rFonts w:ascii="Calibri" w:hAnsi="Calibri" w:eastAsia="Calibri" w:cs="Calibri"/>
+                <w:b w:val="0"/>
+                <w:bCs w:val="0"/>
+                <w:i w:val="0"/>
+                <w:iCs w:val="0"/>
+                <w:sz w:val="22"/>
+                <w:szCs w:val="22"/>
+                <w:lang w:val="es-ES"/>
+              </w:rPr>
+            </w:pPr>
+            <w:r>
+              <w:rPr>
+                <w:rFonts w:ascii="Calibri" w:hAnsi="Calibri" w:eastAsia="Calibri" w:cs="Calibri"/>
+                <w:b w:val="0"/>
+                <w:bCs w:val="0"/>
+                <w:i w:val="0"/>
+                <w:iCs w:val="0"/>
+                <w:sz w:val="22"/>
+                <w:szCs w:val="22"/>
+                <w:lang w:val="es-ES"/>
+              </w:rPr>
+              <w:t>Resultado</w:t>
+            </w:r>
+          </w:p>
+        </w:tc>
+      </w:tr>
+      <w:tr>
+        <w:trPr>
+          <w:trHeight w:val="1140"/>
+        </w:trPr>
+        <w:tc>
+          <w:tcPr>
+            <w:tcW w:w="6778" w:type="dxa"/>
+            <w:tcMar>
+              <w:left w:w="105" w:type="dxa"/>
+              <w:right w:w="105" w:type="dxa"/>
+            </w:tcMar>
+            <w:vAlign w:val="top"/>
+          </w:tcPr>
+          <w:p>
+            <w:pPr>
+              <w:rPr>
+                <w:rFonts w:ascii="Calibri" w:hAnsi="Calibri" w:eastAsia="Calibri" w:cs="Calibri"/>
+                <w:b w:val="0"/>
+                <w:bCs w:val="0"/>
+                <w:i w:val="0"/>
+                <w:iCs w:val="0"/>
+                <w:sz w:val="22"/>
+                <w:szCs w:val="22"/>
+                <w:lang w:val="es-ES"/>
+              </w:rPr>
+            </w:pPr>
+            <w:r>
+              <w:drawing>
+                <wp:inline wp14:editId="7B9979EB" wp14:anchorId="48CC41CD">
+                  <wp:extent cx="4305300" cy="647700"/>
+                  <wp:effectExtent l="0" t="0" r="0" b="0"/>
+                  <wp:docPr id="44699401" name="" title=""/>
+                  <wp:cNvGraphicFramePr>
+                    <a:graphicFrameLocks noChangeAspect="1"/>
+                  </wp:cNvGraphicFramePr>
+                  <a:graphic>
+                    <a:graphicData uri="http://schemas.openxmlformats.org/drawingml/2006/picture">
+                      <pic:pic>
+                        <pic:nvPicPr>
+                          <pic:cNvPr id="0" name=""/>
+                          <pic:cNvPicPr/>
+                        </pic:nvPicPr>
+                        <pic:blipFill>
+                          <a:blip r:embed="R3fb0eda951564644">
+                            <a:extLst>
+                              <a:ext xmlns:a="http://schemas.openxmlformats.org/drawingml/2006/main" uri="{28A0092B-C50C-407E-A947-70E740481C1C}">
+                                <a14:useLocalDpi val="0"/>
+                              </a:ext>
+                            </a:extLst>
+                          </a:blip>
+                          <a:stretch>
+                            <a:fillRect/>
+                          </a:stretch>
+                        </pic:blipFill>
+                        <pic:spPr>
+                          <a:xfrm>
+                            <a:off x="0" y="0"/>
+                            <a:ext cx="4305300" cy="647700"/>
+                          </a:xfrm>
+                          <a:prstGeom prst="rect">
+                            <a:avLst/>
+                          </a:prstGeom>
+                        </pic:spPr>
+                      </pic:pic>
+                    </a:graphicData>
+                  </a:graphic>
+                </wp:inline>
+              </w:drawing>
+            </w:r>
+          </w:p>
+        </w:tc>
+        <w:tc>
+          <w:tcPr>
+            <w:tcW w:w="1712" w:type="dxa"/>
+            <w:tcMar>
+              <w:left w:w="105" w:type="dxa"/>
+              <w:right w:w="105" w:type="dxa"/>
+            </w:tcMar>
+            <w:vAlign w:val="top"/>
+          </w:tcPr>
+          <w:p>
+            <w:pPr>
+              <w:rPr>
+                <w:rFonts w:ascii="Calibri" w:hAnsi="Calibri" w:eastAsia="Calibri" w:cs="Calibri"/>
+                <w:b w:val="0"/>
+                <w:bCs w:val="0"/>
+                <w:i w:val="0"/>
+                <w:iCs w:val="0"/>
+                <w:sz w:val="22"/>
+                <w:szCs w:val="22"/>
+                <w:lang w:val="es-ES"/>
+              </w:rPr>
+            </w:pPr>
+            <w:r>
+              <w:drawing>
+                <wp:inline wp14:editId="632F08EE" wp14:anchorId="2F727DE7">
+                  <wp:extent cx="981075" cy="571500"/>
+                  <wp:effectExtent l="0" t="0" r="0" b="0"/>
+                  <wp:docPr id="2064303415" name="" title=""/>
+                  <wp:cNvGraphicFramePr>
+                    <a:graphicFrameLocks noChangeAspect="1"/>
+                  </wp:cNvGraphicFramePr>
+                  <a:graphic>
+                    <a:graphicData uri="http://schemas.openxmlformats.org/drawingml/2006/picture">
+                      <pic:pic>
+                        <pic:nvPicPr>
+                          <pic:cNvPr id="0" name=""/>
+                          <pic:cNvPicPr/>
+                        </pic:nvPicPr>
+                        <pic:blipFill>
+                          <a:blip r:embed="R332baa88e0394564">
+                            <a:extLst>
+                              <a:ext xmlns:a="http://schemas.openxmlformats.org/drawingml/2006/main" uri="{28A0092B-C50C-407E-A947-70E740481C1C}">
+                                <a14:useLocalDpi val="0"/>
+                              </a:ext>
+                            </a:extLst>
+                          </a:blip>
+                          <a:stretch>
+                            <a:fillRect/>
+                          </a:stretch>
+                        </pic:blipFill>
+                        <pic:spPr>
+                          <a:xfrm>
+                            <a:off x="0" y="0"/>
+                            <a:ext cx="981075" cy="571500"/>
+                          </a:xfrm>
+                          <a:prstGeom prst="rect">
+                            <a:avLst/>
+                          </a:prstGeom>
+                        </pic:spPr>
+                      </pic:pic>
+                    </a:graphicData>
+                  </a:graphic>
+                </wp:inline>
+              </w:drawing>
+            </w:r>
+          </w:p>
+        </w:tc>
+      </w:tr>
+    </w:tbl>
+    <w:p>
+      <w:pPr>
+        <w:spacing w:after="0" w:afterAutospacing="off"/>
+        <w:ind w:left="0" w:firstLine="0"/>
+        <w:rPr>
+          <w:rFonts w:ascii="Calibri" w:hAnsi="Calibri" w:eastAsia="Calibri" w:cs="Calibri"/>
+          <w:b w:val="0"/>
+          <w:bCs w:val="0"/>
+          <w:i w:val="0"/>
+          <w:iCs w:val="0"/>
+          <w:caps w:val="0"/>
+          <w:smallCaps w:val="0"/>
+          <w:noProof w:val="0"/>
+          <w:color w:val="70AD47" w:themeColor="accent6" w:themeTint="FF" w:themeShade="FF"/>
+          <w:sz w:val="22"/>
+          <w:szCs w:val="22"/>
+          <w:lang w:val="es-ES"/>
+        </w:rPr>
+      </w:pPr>
+    </w:p>
+    <w:p>
+      <w:pPr>
+        <w:spacing w:after="0" w:afterAutospacing="off"/>
+        <w:ind w:left="0" w:firstLine="0"/>
+        <w:rPr>
+          <w:rFonts w:ascii="Calibri" w:hAnsi="Calibri" w:eastAsia="Calibri" w:cs="Calibri"/>
+          <w:b w:val="0"/>
+          <w:bCs w:val="0"/>
+          <w:i w:val="0"/>
+          <w:iCs w:val="0"/>
+          <w:caps w:val="0"/>
+          <w:smallCaps w:val="0"/>
+          <w:noProof w:val="0"/>
+          <w:color w:val="70AD47" w:themeColor="accent6" w:themeTint="FF" w:themeShade="FF"/>
+          <w:sz w:val="22"/>
+          <w:szCs w:val="22"/>
+          <w:lang w:val="es-ES"/>
+        </w:rPr>
+      </w:pPr>
+    </w:p>
+    <w:p>
+      <w:pPr>
+        <w:spacing w:after="0" w:afterAutospacing="off"/>
+        <w:ind w:left="0" w:firstLine="0"/>
+        <w:rPr>
+          <w:rFonts w:ascii="Calibri" w:hAnsi="Calibri" w:eastAsia="Calibri" w:cs="Calibri"/>
+          <w:b w:val="0"/>
+          <w:bCs w:val="0"/>
+          <w:i w:val="0"/>
+          <w:iCs w:val="0"/>
+          <w:caps w:val="0"/>
+          <w:smallCaps w:val="0"/>
+          <w:noProof w:val="0"/>
+          <w:color w:val="000000" w:themeColor="text1" w:themeTint="FF" w:themeShade="FF"/>
+          <w:sz w:val="22"/>
+          <w:szCs w:val="22"/>
+          <w:lang w:val="es-ES"/>
+        </w:rPr>
+      </w:pPr>
+      <w:r>
+        <w:rPr>
+          <w:rFonts w:ascii="Calibri" w:hAnsi="Calibri" w:eastAsia="Calibri" w:cs="Calibri"/>
+          <w:b w:val="1"/>
+          <w:bCs w:val="1"/>
+          <w:i w:val="0"/>
+          <w:iCs w:val="0"/>
+          <w:caps w:val="0"/>
+          <w:smallCaps w:val="0"/>
+          <w:noProof w:val="0"/>
+          <w:color w:val="000000" w:themeColor="text1" w:themeTint="FF" w:themeShade="FF"/>
+          <w:sz w:val="22"/>
+          <w:szCs w:val="22"/>
+          <w:highlight w:val="cyan"/>
+          <w:lang w:val="es-ES"/>
+        </w:rPr>
+        <w:t>Ejercicio 7</w:t>
+      </w:r>
+      <w:r>
+        <w:rPr>
+          <w:rFonts w:ascii="Calibri" w:hAnsi="Calibri" w:eastAsia="Calibri" w:cs="Calibri"/>
+          <w:b w:val="1"/>
+          <w:bCs w:val="1"/>
+          <w:i w:val="0"/>
+          <w:iCs w:val="0"/>
+          <w:caps w:val="0"/>
+          <w:smallCaps w:val="0"/>
+          <w:noProof w:val="0"/>
+          <w:color w:val="70AD47" w:themeColor="accent6" w:themeTint="FF" w:themeShade="FF"/>
+          <w:sz w:val="22"/>
+          <w:szCs w:val="22"/>
+          <w:lang w:val="es-ES"/>
+        </w:rPr>
+        <w:t>:</w:t>
+      </w:r>
+      <w:r>
+        <w:rPr>
+          <w:rFonts w:ascii="Calibri" w:hAnsi="Calibri" w:eastAsia="Calibri" w:cs="Calibri"/>
+          <w:b w:val="0"/>
+          <w:bCs w:val="0"/>
+          <w:i w:val="0"/>
+          <w:iCs w:val="0"/>
+          <w:caps w:val="0"/>
+          <w:smallCaps w:val="0"/>
+          <w:noProof w:val="0"/>
+          <w:color w:val="000000" w:themeColor="text1" w:themeTint="FF" w:themeShade="FF"/>
+          <w:sz w:val="22"/>
+          <w:szCs w:val="22"/>
+          <w:lang w:val="es-ES"/>
+        </w:rPr>
+        <w:t xml:space="preserve"> Para a=31, b=-1; x=3, y=2, evaluar el resultado de a+b-1 &lt; x*y</w:t>
+      </w:r>
+    </w:p>
+    <w:p>
+      <w:pPr>
+        <w:pBdr>
+          <w:top w:val="single" w:color="000000" w:sz="4" w:space="4"/>
+          <w:left w:val="single" w:color="000000" w:sz="4" w:space="4"/>
+          <w:bottom w:val="single" w:color="000000" w:sz="4" w:space="4"/>
+          <w:right w:val="single" w:color="000000" w:sz="4" w:space="4"/>
+        </w:pBdr>
+        <w:spacing w:after="0" w:afterAutospacing="off"/>
+        <w:ind w:left="0" w:firstLine="0"/>
+        <w:rPr>
+          <w:rFonts w:ascii="Calibri" w:hAnsi="Calibri" w:eastAsia="Calibri" w:cs="Calibri"/>
+          <w:b w:val="0"/>
+          <w:bCs w:val="0"/>
+          <w:i w:val="0"/>
+          <w:iCs w:val="0"/>
+          <w:caps w:val="0"/>
+          <w:smallCaps w:val="0"/>
+          <w:noProof w:val="0"/>
+          <w:color w:val="000000" w:themeColor="text1" w:themeTint="FF" w:themeShade="FF"/>
+          <w:sz w:val="22"/>
+          <w:szCs w:val="22"/>
+          <w:lang w:val="es-ES"/>
+        </w:rPr>
+      </w:pPr>
+      <w:r>
+        <w:rPr>
+          <w:rFonts w:ascii="Calibri" w:hAnsi="Calibri" w:eastAsia="Calibri" w:cs="Calibri"/>
+          <w:b w:val="0"/>
+          <w:bCs w:val="0"/>
+          <w:i w:val="0"/>
+          <w:iCs w:val="0"/>
+          <w:caps w:val="0"/>
+          <w:smallCaps w:val="0"/>
+          <w:noProof w:val="0"/>
+          <w:color w:val="000000" w:themeColor="text1" w:themeTint="FF" w:themeShade="FF"/>
+          <w:sz w:val="22"/>
+          <w:szCs w:val="22"/>
+          <w:lang w:val="es-ES"/>
+        </w:rPr>
+        <w:t>a+b-1 &lt; x*y</w:t>
+      </w:r>
+    </w:p>
+    <w:p>
+      <w:pPr>
+        <w:pBdr>
+          <w:top w:val="single" w:color="000000" w:sz="4" w:space="4"/>
+          <w:left w:val="single" w:color="000000" w:sz="4" w:space="4"/>
+          <w:bottom w:val="single" w:color="000000" w:sz="4" w:space="4"/>
+          <w:right w:val="single" w:color="000000" w:sz="4" w:space="4"/>
+        </w:pBdr>
+        <w:spacing w:after="0" w:afterAutospacing="off"/>
+        <w:ind w:left="0" w:firstLine="0"/>
+        <w:rPr>
+          <w:rFonts w:ascii="Calibri" w:hAnsi="Calibri" w:eastAsia="Calibri" w:cs="Calibri"/>
+          <w:b w:val="0"/>
+          <w:bCs w:val="0"/>
+          <w:i w:val="0"/>
+          <w:iCs w:val="0"/>
+          <w:caps w:val="0"/>
+          <w:smallCaps w:val="0"/>
+          <w:noProof w:val="0"/>
+          <w:color w:val="000000" w:themeColor="text1" w:themeTint="FF" w:themeShade="FF"/>
+          <w:sz w:val="22"/>
+          <w:szCs w:val="22"/>
+          <w:lang w:val="es-ES"/>
+        </w:rPr>
+      </w:pPr>
+      <w:r>
+        <w:rPr>
+          <w:rFonts w:ascii="Calibri" w:hAnsi="Calibri" w:eastAsia="Calibri" w:cs="Calibri"/>
+          <w:b w:val="0"/>
+          <w:bCs w:val="0"/>
+          <w:i w:val="0"/>
+          <w:iCs w:val="0"/>
+          <w:caps w:val="0"/>
+          <w:smallCaps w:val="0"/>
+          <w:noProof w:val="0"/>
+          <w:color w:val="000000" w:themeColor="text1" w:themeTint="FF" w:themeShade="FF"/>
+          <w:sz w:val="22"/>
+          <w:szCs w:val="22"/>
+          <w:lang w:val="es-ES"/>
+        </w:rPr>
+        <w:t>31+(-1)-1 &lt; 3*2</w:t>
+      </w:r>
+    </w:p>
+    <w:p>
+      <w:pPr>
+        <w:pBdr>
+          <w:top w:val="single" w:color="000000" w:sz="4" w:space="4"/>
+          <w:left w:val="single" w:color="000000" w:sz="4" w:space="4"/>
+          <w:bottom w:val="single" w:color="000000" w:sz="4" w:space="4"/>
+          <w:right w:val="single" w:color="000000" w:sz="4" w:space="4"/>
+        </w:pBdr>
+        <w:spacing w:after="0" w:afterAutospacing="off"/>
+        <w:ind w:left="0" w:firstLine="0"/>
+        <w:rPr>
+          <w:rFonts w:ascii="Calibri" w:hAnsi="Calibri" w:eastAsia="Calibri" w:cs="Calibri"/>
+          <w:b w:val="0"/>
+          <w:bCs w:val="0"/>
+          <w:i w:val="0"/>
+          <w:iCs w:val="0"/>
+          <w:caps w:val="0"/>
+          <w:smallCaps w:val="0"/>
+          <w:noProof w:val="0"/>
+          <w:color w:val="000000" w:themeColor="text1" w:themeTint="FF" w:themeShade="FF"/>
+          <w:sz w:val="22"/>
+          <w:szCs w:val="22"/>
+          <w:lang w:val="es-ES"/>
+        </w:rPr>
+      </w:pPr>
+      <w:r>
+        <w:rPr>
+          <w:rFonts w:ascii="Calibri" w:hAnsi="Calibri" w:eastAsia="Calibri" w:cs="Calibri"/>
+          <w:b w:val="0"/>
+          <w:bCs w:val="0"/>
+          <w:i w:val="0"/>
+          <w:iCs w:val="0"/>
+          <w:caps w:val="0"/>
+          <w:smallCaps w:val="0"/>
+          <w:noProof w:val="0"/>
+          <w:color w:val="000000" w:themeColor="text1" w:themeTint="FF" w:themeShade="FF"/>
+          <w:sz w:val="22"/>
+          <w:szCs w:val="22"/>
+          <w:lang w:val="es-ES"/>
+        </w:rPr>
+        <w:t>29 &lt; 12</w:t>
+      </w:r>
+    </w:p>
+    <w:p>
+      <w:pPr>
+        <w:pBdr>
+          <w:top w:val="single" w:color="000000" w:sz="4" w:space="4"/>
+          <w:left w:val="single" w:color="000000" w:sz="4" w:space="4"/>
+          <w:bottom w:val="single" w:color="000000" w:sz="4" w:space="4"/>
+          <w:right w:val="single" w:color="000000" w:sz="4" w:space="4"/>
+        </w:pBdr>
+        <w:spacing w:after="0" w:afterAutospacing="off"/>
+        <w:ind w:left="0" w:firstLine="0"/>
+        <w:rPr>
+          <w:rFonts w:ascii="Calibri" w:hAnsi="Calibri" w:eastAsia="Calibri" w:cs="Calibri"/>
+          <w:b w:val="0"/>
+          <w:bCs w:val="0"/>
+          <w:i w:val="0"/>
+          <w:iCs w:val="0"/>
+          <w:caps w:val="0"/>
+          <w:smallCaps w:val="0"/>
+          <w:noProof w:val="0"/>
+          <w:color w:val="000000" w:themeColor="text1" w:themeTint="FF" w:themeShade="FF"/>
+          <w:sz w:val="22"/>
+          <w:szCs w:val="22"/>
+          <w:lang w:val="es-ES"/>
+        </w:rPr>
+      </w:pPr>
+      <w:r>
+        <w:rPr>
+          <w:rFonts w:ascii="Calibri" w:hAnsi="Calibri" w:eastAsia="Calibri" w:cs="Calibri"/>
+          <w:b w:val="0"/>
+          <w:bCs w:val="0"/>
+          <w:i w:val="0"/>
+          <w:iCs w:val="0"/>
+          <w:caps w:val="0"/>
+          <w:smallCaps w:val="0"/>
+          <w:noProof w:val="0"/>
+          <w:color w:val="000000" w:themeColor="text1" w:themeTint="FF" w:themeShade="FF"/>
+          <w:sz w:val="22"/>
+          <w:szCs w:val="22"/>
+          <w:lang w:val="es-ES"/>
+        </w:rPr>
+        <w:t>falso</w:t>
+      </w:r>
+    </w:p>
+    <w:tbl>
+      <w:tblPr>
+        <w:tblStyle w:val="Tablaconcuadrcula"/>
+        <w:tblW w:w="0" w:type="auto"/>
+        <w:tblBorders>
+          <w:top w:val="single" w:sz="6"/>
+          <w:left w:val="single" w:sz="6"/>
+          <w:bottom w:val="single" w:sz="6"/>
+          <w:right w:val="single" w:sz="6"/>
+        </w:tblBorders>
+        <w:tblLayout w:type="fixed"/>
+        <w:tblLook w:val="06A0" w:firstRow="1" w:lastRow="0" w:firstColumn="1" w:lastColumn="0" w:noHBand="1" w:noVBand="1"/>
+      </w:tblPr>
+      <w:tblGrid>
+        <w:gridCol w:w="6778"/>
+        <w:gridCol w:w="1712"/>
+      </w:tblGrid>
+      <w:tr>
+        <w:trPr>
+          <w:trHeight w:val="300"/>
+        </w:trPr>
+        <w:tc>
+          <w:tcPr>
+            <w:tcW w:w="6778" w:type="dxa"/>
+            <w:tcMar>
+              <w:left w:w="105" w:type="dxa"/>
+              <w:right w:w="105" w:type="dxa"/>
+            </w:tcMar>
+            <w:vAlign w:val="top"/>
+          </w:tcPr>
+          <w:p>
+            <w:pPr>
+              <w:rPr>
+                <w:rFonts w:ascii="Calibri" w:hAnsi="Calibri" w:eastAsia="Calibri" w:cs="Calibri"/>
+                <w:b w:val="0"/>
+                <w:bCs w:val="0"/>
+                <w:i w:val="0"/>
+                <w:iCs w:val="0"/>
+                <w:sz w:val="22"/>
+                <w:szCs w:val="22"/>
+                <w:lang w:val="es-ES"/>
+              </w:rPr>
+            </w:pPr>
+            <w:r>
+              <w:rPr>
+                <w:rFonts w:ascii="Calibri" w:hAnsi="Calibri" w:eastAsia="Calibri" w:cs="Calibri"/>
+                <w:b w:val="0"/>
+                <w:bCs w:val="0"/>
+                <w:i w:val="0"/>
+                <w:iCs w:val="0"/>
+                <w:sz w:val="22"/>
+                <w:szCs w:val="22"/>
+                <w:lang w:val="es-ES"/>
+              </w:rPr>
+              <w:t>Captura processing</w:t>
+            </w:r>
+          </w:p>
+        </w:tc>
+        <w:tc>
+          <w:tcPr>
+            <w:tcW w:w="1712" w:type="dxa"/>
+            <w:tcMar>
+              <w:left w:w="105" w:type="dxa"/>
+              <w:right w:w="105" w:type="dxa"/>
+            </w:tcMar>
+            <w:vAlign w:val="top"/>
+          </w:tcPr>
+          <w:p>
+            <w:pPr>
+              <w:rPr>
+                <w:rFonts w:ascii="Calibri" w:hAnsi="Calibri" w:eastAsia="Calibri" w:cs="Calibri"/>
+                <w:b w:val="0"/>
+                <w:bCs w:val="0"/>
+                <w:i w:val="0"/>
+                <w:iCs w:val="0"/>
+                <w:sz w:val="22"/>
+                <w:szCs w:val="22"/>
+                <w:lang w:val="es-ES"/>
+              </w:rPr>
+            </w:pPr>
+            <w:r>
+              <w:rPr>
+                <w:rFonts w:ascii="Calibri" w:hAnsi="Calibri" w:eastAsia="Calibri" w:cs="Calibri"/>
+                <w:b w:val="0"/>
+                <w:bCs w:val="0"/>
+                <w:i w:val="0"/>
+                <w:iCs w:val="0"/>
+                <w:sz w:val="22"/>
+                <w:szCs w:val="22"/>
+                <w:lang w:val="es-ES"/>
+              </w:rPr>
+              <w:t>Resultado</w:t>
+            </w:r>
+          </w:p>
+        </w:tc>
+      </w:tr>
+      <w:tr>
+        <w:trPr>
+          <w:trHeight w:val="975"/>
+        </w:trPr>
+        <w:tc>
+          <w:tcPr>
+            <w:tcW w:w="6778" w:type="dxa"/>
+            <w:tcMar>
+              <w:left w:w="105" w:type="dxa"/>
+              <w:right w:w="105" w:type="dxa"/>
+            </w:tcMar>
+            <w:vAlign w:val="top"/>
+          </w:tcPr>
+          <w:p>
+            <w:pPr>
+              <w:rPr>
+                <w:rFonts w:ascii="Calibri" w:hAnsi="Calibri" w:eastAsia="Calibri" w:cs="Calibri"/>
+                <w:b w:val="0"/>
+                <w:bCs w:val="0"/>
+                <w:i w:val="0"/>
+                <w:iCs w:val="0"/>
+                <w:sz w:val="22"/>
+                <w:szCs w:val="22"/>
+                <w:lang w:val="es-ES"/>
+              </w:rPr>
+            </w:pPr>
+            <w:r>
+              <w:drawing>
+                <wp:inline wp14:editId="560DA391" wp14:anchorId="03471CF5">
+                  <wp:extent cx="4082562" cy="600075"/>
+                  <wp:effectExtent l="0" t="0" r="0" b="0"/>
+                  <wp:docPr id="579717190" name="" title=""/>
+                  <wp:cNvGraphicFramePr>
+                    <a:graphicFrameLocks noChangeAspect="1"/>
+                  </wp:cNvGraphicFramePr>
+                  <a:graphic>
+                    <a:graphicData uri="http://schemas.openxmlformats.org/drawingml/2006/picture">
+                      <pic:pic>
+                        <pic:nvPicPr>
+                          <pic:cNvPr id="0" name=""/>
+                          <pic:cNvPicPr/>
+                        </pic:nvPicPr>
+                        <pic:blipFill>
+                          <a:blip r:embed="R25c7cfede9a64141">
+                            <a:extLst>
+                              <a:ext xmlns:a="http://schemas.openxmlformats.org/drawingml/2006/main" uri="{28A0092B-C50C-407E-A947-70E740481C1C}">
+                                <a14:useLocalDpi val="0"/>
+                              </a:ext>
+                            </a:extLst>
+                          </a:blip>
+                          <a:stretch>
+                            <a:fillRect/>
+                          </a:stretch>
+                        </pic:blipFill>
+                        <pic:spPr>
+                          <a:xfrm>
+                            <a:off x="0" y="0"/>
+                            <a:ext cx="4082562" cy="600075"/>
+                          </a:xfrm>
+                          <a:prstGeom prst="rect">
+                            <a:avLst/>
+                          </a:prstGeom>
+                        </pic:spPr>
+                      </pic:pic>
+                    </a:graphicData>
+                  </a:graphic>
+                </wp:inline>
+              </w:drawing>
+            </w:r>
+          </w:p>
+        </w:tc>
+        <w:tc>
+          <w:tcPr>
+            <w:tcW w:w="1712" w:type="dxa"/>
+            <w:tcMar>
+              <w:left w:w="105" w:type="dxa"/>
+              <w:right w:w="105" w:type="dxa"/>
+            </w:tcMar>
+            <w:vAlign w:val="top"/>
+          </w:tcPr>
+          <w:p>
+            <w:pPr>
+              <w:rPr>
+                <w:rFonts w:ascii="Calibri" w:hAnsi="Calibri" w:eastAsia="Calibri" w:cs="Calibri"/>
+                <w:b w:val="0"/>
+                <w:bCs w:val="0"/>
+                <w:i w:val="0"/>
+                <w:iCs w:val="0"/>
+                <w:sz w:val="22"/>
+                <w:szCs w:val="22"/>
+                <w:lang w:val="es-ES"/>
+              </w:rPr>
+            </w:pPr>
+            <w:r>
+              <w:drawing>
+                <wp:inline wp14:editId="30B1F317" wp14:anchorId="5F04E2A0">
+                  <wp:extent cx="1000125" cy="504825"/>
+                  <wp:effectExtent l="0" t="0" r="0" b="0"/>
+                  <wp:docPr id="2016859007" name="" title=""/>
+                  <wp:cNvGraphicFramePr>
+                    <a:graphicFrameLocks noChangeAspect="1"/>
+                  </wp:cNvGraphicFramePr>
+                  <a:graphic>
+                    <a:graphicData uri="http://schemas.openxmlformats.org/drawingml/2006/picture">
+                      <pic:pic>
+                        <pic:nvPicPr>
+                          <pic:cNvPr id="0" name=""/>
+                          <pic:cNvPicPr/>
+                        </pic:nvPicPr>
+                        <pic:blipFill>
+                          <a:blip r:embed="Rd0bdb3fd834a417f">
+                            <a:extLst>
+                              <a:ext xmlns:a="http://schemas.openxmlformats.org/drawingml/2006/main" uri="{28A0092B-C50C-407E-A947-70E740481C1C}">
+                                <a14:useLocalDpi val="0"/>
+                              </a:ext>
+                            </a:extLst>
+                          </a:blip>
+                          <a:stretch>
+                            <a:fillRect/>
+                          </a:stretch>
+                        </pic:blipFill>
+                        <pic:spPr>
+                          <a:xfrm>
+                            <a:off x="0" y="0"/>
+                            <a:ext cx="1000125" cy="504825"/>
+                          </a:xfrm>
+                          <a:prstGeom prst="rect">
+                            <a:avLst/>
+                          </a:prstGeom>
+                        </pic:spPr>
+                      </pic:pic>
+                    </a:graphicData>
+                  </a:graphic>
+                </wp:inline>
+              </w:drawing>
+            </w:r>
+          </w:p>
+        </w:tc>
+      </w:tr>
+    </w:tbl>
+    <w:p>
+      <w:pPr>
+        <w:spacing w:after="0" w:afterAutospacing="off"/>
+        <w:rPr>
+          <w:rFonts w:ascii="Calibri" w:hAnsi="Calibri" w:eastAsia="Calibri" w:cs="Calibri"/>
+          <w:b w:val="0"/>
+          <w:bCs w:val="0"/>
+          <w:i w:val="0"/>
+          <w:iCs w:val="0"/>
+          <w:caps w:val="0"/>
+          <w:smallCaps w:val="0"/>
+          <w:noProof w:val="0"/>
+          <w:color w:val="70AD47" w:themeColor="accent6" w:themeTint="FF" w:themeShade="FF"/>
+          <w:sz w:val="22"/>
+          <w:szCs w:val="22"/>
+          <w:lang w:val="es-ES"/>
+        </w:rPr>
+      </w:pPr>
+    </w:p>
+    <w:p>
+      <w:pPr>
+        <w:spacing w:after="0" w:afterAutospacing="off"/>
+        <w:rPr>
+          <w:rFonts w:ascii="Calibri" w:hAnsi="Calibri" w:eastAsia="Calibri" w:cs="Calibri"/>
+          <w:b w:val="0"/>
+          <w:bCs w:val="0"/>
+          <w:i w:val="0"/>
+          <w:iCs w:val="0"/>
+          <w:caps w:val="0"/>
+          <w:smallCaps w:val="0"/>
+          <w:noProof w:val="0"/>
+          <w:color w:val="70AD47" w:themeColor="accent6" w:themeTint="FF" w:themeShade="FF"/>
+          <w:sz w:val="22"/>
+          <w:szCs w:val="22"/>
+          <w:lang w:val="es-ES"/>
+        </w:rPr>
+      </w:pPr>
+    </w:p>
+    <w:p>
+      <w:pPr>
+        <w:spacing w:after="0" w:afterAutospacing="off"/>
+        <w:rPr>
+          <w:rFonts w:ascii="Calibri" w:hAnsi="Calibri" w:eastAsia="Calibri" w:cs="Calibri"/>
+          <w:b w:val="0"/>
+          <w:bCs w:val="0"/>
+          <w:i w:val="0"/>
+          <w:iCs w:val="0"/>
+          <w:caps w:val="0"/>
+          <w:smallCaps w:val="0"/>
+          <w:noProof w:val="0"/>
+          <w:color w:val="000000" w:themeColor="text1" w:themeTint="FF" w:themeShade="FF"/>
+          <w:sz w:val="22"/>
+          <w:szCs w:val="22"/>
+          <w:lang w:val="es-ES"/>
+        </w:rPr>
+      </w:pPr>
+      <w:r>
+        <w:rPr>
+          <w:rFonts w:ascii="Calibri" w:hAnsi="Calibri" w:eastAsia="Calibri" w:cs="Calibri"/>
+          <w:b w:val="1"/>
+          <w:bCs w:val="1"/>
+          <w:i w:val="0"/>
+          <w:iCs w:val="0"/>
+          <w:caps w:val="0"/>
+          <w:smallCaps w:val="0"/>
+          <w:noProof w:val="0"/>
+          <w:color w:val="000000" w:themeColor="text1" w:themeTint="FF" w:themeShade="FF"/>
+          <w:sz w:val="22"/>
+          <w:szCs w:val="22"/>
+          <w:highlight w:val="cyan"/>
+          <w:lang w:val="es-ES"/>
+        </w:rPr>
+        <w:t>Ejercicio 8:</w:t>
+      </w:r>
+      <w:r>
+        <w:rPr>
+          <w:rFonts w:ascii="Calibri" w:hAnsi="Calibri" w:eastAsia="Calibri" w:cs="Calibri"/>
+          <w:b w:val="0"/>
+          <w:bCs w:val="0"/>
+          <w:i w:val="0"/>
+          <w:iCs w:val="0"/>
+          <w:caps w:val="0"/>
+          <w:smallCaps w:val="0"/>
+          <w:noProof w:val="0"/>
+          <w:color w:val="000000" w:themeColor="text1" w:themeTint="FF" w:themeShade="FF"/>
+          <w:sz w:val="22"/>
+          <w:szCs w:val="22"/>
+          <w:lang w:val="es-ES"/>
+        </w:rPr>
+        <w:t xml:space="preserve"> Para x=6, y=8, evaluar el resultado </w:t>
+      </w:r>
+      <w:r>
+        <w:rPr>
+          <w:rFonts w:ascii="Calibri" w:hAnsi="Calibri" w:eastAsia="Calibri" w:cs="Calibri"/>
+          <w:b w:val="0"/>
+          <w:bCs w:val="0"/>
+          <w:i w:val="0"/>
+          <w:iCs w:val="0"/>
+          <w:caps w:val="0"/>
+          <w:smallCaps w:val="0"/>
+          <w:noProof w:val="0"/>
+          <w:color w:val="000000" w:themeColor="text1" w:themeTint="FF" w:themeShade="FF"/>
+          <w:sz w:val="22"/>
+          <w:szCs w:val="22"/>
+          <w:lang w:val="es-ES"/>
+        </w:rPr>
+        <w:t>de !</w:t>
+      </w:r>
+      <w:r>
+        <w:rPr>
+          <w:rFonts w:ascii="Calibri" w:hAnsi="Calibri" w:eastAsia="Calibri" w:cs="Calibri"/>
+          <w:b w:val="0"/>
+          <w:bCs w:val="0"/>
+          <w:i w:val="0"/>
+          <w:iCs w:val="0"/>
+          <w:caps w:val="0"/>
+          <w:smallCaps w:val="0"/>
+          <w:noProof w:val="0"/>
+          <w:color w:val="000000" w:themeColor="text1" w:themeTint="FF" w:themeShade="FF"/>
+          <w:sz w:val="22"/>
+          <w:szCs w:val="22"/>
+          <w:lang w:val="es-ES"/>
+        </w:rPr>
+        <w:t xml:space="preserve"> (x&lt;5) &amp;</w:t>
+      </w:r>
+      <w:r>
+        <w:rPr>
+          <w:rFonts w:ascii="Calibri" w:hAnsi="Calibri" w:eastAsia="Calibri" w:cs="Calibri"/>
+          <w:b w:val="0"/>
+          <w:bCs w:val="0"/>
+          <w:i w:val="0"/>
+          <w:iCs w:val="0"/>
+          <w:caps w:val="0"/>
+          <w:smallCaps w:val="0"/>
+          <w:noProof w:val="0"/>
+          <w:color w:val="000000" w:themeColor="text1" w:themeTint="FF" w:themeShade="FF"/>
+          <w:sz w:val="22"/>
+          <w:szCs w:val="22"/>
+          <w:lang w:val="es-ES"/>
+        </w:rPr>
+        <w:t>&amp;!(</w:t>
+      </w:r>
+      <w:r>
+        <w:rPr>
+          <w:rFonts w:ascii="Calibri" w:hAnsi="Calibri" w:eastAsia="Calibri" w:cs="Calibri"/>
+          <w:b w:val="0"/>
+          <w:bCs w:val="0"/>
+          <w:i w:val="0"/>
+          <w:iCs w:val="0"/>
+          <w:caps w:val="0"/>
+          <w:smallCaps w:val="0"/>
+          <w:noProof w:val="0"/>
+          <w:color w:val="000000" w:themeColor="text1" w:themeTint="FF" w:themeShade="FF"/>
+          <w:sz w:val="22"/>
+          <w:szCs w:val="22"/>
+          <w:lang w:val="es-ES"/>
+        </w:rPr>
+        <w:t>y&gt;=7)</w:t>
+      </w:r>
+    </w:p>
+    <w:p>
+      <w:pPr>
+        <w:pBdr>
+          <w:top w:val="single" w:color="000000" w:sz="4" w:space="4"/>
+          <w:left w:val="single" w:color="000000" w:sz="4" w:space="4"/>
+          <w:bottom w:val="single" w:color="000000" w:sz="4" w:space="4"/>
+          <w:right w:val="single" w:color="000000" w:sz="4" w:space="4"/>
+        </w:pBdr>
+        <w:spacing w:after="0" w:afterAutospacing="off"/>
+        <w:jc w:val="center"/>
+        <w:rPr>
+          <w:rFonts w:ascii="Calibri" w:hAnsi="Calibri" w:eastAsia="Calibri" w:cs="Calibri"/>
+          <w:b w:val="0"/>
+          <w:bCs w:val="0"/>
+          <w:i w:val="0"/>
+          <w:iCs w:val="0"/>
+          <w:caps w:val="0"/>
+          <w:smallCaps w:val="0"/>
+          <w:noProof w:val="0"/>
+          <w:color w:val="000000" w:themeColor="text1" w:themeTint="FF" w:themeShade="FF"/>
+          <w:sz w:val="22"/>
+          <w:szCs w:val="22"/>
+          <w:lang w:val="es-ES"/>
+        </w:rPr>
+      </w:pPr>
+      <w:r>
+        <w:rPr>
+          <w:rFonts w:ascii="Calibri" w:hAnsi="Calibri" w:eastAsia="Calibri" w:cs="Calibri"/>
+          <w:b w:val="0"/>
+          <w:bCs w:val="0"/>
+          <w:i w:val="0"/>
+          <w:iCs w:val="0"/>
+          <w:caps w:val="0"/>
+          <w:smallCaps w:val="0"/>
+          <w:noProof w:val="0"/>
+          <w:color w:val="000000" w:themeColor="text1" w:themeTint="FF" w:themeShade="FF"/>
+          <w:sz w:val="22"/>
+          <w:szCs w:val="22"/>
+          <w:lang w:val="es-ES"/>
+        </w:rPr>
+        <w:t xml:space="preserve">!(x&lt;5) &amp;&amp; !(y&gt;=7) </w:t>
+      </w:r>
+    </w:p>
+    <w:p>
+      <w:pPr>
+        <w:pBdr>
+          <w:top w:val="single" w:color="000000" w:sz="4" w:space="4"/>
+          <w:left w:val="single" w:color="000000" w:sz="4" w:space="4"/>
+          <w:bottom w:val="single" w:color="000000" w:sz="4" w:space="4"/>
+          <w:right w:val="single" w:color="000000" w:sz="4" w:space="4"/>
+        </w:pBdr>
+        <w:spacing w:after="0" w:afterAutospacing="off"/>
+        <w:jc w:val="center"/>
+        <w:rPr>
+          <w:rFonts w:ascii="Calibri" w:hAnsi="Calibri" w:eastAsia="Calibri" w:cs="Calibri"/>
+          <w:b w:val="0"/>
+          <w:bCs w:val="0"/>
+          <w:i w:val="0"/>
+          <w:iCs w:val="0"/>
+          <w:caps w:val="0"/>
+          <w:smallCaps w:val="0"/>
+          <w:noProof w:val="0"/>
+          <w:color w:val="000000" w:themeColor="text1" w:themeTint="FF" w:themeShade="FF"/>
+          <w:sz w:val="22"/>
+          <w:szCs w:val="22"/>
+          <w:lang w:val="es-ES"/>
+        </w:rPr>
+      </w:pPr>
+      <w:r>
+        <w:rPr>
+          <w:rFonts w:ascii="Calibri" w:hAnsi="Calibri" w:eastAsia="Calibri" w:cs="Calibri"/>
+          <w:b w:val="0"/>
+          <w:bCs w:val="0"/>
+          <w:i w:val="0"/>
+          <w:iCs w:val="0"/>
+          <w:caps w:val="0"/>
+          <w:smallCaps w:val="0"/>
+          <w:noProof w:val="0"/>
+          <w:color w:val="000000" w:themeColor="text1" w:themeTint="FF" w:themeShade="FF"/>
+          <w:sz w:val="22"/>
+          <w:szCs w:val="22"/>
+          <w:lang w:val="es-ES"/>
+        </w:rPr>
+        <w:t>!(6&lt;5) &amp;&amp; !(8&gt;=7)</w:t>
+      </w:r>
+    </w:p>
+    <w:p>
+      <w:pPr>
+        <w:pBdr>
+          <w:top w:val="single" w:color="000000" w:sz="4" w:space="4"/>
+          <w:left w:val="single" w:color="000000" w:sz="4" w:space="4"/>
+          <w:bottom w:val="single" w:color="000000" w:sz="4" w:space="4"/>
+          <w:right w:val="single" w:color="000000" w:sz="4" w:space="4"/>
+        </w:pBdr>
+        <w:spacing w:after="0" w:afterAutospacing="off"/>
+        <w:jc w:val="center"/>
+        <w:rPr>
+          <w:rFonts w:ascii="Calibri" w:hAnsi="Calibri" w:eastAsia="Calibri" w:cs="Calibri"/>
+          <w:b w:val="0"/>
+          <w:bCs w:val="0"/>
+          <w:i w:val="0"/>
+          <w:iCs w:val="0"/>
+          <w:caps w:val="0"/>
+          <w:smallCaps w:val="0"/>
+          <w:noProof w:val="0"/>
+          <w:color w:val="000000" w:themeColor="text1" w:themeTint="FF" w:themeShade="FF"/>
+          <w:sz w:val="22"/>
+          <w:szCs w:val="22"/>
+          <w:lang w:val="es-ES"/>
+        </w:rPr>
+      </w:pPr>
+      <w:r>
+        <w:rPr>
+          <w:rFonts w:ascii="Calibri" w:hAnsi="Calibri" w:eastAsia="Calibri" w:cs="Calibri"/>
+          <w:b w:val="0"/>
+          <w:bCs w:val="0"/>
+          <w:i w:val="0"/>
+          <w:iCs w:val="0"/>
+          <w:caps w:val="0"/>
+          <w:smallCaps w:val="0"/>
+          <w:noProof w:val="0"/>
+          <w:color w:val="000000" w:themeColor="text1" w:themeTint="FF" w:themeShade="FF"/>
+          <w:sz w:val="22"/>
+          <w:szCs w:val="22"/>
+          <w:lang w:val="es-ES"/>
+        </w:rPr>
+        <w:t>falso &amp;&amp; falso</w:t>
+      </w:r>
+    </w:p>
+    <w:p>
+      <w:pPr>
+        <w:pBdr>
+          <w:top w:val="single" w:color="000000" w:sz="4" w:space="4"/>
+          <w:left w:val="single" w:color="000000" w:sz="4" w:space="4"/>
+          <w:bottom w:val="single" w:color="000000" w:sz="4" w:space="4"/>
+          <w:right w:val="single" w:color="000000" w:sz="4" w:space="4"/>
+        </w:pBdr>
+        <w:spacing w:after="0" w:afterAutospacing="off"/>
+        <w:jc w:val="center"/>
+        <w:rPr>
+          <w:rFonts w:ascii="Calibri" w:hAnsi="Calibri" w:eastAsia="Calibri" w:cs="Calibri"/>
+          <w:b w:val="0"/>
+          <w:bCs w:val="0"/>
+          <w:i w:val="0"/>
+          <w:iCs w:val="0"/>
+          <w:caps w:val="0"/>
+          <w:smallCaps w:val="0"/>
+          <w:noProof w:val="0"/>
+          <w:color w:val="000000" w:themeColor="text1" w:themeTint="FF" w:themeShade="FF"/>
+          <w:sz w:val="22"/>
+          <w:szCs w:val="22"/>
+          <w:lang w:val="es-ES"/>
+        </w:rPr>
+      </w:pPr>
+      <w:r>
+        <w:rPr>
+          <w:rFonts w:ascii="Calibri" w:hAnsi="Calibri" w:eastAsia="Calibri" w:cs="Calibri"/>
+          <w:b w:val="0"/>
+          <w:bCs w:val="0"/>
+          <w:i w:val="0"/>
+          <w:iCs w:val="0"/>
+          <w:caps w:val="0"/>
+          <w:smallCaps w:val="0"/>
+          <w:noProof w:val="0"/>
+          <w:color w:val="000000" w:themeColor="text1" w:themeTint="FF" w:themeShade="FF"/>
+          <w:sz w:val="22"/>
+          <w:szCs w:val="22"/>
+          <w:lang w:val="es-ES"/>
+        </w:rPr>
+        <w:t>falso</w:t>
+      </w:r>
+    </w:p>
+    <w:tbl>
+      <w:tblPr>
+        <w:tblStyle w:val="Tablaconcuadrcula"/>
+        <w:tblW w:w="0" w:type="auto"/>
+        <w:tblBorders>
+          <w:top w:val="single" w:sz="6"/>
+          <w:left w:val="single" w:sz="6"/>
+          <w:bottom w:val="single" w:sz="6"/>
+          <w:right w:val="single" w:sz="6"/>
+        </w:tblBorders>
+        <w:tblLayout w:type="fixed"/>
+        <w:tblLook w:val="06A0" w:firstRow="1" w:lastRow="0" w:firstColumn="1" w:lastColumn="0" w:noHBand="1" w:noVBand="1"/>
+      </w:tblPr>
+      <w:tblGrid>
+        <w:gridCol w:w="6778"/>
+        <w:gridCol w:w="1712"/>
+      </w:tblGrid>
+      <w:tr>
+        <w:trPr>
+          <w:trHeight w:val="300"/>
+        </w:trPr>
+        <w:tc>
+          <w:tcPr>
+            <w:tcW w:w="6778" w:type="dxa"/>
+            <w:tcMar>
+              <w:left w:w="105" w:type="dxa"/>
+              <w:right w:w="105" w:type="dxa"/>
+            </w:tcMar>
+            <w:vAlign w:val="top"/>
+          </w:tcPr>
+          <w:p>
+            <w:pPr>
+              <w:rPr>
+                <w:rFonts w:ascii="Calibri" w:hAnsi="Calibri" w:eastAsia="Calibri" w:cs="Calibri"/>
+                <w:b w:val="0"/>
+                <w:bCs w:val="0"/>
+                <w:i w:val="0"/>
+                <w:iCs w:val="0"/>
+                <w:sz w:val="22"/>
+                <w:szCs w:val="22"/>
+                <w:lang w:val="es-ES"/>
+              </w:rPr>
+            </w:pPr>
+            <w:r>
+              <w:rPr>
+                <w:rFonts w:ascii="Calibri" w:hAnsi="Calibri" w:eastAsia="Calibri" w:cs="Calibri"/>
+                <w:b w:val="0"/>
+                <w:bCs w:val="0"/>
+                <w:i w:val="0"/>
+                <w:iCs w:val="0"/>
+                <w:sz w:val="22"/>
+                <w:szCs w:val="22"/>
+                <w:lang w:val="es-ES"/>
+              </w:rPr>
+              <w:t>Captura processing</w:t>
+            </w:r>
+          </w:p>
+        </w:tc>
+        <w:tc>
+          <w:tcPr>
+            <w:tcW w:w="1712" w:type="dxa"/>
+            <w:tcMar>
+              <w:left w:w="105" w:type="dxa"/>
+              <w:right w:w="105" w:type="dxa"/>
+            </w:tcMar>
+            <w:vAlign w:val="top"/>
+          </w:tcPr>
+          <w:p>
+            <w:pPr>
+              <w:rPr>
+                <w:rFonts w:ascii="Calibri" w:hAnsi="Calibri" w:eastAsia="Calibri" w:cs="Calibri"/>
+                <w:b w:val="0"/>
+                <w:bCs w:val="0"/>
+                <w:i w:val="0"/>
+                <w:iCs w:val="0"/>
+                <w:sz w:val="22"/>
+                <w:szCs w:val="22"/>
+                <w:lang w:val="es-ES"/>
+              </w:rPr>
+            </w:pPr>
+            <w:r>
+              <w:rPr>
+                <w:rFonts w:ascii="Calibri" w:hAnsi="Calibri" w:eastAsia="Calibri" w:cs="Calibri"/>
+                <w:b w:val="0"/>
+                <w:bCs w:val="0"/>
+                <w:i w:val="0"/>
+                <w:iCs w:val="0"/>
+                <w:sz w:val="22"/>
+                <w:szCs w:val="22"/>
+                <w:lang w:val="es-ES"/>
+              </w:rPr>
+              <w:t>Resultado</w:t>
+            </w:r>
+          </w:p>
+        </w:tc>
+      </w:tr>
+      <w:tr>
+        <w:trPr>
+          <w:trHeight w:val="1020"/>
+        </w:trPr>
+        <w:tc>
+          <w:tcPr>
+            <w:tcW w:w="6778" w:type="dxa"/>
+            <w:tcMar>
+              <w:left w:w="105" w:type="dxa"/>
+              <w:right w:w="105" w:type="dxa"/>
+            </w:tcMar>
+            <w:vAlign w:val="top"/>
+          </w:tcPr>
+          <w:p>
+            <w:pPr>
+              <w:rPr>
+                <w:rFonts w:ascii="Calibri" w:hAnsi="Calibri" w:eastAsia="Calibri" w:cs="Calibri"/>
+                <w:b w:val="0"/>
+                <w:bCs w:val="0"/>
+                <w:i w:val="0"/>
+                <w:iCs w:val="0"/>
+                <w:sz w:val="22"/>
+                <w:szCs w:val="22"/>
+                <w:lang w:val="es-ES"/>
+              </w:rPr>
+            </w:pPr>
+            <w:r>
+              <w:drawing>
+                <wp:inline wp14:editId="774A4996" wp14:anchorId="46662702">
+                  <wp:extent cx="4143375" cy="571500"/>
+                  <wp:effectExtent l="0" t="0" r="0" b="0"/>
+                  <wp:docPr id="66081413" name="" title=""/>
+                  <wp:cNvGraphicFramePr>
+                    <a:graphicFrameLocks noChangeAspect="1"/>
+                  </wp:cNvGraphicFramePr>
+                  <a:graphic>
+                    <a:graphicData uri="http://schemas.openxmlformats.org/drawingml/2006/picture">
+                      <pic:pic>
+                        <pic:nvPicPr>
+                          <pic:cNvPr id="0" name=""/>
+                          <pic:cNvPicPr/>
+                        </pic:nvPicPr>
+                        <pic:blipFill>
+                          <a:blip r:embed="Rf18b0f66bf054001">
+                            <a:extLst>
+                              <a:ext xmlns:a="http://schemas.openxmlformats.org/drawingml/2006/main" uri="{28A0092B-C50C-407E-A947-70E740481C1C}">
+                                <a14:useLocalDpi val="0"/>
+                              </a:ext>
+                            </a:extLst>
+                          </a:blip>
+                          <a:stretch>
+                            <a:fillRect/>
+                          </a:stretch>
+                        </pic:blipFill>
+                        <pic:spPr>
+                          <a:xfrm>
+                            <a:off x="0" y="0"/>
+                            <a:ext cx="4143375" cy="571500"/>
+                          </a:xfrm>
+                          <a:prstGeom prst="rect">
+                            <a:avLst/>
+                          </a:prstGeom>
+                        </pic:spPr>
+                      </pic:pic>
+                    </a:graphicData>
+                  </a:graphic>
+                </wp:inline>
+              </w:drawing>
+            </w:r>
+          </w:p>
+        </w:tc>
+        <w:tc>
+          <w:tcPr>
+            <w:tcW w:w="1712" w:type="dxa"/>
+            <w:tcMar>
+              <w:left w:w="105" w:type="dxa"/>
+              <w:right w:w="105" w:type="dxa"/>
+            </w:tcMar>
+            <w:vAlign w:val="top"/>
+          </w:tcPr>
+          <w:p>
+            <w:pPr>
+              <w:rPr>
+                <w:rFonts w:ascii="Calibri" w:hAnsi="Calibri" w:eastAsia="Calibri" w:cs="Calibri"/>
+                <w:b w:val="0"/>
+                <w:bCs w:val="0"/>
+                <w:i w:val="0"/>
+                <w:iCs w:val="0"/>
+                <w:sz w:val="22"/>
+                <w:szCs w:val="22"/>
+                <w:lang w:val="es-ES"/>
+              </w:rPr>
+            </w:pPr>
+            <w:r>
+              <w:drawing>
+                <wp:inline wp14:editId="334C6796" wp14:anchorId="0B4BE594">
+                  <wp:extent cx="1000125" cy="504825"/>
+                  <wp:effectExtent l="0" t="0" r="0" b="0"/>
+                  <wp:docPr id="636176326" name="" title=""/>
+                  <wp:cNvGraphicFramePr>
+                    <a:graphicFrameLocks noChangeAspect="1"/>
+                  </wp:cNvGraphicFramePr>
+                  <a:graphic>
+                    <a:graphicData uri="http://schemas.openxmlformats.org/drawingml/2006/picture">
+                      <pic:pic>
+                        <pic:nvPicPr>
+                          <pic:cNvPr id="0" name=""/>
+                          <pic:cNvPicPr/>
+                        </pic:nvPicPr>
+                        <pic:blipFill>
+                          <a:blip r:embed="R6157297e7c0947bc">
+                            <a:extLst>
+                              <a:ext xmlns:a="http://schemas.openxmlformats.org/drawingml/2006/main" uri="{28A0092B-C50C-407E-A947-70E740481C1C}">
+                                <a14:useLocalDpi val="0"/>
+                              </a:ext>
+                            </a:extLst>
+                          </a:blip>
+                          <a:stretch>
+                            <a:fillRect/>
+                          </a:stretch>
+                        </pic:blipFill>
+                        <pic:spPr>
+                          <a:xfrm>
+                            <a:off x="0" y="0"/>
+                            <a:ext cx="1000125" cy="504825"/>
+                          </a:xfrm>
+                          <a:prstGeom prst="rect">
+                            <a:avLst/>
+                          </a:prstGeom>
+                        </pic:spPr>
+                      </pic:pic>
+                    </a:graphicData>
+                  </a:graphic>
+                </wp:inline>
+              </w:drawing>
+            </w:r>
+          </w:p>
+        </w:tc>
+      </w:tr>
+    </w:tbl>
+    <w:p>
+      <w:pPr>
+        <w:spacing w:after="0" w:afterAutospacing="off"/>
+        <w:rPr>
+          <w:rFonts w:ascii="Calibri" w:hAnsi="Calibri" w:eastAsia="Calibri" w:cs="Calibri"/>
+          <w:b w:val="0"/>
+          <w:bCs w:val="0"/>
+          <w:i w:val="0"/>
+          <w:iCs w:val="0"/>
+          <w:caps w:val="0"/>
+          <w:smallCaps w:val="0"/>
+          <w:noProof w:val="0"/>
+          <w:color w:val="000000" w:themeColor="text1" w:themeTint="FF" w:themeShade="FF"/>
+          <w:sz w:val="22"/>
+          <w:szCs w:val="22"/>
+          <w:lang w:val="es-ES"/>
+        </w:rPr>
+      </w:pPr>
+    </w:p>
+    <w:p>
+      <w:pPr>
+        <w:pStyle w:val="Normal"/>
+        <w:spacing w:after="0" w:afterAutospacing="off"/>
+        <w:rPr>
+          <w:rFonts w:ascii="Calibri" w:hAnsi="Calibri" w:eastAsia="Calibri" w:cs="Calibri"/>
+          <w:b w:val="0"/>
+          <w:bCs w:val="0"/>
+          <w:i w:val="0"/>
+          <w:iCs w:val="0"/>
+          <w:caps w:val="0"/>
+          <w:smallCaps w:val="0"/>
+          <w:noProof w:val="0"/>
+          <w:color w:val="000000" w:themeColor="text1" w:themeTint="FF" w:themeShade="FF"/>
+          <w:sz w:val="22"/>
+          <w:szCs w:val="22"/>
+          <w:lang w:val="es-ES"/>
+        </w:rPr>
+      </w:pPr>
+    </w:p>
+    <w:p>
+      <w:pPr>
+        <w:pStyle w:val="Normal"/>
+        <w:spacing w:after="0" w:afterAutospacing="off"/>
+        <w:rPr>
+          <w:rFonts w:ascii="Calibri" w:hAnsi="Calibri" w:eastAsia="Calibri" w:cs="Calibri"/>
+          <w:b w:val="0"/>
+          <w:bCs w:val="0"/>
+          <w:i w:val="0"/>
+          <w:iCs w:val="0"/>
+          <w:caps w:val="0"/>
+          <w:smallCaps w:val="0"/>
+          <w:noProof w:val="0"/>
+          <w:color w:val="000000" w:themeColor="text1" w:themeTint="FF" w:themeShade="FF"/>
+          <w:sz w:val="22"/>
+          <w:szCs w:val="22"/>
+          <w:lang w:val="es-ES"/>
+        </w:rPr>
+      </w:pPr>
+    </w:p>
+    <w:p>
+      <w:pPr>
+        <w:pStyle w:val="Normal"/>
+        <w:spacing w:after="0" w:afterAutospacing="off"/>
+        <w:rPr>
+          <w:rFonts w:ascii="Calibri" w:hAnsi="Calibri" w:eastAsia="Calibri" w:cs="Calibri"/>
+          <w:b w:val="0"/>
+          <w:bCs w:val="0"/>
+          <w:i w:val="0"/>
+          <w:iCs w:val="0"/>
+          <w:caps w:val="0"/>
+          <w:smallCaps w:val="0"/>
+          <w:noProof w:val="0"/>
+          <w:color w:val="000000" w:themeColor="text1" w:themeTint="FF" w:themeShade="FF"/>
+          <w:sz w:val="22"/>
+          <w:szCs w:val="22"/>
+          <w:lang w:val="es-ES"/>
+        </w:rPr>
+      </w:pPr>
+    </w:p>
+    <w:p>
+      <w:pPr>
+        <w:pStyle w:val="Normal"/>
+        <w:spacing w:after="0" w:afterAutospacing="off"/>
+        <w:rPr>
+          <w:rFonts w:ascii="Calibri" w:hAnsi="Calibri" w:eastAsia="Calibri" w:cs="Calibri"/>
+          <w:b w:val="0"/>
+          <w:bCs w:val="0"/>
+          <w:i w:val="0"/>
+          <w:iCs w:val="0"/>
+          <w:caps w:val="0"/>
+          <w:smallCaps w:val="0"/>
+          <w:noProof w:val="0"/>
+          <w:color w:val="000000" w:themeColor="text1" w:themeTint="FF" w:themeShade="FF"/>
+          <w:sz w:val="22"/>
+          <w:szCs w:val="22"/>
+          <w:lang w:val="es-ES"/>
+        </w:rPr>
+      </w:pPr>
+    </w:p>
+    <w:p>
+      <w:pPr>
+        <w:spacing w:after="0" w:afterAutospacing="off"/>
+        <w:rPr>
+          <w:rFonts w:ascii="Calibri" w:hAnsi="Calibri" w:eastAsia="Calibri" w:cs="Calibri"/>
+          <w:b w:val="1"/>
+          <w:bCs w:val="1"/>
+          <w:i w:val="0"/>
+          <w:iCs w:val="0"/>
+          <w:caps w:val="0"/>
+          <w:smallCaps w:val="0"/>
+          <w:noProof w:val="0"/>
+          <w:color w:val="000000" w:themeColor="text1" w:themeTint="FF" w:themeShade="FF"/>
+          <w:sz w:val="22"/>
+          <w:szCs w:val="22"/>
+          <w:highlight w:val="cyan"/>
+          <w:lang w:val="es-ES"/>
+        </w:rPr>
+      </w:pPr>
+    </w:p>
+    <w:p>
+      <w:pPr>
+        <w:spacing w:after="0" w:afterAutospacing="off"/>
+        <w:rPr>
+          <w:rFonts w:ascii="Calibri" w:hAnsi="Calibri" w:eastAsia="Calibri" w:cs="Calibri"/>
+          <w:b w:val="1"/>
+          <w:bCs w:val="1"/>
+          <w:i w:val="0"/>
+          <w:iCs w:val="0"/>
+          <w:caps w:val="0"/>
+          <w:smallCaps w:val="0"/>
+          <w:noProof w:val="0"/>
+          <w:color w:val="000000" w:themeColor="text1" w:themeTint="FF" w:themeShade="FF"/>
+          <w:sz w:val="22"/>
+          <w:szCs w:val="22"/>
+          <w:highlight w:val="cyan"/>
+          <w:lang w:val="es-ES"/>
+        </w:rPr>
+      </w:pPr>
+    </w:p>
+    <w:p>
+      <w:pPr>
+        <w:spacing w:after="0" w:afterAutospacing="off"/>
+        <w:rPr>
+          <w:rFonts w:ascii="Calibri" w:hAnsi="Calibri" w:eastAsia="Calibri" w:cs="Calibri"/>
+          <w:b w:val="1"/>
+          <w:bCs w:val="1"/>
+          <w:i w:val="0"/>
+          <w:iCs w:val="0"/>
+          <w:caps w:val="0"/>
+          <w:smallCaps w:val="0"/>
+          <w:noProof w:val="0"/>
+          <w:color w:val="000000" w:themeColor="text1" w:themeTint="FF" w:themeShade="FF"/>
+          <w:sz w:val="22"/>
+          <w:szCs w:val="22"/>
+          <w:highlight w:val="cyan"/>
+          <w:lang w:val="es-ES"/>
+        </w:rPr>
+      </w:pPr>
+    </w:p>
+    <w:p>
+      <w:pPr>
+        <w:spacing w:after="0" w:afterAutospacing="off"/>
+        <w:rPr>
+          <w:rFonts w:ascii="Calibri" w:hAnsi="Calibri" w:eastAsia="Calibri" w:cs="Calibri"/>
+          <w:b w:val="0"/>
+          <w:bCs w:val="0"/>
+          <w:i w:val="0"/>
+          <w:iCs w:val="0"/>
+          <w:caps w:val="0"/>
+          <w:smallCaps w:val="0"/>
+          <w:noProof w:val="0"/>
+          <w:color w:val="000000" w:themeColor="text1" w:themeTint="FF" w:themeShade="FF"/>
+          <w:sz w:val="22"/>
+          <w:szCs w:val="22"/>
+          <w:lang w:val="es-ES"/>
+        </w:rPr>
+      </w:pPr>
+      <w:r>
+        <w:rPr>
+          <w:rFonts w:ascii="Calibri" w:hAnsi="Calibri" w:eastAsia="Calibri" w:cs="Calibri"/>
+          <w:b w:val="1"/>
+          <w:bCs w:val="1"/>
+          <w:i w:val="0"/>
+          <w:iCs w:val="0"/>
+          <w:caps w:val="0"/>
+          <w:smallCaps w:val="0"/>
+          <w:noProof w:val="0"/>
+          <w:color w:val="000000" w:themeColor="text1" w:themeTint="FF" w:themeShade="FF"/>
+          <w:sz w:val="22"/>
+          <w:szCs w:val="22"/>
+          <w:highlight w:val="cyan"/>
+          <w:lang w:val="es-ES"/>
+        </w:rPr>
+        <w:t>Ejercicio 9:</w:t>
+      </w:r>
+      <w:r>
+        <w:rPr>
+          <w:rFonts w:ascii="Calibri" w:hAnsi="Calibri" w:eastAsia="Calibri" w:cs="Calibri"/>
+          <w:b w:val="0"/>
+          <w:bCs w:val="0"/>
+          <w:i w:val="0"/>
+          <w:iCs w:val="0"/>
+          <w:caps w:val="0"/>
+          <w:smallCaps w:val="0"/>
+          <w:noProof w:val="0"/>
+          <w:color w:val="000000" w:themeColor="text1" w:themeTint="FF" w:themeShade="FF"/>
+          <w:sz w:val="22"/>
+          <w:szCs w:val="22"/>
+          <w:lang w:val="es-ES"/>
+        </w:rPr>
+        <w:t xml:space="preserve"> Para i=22, j=3, evaluar el resultado </w:t>
+      </w:r>
+      <w:r>
+        <w:rPr>
+          <w:rFonts w:ascii="Calibri" w:hAnsi="Calibri" w:eastAsia="Calibri" w:cs="Calibri"/>
+          <w:b w:val="0"/>
+          <w:bCs w:val="0"/>
+          <w:i w:val="0"/>
+          <w:iCs w:val="0"/>
+          <w:caps w:val="0"/>
+          <w:smallCaps w:val="0"/>
+          <w:noProof w:val="0"/>
+          <w:color w:val="000000" w:themeColor="text1" w:themeTint="FF" w:themeShade="FF"/>
+          <w:sz w:val="22"/>
+          <w:szCs w:val="22"/>
+          <w:lang w:val="es-ES"/>
+        </w:rPr>
+        <w:t>de !</w:t>
+      </w:r>
+      <w:r>
+        <w:rPr>
+          <w:rFonts w:ascii="Calibri" w:hAnsi="Calibri" w:eastAsia="Calibri" w:cs="Calibri"/>
+          <w:b w:val="0"/>
+          <w:bCs w:val="0"/>
+          <w:i w:val="0"/>
+          <w:iCs w:val="0"/>
+          <w:caps w:val="0"/>
+          <w:smallCaps w:val="0"/>
+          <w:noProof w:val="0"/>
+          <w:color w:val="000000" w:themeColor="text1" w:themeTint="FF" w:themeShade="FF"/>
+          <w:sz w:val="22"/>
+          <w:szCs w:val="22"/>
+          <w:lang w:val="es-ES"/>
+        </w:rPr>
+        <w:t>((i&gt;4) |</w:t>
+      </w:r>
+      <w:r>
+        <w:rPr>
+          <w:rFonts w:ascii="Calibri" w:hAnsi="Calibri" w:eastAsia="Calibri" w:cs="Calibri"/>
+          <w:b w:val="0"/>
+          <w:bCs w:val="0"/>
+          <w:i w:val="0"/>
+          <w:iCs w:val="0"/>
+          <w:caps w:val="0"/>
+          <w:smallCaps w:val="0"/>
+          <w:noProof w:val="0"/>
+          <w:color w:val="000000" w:themeColor="text1" w:themeTint="FF" w:themeShade="FF"/>
+          <w:sz w:val="22"/>
+          <w:szCs w:val="22"/>
+          <w:lang w:val="es-ES"/>
+        </w:rPr>
+        <w:t>| !</w:t>
+      </w:r>
+      <w:r>
+        <w:rPr>
+          <w:rFonts w:ascii="Calibri" w:hAnsi="Calibri" w:eastAsia="Calibri" w:cs="Calibri"/>
+          <w:b w:val="0"/>
+          <w:bCs w:val="0"/>
+          <w:i w:val="0"/>
+          <w:iCs w:val="0"/>
+          <w:caps w:val="0"/>
+          <w:smallCaps w:val="0"/>
+          <w:noProof w:val="0"/>
+          <w:color w:val="000000" w:themeColor="text1" w:themeTint="FF" w:themeShade="FF"/>
+          <w:sz w:val="22"/>
+          <w:szCs w:val="22"/>
+          <w:lang w:val="es-ES"/>
+        </w:rPr>
+        <w:t>(j&lt;=6))</w:t>
+      </w:r>
+    </w:p>
+    <w:p>
+      <w:pPr>
+        <w:pBdr>
+          <w:top w:val="single" w:color="000000" w:sz="4" w:space="4"/>
+          <w:left w:val="single" w:color="000000" w:sz="4" w:space="4"/>
+          <w:bottom w:val="single" w:color="000000" w:sz="4" w:space="4"/>
+          <w:right w:val="single" w:color="000000" w:sz="4" w:space="4"/>
+        </w:pBdr>
+        <w:spacing w:after="0" w:afterAutospacing="off"/>
+        <w:jc w:val="center"/>
+        <w:rPr>
+          <w:rFonts w:ascii="Calibri" w:hAnsi="Calibri" w:eastAsia="Calibri" w:cs="Calibri"/>
+          <w:b w:val="0"/>
+          <w:bCs w:val="0"/>
+          <w:i w:val="0"/>
+          <w:iCs w:val="0"/>
+          <w:caps w:val="0"/>
+          <w:smallCaps w:val="0"/>
+          <w:noProof w:val="0"/>
+          <w:color w:val="000000" w:themeColor="text1" w:themeTint="FF" w:themeShade="FF"/>
+          <w:sz w:val="22"/>
+          <w:szCs w:val="22"/>
+          <w:lang w:val="es-ES"/>
+        </w:rPr>
+      </w:pPr>
+      <w:r>
+        <w:rPr>
+          <w:rFonts w:ascii="Calibri" w:hAnsi="Calibri" w:eastAsia="Calibri" w:cs="Calibri"/>
+          <w:b w:val="0"/>
+          <w:bCs w:val="0"/>
+          <w:i w:val="0"/>
+          <w:iCs w:val="0"/>
+          <w:caps w:val="0"/>
+          <w:smallCaps w:val="0"/>
+          <w:noProof w:val="0"/>
+          <w:color w:val="000000" w:themeColor="text1" w:themeTint="FF" w:themeShade="FF"/>
+          <w:sz w:val="22"/>
+          <w:szCs w:val="22"/>
+          <w:lang w:val="es-ES"/>
+        </w:rPr>
+        <w:t>!((i&gt;4) || !(j&lt;=6))</w:t>
+      </w:r>
+    </w:p>
+    <w:p>
+      <w:pPr>
+        <w:pBdr>
+          <w:top w:val="single" w:color="000000" w:sz="4" w:space="4"/>
+          <w:left w:val="single" w:color="000000" w:sz="4" w:space="4"/>
+          <w:bottom w:val="single" w:color="000000" w:sz="4" w:space="4"/>
+          <w:right w:val="single" w:color="000000" w:sz="4" w:space="4"/>
+        </w:pBdr>
+        <w:spacing w:after="0" w:afterAutospacing="off"/>
+        <w:jc w:val="center"/>
+        <w:rPr>
+          <w:rFonts w:ascii="Calibri" w:hAnsi="Calibri" w:eastAsia="Calibri" w:cs="Calibri"/>
+          <w:b w:val="0"/>
+          <w:bCs w:val="0"/>
+          <w:i w:val="0"/>
+          <w:iCs w:val="0"/>
+          <w:caps w:val="0"/>
+          <w:smallCaps w:val="0"/>
+          <w:noProof w:val="0"/>
+          <w:color w:val="000000" w:themeColor="text1" w:themeTint="FF" w:themeShade="FF"/>
+          <w:sz w:val="22"/>
+          <w:szCs w:val="22"/>
+          <w:lang w:val="es-ES"/>
+        </w:rPr>
+      </w:pPr>
+      <w:r>
+        <w:rPr>
+          <w:rFonts w:ascii="Calibri" w:hAnsi="Calibri" w:eastAsia="Calibri" w:cs="Calibri"/>
+          <w:b w:val="0"/>
+          <w:bCs w:val="0"/>
+          <w:i w:val="0"/>
+          <w:iCs w:val="0"/>
+          <w:caps w:val="0"/>
+          <w:smallCaps w:val="0"/>
+          <w:noProof w:val="0"/>
+          <w:color w:val="000000" w:themeColor="text1" w:themeTint="FF" w:themeShade="FF"/>
+          <w:sz w:val="22"/>
+          <w:szCs w:val="22"/>
+          <w:lang w:val="es-ES"/>
+        </w:rPr>
+        <w:t>!((22&gt;4) || !(3&lt;=6))</w:t>
+      </w:r>
+    </w:p>
+    <w:p>
+      <w:pPr>
+        <w:pBdr>
+          <w:top w:val="single" w:color="000000" w:sz="4" w:space="4"/>
+          <w:left w:val="single" w:color="000000" w:sz="4" w:space="4"/>
+          <w:bottom w:val="single" w:color="000000" w:sz="4" w:space="4"/>
+          <w:right w:val="single" w:color="000000" w:sz="4" w:space="4"/>
+        </w:pBdr>
+        <w:spacing w:after="0" w:afterAutospacing="off"/>
+        <w:jc w:val="center"/>
+        <w:rPr>
+          <w:rFonts w:ascii="Calibri" w:hAnsi="Calibri" w:eastAsia="Calibri" w:cs="Calibri"/>
+          <w:b w:val="0"/>
+          <w:bCs w:val="0"/>
+          <w:i w:val="0"/>
+          <w:iCs w:val="0"/>
+          <w:caps w:val="0"/>
+          <w:smallCaps w:val="0"/>
+          <w:noProof w:val="0"/>
+          <w:color w:val="000000" w:themeColor="text1" w:themeTint="FF" w:themeShade="FF"/>
+          <w:sz w:val="22"/>
+          <w:szCs w:val="22"/>
+          <w:lang w:val="es-ES"/>
+        </w:rPr>
+      </w:pPr>
+      <w:r>
+        <w:rPr>
+          <w:rFonts w:ascii="Calibri" w:hAnsi="Calibri" w:eastAsia="Calibri" w:cs="Calibri"/>
+          <w:b w:val="0"/>
+          <w:bCs w:val="0"/>
+          <w:i w:val="0"/>
+          <w:iCs w:val="0"/>
+          <w:caps w:val="0"/>
+          <w:smallCaps w:val="0"/>
+          <w:noProof w:val="0"/>
+          <w:color w:val="000000" w:themeColor="text1" w:themeTint="FF" w:themeShade="FF"/>
+          <w:sz w:val="22"/>
+          <w:szCs w:val="22"/>
+          <w:lang w:val="es-ES"/>
+        </w:rPr>
+        <w:t>!(verdadero || falso)</w:t>
+      </w:r>
+    </w:p>
+    <w:p>
+      <w:pPr>
+        <w:pBdr>
+          <w:top w:val="single" w:color="000000" w:sz="4" w:space="4"/>
+          <w:left w:val="single" w:color="000000" w:sz="4" w:space="4"/>
+          <w:bottom w:val="single" w:color="000000" w:sz="4" w:space="4"/>
+          <w:right w:val="single" w:color="000000" w:sz="4" w:space="4"/>
+        </w:pBdr>
+        <w:spacing w:after="0" w:afterAutospacing="off"/>
+        <w:jc w:val="center"/>
+        <w:rPr>
+          <w:rFonts w:ascii="Calibri" w:hAnsi="Calibri" w:eastAsia="Calibri" w:cs="Calibri"/>
+          <w:b w:val="0"/>
+          <w:bCs w:val="0"/>
+          <w:i w:val="0"/>
+          <w:iCs w:val="0"/>
+          <w:caps w:val="0"/>
+          <w:smallCaps w:val="0"/>
+          <w:noProof w:val="0"/>
+          <w:color w:val="000000" w:themeColor="text1" w:themeTint="FF" w:themeShade="FF"/>
+          <w:sz w:val="22"/>
+          <w:szCs w:val="22"/>
+          <w:lang w:val="es-ES"/>
+        </w:rPr>
+      </w:pPr>
+      <w:r>
+        <w:rPr>
+          <w:rFonts w:ascii="Calibri" w:hAnsi="Calibri" w:eastAsia="Calibri" w:cs="Calibri"/>
+          <w:b w:val="0"/>
+          <w:bCs w:val="0"/>
+          <w:i w:val="0"/>
+          <w:iCs w:val="0"/>
+          <w:caps w:val="0"/>
+          <w:smallCaps w:val="0"/>
+          <w:noProof w:val="0"/>
+          <w:color w:val="000000" w:themeColor="text1" w:themeTint="FF" w:themeShade="FF"/>
+          <w:sz w:val="22"/>
+          <w:szCs w:val="22"/>
+          <w:lang w:val="es-ES"/>
+        </w:rPr>
+        <w:t>!(verdadero)</w:t>
+      </w:r>
+    </w:p>
+    <w:p>
+      <w:pPr>
+        <w:pBdr>
+          <w:top w:val="single" w:color="000000" w:sz="4" w:space="4"/>
+          <w:left w:val="single" w:color="000000" w:sz="4" w:space="4"/>
+          <w:bottom w:val="single" w:color="000000" w:sz="4" w:space="4"/>
+          <w:right w:val="single" w:color="000000" w:sz="4" w:space="4"/>
+        </w:pBdr>
+        <w:spacing w:before="0" w:beforeAutospacing="off" w:after="0" w:afterAutospacing="off" w:line="259" w:lineRule="auto"/>
+        <w:ind w:left="0" w:right="0"/>
+        <w:jc w:val="center"/>
+        <w:rPr>
+          <w:rFonts w:ascii="Calibri" w:hAnsi="Calibri" w:eastAsia="Calibri" w:cs="Calibri"/>
+          <w:b w:val="0"/>
+          <w:bCs w:val="0"/>
+          <w:i w:val="0"/>
+          <w:iCs w:val="0"/>
+          <w:caps w:val="0"/>
+          <w:smallCaps w:val="0"/>
+          <w:noProof w:val="0"/>
+          <w:color w:val="000000" w:themeColor="text1" w:themeTint="FF" w:themeShade="FF"/>
+          <w:sz w:val="22"/>
+          <w:szCs w:val="22"/>
+          <w:lang w:val="es-ES"/>
+        </w:rPr>
+      </w:pPr>
+      <w:r>
+        <w:rPr>
+          <w:rFonts w:ascii="Calibri" w:hAnsi="Calibri" w:eastAsia="Calibri" w:cs="Calibri"/>
+          <w:b w:val="0"/>
+          <w:bCs w:val="0"/>
+          <w:i w:val="0"/>
+          <w:iCs w:val="0"/>
+          <w:caps w:val="0"/>
+          <w:smallCaps w:val="0"/>
+          <w:noProof w:val="0"/>
+          <w:color w:val="000000" w:themeColor="text1" w:themeTint="FF" w:themeShade="FF"/>
+          <w:sz w:val="22"/>
+          <w:szCs w:val="22"/>
+          <w:lang w:val="es-ES"/>
+        </w:rPr>
+        <w:t>falso</w:t>
+      </w:r>
+    </w:p>
+    <w:tbl>
+      <w:tblPr>
+        <w:tblStyle w:val="Tablaconcuadrcula"/>
+        <w:tblW w:w="0" w:type="auto"/>
+        <w:tblBorders>
+          <w:top w:val="single" w:sz="6"/>
+          <w:left w:val="single" w:sz="6"/>
+          <w:bottom w:val="single" w:sz="6"/>
+          <w:right w:val="single" w:sz="6"/>
+        </w:tblBorders>
+        <w:tblLayout w:type="fixed"/>
+        <w:tblLook w:val="06A0" w:firstRow="1" w:lastRow="0" w:firstColumn="1" w:lastColumn="0" w:noHBand="1" w:noVBand="1"/>
+      </w:tblPr>
+      <w:tblGrid>
+        <w:gridCol w:w="6689"/>
+        <w:gridCol w:w="1801"/>
+      </w:tblGrid>
+      <w:tr>
+        <w:trPr>
+          <w:trHeight w:val="300"/>
+        </w:trPr>
+        <w:tc>
+          <w:tcPr>
+            <w:tcW w:w="6689" w:type="dxa"/>
+            <w:tcMar>
+              <w:left w:w="105" w:type="dxa"/>
+              <w:right w:w="105" w:type="dxa"/>
+            </w:tcMar>
+            <w:vAlign w:val="top"/>
+          </w:tcPr>
+          <w:p>
+            <w:pPr>
+              <w:rPr>
+                <w:rFonts w:ascii="Calibri" w:hAnsi="Calibri" w:eastAsia="Calibri" w:cs="Calibri"/>
+                <w:b w:val="0"/>
+                <w:bCs w:val="0"/>
+                <w:i w:val="0"/>
+                <w:iCs w:val="0"/>
+                <w:sz w:val="22"/>
+                <w:szCs w:val="22"/>
+                <w:lang w:val="es-ES"/>
+              </w:rPr>
+            </w:pPr>
+            <w:r>
+              <w:rPr>
+                <w:rFonts w:ascii="Calibri" w:hAnsi="Calibri" w:eastAsia="Calibri" w:cs="Calibri"/>
+                <w:b w:val="0"/>
+                <w:bCs w:val="0"/>
+                <w:i w:val="0"/>
+                <w:iCs w:val="0"/>
+                <w:sz w:val="22"/>
+                <w:szCs w:val="22"/>
+                <w:lang w:val="es-ES"/>
+              </w:rPr>
+              <w:t>Captura processing</w:t>
+            </w:r>
+          </w:p>
+        </w:tc>
+        <w:tc>
+          <w:tcPr>
+            <w:tcW w:w="1801" w:type="dxa"/>
+            <w:tcMar>
+              <w:left w:w="105" w:type="dxa"/>
+              <w:right w:w="105" w:type="dxa"/>
+            </w:tcMar>
+            <w:vAlign w:val="top"/>
+          </w:tcPr>
+          <w:p>
+            <w:pPr>
+              <w:rPr>
+                <w:rFonts w:ascii="Calibri" w:hAnsi="Calibri" w:eastAsia="Calibri" w:cs="Calibri"/>
+                <w:b w:val="0"/>
+                <w:bCs w:val="0"/>
+                <w:i w:val="0"/>
+                <w:iCs w:val="0"/>
+                <w:sz w:val="22"/>
+                <w:szCs w:val="22"/>
+                <w:lang w:val="es-ES"/>
+              </w:rPr>
+            </w:pPr>
+            <w:r>
+              <w:rPr>
+                <w:rFonts w:ascii="Calibri" w:hAnsi="Calibri" w:eastAsia="Calibri" w:cs="Calibri"/>
+                <w:b w:val="0"/>
+                <w:bCs w:val="0"/>
+                <w:i w:val="0"/>
+                <w:iCs w:val="0"/>
+                <w:sz w:val="22"/>
+                <w:szCs w:val="22"/>
+                <w:lang w:val="es-ES"/>
+              </w:rPr>
+              <w:t>Resultado</w:t>
+            </w:r>
+          </w:p>
+        </w:tc>
+      </w:tr>
+      <w:tr>
+        <w:trPr>
+          <w:trHeight w:val="885"/>
+        </w:trPr>
+        <w:tc>
+          <w:tcPr>
+            <w:tcW w:w="6689" w:type="dxa"/>
+            <w:tcMar>
+              <w:left w:w="105" w:type="dxa"/>
+              <w:right w:w="105" w:type="dxa"/>
+            </w:tcMar>
+            <w:vAlign w:val="top"/>
+          </w:tcPr>
+          <w:p>
+            <w:pPr>
+              <w:rPr>
+                <w:rFonts w:ascii="Calibri" w:hAnsi="Calibri" w:eastAsia="Calibri" w:cs="Calibri"/>
+                <w:b w:val="0"/>
+                <w:bCs w:val="0"/>
+                <w:i w:val="0"/>
+                <w:iCs w:val="0"/>
+                <w:sz w:val="22"/>
+                <w:szCs w:val="22"/>
+                <w:lang w:val="es-ES"/>
+              </w:rPr>
+            </w:pPr>
+            <w:r>
+              <w:drawing>
+                <wp:inline wp14:editId="5FC45975" wp14:anchorId="08F1FD9A">
+                  <wp:extent cx="4135315" cy="581025"/>
+                  <wp:effectExtent l="0" t="0" r="0" b="0"/>
+                  <wp:docPr id="403077889" name="" title=""/>
+                  <wp:cNvGraphicFramePr>
+                    <a:graphicFrameLocks noChangeAspect="1"/>
+                  </wp:cNvGraphicFramePr>
+                  <a:graphic>
+                    <a:graphicData uri="http://schemas.openxmlformats.org/drawingml/2006/picture">
+                      <pic:pic>
+                        <pic:nvPicPr>
+                          <pic:cNvPr id="0" name=""/>
+                          <pic:cNvPicPr/>
+                        </pic:nvPicPr>
+                        <pic:blipFill>
+                          <a:blip r:embed="R6efa9fc5b1784679">
+                            <a:extLst>
+                              <a:ext xmlns:a="http://schemas.openxmlformats.org/drawingml/2006/main" uri="{28A0092B-C50C-407E-A947-70E740481C1C}">
+                                <a14:useLocalDpi val="0"/>
+                              </a:ext>
+                            </a:extLst>
+                          </a:blip>
+                          <a:stretch>
+                            <a:fillRect/>
+                          </a:stretch>
+                        </pic:blipFill>
+                        <pic:spPr>
+                          <a:xfrm>
+                            <a:off x="0" y="0"/>
+                            <a:ext cx="4135315" cy="581025"/>
+                          </a:xfrm>
+                          <a:prstGeom prst="rect">
+                            <a:avLst/>
+                          </a:prstGeom>
+                        </pic:spPr>
+                      </pic:pic>
+                    </a:graphicData>
+                  </a:graphic>
+                </wp:inline>
+              </w:drawing>
+            </w:r>
+          </w:p>
+        </w:tc>
+        <w:tc>
+          <w:tcPr>
+            <w:tcW w:w="1801" w:type="dxa"/>
+            <w:tcMar>
+              <w:left w:w="105" w:type="dxa"/>
+              <w:right w:w="105" w:type="dxa"/>
+            </w:tcMar>
+            <w:vAlign w:val="top"/>
+          </w:tcPr>
+          <w:p>
+            <w:pPr>
+              <w:rPr>
+                <w:rFonts w:ascii="Calibri" w:hAnsi="Calibri" w:eastAsia="Calibri" w:cs="Calibri"/>
+                <w:b w:val="0"/>
+                <w:bCs w:val="0"/>
+                <w:i w:val="0"/>
+                <w:iCs w:val="0"/>
+                <w:sz w:val="22"/>
+                <w:szCs w:val="22"/>
+                <w:lang w:val="es-ES"/>
+              </w:rPr>
+            </w:pPr>
+            <w:r>
+              <w:drawing>
+                <wp:inline wp14:editId="28DC3C61" wp14:anchorId="3827FAB0">
+                  <wp:extent cx="1000125" cy="504825"/>
+                  <wp:effectExtent l="0" t="0" r="0" b="0"/>
+                  <wp:docPr id="667791878" name="" title=""/>
+                  <wp:cNvGraphicFramePr>
+                    <a:graphicFrameLocks noChangeAspect="1"/>
+                  </wp:cNvGraphicFramePr>
+                  <a:graphic>
+                    <a:graphicData uri="http://schemas.openxmlformats.org/drawingml/2006/picture">
+                      <pic:pic>
+                        <pic:nvPicPr>
+                          <pic:cNvPr id="0" name=""/>
+                          <pic:cNvPicPr/>
+                        </pic:nvPicPr>
+                        <pic:blipFill>
+                          <a:blip r:embed="R43fa9e93bb654dd5">
+                            <a:extLst>
+                              <a:ext xmlns:a="http://schemas.openxmlformats.org/drawingml/2006/main" uri="{28A0092B-C50C-407E-A947-70E740481C1C}">
+                                <a14:useLocalDpi val="0"/>
+                              </a:ext>
+                            </a:extLst>
+                          </a:blip>
+                          <a:stretch>
+                            <a:fillRect/>
+                          </a:stretch>
+                        </pic:blipFill>
+                        <pic:spPr>
+                          <a:xfrm>
+                            <a:off x="0" y="0"/>
+                            <a:ext cx="1000125" cy="504825"/>
+                          </a:xfrm>
+                          <a:prstGeom prst="rect">
+                            <a:avLst/>
+                          </a:prstGeom>
+                        </pic:spPr>
+                      </pic:pic>
+                    </a:graphicData>
+                  </a:graphic>
+                </wp:inline>
+              </w:drawing>
+            </w:r>
+          </w:p>
+        </w:tc>
+      </w:tr>
+    </w:tbl>
+    <w:p>
+      <w:pPr>
+        <w:spacing w:after="0" w:afterAutospacing="off"/>
+        <w:rPr>
+          <w:rFonts w:ascii="Calibri" w:hAnsi="Calibri" w:eastAsia="Calibri" w:cs="Calibri"/>
+          <w:b w:val="0"/>
+          <w:bCs w:val="0"/>
+          <w:i w:val="0"/>
+          <w:iCs w:val="0"/>
+          <w:caps w:val="0"/>
+          <w:smallCaps w:val="0"/>
+          <w:noProof w:val="0"/>
+          <w:color w:val="000000" w:themeColor="text1" w:themeTint="FF" w:themeShade="FF"/>
+          <w:sz w:val="22"/>
+          <w:szCs w:val="22"/>
+          <w:lang w:val="es-ES"/>
+        </w:rPr>
+      </w:pPr>
+    </w:p>
+    <w:p>
+      <w:pPr>
+        <w:spacing w:before="0" w:beforeAutospacing="off" w:after="0" w:afterAutospacing="off" w:line="259" w:lineRule="auto"/>
+        <w:ind w:left="0" w:right="0"/>
+        <w:jc w:val="left"/>
+        <w:rPr>
+          <w:rFonts w:ascii="Calibri" w:hAnsi="Calibri" w:eastAsia="Calibri" w:cs="Calibri"/>
+          <w:b w:val="0"/>
+          <w:bCs w:val="0"/>
+          <w:i w:val="0"/>
+          <w:iCs w:val="0"/>
+          <w:caps w:val="0"/>
+          <w:smallCaps w:val="0"/>
+          <w:noProof w:val="0"/>
+          <w:color w:val="000000" w:themeColor="text1" w:themeTint="FF" w:themeShade="FF"/>
+          <w:sz w:val="22"/>
+          <w:szCs w:val="22"/>
+          <w:lang w:val="es-ES"/>
+        </w:rPr>
+      </w:pPr>
+    </w:p>
+    <w:p>
+      <w:pPr>
+        <w:spacing w:after="0" w:afterAutospacing="off"/>
+        <w:rPr>
+          <w:rFonts w:ascii="Calibri" w:hAnsi="Calibri" w:eastAsia="Calibri" w:cs="Calibri"/>
+          <w:b w:val="0"/>
+          <w:bCs w:val="0"/>
+          <w:i w:val="0"/>
+          <w:iCs w:val="0"/>
+          <w:caps w:val="0"/>
+          <w:smallCaps w:val="0"/>
+          <w:noProof w:val="0"/>
+          <w:color w:val="70AD47" w:themeColor="accent6" w:themeTint="FF" w:themeShade="FF"/>
+          <w:sz w:val="22"/>
+          <w:szCs w:val="22"/>
+          <w:lang w:val="es-ES"/>
+        </w:rPr>
+      </w:pPr>
+    </w:p>
+    <w:p>
+      <w:pPr>
+        <w:spacing w:after="0" w:afterAutospacing="off"/>
+        <w:rPr>
+          <w:rFonts w:ascii="Calibri" w:hAnsi="Calibri" w:eastAsia="Calibri" w:cs="Calibri"/>
+          <w:b w:val="0"/>
+          <w:bCs w:val="0"/>
+          <w:i w:val="0"/>
+          <w:iCs w:val="0"/>
+          <w:caps w:val="0"/>
+          <w:smallCaps w:val="0"/>
+          <w:noProof w:val="0"/>
+          <w:color w:val="70AD47" w:themeColor="accent6" w:themeTint="FF" w:themeShade="FF"/>
+          <w:sz w:val="22"/>
+          <w:szCs w:val="22"/>
+          <w:lang w:val="es-ES"/>
+        </w:rPr>
+      </w:pPr>
+    </w:p>
+    <w:p>
+      <w:pPr>
+        <w:spacing w:after="0" w:afterAutospacing="off"/>
+        <w:rPr>
+          <w:rFonts w:ascii="Calibri" w:hAnsi="Calibri" w:eastAsia="Calibri" w:cs="Calibri"/>
+          <w:b w:val="0"/>
+          <w:bCs w:val="0"/>
+          <w:i w:val="0"/>
+          <w:iCs w:val="0"/>
+          <w:caps w:val="0"/>
+          <w:smallCaps w:val="0"/>
+          <w:noProof w:val="0"/>
+          <w:color w:val="000000" w:themeColor="text1" w:themeTint="FF" w:themeShade="FF"/>
+          <w:sz w:val="22"/>
+          <w:szCs w:val="22"/>
+          <w:lang w:val="es-ES"/>
+        </w:rPr>
+      </w:pPr>
+      <w:r>
+        <w:rPr>
+          <w:rFonts w:ascii="Calibri" w:hAnsi="Calibri" w:eastAsia="Calibri" w:cs="Calibri"/>
+          <w:b w:val="1"/>
+          <w:bCs w:val="1"/>
+          <w:i w:val="0"/>
+          <w:iCs w:val="0"/>
+          <w:caps w:val="0"/>
+          <w:smallCaps w:val="0"/>
+          <w:noProof w:val="0"/>
+          <w:color w:val="000000" w:themeColor="text1" w:themeTint="FF" w:themeShade="FF"/>
+          <w:sz w:val="22"/>
+          <w:szCs w:val="22"/>
+          <w:highlight w:val="cyan"/>
+          <w:lang w:val="es-ES"/>
+        </w:rPr>
+        <w:t>Ejercicio 10</w:t>
+      </w:r>
+      <w:r>
+        <w:rPr>
+          <w:rFonts w:ascii="Calibri" w:hAnsi="Calibri" w:eastAsia="Calibri" w:cs="Calibri"/>
+          <w:b w:val="1"/>
+          <w:bCs w:val="1"/>
+          <w:i w:val="0"/>
+          <w:iCs w:val="0"/>
+          <w:caps w:val="0"/>
+          <w:smallCaps w:val="0"/>
+          <w:noProof w:val="0"/>
+          <w:color w:val="70AD47" w:themeColor="accent6" w:themeTint="FF" w:themeShade="FF"/>
+          <w:sz w:val="22"/>
+          <w:szCs w:val="22"/>
+          <w:lang w:val="es-ES"/>
+        </w:rPr>
+        <w:t>:</w:t>
+      </w:r>
+      <w:r>
+        <w:rPr>
+          <w:rFonts w:ascii="Calibri" w:hAnsi="Calibri" w:eastAsia="Calibri" w:cs="Calibri"/>
+          <w:b w:val="0"/>
+          <w:bCs w:val="0"/>
+          <w:i w:val="0"/>
+          <w:iCs w:val="0"/>
+          <w:caps w:val="0"/>
+          <w:smallCaps w:val="0"/>
+          <w:noProof w:val="0"/>
+          <w:color w:val="000000" w:themeColor="text1" w:themeTint="FF" w:themeShade="FF"/>
+          <w:sz w:val="22"/>
+          <w:szCs w:val="22"/>
+          <w:lang w:val="es-ES"/>
+        </w:rPr>
+        <w:t xml:space="preserve"> Para a=34, b=12, c=8, evaluar el resultado </w:t>
+      </w:r>
+      <w:r>
+        <w:rPr>
+          <w:rFonts w:ascii="Calibri" w:hAnsi="Calibri" w:eastAsia="Calibri" w:cs="Calibri"/>
+          <w:b w:val="0"/>
+          <w:bCs w:val="0"/>
+          <w:i w:val="0"/>
+          <w:iCs w:val="0"/>
+          <w:caps w:val="0"/>
+          <w:smallCaps w:val="0"/>
+          <w:noProof w:val="0"/>
+          <w:color w:val="000000" w:themeColor="text1" w:themeTint="FF" w:themeShade="FF"/>
+          <w:sz w:val="22"/>
+          <w:szCs w:val="22"/>
+          <w:lang w:val="es-ES"/>
+        </w:rPr>
+        <w:t>de !</w:t>
+      </w:r>
+      <w:r>
+        <w:rPr>
+          <w:rFonts w:ascii="Calibri" w:hAnsi="Calibri" w:eastAsia="Calibri" w:cs="Calibri"/>
+          <w:b w:val="0"/>
+          <w:bCs w:val="0"/>
+          <w:i w:val="0"/>
+          <w:iCs w:val="0"/>
+          <w:caps w:val="0"/>
+          <w:smallCaps w:val="0"/>
+          <w:noProof w:val="0"/>
+          <w:color w:val="000000" w:themeColor="text1" w:themeTint="FF" w:themeShade="FF"/>
+          <w:sz w:val="22"/>
+          <w:szCs w:val="22"/>
+          <w:lang w:val="es-ES"/>
+        </w:rPr>
+        <w:t>(</w:t>
+      </w:r>
+      <w:r>
+        <w:rPr>
+          <w:rFonts w:ascii="Calibri" w:hAnsi="Calibri" w:eastAsia="Calibri" w:cs="Calibri"/>
+          <w:b w:val="0"/>
+          <w:bCs w:val="0"/>
+          <w:i w:val="0"/>
+          <w:iCs w:val="0"/>
+          <w:caps w:val="0"/>
+          <w:smallCaps w:val="0"/>
+          <w:noProof w:val="0"/>
+          <w:color w:val="000000" w:themeColor="text1" w:themeTint="FF" w:themeShade="FF"/>
+          <w:sz w:val="22"/>
+          <w:szCs w:val="22"/>
+          <w:lang w:val="es-ES"/>
+        </w:rPr>
+        <w:t>a+b</w:t>
+      </w:r>
+      <w:r>
+        <w:rPr>
+          <w:rFonts w:ascii="Calibri" w:hAnsi="Calibri" w:eastAsia="Calibri" w:cs="Calibri"/>
+          <w:b w:val="0"/>
+          <w:bCs w:val="0"/>
+          <w:i w:val="0"/>
+          <w:iCs w:val="0"/>
+          <w:caps w:val="0"/>
+          <w:smallCaps w:val="0"/>
+          <w:noProof w:val="0"/>
+          <w:color w:val="000000" w:themeColor="text1" w:themeTint="FF" w:themeShade="FF"/>
+          <w:sz w:val="22"/>
+          <w:szCs w:val="22"/>
+          <w:lang w:val="es-ES"/>
+        </w:rPr>
+        <w:t>==c) || (</w:t>
+      </w:r>
+      <w:r>
+        <w:rPr>
+          <w:rFonts w:ascii="Calibri" w:hAnsi="Calibri" w:eastAsia="Calibri" w:cs="Calibri"/>
+          <w:b w:val="0"/>
+          <w:bCs w:val="0"/>
+          <w:i w:val="0"/>
+          <w:iCs w:val="0"/>
+          <w:caps w:val="0"/>
+          <w:smallCaps w:val="0"/>
+          <w:noProof w:val="0"/>
+          <w:color w:val="000000" w:themeColor="text1" w:themeTint="FF" w:themeShade="FF"/>
+          <w:sz w:val="22"/>
+          <w:szCs w:val="22"/>
+          <w:lang w:val="es-ES"/>
+        </w:rPr>
+        <w:t>c!</w:t>
+      </w:r>
+      <w:r>
+        <w:rPr>
+          <w:rFonts w:ascii="Calibri" w:hAnsi="Calibri" w:eastAsia="Calibri" w:cs="Calibri"/>
+          <w:b w:val="0"/>
+          <w:bCs w:val="0"/>
+          <w:i w:val="0"/>
+          <w:iCs w:val="0"/>
+          <w:caps w:val="0"/>
+          <w:smallCaps w:val="0"/>
+          <w:noProof w:val="0"/>
+          <w:color w:val="000000" w:themeColor="text1" w:themeTint="FF" w:themeShade="FF"/>
+          <w:sz w:val="22"/>
+          <w:szCs w:val="22"/>
+          <w:lang w:val="es-ES"/>
+        </w:rPr>
+        <w:t>=</w:t>
+      </w:r>
+      <w:r>
+        <w:rPr>
+          <w:rFonts w:ascii="Calibri" w:hAnsi="Calibri" w:eastAsia="Calibri" w:cs="Calibri"/>
+          <w:b w:val="0"/>
+          <w:bCs w:val="0"/>
+          <w:i w:val="0"/>
+          <w:iCs w:val="0"/>
+          <w:caps w:val="0"/>
+          <w:smallCaps w:val="0"/>
+          <w:noProof w:val="0"/>
+          <w:color w:val="000000" w:themeColor="text1" w:themeTint="FF" w:themeShade="FF"/>
+          <w:sz w:val="22"/>
+          <w:szCs w:val="22"/>
+          <w:lang w:val="es-ES"/>
+        </w:rPr>
+        <w:t>0) &amp;&amp; (b-c&gt;=19)</w:t>
+      </w:r>
+    </w:p>
+    <w:p>
+      <w:pPr>
+        <w:spacing w:after="0" w:afterAutospacing="off"/>
+        <w:rPr>
+          <w:rFonts w:ascii="Calibri" w:hAnsi="Calibri" w:eastAsia="Calibri" w:cs="Calibri"/>
+          <w:b w:val="0"/>
+          <w:bCs w:val="0"/>
+          <w:i w:val="0"/>
+          <w:iCs w:val="0"/>
+          <w:caps w:val="0"/>
+          <w:smallCaps w:val="0"/>
+          <w:noProof w:val="0"/>
+          <w:color w:val="000000" w:themeColor="text1" w:themeTint="FF" w:themeShade="FF"/>
+          <w:sz w:val="22"/>
+          <w:szCs w:val="22"/>
+          <w:lang w:val="es-ES"/>
+        </w:rPr>
+      </w:pPr>
+    </w:p>
+    <w:p>
+      <w:pPr>
+        <w:pBdr>
+          <w:top w:val="single" w:color="000000" w:sz="4" w:space="4"/>
+          <w:left w:val="single" w:color="000000" w:sz="4" w:space="4"/>
+          <w:bottom w:val="single" w:color="000000" w:sz="4" w:space="4"/>
+          <w:right w:val="single" w:color="000000" w:sz="4" w:space="4"/>
+        </w:pBdr>
+        <w:spacing w:after="0" w:afterAutospacing="off"/>
+        <w:jc w:val="center"/>
+        <w:rPr>
+          <w:rFonts w:ascii="Calibri" w:hAnsi="Calibri" w:eastAsia="Calibri" w:cs="Calibri"/>
+          <w:b w:val="0"/>
+          <w:bCs w:val="0"/>
+          <w:i w:val="0"/>
+          <w:iCs w:val="0"/>
+          <w:caps w:val="0"/>
+          <w:smallCaps w:val="0"/>
+          <w:noProof w:val="0"/>
+          <w:color w:val="000000" w:themeColor="text1" w:themeTint="FF" w:themeShade="FF"/>
+          <w:sz w:val="22"/>
+          <w:szCs w:val="22"/>
+          <w:lang w:val="es-ES"/>
+        </w:rPr>
+      </w:pPr>
+      <w:r>
+        <w:rPr>
+          <w:rFonts w:ascii="Calibri" w:hAnsi="Calibri" w:eastAsia="Calibri" w:cs="Calibri"/>
+          <w:b w:val="0"/>
+          <w:bCs w:val="0"/>
+          <w:i w:val="0"/>
+          <w:iCs w:val="0"/>
+          <w:caps w:val="0"/>
+          <w:smallCaps w:val="0"/>
+          <w:noProof w:val="0"/>
+          <w:color w:val="000000" w:themeColor="text1" w:themeTint="FF" w:themeShade="FF"/>
+          <w:sz w:val="22"/>
+          <w:szCs w:val="22"/>
+          <w:lang w:val="es-ES"/>
+        </w:rPr>
+        <w:t>!(a+b==c) || (c!=0) &amp;&amp; (b-c&gt;=19)</w:t>
+      </w:r>
+    </w:p>
+    <w:p>
+      <w:pPr>
+        <w:pBdr>
+          <w:top w:val="single" w:color="000000" w:sz="4" w:space="4"/>
+          <w:left w:val="single" w:color="000000" w:sz="4" w:space="4"/>
+          <w:bottom w:val="single" w:color="000000" w:sz="4" w:space="4"/>
+          <w:right w:val="single" w:color="000000" w:sz="4" w:space="4"/>
+        </w:pBdr>
+        <w:spacing w:after="0" w:afterAutospacing="off"/>
+        <w:jc w:val="center"/>
+        <w:rPr>
+          <w:rFonts w:ascii="Calibri" w:hAnsi="Calibri" w:eastAsia="Calibri" w:cs="Calibri"/>
+          <w:b w:val="0"/>
+          <w:bCs w:val="0"/>
+          <w:i w:val="0"/>
+          <w:iCs w:val="0"/>
+          <w:caps w:val="0"/>
+          <w:smallCaps w:val="0"/>
+          <w:noProof w:val="0"/>
+          <w:color w:val="000000" w:themeColor="text1" w:themeTint="FF" w:themeShade="FF"/>
+          <w:sz w:val="22"/>
+          <w:szCs w:val="22"/>
+          <w:lang w:val="es-ES"/>
+        </w:rPr>
+      </w:pPr>
+      <w:r>
+        <w:rPr>
+          <w:rFonts w:ascii="Calibri" w:hAnsi="Calibri" w:eastAsia="Calibri" w:cs="Calibri"/>
+          <w:b w:val="0"/>
+          <w:bCs w:val="0"/>
+          <w:i w:val="0"/>
+          <w:iCs w:val="0"/>
+          <w:caps w:val="0"/>
+          <w:smallCaps w:val="0"/>
+          <w:noProof w:val="0"/>
+          <w:color w:val="000000" w:themeColor="text1" w:themeTint="FF" w:themeShade="FF"/>
+          <w:sz w:val="22"/>
+          <w:szCs w:val="22"/>
+          <w:lang w:val="es-ES"/>
+        </w:rPr>
+        <w:t>!(34+12==8) || (8!=0)&amp;&amp;(12-8&gt;=19)</w:t>
+      </w:r>
+    </w:p>
+    <w:p>
+      <w:pPr>
+        <w:pBdr>
+          <w:top w:val="single" w:color="000000" w:sz="4" w:space="4"/>
+          <w:left w:val="single" w:color="000000" w:sz="4" w:space="4"/>
+          <w:bottom w:val="single" w:color="000000" w:sz="4" w:space="4"/>
+          <w:right w:val="single" w:color="000000" w:sz="4" w:space="4"/>
+        </w:pBdr>
+        <w:spacing w:after="0" w:afterAutospacing="off"/>
+        <w:jc w:val="center"/>
+        <w:rPr>
+          <w:rFonts w:ascii="Calibri" w:hAnsi="Calibri" w:eastAsia="Calibri" w:cs="Calibri"/>
+          <w:b w:val="0"/>
+          <w:bCs w:val="0"/>
+          <w:i w:val="0"/>
+          <w:iCs w:val="0"/>
+          <w:caps w:val="0"/>
+          <w:smallCaps w:val="0"/>
+          <w:noProof w:val="0"/>
+          <w:color w:val="000000" w:themeColor="text1" w:themeTint="FF" w:themeShade="FF"/>
+          <w:sz w:val="22"/>
+          <w:szCs w:val="22"/>
+          <w:lang w:val="es-ES"/>
+        </w:rPr>
+      </w:pPr>
+      <w:r>
+        <w:rPr>
+          <w:rFonts w:ascii="Calibri" w:hAnsi="Calibri" w:eastAsia="Calibri" w:cs="Calibri"/>
+          <w:b w:val="0"/>
+          <w:bCs w:val="0"/>
+          <w:i w:val="0"/>
+          <w:iCs w:val="0"/>
+          <w:caps w:val="0"/>
+          <w:smallCaps w:val="0"/>
+          <w:noProof w:val="0"/>
+          <w:color w:val="000000" w:themeColor="text1" w:themeTint="FF" w:themeShade="FF"/>
+          <w:sz w:val="22"/>
+          <w:szCs w:val="22"/>
+          <w:lang w:val="es-ES"/>
+        </w:rPr>
+        <w:t>!(46==8) || (8!=0)&amp;&amp;(4&gt;=19)</w:t>
+      </w:r>
+    </w:p>
+    <w:p>
+      <w:pPr>
+        <w:pBdr>
+          <w:top w:val="single" w:color="000000" w:sz="4" w:space="4"/>
+          <w:left w:val="single" w:color="000000" w:sz="4" w:space="4"/>
+          <w:bottom w:val="single" w:color="000000" w:sz="4" w:space="4"/>
+          <w:right w:val="single" w:color="000000" w:sz="4" w:space="4"/>
+        </w:pBdr>
+        <w:spacing w:after="0" w:afterAutospacing="off"/>
+        <w:jc w:val="center"/>
+        <w:rPr>
+          <w:rFonts w:ascii="Calibri" w:hAnsi="Calibri" w:eastAsia="Calibri" w:cs="Calibri"/>
+          <w:b w:val="0"/>
+          <w:bCs w:val="0"/>
+          <w:i w:val="0"/>
+          <w:iCs w:val="0"/>
+          <w:caps w:val="0"/>
+          <w:smallCaps w:val="0"/>
+          <w:noProof w:val="0"/>
+          <w:color w:val="000000" w:themeColor="text1" w:themeTint="FF" w:themeShade="FF"/>
+          <w:sz w:val="22"/>
+          <w:szCs w:val="22"/>
+          <w:lang w:val="es-ES"/>
+        </w:rPr>
+      </w:pPr>
+      <w:r>
+        <w:rPr>
+          <w:rFonts w:ascii="Calibri" w:hAnsi="Calibri" w:eastAsia="Calibri" w:cs="Calibri"/>
+          <w:b w:val="0"/>
+          <w:bCs w:val="0"/>
+          <w:i w:val="0"/>
+          <w:iCs w:val="0"/>
+          <w:caps w:val="0"/>
+          <w:smallCaps w:val="0"/>
+          <w:noProof w:val="0"/>
+          <w:color w:val="000000" w:themeColor="text1" w:themeTint="FF" w:themeShade="FF"/>
+          <w:sz w:val="22"/>
+          <w:szCs w:val="22"/>
+          <w:lang w:val="es-ES"/>
+        </w:rPr>
+        <w:t>verdadero || verdadero &amp;&amp; falso</w:t>
+      </w:r>
+    </w:p>
+    <w:p>
+      <w:pPr>
+        <w:pBdr>
+          <w:top w:val="single" w:color="000000" w:sz="4" w:space="4"/>
+          <w:left w:val="single" w:color="000000" w:sz="4" w:space="4"/>
+          <w:bottom w:val="single" w:color="000000" w:sz="4" w:space="4"/>
+          <w:right w:val="single" w:color="000000" w:sz="4" w:space="4"/>
+        </w:pBdr>
+        <w:spacing w:after="0" w:afterAutospacing="off"/>
+        <w:jc w:val="center"/>
+        <w:rPr>
+          <w:rFonts w:ascii="Calibri" w:hAnsi="Calibri" w:eastAsia="Calibri" w:cs="Calibri"/>
+          <w:b w:val="0"/>
+          <w:bCs w:val="0"/>
+          <w:i w:val="0"/>
+          <w:iCs w:val="0"/>
+          <w:caps w:val="0"/>
+          <w:smallCaps w:val="0"/>
+          <w:noProof w:val="0"/>
+          <w:color w:val="000000" w:themeColor="text1" w:themeTint="FF" w:themeShade="FF"/>
+          <w:sz w:val="22"/>
+          <w:szCs w:val="22"/>
+          <w:lang w:val="es-ES"/>
+        </w:rPr>
+      </w:pPr>
+      <w:r>
+        <w:rPr>
+          <w:rFonts w:ascii="Calibri" w:hAnsi="Calibri" w:eastAsia="Calibri" w:cs="Calibri"/>
+          <w:b w:val="0"/>
+          <w:bCs w:val="0"/>
+          <w:i w:val="0"/>
+          <w:iCs w:val="0"/>
+          <w:caps w:val="0"/>
+          <w:smallCaps w:val="0"/>
+          <w:noProof w:val="0"/>
+          <w:color w:val="000000" w:themeColor="text1" w:themeTint="FF" w:themeShade="FF"/>
+          <w:sz w:val="22"/>
+          <w:szCs w:val="22"/>
+          <w:lang w:val="es-ES"/>
+        </w:rPr>
+        <w:t>verdadero|| falso</w:t>
+      </w:r>
+    </w:p>
+    <w:p>
+      <w:pPr>
+        <w:pBdr>
+          <w:top w:val="single" w:color="000000" w:sz="4" w:space="4"/>
+          <w:left w:val="single" w:color="000000" w:sz="4" w:space="4"/>
+          <w:bottom w:val="single" w:color="000000" w:sz="4" w:space="4"/>
+          <w:right w:val="single" w:color="000000" w:sz="4" w:space="4"/>
+        </w:pBdr>
+        <w:spacing w:after="0" w:afterAutospacing="off"/>
+        <w:jc w:val="center"/>
+        <w:rPr>
+          <w:rFonts w:ascii="Calibri" w:hAnsi="Calibri" w:eastAsia="Calibri" w:cs="Calibri"/>
+          <w:b w:val="0"/>
+          <w:bCs w:val="0"/>
+          <w:i w:val="0"/>
+          <w:iCs w:val="0"/>
+          <w:caps w:val="0"/>
+          <w:smallCaps w:val="0"/>
+          <w:noProof w:val="0"/>
+          <w:color w:val="000000" w:themeColor="text1" w:themeTint="FF" w:themeShade="FF"/>
+          <w:sz w:val="22"/>
+          <w:szCs w:val="22"/>
+          <w:lang w:val="es-ES"/>
+        </w:rPr>
+      </w:pPr>
+      <w:r>
+        <w:rPr>
+          <w:rFonts w:ascii="Calibri" w:hAnsi="Calibri" w:eastAsia="Calibri" w:cs="Calibri"/>
+          <w:b w:val="0"/>
+          <w:bCs w:val="0"/>
+          <w:i w:val="0"/>
+          <w:iCs w:val="0"/>
+          <w:caps w:val="0"/>
+          <w:smallCaps w:val="0"/>
+          <w:noProof w:val="0"/>
+          <w:color w:val="000000" w:themeColor="text1" w:themeTint="FF" w:themeShade="FF"/>
+          <w:sz w:val="22"/>
+          <w:szCs w:val="22"/>
+          <w:lang w:val="es-ES"/>
+        </w:rPr>
+        <w:t xml:space="preserve"> verdadero</w:t>
+      </w:r>
+    </w:p>
+    <w:tbl>
+      <w:tblPr>
+        <w:tblStyle w:val="Tablaconcuadrcula"/>
+        <w:tblW w:w="0" w:type="auto"/>
+        <w:tblBorders>
+          <w:top w:val="single" w:sz="6"/>
+          <w:left w:val="single" w:sz="6"/>
+          <w:bottom w:val="single" w:sz="6"/>
+          <w:right w:val="single" w:sz="6"/>
+        </w:tblBorders>
+        <w:tblLayout w:type="fixed"/>
+        <w:tblLook w:val="06A0" w:firstRow="1" w:lastRow="0" w:firstColumn="1" w:lastColumn="0" w:noHBand="1" w:noVBand="1"/>
+      </w:tblPr>
+      <w:tblGrid>
+        <w:gridCol w:w="6881"/>
+        <w:gridCol w:w="1609"/>
+      </w:tblGrid>
+      <w:tr>
+        <w:trPr>
+          <w:trHeight w:val="300"/>
+        </w:trPr>
+        <w:tc>
+          <w:tcPr>
+            <w:tcW w:w="6881" w:type="dxa"/>
+            <w:tcMar>
+              <w:left w:w="105" w:type="dxa"/>
+              <w:right w:w="105" w:type="dxa"/>
+            </w:tcMar>
+            <w:vAlign w:val="top"/>
+          </w:tcPr>
+          <w:p>
+            <w:pPr>
+              <w:rPr>
+                <w:rFonts w:ascii="Calibri" w:hAnsi="Calibri" w:eastAsia="Calibri" w:cs="Calibri"/>
+                <w:b w:val="0"/>
+                <w:bCs w:val="0"/>
+                <w:i w:val="0"/>
+                <w:iCs w:val="0"/>
+                <w:sz w:val="22"/>
+                <w:szCs w:val="22"/>
+                <w:lang w:val="es-ES"/>
+              </w:rPr>
+            </w:pPr>
+            <w:r>
+              <w:rPr>
+                <w:rFonts w:ascii="Calibri" w:hAnsi="Calibri" w:eastAsia="Calibri" w:cs="Calibri"/>
+                <w:b w:val="0"/>
+                <w:bCs w:val="0"/>
+                <w:i w:val="0"/>
+                <w:iCs w:val="0"/>
+                <w:sz w:val="22"/>
+                <w:szCs w:val="22"/>
+                <w:lang w:val="es-ES"/>
+              </w:rPr>
+              <w:t>Captura processing</w:t>
+            </w:r>
+          </w:p>
+        </w:tc>
+        <w:tc>
+          <w:tcPr>
+            <w:tcW w:w="1609" w:type="dxa"/>
+            <w:tcMar>
+              <w:left w:w="105" w:type="dxa"/>
+              <w:right w:w="105" w:type="dxa"/>
+            </w:tcMar>
+            <w:vAlign w:val="top"/>
+          </w:tcPr>
+          <w:p>
+            <w:pPr>
+              <w:rPr>
+                <w:rFonts w:ascii="Calibri" w:hAnsi="Calibri" w:eastAsia="Calibri" w:cs="Calibri"/>
+                <w:b w:val="0"/>
+                <w:bCs w:val="0"/>
+                <w:i w:val="0"/>
+                <w:iCs w:val="0"/>
+                <w:sz w:val="22"/>
+                <w:szCs w:val="22"/>
+                <w:lang w:val="es-ES"/>
+              </w:rPr>
+            </w:pPr>
+            <w:r>
+              <w:rPr>
+                <w:rFonts w:ascii="Calibri" w:hAnsi="Calibri" w:eastAsia="Calibri" w:cs="Calibri"/>
+                <w:b w:val="0"/>
+                <w:bCs w:val="0"/>
+                <w:i w:val="0"/>
+                <w:iCs w:val="0"/>
+                <w:sz w:val="22"/>
+                <w:szCs w:val="22"/>
+                <w:lang w:val="es-ES"/>
+              </w:rPr>
+              <w:t>Resultado</w:t>
+            </w:r>
+          </w:p>
+        </w:tc>
+      </w:tr>
+      <w:tr>
+        <w:trPr>
+          <w:trHeight w:val="855"/>
+        </w:trPr>
+        <w:tc>
+          <w:tcPr>
+            <w:tcW w:w="6881" w:type="dxa"/>
+            <w:tcMar>
+              <w:left w:w="105" w:type="dxa"/>
+              <w:right w:w="105" w:type="dxa"/>
+            </w:tcMar>
+            <w:vAlign w:val="top"/>
+          </w:tcPr>
+          <w:p>
+            <w:pPr>
+              <w:rPr>
+                <w:rFonts w:ascii="Calibri" w:hAnsi="Calibri" w:eastAsia="Calibri" w:cs="Calibri"/>
+                <w:b w:val="0"/>
+                <w:bCs w:val="0"/>
+                <w:i w:val="0"/>
+                <w:iCs w:val="0"/>
+                <w:sz w:val="22"/>
+                <w:szCs w:val="22"/>
+                <w:lang w:val="es-ES"/>
+              </w:rPr>
+            </w:pPr>
+            <w:r>
+              <w:drawing>
+                <wp:inline wp14:editId="6BE4DDF8" wp14:anchorId="55420E3C">
+                  <wp:extent cx="4214446" cy="523875"/>
+                  <wp:effectExtent l="0" t="0" r="0" b="0"/>
+                  <wp:docPr id="1234893555" name="" title=""/>
+                  <wp:cNvGraphicFramePr>
+                    <a:graphicFrameLocks noChangeAspect="1"/>
+                  </wp:cNvGraphicFramePr>
+                  <a:graphic>
+                    <a:graphicData uri="http://schemas.openxmlformats.org/drawingml/2006/picture">
+                      <pic:pic>
+                        <pic:nvPicPr>
+                          <pic:cNvPr id="0" name=""/>
+                          <pic:cNvPicPr/>
+                        </pic:nvPicPr>
+                        <pic:blipFill>
+                          <a:blip r:embed="R1e18c1d68fa440c5">
+                            <a:extLst>
+                              <a:ext xmlns:a="http://schemas.openxmlformats.org/drawingml/2006/main" uri="{28A0092B-C50C-407E-A947-70E740481C1C}">
+                                <a14:useLocalDpi val="0"/>
+                              </a:ext>
+                            </a:extLst>
+                          </a:blip>
+                          <a:stretch>
+                            <a:fillRect/>
+                          </a:stretch>
+                        </pic:blipFill>
+                        <pic:spPr>
+                          <a:xfrm>
+                            <a:off x="0" y="0"/>
+                            <a:ext cx="4214446" cy="523875"/>
+                          </a:xfrm>
+                          <a:prstGeom prst="rect">
+                            <a:avLst/>
+                          </a:prstGeom>
+                        </pic:spPr>
+                      </pic:pic>
+                    </a:graphicData>
+                  </a:graphic>
+                </wp:inline>
+              </w:drawing>
+            </w:r>
+          </w:p>
+        </w:tc>
+        <w:tc>
+          <w:tcPr>
+            <w:tcW w:w="1609" w:type="dxa"/>
+            <w:tcMar>
+              <w:left w:w="105" w:type="dxa"/>
+              <w:right w:w="105" w:type="dxa"/>
+            </w:tcMar>
+            <w:vAlign w:val="top"/>
+          </w:tcPr>
+          <w:p>
+            <w:pPr>
+              <w:rPr>
+                <w:rFonts w:ascii="Calibri" w:hAnsi="Calibri" w:eastAsia="Calibri" w:cs="Calibri"/>
+                <w:b w:val="0"/>
+                <w:bCs w:val="0"/>
+                <w:i w:val="0"/>
+                <w:iCs w:val="0"/>
+                <w:sz w:val="22"/>
+                <w:szCs w:val="22"/>
+                <w:lang w:val="es-ES"/>
+              </w:rPr>
+            </w:pPr>
+            <w:r>
+              <w:drawing>
+                <wp:inline wp14:editId="301A3E31" wp14:anchorId="76C21FD0">
+                  <wp:extent cx="933450" cy="485775"/>
+                  <wp:effectExtent l="0" t="0" r="0" b="0"/>
+                  <wp:docPr id="250726348" name="" title=""/>
+                  <wp:cNvGraphicFramePr>
+                    <a:graphicFrameLocks noChangeAspect="1"/>
+                  </wp:cNvGraphicFramePr>
+                  <a:graphic>
+                    <a:graphicData uri="http://schemas.openxmlformats.org/drawingml/2006/picture">
+                      <pic:pic>
+                        <pic:nvPicPr>
+                          <pic:cNvPr id="0" name=""/>
+                          <pic:cNvPicPr/>
+                        </pic:nvPicPr>
+                        <pic:blipFill>
+                          <a:blip r:embed="Rf9a3b4f9ddbc4525">
+                            <a:extLst>
+                              <a:ext xmlns:a="http://schemas.openxmlformats.org/drawingml/2006/main" uri="{28A0092B-C50C-407E-A947-70E740481C1C}">
+                                <a14:useLocalDpi val="0"/>
+                              </a:ext>
+                            </a:extLst>
+                          </a:blip>
+                          <a:stretch>
+                            <a:fillRect/>
+                          </a:stretch>
+                        </pic:blipFill>
+                        <pic:spPr>
+                          <a:xfrm>
+                            <a:off x="0" y="0"/>
+                            <a:ext cx="933450" cy="485775"/>
+                          </a:xfrm>
+                          <a:prstGeom prst="rect">
+                            <a:avLst/>
+                          </a:prstGeom>
+                        </pic:spPr>
+                      </pic:pic>
+                    </a:graphicData>
+                  </a:graphic>
+                </wp:inline>
+              </w:drawing>
+            </w:r>
+          </w:p>
+        </w:tc>
+      </w:tr>
+    </w:tbl>
+    <w:p>
+      <w:pPr>
+        <w:spacing w:after="0" w:afterAutospacing="off"/>
         <w:rPr>
           <w:rFonts w:ascii="Calibri" w:hAnsi="Calibri" w:eastAsia="Calibri" w:cs="Calibri"/>
           <w:b w:val="0"/>

</xml_diff>

<commit_message>
commit-9: solución del ejercicio 9 + código
</commit_message>
<xml_diff>
--- a/TP01_Calatayud_Alex_Gabriel.docx
+++ b/TP01_Calatayud_Alex_Gabriel.docx
@@ -4324,7 +4324,7 @@
             </w:pPr>
             <w:r>
               <w:drawing>
-                <wp:inline wp14:editId="01C27EF4" wp14:anchorId="41C81E53">
+                <wp:inline wp14:editId="5BBA31E2" wp14:anchorId="41C81E53">
                   <wp:extent cx="4286250" cy="590550"/>
                   <wp:effectExtent l="0" t="0" r="0" b="0"/>
                   <wp:docPr id="313010259" name="" title=""/>
@@ -4339,7 +4339,7 @@
                           <pic:cNvPicPr/>
                         </pic:nvPicPr>
                         <pic:blipFill>
-                          <a:blip r:embed="R51f3c9f826984075">
+                          <a:blip r:embed="Rec786d5155044163">
                             <a:extLst>
                               <a:ext xmlns:a="http://schemas.openxmlformats.org/drawingml/2006/main" uri="{28A0092B-C50C-407E-A947-70E740481C1C}">
                                 <a14:useLocalDpi val="0"/>
@@ -4391,7 +4391,7 @@
             </w:pPr>
             <w:r>
               <w:drawing>
-                <wp:inline wp14:editId="0018753E" wp14:anchorId="1BECF1AE">
+                <wp:inline wp14:editId="63C4B90C" wp14:anchorId="1BECF1AE">
                   <wp:extent cx="914400" cy="495300"/>
                   <wp:effectExtent l="0" t="0" r="0" b="0"/>
                   <wp:docPr id="1003298847" name="" title=""/>
@@ -4406,7 +4406,7 @@
                           <pic:cNvPicPr/>
                         </pic:nvPicPr>
                         <pic:blipFill>
-                          <a:blip r:embed="R839eb1953e2b4456">
+                          <a:blip r:embed="R97336133e4814308">
                             <a:extLst>
                               <a:ext xmlns:a="http://schemas.openxmlformats.org/drawingml/2006/main" uri="{28A0092B-C50C-407E-A947-70E740481C1C}">
                                 <a14:useLocalDpi val="0"/>
@@ -5207,7 +5207,7 @@
             </w:pPr>
             <w:r>
               <w:drawing>
-                <wp:inline wp14:editId="0FCD351F" wp14:anchorId="01B70AF4">
+                <wp:inline wp14:editId="4AA05D59" wp14:anchorId="01B70AF4">
                   <wp:extent cx="4125516" cy="628650"/>
                   <wp:effectExtent l="0" t="0" r="0" b="0"/>
                   <wp:docPr id="1213750024" name="" title=""/>
@@ -5222,7 +5222,7 @@
                           <pic:cNvPicPr/>
                         </pic:nvPicPr>
                         <pic:blipFill>
-                          <a:blip r:embed="R57dbcb4ab5804753">
+                          <a:blip r:embed="R0435c863b9e643f9">
                             <a:extLst>
                               <a:ext xmlns:a="http://schemas.openxmlformats.org/drawingml/2006/main" uri="{28A0092B-C50C-407E-A947-70E740481C1C}">
                                 <a14:useLocalDpi val="0"/>
@@ -5274,7 +5274,7 @@
             </w:pPr>
             <w:r>
               <w:drawing>
-                <wp:inline wp14:editId="44304A6B" wp14:anchorId="0E47B255">
+                <wp:inline wp14:editId="5EB0330A" wp14:anchorId="0E47B255">
                   <wp:extent cx="933450" cy="514350"/>
                   <wp:effectExtent l="0" t="0" r="0" b="0"/>
                   <wp:docPr id="2126090313" name="" title=""/>
@@ -5289,7 +5289,7 @@
                           <pic:cNvPicPr/>
                         </pic:nvPicPr>
                         <pic:blipFill>
-                          <a:blip r:embed="Ra2d357410c4541f2">
+                          <a:blip r:embed="R4507480d5daa4bff">
                             <a:extLst>
                               <a:ext xmlns:a="http://schemas.openxmlformats.org/drawingml/2006/main" uri="{28A0092B-C50C-407E-A947-70E740481C1C}">
                                 <a14:useLocalDpi val="0"/>
@@ -5970,7 +5970,7 @@
             </w:pPr>
             <w:r>
               <w:drawing>
-                <wp:inline wp14:editId="1FF84B1D" wp14:anchorId="0CE941A7">
+                <wp:inline wp14:editId="36EB3C6F" wp14:anchorId="0CE941A7">
                   <wp:extent cx="4140444" cy="638175"/>
                   <wp:effectExtent l="0" t="0" r="0" b="0"/>
                   <wp:docPr id="1844301005" name="" title=""/>
@@ -5985,7 +5985,7 @@
                           <pic:cNvPicPr/>
                         </pic:nvPicPr>
                         <pic:blipFill>
-                          <a:blip r:embed="R6d9dbbc4cdac4e6d">
+                          <a:blip r:embed="R98f9ef5f62e345f7">
                             <a:extLst>
                               <a:ext xmlns:a="http://schemas.openxmlformats.org/drawingml/2006/main" uri="{28A0092B-C50C-407E-A947-70E740481C1C}">
                                 <a14:useLocalDpi val="0"/>
@@ -6037,7 +6037,7 @@
             </w:pPr>
             <w:r>
               <w:drawing>
-                <wp:inline wp14:editId="6E88DAB4" wp14:anchorId="0C4483F6">
+                <wp:inline wp14:editId="5FDCCB54" wp14:anchorId="0C4483F6">
                   <wp:extent cx="923925" cy="609600"/>
                   <wp:effectExtent l="0" t="0" r="0" b="0"/>
                   <wp:docPr id="1542964143" name="" title=""/>
@@ -6052,7 +6052,7 @@
                           <pic:cNvPicPr/>
                         </pic:nvPicPr>
                         <pic:blipFill>
-                          <a:blip r:embed="R2734bcb8fe634b0d">
+                          <a:blip r:embed="R79c874a089e24145">
                             <a:extLst>
                               <a:ext xmlns:a="http://schemas.openxmlformats.org/drawingml/2006/main" uri="{28A0092B-C50C-407E-A947-70E740481C1C}">
                                 <a14:useLocalDpi val="0"/>
@@ -6661,7 +6661,7 @@
             </w:pPr>
             <w:r>
               <w:drawing>
-                <wp:inline wp14:editId="5389F71E" wp14:anchorId="6904DA61">
+                <wp:inline wp14:editId="0E172405" wp14:anchorId="6904DA61">
                   <wp:extent cx="4208318" cy="609600"/>
                   <wp:effectExtent l="0" t="0" r="0" b="0"/>
                   <wp:docPr id="822885634" name="" title=""/>
@@ -6676,7 +6676,7 @@
                           <pic:cNvPicPr/>
                         </pic:nvPicPr>
                         <pic:blipFill>
-                          <a:blip r:embed="Rd93e2925eb78463c">
+                          <a:blip r:embed="R1ed42b64d7844571">
                             <a:extLst>
                               <a:ext xmlns:a="http://schemas.openxmlformats.org/drawingml/2006/main" uri="{28A0092B-C50C-407E-A947-70E740481C1C}">
                                 <a14:useLocalDpi val="0"/>
@@ -6728,7 +6728,7 @@
             </w:pPr>
             <w:r>
               <w:drawing>
-                <wp:inline wp14:editId="3182A4D2" wp14:anchorId="7BC0E662">
+                <wp:inline wp14:editId="22A6CCCE" wp14:anchorId="7BC0E662">
                   <wp:extent cx="790575" cy="495300"/>
                   <wp:effectExtent l="0" t="0" r="0" b="0"/>
                   <wp:docPr id="2068915636" name="" title=""/>
@@ -6743,7 +6743,7 @@
                           <pic:cNvPicPr/>
                         </pic:nvPicPr>
                         <pic:blipFill>
-                          <a:blip r:embed="Rc493d19c61274954">
+                          <a:blip r:embed="R7c286d48beb049e4">
                             <a:extLst>
                               <a:ext xmlns:a="http://schemas.openxmlformats.org/drawingml/2006/main" uri="{28A0092B-C50C-407E-A947-70E740481C1C}">
                                 <a14:useLocalDpi val="0"/>
@@ -7625,7 +7625,7 @@
             </w:pPr>
             <w:r>
               <w:drawing>
-                <wp:inline wp14:editId="365FF6A2" wp14:anchorId="0E2FB653">
+                <wp:inline wp14:editId="4686F713" wp14:anchorId="0E2FB653">
                   <wp:extent cx="4257675" cy="657225"/>
                   <wp:effectExtent l="0" t="0" r="0" b="0"/>
                   <wp:docPr id="1392484882" name="" title=""/>
@@ -7640,7 +7640,7 @@
                           <pic:cNvPicPr/>
                         </pic:nvPicPr>
                         <pic:blipFill>
-                          <a:blip r:embed="R54888ef69b0a4635">
+                          <a:blip r:embed="R5165d0692f8947d4">
                             <a:extLst>
                               <a:ext xmlns:a="http://schemas.openxmlformats.org/drawingml/2006/main" uri="{28A0092B-C50C-407E-A947-70E740481C1C}">
                                 <a14:useLocalDpi val="0"/>
@@ -7692,7 +7692,7 @@
             </w:pPr>
             <w:r>
               <w:drawing>
-                <wp:inline wp14:editId="655A701B" wp14:anchorId="78007C90">
+                <wp:inline wp14:editId="586B3F5A" wp14:anchorId="78007C90">
                   <wp:extent cx="771525" cy="600075"/>
                   <wp:effectExtent l="0" t="0" r="0" b="0"/>
                   <wp:docPr id="446931538" name="" title=""/>
@@ -7707,7 +7707,7 @@
                           <pic:cNvPicPr/>
                         </pic:nvPicPr>
                         <pic:blipFill>
-                          <a:blip r:embed="Rea1bad0a9ab041e1">
+                          <a:blip r:embed="Rb91a4e2f4a034b0b">
                             <a:extLst>
                               <a:ext xmlns:a="http://schemas.openxmlformats.org/drawingml/2006/main" uri="{28A0092B-C50C-407E-A947-70E740481C1C}">
                                 <a14:useLocalDpi val="0"/>
@@ -8142,7 +8142,7 @@
             </w:pPr>
             <w:r>
               <w:drawing>
-                <wp:inline wp14:editId="328FC9DA" wp14:anchorId="26DBE4D0">
+                <wp:inline wp14:editId="0D5A4752" wp14:anchorId="26DBE4D0">
                   <wp:extent cx="3941885" cy="676275"/>
                   <wp:effectExtent l="0" t="0" r="0" b="0"/>
                   <wp:docPr id="1360561239" name="" title=""/>
@@ -8157,7 +8157,7 @@
                           <pic:cNvPicPr/>
                         </pic:nvPicPr>
                         <pic:blipFill>
-                          <a:blip r:embed="Rd42412bfa65340e7">
+                          <a:blip r:embed="R8ec6889179bb43ab">
                             <a:extLst>
                               <a:ext xmlns:a="http://schemas.openxmlformats.org/drawingml/2006/main" uri="{28A0092B-C50C-407E-A947-70E740481C1C}">
                                 <a14:useLocalDpi val="0"/>
@@ -8209,7 +8209,7 @@
             </w:pPr>
             <w:r>
               <w:drawing>
-                <wp:inline wp14:editId="33A75650" wp14:anchorId="1A855D54">
+                <wp:inline wp14:editId="71032FD2" wp14:anchorId="1A855D54">
                   <wp:extent cx="1066800" cy="581025"/>
                   <wp:effectExtent l="0" t="0" r="0" b="0"/>
                   <wp:docPr id="2101260799" name="" title=""/>
@@ -8224,7 +8224,7 @@
                           <pic:cNvPicPr/>
                         </pic:nvPicPr>
                         <pic:blipFill>
-                          <a:blip r:embed="R578fedc280b84f2b">
+                          <a:blip r:embed="R5002df1d665b4591">
                             <a:extLst>
                               <a:ext xmlns:a="http://schemas.openxmlformats.org/drawingml/2006/main" uri="{28A0092B-C50C-407E-A947-70E740481C1C}">
                                 <a14:useLocalDpi val="0"/>
@@ -8796,7 +8796,7 @@
             </w:pPr>
             <w:r>
               <w:drawing>
-                <wp:inline wp14:editId="7C6DA249" wp14:anchorId="48CC41CD">
+                <wp:inline wp14:editId="0B882E8B" wp14:anchorId="48CC41CD">
                   <wp:extent cx="4305300" cy="647700"/>
                   <wp:effectExtent l="0" t="0" r="0" b="0"/>
                   <wp:docPr id="44699401" name="" title=""/>
@@ -8811,7 +8811,7 @@
                           <pic:cNvPicPr/>
                         </pic:nvPicPr>
                         <pic:blipFill>
-                          <a:blip r:embed="Rfa43e0a8d68a4de8">
+                          <a:blip r:embed="Rbbdbac6111004c97">
                             <a:extLst>
                               <a:ext xmlns:a="http://schemas.openxmlformats.org/drawingml/2006/main" uri="{28A0092B-C50C-407E-A947-70E740481C1C}">
                                 <a14:useLocalDpi val="0"/>
@@ -8863,7 +8863,7 @@
             </w:pPr>
             <w:r>
               <w:drawing>
-                <wp:inline wp14:editId="018413CC" wp14:anchorId="2F727DE7">
+                <wp:inline wp14:editId="19A12529" wp14:anchorId="2F727DE7">
                   <wp:extent cx="981075" cy="571500"/>
                   <wp:effectExtent l="0" t="0" r="0" b="0"/>
                   <wp:docPr id="2064303415" name="" title=""/>
@@ -8878,7 +8878,7 @@
                           <pic:cNvPicPr/>
                         </pic:nvPicPr>
                         <pic:blipFill>
-                          <a:blip r:embed="R3e74305f5b394ba1">
+                          <a:blip r:embed="R179b7452c40342ab">
                             <a:extLst>
                               <a:ext xmlns:a="http://schemas.openxmlformats.org/drawingml/2006/main" uri="{28A0092B-C50C-407E-A947-70E740481C1C}">
                                 <a14:useLocalDpi val="0"/>
@@ -9316,7 +9316,7 @@
             </w:pPr>
             <w:r>
               <w:drawing>
-                <wp:inline wp14:editId="15771A66" wp14:anchorId="03471CF5">
+                <wp:inline wp14:editId="63B4E8C7" wp14:anchorId="03471CF5">
                   <wp:extent cx="4082562" cy="600075"/>
                   <wp:effectExtent l="0" t="0" r="0" b="0"/>
                   <wp:docPr id="579717190" name="" title=""/>
@@ -9331,7 +9331,7 @@
                           <pic:cNvPicPr/>
                         </pic:nvPicPr>
                         <pic:blipFill>
-                          <a:blip r:embed="Rdbcd64be02864812">
+                          <a:blip r:embed="R01b164fed03a4272">
                             <a:extLst>
                               <a:ext xmlns:a="http://schemas.openxmlformats.org/drawingml/2006/main" uri="{28A0092B-C50C-407E-A947-70E740481C1C}">
                                 <a14:useLocalDpi val="0"/>
@@ -9383,7 +9383,7 @@
             </w:pPr>
             <w:r>
               <w:drawing>
-                <wp:inline wp14:editId="0D7610CE" wp14:anchorId="5F04E2A0">
+                <wp:inline wp14:editId="77399168" wp14:anchorId="5F04E2A0">
                   <wp:extent cx="1000125" cy="504825"/>
                   <wp:effectExtent l="0" t="0" r="0" b="0"/>
                   <wp:docPr id="2016859007" name="" title=""/>
@@ -9398,7 +9398,7 @@
                           <pic:cNvPicPr/>
                         </pic:nvPicPr>
                         <pic:blipFill>
-                          <a:blip r:embed="Rd98fff98cfa0419c">
+                          <a:blip r:embed="Ra76502622f554be7">
                             <a:extLst>
                               <a:ext xmlns:a="http://schemas.openxmlformats.org/drawingml/2006/main" uri="{28A0092B-C50C-407E-A947-70E740481C1C}">
                                 <a14:useLocalDpi val="0"/>
@@ -9884,7 +9884,7 @@
             </w:pPr>
             <w:r>
               <w:drawing>
-                <wp:inline wp14:editId="33E11575" wp14:anchorId="46662702">
+                <wp:inline wp14:editId="4BB345C3" wp14:anchorId="46662702">
                   <wp:extent cx="4143375" cy="571500"/>
                   <wp:effectExtent l="0" t="0" r="0" b="0"/>
                   <wp:docPr id="66081413" name="" title=""/>
@@ -9899,7 +9899,7 @@
                           <pic:cNvPicPr/>
                         </pic:nvPicPr>
                         <pic:blipFill>
-                          <a:blip r:embed="Rdfd95552505d4476">
+                          <a:blip r:embed="R0ebb1a07035945f7">
                             <a:extLst>
                               <a:ext xmlns:a="http://schemas.openxmlformats.org/drawingml/2006/main" uri="{28A0092B-C50C-407E-A947-70E740481C1C}">
                                 <a14:useLocalDpi val="0"/>
@@ -9951,7 +9951,7 @@
             </w:pPr>
             <w:r>
               <w:drawing>
-                <wp:inline wp14:editId="5A7014C4" wp14:anchorId="0B4BE594">
+                <wp:inline wp14:editId="10530B00" wp14:anchorId="0B4BE594">
                   <wp:extent cx="1000125" cy="504825"/>
                   <wp:effectExtent l="0" t="0" r="0" b="0"/>
                   <wp:docPr id="636176326" name="" title=""/>
@@ -9966,7 +9966,7 @@
                           <pic:cNvPicPr/>
                         </pic:nvPicPr>
                         <pic:blipFill>
-                          <a:blip r:embed="Rbe3081edabc74a0d">
+                          <a:blip r:embed="R798b95f4c4254547">
                             <a:extLst>
                               <a:ext xmlns:a="http://schemas.openxmlformats.org/drawingml/2006/main" uri="{28A0092B-C50C-407E-A947-70E740481C1C}">
                                 <a14:useLocalDpi val="0"/>
@@ -10617,7 +10617,7 @@
             </w:pPr>
             <w:r>
               <w:drawing>
-                <wp:inline wp14:editId="7BDB1CFB" wp14:anchorId="08F1FD9A">
+                <wp:inline wp14:editId="6EC422A8" wp14:anchorId="08F1FD9A">
                   <wp:extent cx="4135315" cy="581025"/>
                   <wp:effectExtent l="0" t="0" r="0" b="0"/>
                   <wp:docPr id="403077889" name="" title=""/>
@@ -10632,7 +10632,7 @@
                           <pic:cNvPicPr/>
                         </pic:nvPicPr>
                         <pic:blipFill>
-                          <a:blip r:embed="R15ca7a4446b34fcd">
+                          <a:blip r:embed="R158477834dc74473">
                             <a:extLst>
                               <a:ext xmlns:a="http://schemas.openxmlformats.org/drawingml/2006/main" uri="{28A0092B-C50C-407E-A947-70E740481C1C}">
                                 <a14:useLocalDpi val="0"/>
@@ -10684,7 +10684,7 @@
             </w:pPr>
             <w:r>
               <w:drawing>
-                <wp:inline wp14:editId="455A2850" wp14:anchorId="3827FAB0">
+                <wp:inline wp14:editId="6F6C96A4" wp14:anchorId="3827FAB0">
                   <wp:extent cx="1000125" cy="504825"/>
                   <wp:effectExtent l="0" t="0" r="0" b="0"/>
                   <wp:docPr id="667791878" name="" title=""/>
@@ -10699,7 +10699,7 @@
                           <pic:cNvPicPr/>
                         </pic:nvPicPr>
                         <pic:blipFill>
-                          <a:blip r:embed="Re3e69cfc95124868">
+                          <a:blip r:embed="R470e2955771b40e3">
                             <a:extLst>
                               <a:ext xmlns:a="http://schemas.openxmlformats.org/drawingml/2006/main" uri="{28A0092B-C50C-407E-A947-70E740481C1C}">
                                 <a14:useLocalDpi val="0"/>
@@ -11398,7 +11398,7 @@
             </w:pPr>
             <w:r>
               <w:drawing>
-                <wp:inline wp14:editId="04F36108" wp14:anchorId="55420E3C">
+                <wp:inline wp14:editId="4AFE47D8" wp14:anchorId="55420E3C">
                   <wp:extent cx="4214446" cy="523875"/>
                   <wp:effectExtent l="0" t="0" r="0" b="0"/>
                   <wp:docPr id="1234893555" name="" title=""/>
@@ -11413,7 +11413,7 @@
                           <pic:cNvPicPr/>
                         </pic:nvPicPr>
                         <pic:blipFill>
-                          <a:blip r:embed="R22dc9dad1fe44c82">
+                          <a:blip r:embed="R37a861e6b8bb47a2">
                             <a:extLst>
                               <a:ext xmlns:a="http://schemas.openxmlformats.org/drawingml/2006/main" uri="{28A0092B-C50C-407E-A947-70E740481C1C}">
                                 <a14:useLocalDpi val="0"/>
@@ -11465,7 +11465,7 @@
             </w:pPr>
             <w:r>
               <w:drawing>
-                <wp:inline wp14:editId="5D65ADE9" wp14:anchorId="76C21FD0">
+                <wp:inline wp14:editId="5A7EBB50" wp14:anchorId="76C21FD0">
                   <wp:extent cx="933450" cy="485775"/>
                   <wp:effectExtent l="0" t="0" r="0" b="0"/>
                   <wp:docPr id="250726348" name="" title=""/>
@@ -11480,7 +11480,7 @@
                           <pic:cNvPicPr/>
                         </pic:nvPicPr>
                         <pic:blipFill>
-                          <a:blip r:embed="R8185a845d1a64911">
+                          <a:blip r:embed="R0c8ea8e0b58c4e54">
                             <a:extLst>
                               <a:ext xmlns:a="http://schemas.openxmlformats.org/drawingml/2006/main" uri="{28A0092B-C50C-407E-A947-70E740481C1C}">
                                 <a14:useLocalDpi val="0"/>
@@ -12960,7 +12960,7 @@
       </w:pPr>
       <w:r>
         <w:drawing>
-          <wp:inline wp14:editId="20FF639B" wp14:anchorId="23410D99">
+          <wp:inline wp14:editId="5A2FA09D" wp14:anchorId="23410D99">
             <wp:extent cx="5391152" cy="2638425"/>
             <wp:effectExtent l="0" t="0" r="0" b="0"/>
             <wp:docPr id="375838608" name="" title=""/>
@@ -12975,7 +12975,7 @@
                     <pic:cNvPicPr/>
                   </pic:nvPicPr>
                   <pic:blipFill>
-                    <a:blip r:embed="R06929b22e07c4d22">
+                    <a:blip r:embed="R9964e39f70d64851">
                       <a:extLst>
                         <a:ext xmlns:a="http://schemas.openxmlformats.org/drawingml/2006/main" uri="{28A0092B-C50C-407E-A947-70E740481C1C}">
                           <a14:useLocalDpi val="0"/>
@@ -13302,7 +13302,7 @@
             </w:pPr>
             <w:r>
               <w:drawing>
-                <wp:inline wp14:editId="077DAA25" wp14:anchorId="2A6024AD">
+                <wp:inline wp14:editId="2EF998CF" wp14:anchorId="2A6024AD">
                   <wp:extent cx="1762125" cy="1276350"/>
                   <wp:effectExtent l="0" t="0" r="0" b="0"/>
                   <wp:docPr id="404108607" name="" title=""/>
@@ -13317,7 +13317,7 @@
                           <pic:cNvPicPr/>
                         </pic:nvPicPr>
                         <pic:blipFill>
-                          <a:blip r:embed="R37152a7fe394470f">
+                          <a:blip r:embed="R23c6a24c708b420b">
                             <a:extLst>
                               <a:ext xmlns:a="http://schemas.openxmlformats.org/drawingml/2006/main" uri="{28A0092B-C50C-407E-A947-70E740481C1C}">
                                 <a14:useLocalDpi val="0"/>
@@ -13369,7 +13369,7 @@
             </w:pPr>
             <w:r>
               <w:drawing>
-                <wp:inline wp14:editId="160C1B12" wp14:anchorId="3219D3B4">
+                <wp:inline wp14:editId="798EC136" wp14:anchorId="3219D3B4">
                   <wp:extent cx="1571625" cy="1323975"/>
                   <wp:effectExtent l="0" t="0" r="0" b="0"/>
                   <wp:docPr id="1681880443" name="" title=""/>
@@ -13384,7 +13384,7 @@
                           <pic:cNvPicPr/>
                         </pic:nvPicPr>
                         <pic:blipFill>
-                          <a:blip r:embed="R70fd11e4ce624aaf">
+                          <a:blip r:embed="R0f026d79f7344993">
                             <a:extLst>
                               <a:ext xmlns:a="http://schemas.openxmlformats.org/drawingml/2006/main" uri="{28A0092B-C50C-407E-A947-70E740481C1C}">
                                 <a14:useLocalDpi val="0"/>
@@ -13436,7 +13436,7 @@
             </w:pPr>
             <w:r>
               <w:drawing>
-                <wp:inline wp14:editId="10C14EEF" wp14:anchorId="0D90B48C">
+                <wp:inline wp14:editId="6C9C7AF6" wp14:anchorId="0D90B48C">
                   <wp:extent cx="1762125" cy="1400175"/>
                   <wp:effectExtent l="0" t="0" r="0" b="0"/>
                   <wp:docPr id="255597791" name="" title=""/>
@@ -13451,7 +13451,7 @@
                           <pic:cNvPicPr/>
                         </pic:nvPicPr>
                         <pic:blipFill>
-                          <a:blip r:embed="R8928fffdbec646a6">
+                          <a:blip r:embed="R3212c0087d5c4986">
                             <a:extLst>
                               <a:ext xmlns:a="http://schemas.openxmlformats.org/drawingml/2006/main" uri="{28A0092B-C50C-407E-A947-70E740481C1C}">
                                 <a14:useLocalDpi val="0"/>
@@ -15027,7 +15027,7 @@
       </w:r>
       <w:r>
         <w:drawing>
-          <wp:inline wp14:editId="7A3387F5" wp14:anchorId="030049EF">
+          <wp:inline wp14:editId="599E7BB5" wp14:anchorId="030049EF">
             <wp:extent cx="5391152" cy="1190625"/>
             <wp:effectExtent l="0" t="0" r="0" b="0"/>
             <wp:docPr id="1364869794" name="" title=""/>
@@ -15042,7 +15042,7 @@
                     <pic:cNvPicPr/>
                   </pic:nvPicPr>
                   <pic:blipFill>
-                    <a:blip r:embed="Radcce623877e4b73">
+                    <a:blip r:embed="R86cc24612d774c47">
                       <a:extLst>
                         <a:ext xmlns:a="http://schemas.openxmlformats.org/drawingml/2006/main" uri="{28A0092B-C50C-407E-A947-70E740481C1C}">
                           <a14:useLocalDpi val="0"/>
@@ -15155,8 +15155,8 @@
             </w:pPr>
             <w:r>
               <w:drawing>
-                <wp:inline wp14:editId="503FCB19" wp14:anchorId="58FE02B0">
-                  <wp:extent cx="5391152" cy="561975"/>
+                <wp:inline wp14:editId="23BA001B" wp14:anchorId="58FE02B0">
+                  <wp:extent cx="5133976" cy="561975"/>
                   <wp:effectExtent l="0" t="0" r="0" b="0"/>
                   <wp:docPr id="1764319153" name="" title=""/>
                   <wp:cNvGraphicFramePr>
@@ -15170,7 +15170,7 @@
                           <pic:cNvPicPr/>
                         </pic:nvPicPr>
                         <pic:blipFill>
-                          <a:blip r:embed="Redd7fc996b6d4b6d">
+                          <a:blip r:embed="R0dbc03ec89114971">
                             <a:extLst>
                               <a:ext xmlns:a="http://schemas.openxmlformats.org/drawingml/2006/main" uri="{28A0092B-C50C-407E-A947-70E740481C1C}">
                                 <a14:useLocalDpi val="0"/>
@@ -15184,7 +15184,7 @@
                         <pic:spPr>
                           <a:xfrm>
                             <a:off x="0" y="0"/>
-                            <a:ext cx="5391152" cy="561975"/>
+                            <a:ext cx="5133976" cy="561975"/>
                           </a:xfrm>
                           <a:prstGeom prst="rect">
                             <a:avLst/>
@@ -15220,6 +15220,1651 @@
         </w:rPr>
       </w:pPr>
     </w:p>
+    <w:p>
+      <w:pPr>
+        <w:spacing w:after="0" w:afterAutospacing="off"/>
+        <w:rPr>
+          <w:rFonts w:ascii="Calibri" w:hAnsi="Calibri" w:eastAsia="Calibri" w:cs="Calibri"/>
+          <w:b w:val="0"/>
+          <w:bCs w:val="0"/>
+          <w:i w:val="0"/>
+          <w:iCs w:val="0"/>
+          <w:caps w:val="0"/>
+          <w:smallCaps w:val="0"/>
+          <w:noProof w:val="0"/>
+          <w:color w:val="000000" w:themeColor="text1" w:themeTint="FF" w:themeShade="FF"/>
+          <w:sz w:val="22"/>
+          <w:szCs w:val="22"/>
+          <w:lang w:val="es-ES"/>
+        </w:rPr>
+      </w:pPr>
+    </w:p>
+    <w:p>
+      <w:pPr>
+        <w:spacing w:after="0" w:afterAutospacing="off"/>
+        <w:rPr>
+          <w:rFonts w:ascii="Calibri" w:hAnsi="Calibri" w:eastAsia="Calibri" w:cs="Calibri"/>
+          <w:b w:val="0"/>
+          <w:bCs w:val="0"/>
+          <w:i w:val="0"/>
+          <w:iCs w:val="0"/>
+          <w:caps w:val="0"/>
+          <w:smallCaps w:val="0"/>
+          <w:noProof w:val="0"/>
+          <w:color w:val="000000" w:themeColor="text1" w:themeTint="FF" w:themeShade="FF"/>
+          <w:sz w:val="22"/>
+          <w:szCs w:val="22"/>
+          <w:lang w:val="es-ES"/>
+        </w:rPr>
+      </w:pPr>
+      <w:r>
+        <w:rPr>
+          <w:rFonts w:ascii="Calibri" w:hAnsi="Calibri" w:eastAsia="Calibri" w:cs="Calibri"/>
+          <w:b w:val="1"/>
+          <w:bCs w:val="1"/>
+          <w:i w:val="0"/>
+          <w:iCs w:val="0"/>
+          <w:caps w:val="0"/>
+          <w:smallCaps w:val="0"/>
+          <w:noProof w:val="0"/>
+          <w:color w:val="000000" w:themeColor="text1" w:themeTint="FF" w:themeShade="FF"/>
+          <w:sz w:val="22"/>
+          <w:szCs w:val="22"/>
+          <w:highlight w:val="cyan"/>
+          <w:lang w:val="es-ES"/>
+        </w:rPr>
+        <w:t>Ejercicio 13</w:t>
+      </w:r>
+      <w:r>
+        <w:rPr>
+          <w:rFonts w:ascii="Calibri" w:hAnsi="Calibri" w:eastAsia="Calibri" w:cs="Calibri"/>
+          <w:b w:val="0"/>
+          <w:bCs w:val="0"/>
+          <w:i w:val="0"/>
+          <w:iCs w:val="0"/>
+          <w:caps w:val="0"/>
+          <w:smallCaps w:val="0"/>
+          <w:noProof w:val="0"/>
+          <w:color w:val="000000" w:themeColor="text1" w:themeTint="FF" w:themeShade="FF"/>
+          <w:sz w:val="22"/>
+          <w:szCs w:val="22"/>
+          <w:lang w:val="es-ES"/>
+        </w:rPr>
+        <w:t>: Una ayuda importante al momento de resolver problemas con algoritmos es asumir que su gran amigo son las matemáticas. Obtenga la hipotenusa de un triángulo rectángulo conociendo sus catetos</w:t>
+      </w:r>
+    </w:p>
+    <w:p>
+      <w:pPr>
+        <w:spacing w:after="0" w:afterAutospacing="off"/>
+        <w:rPr>
+          <w:rFonts w:ascii="Calibri" w:hAnsi="Calibri" w:eastAsia="Calibri" w:cs="Calibri"/>
+          <w:b w:val="0"/>
+          <w:bCs w:val="0"/>
+          <w:i w:val="0"/>
+          <w:iCs w:val="0"/>
+          <w:caps w:val="0"/>
+          <w:smallCaps w:val="0"/>
+          <w:noProof w:val="0"/>
+          <w:color w:val="000000" w:themeColor="text1" w:themeTint="FF" w:themeShade="FF"/>
+          <w:sz w:val="22"/>
+          <w:szCs w:val="22"/>
+          <w:lang w:val="es-ES"/>
+        </w:rPr>
+      </w:pPr>
+    </w:p>
+    <w:p>
+      <w:pPr>
+        <w:spacing w:after="0" w:afterAutospacing="off"/>
+        <w:rPr>
+          <w:rFonts w:ascii="Calibri" w:hAnsi="Calibri" w:eastAsia="Calibri" w:cs="Calibri"/>
+          <w:b w:val="0"/>
+          <w:bCs w:val="0"/>
+          <w:i w:val="0"/>
+          <w:iCs w:val="0"/>
+          <w:caps w:val="0"/>
+          <w:smallCaps w:val="0"/>
+          <w:noProof w:val="0"/>
+          <w:color w:val="70AD47" w:themeColor="accent6" w:themeTint="FF" w:themeShade="FF"/>
+          <w:sz w:val="22"/>
+          <w:szCs w:val="22"/>
+          <w:lang w:val="es-ES"/>
+        </w:rPr>
+      </w:pPr>
+      <w:r>
+        <w:rPr>
+          <w:rFonts w:ascii="Calibri" w:hAnsi="Calibri" w:eastAsia="Calibri" w:cs="Calibri"/>
+          <w:b w:val="1"/>
+          <w:bCs w:val="1"/>
+          <w:i w:val="0"/>
+          <w:iCs w:val="0"/>
+          <w:caps w:val="0"/>
+          <w:smallCaps w:val="0"/>
+          <w:noProof w:val="0"/>
+          <w:color w:val="70AD47" w:themeColor="accent6" w:themeTint="FF" w:themeShade="FF"/>
+          <w:sz w:val="22"/>
+          <w:szCs w:val="22"/>
+          <w:lang w:val="es-ES"/>
+        </w:rPr>
+        <w:t>Análisis:</w:t>
+      </w:r>
+    </w:p>
+    <w:p>
+      <w:pPr>
+        <w:pBdr>
+          <w:top w:val="single" w:color="000000" w:sz="4" w:space="4"/>
+          <w:left w:val="single" w:color="000000" w:sz="4" w:space="4"/>
+          <w:bottom w:val="single" w:color="000000" w:sz="4" w:space="4"/>
+          <w:right w:val="single" w:color="000000" w:sz="4" w:space="4"/>
+        </w:pBdr>
+        <w:spacing w:after="0" w:afterAutospacing="off"/>
+        <w:rPr>
+          <w:rFonts w:ascii="Calibri" w:hAnsi="Calibri" w:eastAsia="Calibri" w:cs="Calibri"/>
+          <w:b w:val="0"/>
+          <w:bCs w:val="0"/>
+          <w:i w:val="0"/>
+          <w:iCs w:val="0"/>
+          <w:caps w:val="0"/>
+          <w:smallCaps w:val="0"/>
+          <w:noProof w:val="0"/>
+          <w:color w:val="000000" w:themeColor="text1" w:themeTint="FF" w:themeShade="FF"/>
+          <w:sz w:val="22"/>
+          <w:szCs w:val="22"/>
+          <w:lang w:val="es-ES"/>
+        </w:rPr>
+      </w:pPr>
+      <w:r>
+        <w:rPr>
+          <w:rFonts w:ascii="Calibri" w:hAnsi="Calibri" w:eastAsia="Calibri" w:cs="Calibri"/>
+          <w:b w:val="0"/>
+          <w:bCs w:val="0"/>
+          <w:i w:val="0"/>
+          <w:iCs w:val="0"/>
+          <w:caps w:val="0"/>
+          <w:smallCaps w:val="0"/>
+          <w:noProof w:val="0"/>
+          <w:color w:val="C00000"/>
+          <w:sz w:val="22"/>
+          <w:szCs w:val="22"/>
+          <w:lang w:val="es-ES"/>
+        </w:rPr>
+        <w:t xml:space="preserve">Datos de Entrada: </w:t>
+      </w:r>
+      <w:r>
+        <w:rPr>
+          <w:rFonts w:ascii="Calibri" w:hAnsi="Calibri" w:eastAsia="Calibri" w:cs="Calibri"/>
+          <w:b w:val="0"/>
+          <w:bCs w:val="0"/>
+          <w:i w:val="0"/>
+          <w:iCs w:val="0"/>
+          <w:caps w:val="0"/>
+          <w:smallCaps w:val="0"/>
+          <w:noProof w:val="0"/>
+          <w:color w:val="000000" w:themeColor="text1" w:themeTint="FF" w:themeShade="FF"/>
+          <w:sz w:val="22"/>
+          <w:szCs w:val="22"/>
+          <w:lang w:val="es-ES"/>
+        </w:rPr>
+        <w:t>catetoA, catetoB</w:t>
+      </w:r>
+    </w:p>
+    <w:p>
+      <w:pPr>
+        <w:pBdr>
+          <w:top w:val="single" w:color="000000" w:sz="4" w:space="4"/>
+          <w:left w:val="single" w:color="000000" w:sz="4" w:space="4"/>
+          <w:bottom w:val="single" w:color="000000" w:sz="4" w:space="4"/>
+          <w:right w:val="single" w:color="000000" w:sz="4" w:space="4"/>
+        </w:pBdr>
+        <w:spacing w:after="0" w:afterAutospacing="off"/>
+        <w:rPr>
+          <w:rFonts w:ascii="Calibri" w:hAnsi="Calibri" w:eastAsia="Calibri" w:cs="Calibri"/>
+          <w:b w:val="0"/>
+          <w:bCs w:val="0"/>
+          <w:i w:val="0"/>
+          <w:iCs w:val="0"/>
+          <w:caps w:val="0"/>
+          <w:smallCaps w:val="0"/>
+          <w:noProof w:val="0"/>
+          <w:color w:val="000000" w:themeColor="text1" w:themeTint="FF" w:themeShade="FF"/>
+          <w:sz w:val="22"/>
+          <w:szCs w:val="22"/>
+          <w:lang w:val="es-ES"/>
+        </w:rPr>
+      </w:pPr>
+      <w:r>
+        <w:rPr>
+          <w:rFonts w:ascii="Calibri" w:hAnsi="Calibri" w:eastAsia="Calibri" w:cs="Calibri"/>
+          <w:b w:val="0"/>
+          <w:bCs w:val="0"/>
+          <w:i w:val="0"/>
+          <w:iCs w:val="0"/>
+          <w:caps w:val="0"/>
+          <w:smallCaps w:val="0"/>
+          <w:noProof w:val="0"/>
+          <w:color w:val="C00000"/>
+          <w:sz w:val="22"/>
+          <w:szCs w:val="22"/>
+          <w:lang w:val="es-ES"/>
+        </w:rPr>
+        <w:t xml:space="preserve">Datos de Salida: </w:t>
+      </w:r>
+      <w:r>
+        <w:rPr>
+          <w:rFonts w:ascii="Calibri" w:hAnsi="Calibri" w:eastAsia="Calibri" w:cs="Calibri"/>
+          <w:b w:val="0"/>
+          <w:bCs w:val="0"/>
+          <w:i w:val="0"/>
+          <w:iCs w:val="0"/>
+          <w:caps w:val="0"/>
+          <w:smallCaps w:val="0"/>
+          <w:noProof w:val="0"/>
+          <w:color w:val="000000" w:themeColor="text1" w:themeTint="FF" w:themeShade="FF"/>
+          <w:sz w:val="22"/>
+          <w:szCs w:val="22"/>
+          <w:lang w:val="es-ES"/>
+        </w:rPr>
+        <w:t>hipotenusa</w:t>
+      </w:r>
+    </w:p>
+    <w:p>
+      <w:pPr>
+        <w:pBdr>
+          <w:top w:val="single" w:color="000000" w:sz="4" w:space="4"/>
+          <w:left w:val="single" w:color="000000" w:sz="4" w:space="4"/>
+          <w:bottom w:val="single" w:color="000000" w:sz="4" w:space="4"/>
+          <w:right w:val="single" w:color="000000" w:sz="4" w:space="4"/>
+        </w:pBdr>
+        <w:spacing w:after="0" w:afterAutospacing="off"/>
+        <w:rPr>
+          <w:rFonts w:ascii="Calibri" w:hAnsi="Calibri" w:eastAsia="Calibri" w:cs="Calibri"/>
+          <w:b w:val="0"/>
+          <w:bCs w:val="0"/>
+          <w:i w:val="0"/>
+          <w:iCs w:val="0"/>
+          <w:caps w:val="0"/>
+          <w:smallCaps w:val="0"/>
+          <w:noProof w:val="0"/>
+          <w:color w:val="C00000"/>
+          <w:sz w:val="22"/>
+          <w:szCs w:val="22"/>
+          <w:lang w:val="es-ES"/>
+        </w:rPr>
+      </w:pPr>
+      <w:r>
+        <w:rPr>
+          <w:rFonts w:ascii="Calibri" w:hAnsi="Calibri" w:eastAsia="Calibri" w:cs="Calibri"/>
+          <w:b w:val="0"/>
+          <w:bCs w:val="0"/>
+          <w:i w:val="0"/>
+          <w:iCs w:val="0"/>
+          <w:caps w:val="0"/>
+          <w:smallCaps w:val="0"/>
+          <w:noProof w:val="0"/>
+          <w:color w:val="C00000"/>
+          <w:sz w:val="22"/>
+          <w:szCs w:val="22"/>
+          <w:lang w:val="es-ES"/>
+        </w:rPr>
+        <w:t xml:space="preserve">Proceso: </w:t>
+      </w:r>
+    </w:p>
+    <w:p>
+      <w:pPr>
+        <w:pBdr>
+          <w:top w:val="single" w:color="000000" w:sz="4" w:space="4"/>
+          <w:left w:val="single" w:color="000000" w:sz="4" w:space="4"/>
+          <w:bottom w:val="single" w:color="000000" w:sz="4" w:space="4"/>
+          <w:right w:val="single" w:color="000000" w:sz="4" w:space="4"/>
+        </w:pBdr>
+        <w:spacing w:after="0" w:afterAutospacing="off"/>
+        <w:ind w:left="0" w:firstLine="708"/>
+        <w:rPr>
+          <w:rFonts w:ascii="Calibri" w:hAnsi="Calibri" w:eastAsia="Calibri" w:cs="Calibri"/>
+          <w:b w:val="0"/>
+          <w:bCs w:val="0"/>
+          <w:i w:val="0"/>
+          <w:iCs w:val="0"/>
+          <w:caps w:val="0"/>
+          <w:smallCaps w:val="0"/>
+          <w:noProof w:val="0"/>
+          <w:color w:val="000000" w:themeColor="text1" w:themeTint="FF" w:themeShade="FF"/>
+          <w:sz w:val="18"/>
+          <w:szCs w:val="18"/>
+          <w:lang w:val="es-ES"/>
+        </w:rPr>
+      </w:pPr>
+      <w:r>
+        <w:rPr>
+          <w:rFonts w:ascii="Calibri" w:hAnsi="Calibri" w:eastAsia="Calibri" w:cs="Calibri"/>
+          <w:b w:val="1"/>
+          <w:bCs w:val="1"/>
+          <w:i w:val="0"/>
+          <w:iCs w:val="0"/>
+          <w:caps w:val="0"/>
+          <w:smallCaps w:val="0"/>
+          <w:noProof w:val="0"/>
+          <w:color w:val="000000" w:themeColor="text1" w:themeTint="FF" w:themeShade="FF"/>
+          <w:sz w:val="18"/>
+          <w:szCs w:val="18"/>
+          <w:lang w:val="es-ES"/>
+        </w:rPr>
+        <w:t>¿Quien debe realizar el proceso?:</w:t>
+      </w:r>
+      <w:r>
+        <w:rPr>
+          <w:rFonts w:ascii="Calibri" w:hAnsi="Calibri" w:eastAsia="Calibri" w:cs="Calibri"/>
+          <w:b w:val="0"/>
+          <w:bCs w:val="0"/>
+          <w:i w:val="0"/>
+          <w:iCs w:val="0"/>
+          <w:caps w:val="0"/>
+          <w:smallCaps w:val="0"/>
+          <w:noProof w:val="0"/>
+          <w:color w:val="000000" w:themeColor="text1" w:themeTint="FF" w:themeShade="FF"/>
+          <w:sz w:val="18"/>
+          <w:szCs w:val="18"/>
+          <w:lang w:val="es-ES"/>
+        </w:rPr>
+        <w:t xml:space="preserve"> La persona o calculadora</w:t>
+      </w:r>
+    </w:p>
+    <w:p>
+      <w:pPr>
+        <w:pBdr>
+          <w:top w:val="single" w:color="000000" w:sz="4" w:space="4"/>
+          <w:left w:val="single" w:color="000000" w:sz="4" w:space="4"/>
+          <w:bottom w:val="single" w:color="000000" w:sz="4" w:space="4"/>
+          <w:right w:val="single" w:color="000000" w:sz="4" w:space="4"/>
+        </w:pBdr>
+        <w:spacing w:after="0" w:afterAutospacing="off"/>
+        <w:ind w:left="0" w:firstLine="708"/>
+        <w:rPr>
+          <w:rFonts w:ascii="Calibri" w:hAnsi="Calibri" w:eastAsia="Calibri" w:cs="Calibri"/>
+          <w:b w:val="0"/>
+          <w:bCs w:val="0"/>
+          <w:i w:val="0"/>
+          <w:iCs w:val="0"/>
+          <w:caps w:val="0"/>
+          <w:smallCaps w:val="0"/>
+          <w:noProof w:val="0"/>
+          <w:color w:val="000000" w:themeColor="text1" w:themeTint="FF" w:themeShade="FF"/>
+          <w:sz w:val="18"/>
+          <w:szCs w:val="18"/>
+          <w:lang w:val="es-ES"/>
+        </w:rPr>
+      </w:pPr>
+    </w:p>
+    <w:p>
+      <w:pPr>
+        <w:pBdr>
+          <w:top w:val="single" w:color="000000" w:sz="4" w:space="4"/>
+          <w:left w:val="single" w:color="000000" w:sz="4" w:space="4"/>
+          <w:bottom w:val="single" w:color="000000" w:sz="4" w:space="4"/>
+          <w:right w:val="single" w:color="000000" w:sz="4" w:space="4"/>
+        </w:pBdr>
+        <w:shd w:val="clear" w:color="auto" w:fill="FFFFFF" w:themeFill="background1"/>
+        <w:spacing w:before="0" w:beforeAutospacing="off" w:after="90" w:afterAutospacing="off"/>
+        <w:rPr>
+          <w:rFonts w:ascii="Calibri" w:hAnsi="Calibri" w:eastAsia="Calibri" w:cs="Calibri"/>
+          <w:b w:val="0"/>
+          <w:bCs w:val="0"/>
+          <w:i w:val="0"/>
+          <w:iCs w:val="0"/>
+          <w:caps w:val="0"/>
+          <w:smallCaps w:val="0"/>
+          <w:noProof w:val="0"/>
+          <w:color w:val="000000" w:themeColor="text1" w:themeTint="FF" w:themeShade="FF"/>
+          <w:sz w:val="18"/>
+          <w:szCs w:val="18"/>
+          <w:lang w:val="es-ES"/>
+        </w:rPr>
+      </w:pPr>
+      <w:r>
+        <w:rPr>
+          <w:rFonts w:ascii="Calibri" w:hAnsi="Calibri" w:eastAsia="Calibri" w:cs="Calibri"/>
+          <w:b w:val="1"/>
+          <w:bCs w:val="1"/>
+          <w:i w:val="0"/>
+          <w:iCs w:val="0"/>
+          <w:caps w:val="0"/>
+          <w:smallCaps w:val="0"/>
+          <w:noProof w:val="0"/>
+          <w:color w:val="000000" w:themeColor="text1" w:themeTint="FF" w:themeShade="FF"/>
+          <w:sz w:val="18"/>
+          <w:szCs w:val="18"/>
+          <w:lang w:val="es-ES"/>
+        </w:rPr>
+        <w:t>¿</w:t>
+      </w:r>
+      <w:r>
+        <w:rPr>
+          <w:rFonts w:ascii="Calibri" w:hAnsi="Calibri" w:eastAsia="Calibri" w:cs="Calibri"/>
+          <w:b w:val="1"/>
+          <w:bCs w:val="1"/>
+          <w:i w:val="0"/>
+          <w:iCs w:val="0"/>
+          <w:caps w:val="0"/>
+          <w:smallCaps w:val="0"/>
+          <w:noProof w:val="0"/>
+          <w:color w:val="000000" w:themeColor="text1" w:themeTint="FF" w:themeShade="FF"/>
+          <w:sz w:val="18"/>
+          <w:szCs w:val="18"/>
+          <w:lang w:val="es-ES"/>
+        </w:rPr>
+        <w:t>Cual</w:t>
+      </w:r>
+      <w:r>
+        <w:rPr>
+          <w:rFonts w:ascii="Calibri" w:hAnsi="Calibri" w:eastAsia="Calibri" w:cs="Calibri"/>
+          <w:b w:val="1"/>
+          <w:bCs w:val="1"/>
+          <w:i w:val="0"/>
+          <w:iCs w:val="0"/>
+          <w:caps w:val="0"/>
+          <w:smallCaps w:val="0"/>
+          <w:noProof w:val="0"/>
+          <w:color w:val="000000" w:themeColor="text1" w:themeTint="FF" w:themeShade="FF"/>
+          <w:sz w:val="18"/>
+          <w:szCs w:val="18"/>
+          <w:lang w:val="es-ES"/>
+        </w:rPr>
+        <w:t xml:space="preserve"> es el proceso que resuelve?:</w:t>
+      </w:r>
+      <w:r>
+        <w:rPr>
+          <w:rFonts w:ascii="Calibri" w:hAnsi="Calibri" w:eastAsia="Calibri" w:cs="Calibri"/>
+          <w:b w:val="0"/>
+          <w:bCs w:val="0"/>
+          <w:i w:val="0"/>
+          <w:iCs w:val="0"/>
+          <w:caps w:val="0"/>
+          <w:smallCaps w:val="0"/>
+          <w:noProof w:val="0"/>
+          <w:color w:val="000000" w:themeColor="text1" w:themeTint="FF" w:themeShade="FF"/>
+          <w:sz w:val="18"/>
+          <w:szCs w:val="18"/>
+          <w:lang w:val="es-ES"/>
+        </w:rPr>
+        <w:t xml:space="preserve"> Para calcular la longitud de la hipotenusa de un triángulo rectángulo se obtiene las longitudes de los catetos como entrada, se aplica la fórmula: </w:t>
+      </w:r>
+      <w:r>
+        <w:rPr>
+          <w:rFonts w:ascii="Calibri" w:hAnsi="Calibri" w:eastAsia="Calibri" w:cs="Calibri"/>
+          <w:b w:val="0"/>
+          <w:bCs w:val="0"/>
+          <w:i w:val="0"/>
+          <w:iCs w:val="0"/>
+          <w:caps w:val="0"/>
+          <w:smallCaps w:val="0"/>
+          <w:noProof w:val="0"/>
+          <w:color w:val="000000" w:themeColor="text1" w:themeTint="FF" w:themeShade="FF"/>
+          <w:sz w:val="18"/>
+          <w:szCs w:val="18"/>
+          <w:lang w:val="es-ES"/>
+        </w:rPr>
+        <w:t xml:space="preserve"> </w:t>
+      </w:r>
+      <m:oMathPara xmlns:m="http://schemas.openxmlformats.org/officeDocument/2006/math">
+        <m:oMath xmlns:m="http://schemas.openxmlformats.org/officeDocument/2006/math">
+          <m:sSup xmlns:m="http://schemas.openxmlformats.org/officeDocument/2006/math">
+            <m:sSupPr>
+              <m:ctrlPr/>
+            </m:sSupPr>
+            <m:e>
+              <m:r>
+                <m:t>h</m:t>
+              </m:r>
+            </m:e>
+            <m:sup>
+              <m:r>
+                <m:t>2</m:t>
+              </m:r>
+            </m:sup>
+          </m:sSup>
+          <m:r xmlns:m="http://schemas.openxmlformats.org/officeDocument/2006/math">
+            <m:t xmlns:m="http://schemas.openxmlformats.org/officeDocument/2006/math">=</m:t>
+          </m:r>
+          <m:sSup xmlns:m="http://schemas.openxmlformats.org/officeDocument/2006/math">
+            <m:sSupPr>
+              <m:ctrlPr/>
+            </m:sSupPr>
+            <m:e>
+              <m:r>
+                <m:t>𝑎</m:t>
+              </m:r>
+            </m:e>
+            <m:sup>
+              <m:r>
+                <m:t>2</m:t>
+              </m:r>
+            </m:sup>
+          </m:sSup>
+          <m:r xmlns:m="http://schemas.openxmlformats.org/officeDocument/2006/math">
+            <m:t xmlns:m="http://schemas.openxmlformats.org/officeDocument/2006/math">+</m:t>
+          </m:r>
+          <m:sSup xmlns:m="http://schemas.openxmlformats.org/officeDocument/2006/math">
+            <m:sSupPr>
+              <m:ctrlPr/>
+            </m:sSupPr>
+            <m:e>
+              <m:r>
+                <m:t>𝑏</m:t>
+              </m:r>
+            </m:e>
+            <m:sup>
+              <m:r>
+                <m:t>2</m:t>
+              </m:r>
+            </m:sup>
+          </m:sSup>
+        </m:oMath>
+      </m:oMathPara>
+    </w:p>
+    <w:p>
+      <w:pPr>
+        <w:pStyle w:val="Normal"/>
+        <w:pBdr>
+          <w:top w:val="single" w:color="000000" w:sz="4" w:space="4"/>
+          <w:left w:val="single" w:color="000000" w:sz="4" w:space="4"/>
+          <w:bottom w:val="single" w:color="000000" w:sz="4" w:space="4"/>
+          <w:right w:val="single" w:color="000000" w:sz="4" w:space="4"/>
+        </w:pBdr>
+        <w:shd w:val="clear" w:color="auto" w:fill="FFFFFF" w:themeFill="background1"/>
+        <w:spacing w:before="0" w:beforeAutospacing="off" w:after="90" w:afterAutospacing="off"/>
+        <w:rPr>
+          <w:rFonts w:ascii="Calibri" w:hAnsi="Calibri" w:eastAsia="Calibri" w:cs="Calibri"/>
+          <w:b w:val="0"/>
+          <w:bCs w:val="0"/>
+          <w:i w:val="0"/>
+          <w:iCs w:val="0"/>
+          <w:caps w:val="0"/>
+          <w:smallCaps w:val="0"/>
+          <w:noProof w:val="0"/>
+          <w:color w:val="000000" w:themeColor="text1" w:themeTint="FF" w:themeShade="FF"/>
+          <w:sz w:val="18"/>
+          <w:szCs w:val="18"/>
+          <w:lang w:val="es-ES"/>
+        </w:rPr>
+      </w:pPr>
+      <m:oMathPara xmlns:m="http://schemas.openxmlformats.org/officeDocument/2006/math">
+        <m:oMath xmlns:m="http://schemas.openxmlformats.org/officeDocument/2006/math">
+          <m:r xmlns:m="http://schemas.openxmlformats.org/officeDocument/2006/math">
+            <m:t xmlns:m="http://schemas.openxmlformats.org/officeDocument/2006/math">h</m:t>
+          </m:r>
+          <m:r xmlns:m="http://schemas.openxmlformats.org/officeDocument/2006/math">
+            <m:t xmlns:m="http://schemas.openxmlformats.org/officeDocument/2006/math">=</m:t>
+          </m:r>
+          <m:rad xmlns:m="http://schemas.openxmlformats.org/officeDocument/2006/math">
+            <m:radPr>
+              <m:degHide m:val="on"/>
+              <m:ctrlPr/>
+            </m:radPr>
+            <m:deg/>
+            <m:e>
+              <m:sSup>
+                <m:sSupPr>
+                  <m:ctrlPr/>
+                </m:sSupPr>
+                <m:e>
+                  <m:r>
+                    <m:t>𝑎</m:t>
+                  </m:r>
+                </m:e>
+                <m:sup>
+                  <m:r>
+                    <m:t>2</m:t>
+                  </m:r>
+                </m:sup>
+              </m:sSup>
+              <m:r>
+                <m:t>+</m:t>
+              </m:r>
+              <m:sSup>
+                <m:sSupPr>
+                  <m:ctrlPr/>
+                </m:sSupPr>
+                <m:e>
+                  <m:r>
+                    <m:t>𝑏</m:t>
+                  </m:r>
+                </m:e>
+                <m:sup>
+                  <m:r>
+                    <m:t>2</m:t>
+                  </m:r>
+                </m:sup>
+              </m:sSup>
+            </m:e>
+          </m:rad>
+        </m:oMath>
+      </m:oMathPara>
+    </w:p>
+    <w:p>
+      <w:pPr>
+        <w:pBdr>
+          <w:top w:val="single" w:color="000000" w:sz="4" w:space="4"/>
+          <w:left w:val="single" w:color="000000" w:sz="4" w:space="4"/>
+          <w:bottom w:val="single" w:color="000000" w:sz="4" w:space="4"/>
+          <w:right w:val="single" w:color="000000" w:sz="4" w:space="4"/>
+        </w:pBdr>
+        <w:spacing w:after="0" w:afterAutospacing="off"/>
+        <w:ind w:left="0" w:firstLine="0"/>
+        <w:rPr>
+          <w:rFonts w:ascii="Calibri" w:hAnsi="Calibri" w:eastAsia="Calibri" w:cs="Calibri"/>
+          <w:b w:val="0"/>
+          <w:bCs w:val="0"/>
+          <w:i w:val="0"/>
+          <w:iCs w:val="0"/>
+          <w:caps w:val="0"/>
+          <w:smallCaps w:val="0"/>
+          <w:noProof w:val="0"/>
+          <w:color w:val="000000" w:themeColor="text1" w:themeTint="FF" w:themeShade="FF"/>
+          <w:sz w:val="18"/>
+          <w:szCs w:val="18"/>
+          <w:lang w:val="es-ES"/>
+        </w:rPr>
+      </w:pPr>
+      <w:r>
+        <w:rPr>
+          <w:rFonts w:ascii="Calibri" w:hAnsi="Calibri" w:eastAsia="Calibri" w:cs="Calibri"/>
+          <w:b w:val="0"/>
+          <w:bCs w:val="0"/>
+          <w:i w:val="0"/>
+          <w:iCs w:val="0"/>
+          <w:caps w:val="0"/>
+          <w:smallCaps w:val="0"/>
+          <w:noProof w:val="0"/>
+          <w:color w:val="000000" w:themeColor="text1" w:themeTint="FF" w:themeShade="FF"/>
+          <w:sz w:val="18"/>
+          <w:szCs w:val="18"/>
+          <w:lang w:val="es-ES"/>
+        </w:rPr>
+        <w:t>y se muestra el resultado como salida.</w:t>
+      </w:r>
+    </w:p>
+    <w:p>
+      <w:pPr>
+        <w:spacing w:after="0" w:afterAutospacing="off"/>
+        <w:rPr>
+          <w:rFonts w:ascii="Calibri" w:hAnsi="Calibri" w:eastAsia="Calibri" w:cs="Calibri"/>
+          <w:b w:val="0"/>
+          <w:bCs w:val="0"/>
+          <w:i w:val="0"/>
+          <w:iCs w:val="0"/>
+          <w:caps w:val="0"/>
+          <w:smallCaps w:val="0"/>
+          <w:noProof w:val="0"/>
+          <w:color w:val="000000" w:themeColor="text1" w:themeTint="FF" w:themeShade="FF"/>
+          <w:sz w:val="22"/>
+          <w:szCs w:val="22"/>
+          <w:lang w:val="es-ES"/>
+        </w:rPr>
+      </w:pPr>
+    </w:p>
+    <w:p>
+      <w:pPr>
+        <w:spacing w:after="0" w:afterAutospacing="off"/>
+        <w:rPr>
+          <w:rFonts w:ascii="Calibri" w:hAnsi="Calibri" w:eastAsia="Calibri" w:cs="Calibri"/>
+          <w:b w:val="0"/>
+          <w:bCs w:val="0"/>
+          <w:i w:val="0"/>
+          <w:iCs w:val="0"/>
+          <w:caps w:val="0"/>
+          <w:smallCaps w:val="0"/>
+          <w:noProof w:val="0"/>
+          <w:color w:val="70AD47" w:themeColor="accent6" w:themeTint="FF" w:themeShade="FF"/>
+          <w:sz w:val="22"/>
+          <w:szCs w:val="22"/>
+          <w:lang w:val="es-ES"/>
+        </w:rPr>
+      </w:pPr>
+      <w:r>
+        <w:rPr>
+          <w:rFonts w:ascii="Calibri" w:hAnsi="Calibri" w:eastAsia="Calibri" w:cs="Calibri"/>
+          <w:b w:val="1"/>
+          <w:bCs w:val="1"/>
+          <w:i w:val="0"/>
+          <w:iCs w:val="0"/>
+          <w:caps w:val="0"/>
+          <w:smallCaps w:val="0"/>
+          <w:noProof w:val="0"/>
+          <w:color w:val="70AD47" w:themeColor="accent6" w:themeTint="FF" w:themeShade="FF"/>
+          <w:sz w:val="22"/>
+          <w:szCs w:val="22"/>
+          <w:lang w:val="es-ES"/>
+        </w:rPr>
+        <w:t>Diseño:</w:t>
+      </w:r>
+    </w:p>
+    <w:tbl>
+      <w:tblPr>
+        <w:tblStyle w:val="Tablaconcuadrcula"/>
+        <w:tblW w:w="0" w:type="auto"/>
+        <w:tblBorders>
+          <w:top w:val="single" w:sz="6"/>
+          <w:left w:val="single" w:sz="6"/>
+          <w:bottom w:val="single" w:sz="6"/>
+          <w:right w:val="single" w:sz="6"/>
+        </w:tblBorders>
+        <w:tblLayout w:type="fixed"/>
+        <w:tblLook w:val="0780" w:firstRow="0" w:lastRow="0" w:firstColumn="1" w:lastColumn="1" w:noHBand="1" w:noVBand="1"/>
+      </w:tblPr>
+      <w:tblGrid>
+        <w:gridCol w:w="8490"/>
+      </w:tblGrid>
+      <w:tr>
+        <w:trPr>
+          <w:trHeight w:val="570"/>
+        </w:trPr>
+        <w:tc>
+          <w:tcPr>
+            <w:tcW w:w="8490" w:type="dxa"/>
+            <w:tcMar>
+              <w:left w:w="105" w:type="dxa"/>
+              <w:right w:w="105" w:type="dxa"/>
+            </w:tcMar>
+            <w:vAlign w:val="top"/>
+          </w:tcPr>
+          <w:p>
+            <w:pPr>
+              <w:rPr>
+                <w:rFonts w:ascii="Calibri" w:hAnsi="Calibri" w:eastAsia="Calibri" w:cs="Calibri"/>
+                <w:b w:val="0"/>
+                <w:bCs w:val="0"/>
+                <w:i w:val="0"/>
+                <w:iCs w:val="0"/>
+                <w:color w:val="C00000"/>
+                <w:sz w:val="22"/>
+                <w:szCs w:val="22"/>
+                <w:lang w:val="es-ES"/>
+              </w:rPr>
+            </w:pPr>
+            <w:r>
+              <w:rPr>
+                <w:rFonts w:ascii="Calibri" w:hAnsi="Calibri" w:eastAsia="Calibri" w:cs="Calibri"/>
+                <w:b w:val="1"/>
+                <w:bCs w:val="1"/>
+                <w:i w:val="0"/>
+                <w:iCs w:val="0"/>
+                <w:color w:val="000000" w:themeColor="text1" w:themeTint="FF" w:themeShade="FF"/>
+                <w:sz w:val="22"/>
+                <w:szCs w:val="22"/>
+                <w:lang w:val="es-ES"/>
+              </w:rPr>
+              <w:t>Entidad que resuelve el problema</w:t>
+            </w:r>
+            <w:r>
+              <w:rPr>
+                <w:rFonts w:ascii="Calibri" w:hAnsi="Calibri" w:eastAsia="Calibri" w:cs="Calibri"/>
+                <w:b w:val="1"/>
+                <w:bCs w:val="1"/>
+                <w:i w:val="0"/>
+                <w:iCs w:val="0"/>
+                <w:color w:val="70AD47" w:themeColor="accent6" w:themeTint="FF" w:themeShade="FF"/>
+                <w:sz w:val="22"/>
+                <w:szCs w:val="22"/>
+                <w:lang w:val="es-ES"/>
+              </w:rPr>
+              <w:t>:</w:t>
+            </w:r>
+            <w:r>
+              <w:rPr>
+                <w:rFonts w:ascii="Calibri" w:hAnsi="Calibri" w:eastAsia="Calibri" w:cs="Calibri"/>
+                <w:b w:val="1"/>
+                <w:bCs w:val="1"/>
+                <w:i w:val="0"/>
+                <w:iCs w:val="0"/>
+                <w:color w:val="C00000"/>
+                <w:sz w:val="22"/>
+                <w:szCs w:val="22"/>
+                <w:lang w:val="es-ES"/>
+              </w:rPr>
+              <w:t xml:space="preserve"> persona</w:t>
+            </w:r>
+          </w:p>
+        </w:tc>
+      </w:tr>
+      <w:tr>
+        <w:trPr>
+          <w:trHeight w:val="780"/>
+        </w:trPr>
+        <w:tc>
+          <w:tcPr>
+            <w:tcW w:w="8490" w:type="dxa"/>
+            <w:tcMar>
+              <w:left w:w="105" w:type="dxa"/>
+              <w:right w:w="105" w:type="dxa"/>
+            </w:tcMar>
+            <w:vAlign w:val="top"/>
+          </w:tcPr>
+          <w:p>
+            <w:pPr>
+              <w:rPr>
+                <w:rFonts w:ascii="Calibri" w:hAnsi="Calibri" w:eastAsia="Calibri" w:cs="Calibri"/>
+                <w:b w:val="0"/>
+                <w:bCs w:val="0"/>
+                <w:i w:val="0"/>
+                <w:iCs w:val="0"/>
+                <w:color w:val="000000" w:themeColor="text1" w:themeTint="FF" w:themeShade="FF"/>
+                <w:sz w:val="22"/>
+                <w:szCs w:val="22"/>
+                <w:lang w:val="es-ES"/>
+              </w:rPr>
+            </w:pPr>
+            <w:r>
+              <w:rPr>
+                <w:rFonts w:ascii="Calibri" w:hAnsi="Calibri" w:eastAsia="Calibri" w:cs="Calibri"/>
+                <w:b w:val="1"/>
+                <w:bCs w:val="1"/>
+                <w:i w:val="0"/>
+                <w:iCs w:val="0"/>
+                <w:color w:val="000000" w:themeColor="text1" w:themeTint="FF" w:themeShade="FF"/>
+                <w:sz w:val="22"/>
+                <w:szCs w:val="22"/>
+                <w:lang w:val="es-ES"/>
+              </w:rPr>
+              <w:t xml:space="preserve">Variables: </w:t>
+            </w:r>
+          </w:p>
+          <w:p>
+            <w:pPr>
+              <w:pStyle w:val="ListParagraph"/>
+              <w:numPr>
+                <w:ilvl w:val="0"/>
+                <w:numId w:val="17"/>
+              </w:numPr>
+              <w:rPr>
+                <w:rFonts w:ascii="Calibri" w:hAnsi="Calibri" w:eastAsia="Calibri" w:cs="Calibri"/>
+                <w:b w:val="0"/>
+                <w:bCs w:val="0"/>
+                <w:i w:val="0"/>
+                <w:iCs w:val="0"/>
+                <w:color w:val="000000" w:themeColor="text1" w:themeTint="FF" w:themeShade="FF"/>
+                <w:sz w:val="22"/>
+                <w:szCs w:val="22"/>
+                <w:lang w:val="es-ES"/>
+              </w:rPr>
+            </w:pPr>
+            <w:r>
+              <w:rPr>
+                <w:rFonts w:ascii="Calibri" w:hAnsi="Calibri" w:eastAsia="Calibri" w:cs="Calibri"/>
+                <w:b w:val="1"/>
+                <w:bCs w:val="1"/>
+                <w:i w:val="0"/>
+                <w:iCs w:val="0"/>
+                <w:color w:val="000000" w:themeColor="text1" w:themeTint="FF" w:themeShade="FF"/>
+                <w:sz w:val="22"/>
+                <w:szCs w:val="22"/>
+                <w:lang w:val="es-ES"/>
+              </w:rPr>
+              <w:t xml:space="preserve">catetoA: int // </w:t>
+            </w:r>
+            <w:r>
+              <w:rPr>
+                <w:rFonts w:ascii="Calibri" w:hAnsi="Calibri" w:eastAsia="Calibri" w:cs="Calibri"/>
+                <w:b w:val="0"/>
+                <w:bCs w:val="0"/>
+                <w:i w:val="0"/>
+                <w:iCs w:val="0"/>
+                <w:color w:val="000000" w:themeColor="text1" w:themeTint="FF" w:themeShade="FF"/>
+                <w:sz w:val="22"/>
+                <w:szCs w:val="22"/>
+                <w:lang w:val="es-ES"/>
+              </w:rPr>
+              <w:t>almacena un valor decimal</w:t>
+            </w:r>
+          </w:p>
+          <w:p>
+            <w:pPr>
+              <w:pStyle w:val="ListParagraph"/>
+              <w:numPr>
+                <w:ilvl w:val="0"/>
+                <w:numId w:val="17"/>
+              </w:numPr>
+              <w:rPr>
+                <w:rFonts w:ascii="Calibri" w:hAnsi="Calibri" w:eastAsia="Calibri" w:cs="Calibri"/>
+                <w:b w:val="0"/>
+                <w:bCs w:val="0"/>
+                <w:i w:val="0"/>
+                <w:iCs w:val="0"/>
+                <w:color w:val="000000" w:themeColor="text1" w:themeTint="FF" w:themeShade="FF"/>
+                <w:sz w:val="22"/>
+                <w:szCs w:val="22"/>
+                <w:lang w:val="es-ES"/>
+              </w:rPr>
+            </w:pPr>
+            <w:r>
+              <w:rPr>
+                <w:rFonts w:ascii="Calibri" w:hAnsi="Calibri" w:eastAsia="Calibri" w:cs="Calibri"/>
+                <w:b w:val="1"/>
+                <w:bCs w:val="1"/>
+                <w:i w:val="0"/>
+                <w:iCs w:val="0"/>
+                <w:color w:val="000000" w:themeColor="text1" w:themeTint="FF" w:themeShade="FF"/>
+                <w:sz w:val="22"/>
+                <w:szCs w:val="22"/>
+                <w:lang w:val="es-ES"/>
+              </w:rPr>
+              <w:t>catetoB: int // almacena un valor decimal</w:t>
+            </w:r>
+          </w:p>
+          <w:p>
+            <w:pPr>
+              <w:pStyle w:val="ListParagraph"/>
+              <w:numPr>
+                <w:ilvl w:val="0"/>
+                <w:numId w:val="17"/>
+              </w:numPr>
+              <w:rPr>
+                <w:rFonts w:ascii="Calibri" w:hAnsi="Calibri" w:eastAsia="Calibri" w:cs="Calibri"/>
+                <w:b w:val="1"/>
+                <w:bCs w:val="1"/>
+                <w:i w:val="0"/>
+                <w:iCs w:val="0"/>
+                <w:color w:val="000000" w:themeColor="text1" w:themeTint="FF" w:themeShade="FF"/>
+                <w:sz w:val="22"/>
+                <w:szCs w:val="22"/>
+                <w:lang w:val="es-ES"/>
+              </w:rPr>
+            </w:pPr>
+            <w:r>
+              <w:rPr>
+                <w:rFonts w:ascii="Calibri" w:hAnsi="Calibri" w:eastAsia="Calibri" w:cs="Calibri"/>
+                <w:b w:val="1"/>
+                <w:bCs w:val="1"/>
+                <w:i w:val="0"/>
+                <w:iCs w:val="0"/>
+                <w:color w:val="000000" w:themeColor="text1" w:themeTint="FF" w:themeShade="FF"/>
+                <w:sz w:val="22"/>
+                <w:szCs w:val="22"/>
+                <w:lang w:val="es-ES"/>
+              </w:rPr>
+              <w:t xml:space="preserve">hipotenusa: </w:t>
+            </w:r>
+            <w:r>
+              <w:rPr>
+                <w:rFonts w:ascii="Calibri" w:hAnsi="Calibri" w:eastAsia="Calibri" w:cs="Calibri"/>
+                <w:b w:val="1"/>
+                <w:bCs w:val="1"/>
+                <w:i w:val="0"/>
+                <w:iCs w:val="0"/>
+                <w:color w:val="000000" w:themeColor="text1" w:themeTint="FF" w:themeShade="FF"/>
+                <w:sz w:val="22"/>
+                <w:szCs w:val="22"/>
+                <w:lang w:val="es-ES"/>
+              </w:rPr>
+              <w:t>int</w:t>
+            </w:r>
+            <w:r>
+              <w:rPr>
+                <w:rFonts w:ascii="Calibri" w:hAnsi="Calibri" w:eastAsia="Calibri" w:cs="Calibri"/>
+                <w:b w:val="1"/>
+                <w:bCs w:val="1"/>
+                <w:i w:val="0"/>
+                <w:iCs w:val="0"/>
+                <w:color w:val="000000" w:themeColor="text1" w:themeTint="FF" w:themeShade="FF"/>
+                <w:sz w:val="22"/>
+                <w:szCs w:val="22"/>
+                <w:lang w:val="es-ES"/>
+              </w:rPr>
+              <w:t xml:space="preserve"> // </w:t>
+            </w:r>
+            <w:r>
+              <w:rPr>
+                <w:rFonts w:ascii="Calibri" w:hAnsi="Calibri" w:eastAsia="Calibri" w:cs="Calibri"/>
+                <w:b w:val="0"/>
+                <w:bCs w:val="0"/>
+                <w:i w:val="0"/>
+                <w:iCs w:val="0"/>
+                <w:color w:val="000000" w:themeColor="text1" w:themeTint="FF" w:themeShade="FF"/>
+                <w:sz w:val="22"/>
+                <w:szCs w:val="22"/>
+                <w:lang w:val="es-ES"/>
+              </w:rPr>
+              <w:t>almacena un valor de calculos</w:t>
+            </w:r>
+          </w:p>
+        </w:tc>
+      </w:tr>
+    </w:tbl>
+    <w:p>
+      <w:pPr>
+        <w:rPr>
+          <w:rFonts w:ascii="Calibri" w:hAnsi="Calibri" w:eastAsia="Calibri" w:cs="Calibri"/>
+          <w:b w:val="0"/>
+          <w:bCs w:val="0"/>
+          <w:i w:val="0"/>
+          <w:iCs w:val="0"/>
+          <w:caps w:val="0"/>
+          <w:smallCaps w:val="0"/>
+          <w:noProof w:val="0"/>
+          <w:color w:val="000000" w:themeColor="text1" w:themeTint="FF" w:themeShade="FF"/>
+          <w:sz w:val="22"/>
+          <w:szCs w:val="22"/>
+          <w:lang w:val="es-ES"/>
+        </w:rPr>
+      </w:pPr>
+    </w:p>
+    <w:tbl>
+      <w:tblPr>
+        <w:tblStyle w:val="Tablaconcuadrcula"/>
+        <w:tblW w:w="0" w:type="auto"/>
+        <w:tblBorders>
+          <w:top w:val="single" w:sz="6"/>
+          <w:left w:val="single" w:sz="6"/>
+          <w:bottom w:val="single" w:sz="6"/>
+          <w:right w:val="single" w:sz="6"/>
+        </w:tblBorders>
+        <w:tblLayout w:type="fixed"/>
+        <w:tblLook w:val="06A0" w:firstRow="1" w:lastRow="0" w:firstColumn="1" w:lastColumn="0" w:noHBand="1" w:noVBand="1"/>
+      </w:tblPr>
+      <w:tblGrid>
+        <w:gridCol w:w="8490"/>
+      </w:tblGrid>
+      <w:tr>
+        <w:trPr>
+          <w:trHeight w:val="300"/>
+        </w:trPr>
+        <w:tc>
+          <w:tcPr>
+            <w:tcW w:w="8490" w:type="dxa"/>
+            <w:tcMar>
+              <w:left w:w="105" w:type="dxa"/>
+              <w:right w:w="105" w:type="dxa"/>
+            </w:tcMar>
+            <w:vAlign w:val="top"/>
+          </w:tcPr>
+          <w:p>
+            <w:pPr>
+              <w:rPr>
+                <w:rFonts w:ascii="Calibri" w:hAnsi="Calibri" w:eastAsia="Calibri" w:cs="Calibri"/>
+                <w:b w:val="0"/>
+                <w:bCs w:val="0"/>
+                <w:i w:val="0"/>
+                <w:iCs w:val="0"/>
+                <w:color w:val="C00000"/>
+                <w:sz w:val="22"/>
+                <w:szCs w:val="22"/>
+                <w:lang w:val="es-ES"/>
+              </w:rPr>
+            </w:pPr>
+            <w:r>
+              <w:rPr>
+                <w:rFonts w:ascii="Calibri" w:hAnsi="Calibri" w:eastAsia="Calibri" w:cs="Calibri"/>
+                <w:b w:val="1"/>
+                <w:bCs w:val="1"/>
+                <w:i w:val="0"/>
+                <w:iCs w:val="0"/>
+                <w:sz w:val="22"/>
+                <w:szCs w:val="22"/>
+                <w:lang w:val="es-ES"/>
+              </w:rPr>
+              <w:t>Nombre del Algoritmo:</w:t>
+            </w:r>
+            <w:r>
+              <w:rPr>
+                <w:rFonts w:ascii="Calibri" w:hAnsi="Calibri" w:eastAsia="Calibri" w:cs="Calibri"/>
+                <w:b w:val="0"/>
+                <w:bCs w:val="0"/>
+                <w:i w:val="0"/>
+                <w:iCs w:val="0"/>
+                <w:sz w:val="22"/>
+                <w:szCs w:val="22"/>
+                <w:lang w:val="es-ES"/>
+              </w:rPr>
+              <w:t xml:space="preserve"> </w:t>
+            </w:r>
+            <w:r>
+              <w:rPr>
+                <w:rFonts w:ascii="Calibri" w:hAnsi="Calibri" w:eastAsia="Calibri" w:cs="Calibri"/>
+                <w:b w:val="1"/>
+                <w:bCs w:val="1"/>
+                <w:i w:val="0"/>
+                <w:iCs w:val="0"/>
+                <w:color w:val="C00000"/>
+                <w:sz w:val="22"/>
+                <w:szCs w:val="22"/>
+                <w:lang w:val="es-ES"/>
+              </w:rPr>
+              <w:t>perimetro_area_rectangulo</w:t>
+            </w:r>
+          </w:p>
+        </w:tc>
+      </w:tr>
+      <w:tr>
+        <w:trPr>
+          <w:trHeight w:val="1455"/>
+        </w:trPr>
+        <w:tc>
+          <w:tcPr>
+            <w:tcW w:w="8490" w:type="dxa"/>
+            <w:tcMar>
+              <w:left w:w="105" w:type="dxa"/>
+              <w:right w:w="105" w:type="dxa"/>
+            </w:tcMar>
+            <w:vAlign w:val="top"/>
+          </w:tcPr>
+          <w:p>
+            <w:pPr>
+              <w:rPr>
+                <w:rFonts w:ascii="Calibri" w:hAnsi="Calibri" w:eastAsia="Calibri" w:cs="Calibri"/>
+                <w:b w:val="0"/>
+                <w:bCs w:val="0"/>
+                <w:i w:val="0"/>
+                <w:iCs w:val="0"/>
+                <w:sz w:val="22"/>
+                <w:szCs w:val="22"/>
+                <w:lang w:val="es-ES"/>
+              </w:rPr>
+            </w:pPr>
+            <w:r>
+              <w:rPr>
+                <w:rFonts w:ascii="Calibri" w:hAnsi="Calibri" w:eastAsia="Calibri" w:cs="Calibri"/>
+                <w:b w:val="1"/>
+                <w:bCs w:val="1"/>
+                <w:i w:val="0"/>
+                <w:iCs w:val="0"/>
+                <w:sz w:val="22"/>
+                <w:szCs w:val="22"/>
+                <w:lang w:val="es-ES"/>
+              </w:rPr>
+              <w:t>Proceso del algoritmo:</w:t>
+            </w:r>
+          </w:p>
+          <w:p>
+            <w:pPr>
+              <w:ind w:left="0"/>
+              <w:rPr>
+                <w:rFonts w:ascii="Calibri" w:hAnsi="Calibri" w:eastAsia="Calibri" w:cs="Calibri"/>
+                <w:b w:val="0"/>
+                <w:bCs w:val="0"/>
+                <w:i w:val="0"/>
+                <w:iCs w:val="0"/>
+                <w:sz w:val="22"/>
+                <w:szCs w:val="22"/>
+                <w:lang w:val="es-ES"/>
+              </w:rPr>
+            </w:pPr>
+            <w:r>
+              <w:rPr>
+                <w:rFonts w:ascii="Calibri" w:hAnsi="Calibri" w:eastAsia="Calibri" w:cs="Calibri"/>
+                <w:b w:val="0"/>
+                <w:bCs w:val="0"/>
+                <w:i w:val="1"/>
+                <w:iCs w:val="1"/>
+                <w:sz w:val="22"/>
+                <w:szCs w:val="22"/>
+                <w:lang w:val="es-ES"/>
+              </w:rPr>
+              <w:t xml:space="preserve">Leer </w:t>
+            </w:r>
+            <w:r>
+              <w:rPr>
+                <w:rFonts w:ascii="Calibri" w:hAnsi="Calibri" w:eastAsia="Calibri" w:cs="Calibri"/>
+                <w:b w:val="0"/>
+                <w:bCs w:val="0"/>
+                <w:i w:val="1"/>
+                <w:iCs w:val="1"/>
+                <w:sz w:val="22"/>
+                <w:szCs w:val="22"/>
+                <w:lang w:val="es-ES"/>
+              </w:rPr>
+              <w:t>catetoA</w:t>
+            </w:r>
+          </w:p>
+          <w:p>
+            <w:pPr>
+              <w:pStyle w:val="ListParagraph"/>
+              <w:numPr>
+                <w:ilvl w:val="0"/>
+                <w:numId w:val="20"/>
+              </w:numPr>
+              <w:rPr>
+                <w:rFonts w:ascii="Calibri" w:hAnsi="Calibri" w:eastAsia="Calibri" w:cs="Calibri"/>
+                <w:b w:val="0"/>
+                <w:bCs w:val="0"/>
+                <w:i w:val="0"/>
+                <w:iCs w:val="0"/>
+                <w:sz w:val="22"/>
+                <w:szCs w:val="22"/>
+                <w:lang w:val="es-ES"/>
+              </w:rPr>
+            </w:pPr>
+            <w:r>
+              <w:rPr>
+                <w:rFonts w:ascii="Calibri" w:hAnsi="Calibri" w:eastAsia="Calibri" w:cs="Calibri"/>
+                <w:b w:val="0"/>
+                <w:bCs w:val="0"/>
+                <w:i w:val="1"/>
+                <w:iCs w:val="1"/>
+                <w:sz w:val="22"/>
+                <w:szCs w:val="22"/>
+                <w:lang w:val="es-ES"/>
+              </w:rPr>
+              <w:t>inicio</w:t>
+            </w:r>
+          </w:p>
+          <w:p>
+            <w:pPr>
+              <w:pStyle w:val="ListParagraph"/>
+              <w:numPr>
+                <w:ilvl w:val="0"/>
+                <w:numId w:val="20"/>
+              </w:numPr>
+              <w:rPr>
+                <w:rFonts w:ascii="Calibri" w:hAnsi="Calibri" w:eastAsia="Calibri" w:cs="Calibri"/>
+                <w:b w:val="0"/>
+                <w:bCs w:val="0"/>
+                <w:i w:val="0"/>
+                <w:iCs w:val="0"/>
+                <w:sz w:val="22"/>
+                <w:szCs w:val="22"/>
+                <w:lang w:val="es-ES"/>
+              </w:rPr>
+            </w:pPr>
+            <w:r>
+              <w:rPr>
+                <w:rFonts w:ascii="Calibri" w:hAnsi="Calibri" w:eastAsia="Calibri" w:cs="Calibri"/>
+                <w:b w:val="0"/>
+                <w:bCs w:val="0"/>
+                <w:i w:val="1"/>
+                <w:iCs w:val="1"/>
+                <w:sz w:val="22"/>
+                <w:szCs w:val="22"/>
+                <w:lang w:val="es-ES"/>
+              </w:rPr>
+              <w:t>Leer catetoB</w:t>
+            </w:r>
+          </w:p>
+          <w:p>
+            <w:pPr>
+              <w:pStyle w:val="ListParagraph"/>
+              <w:numPr>
+                <w:ilvl w:val="0"/>
+                <w:numId w:val="20"/>
+              </w:numPr>
+              <w:rPr>
+                <w:rFonts w:ascii="Calibri" w:hAnsi="Calibri" w:eastAsia="Calibri" w:cs="Calibri"/>
+                <w:b w:val="0"/>
+                <w:bCs w:val="0"/>
+                <w:i w:val="0"/>
+                <w:iCs w:val="0"/>
+                <w:color w:val="000000" w:themeColor="text1" w:themeTint="FF" w:themeShade="FF"/>
+                <w:sz w:val="22"/>
+                <w:szCs w:val="22"/>
+                <w:lang w:val="es-ES"/>
+              </w:rPr>
+            </w:pPr>
+            <w:r>
+              <w:rPr>
+                <w:rFonts w:ascii="Calibri" w:hAnsi="Calibri" w:eastAsia="Calibri" w:cs="Calibri"/>
+                <w:b w:val="0"/>
+                <w:bCs w:val="0"/>
+                <w:i w:val="1"/>
+                <w:iCs w:val="1"/>
+                <w:sz w:val="22"/>
+                <w:szCs w:val="22"/>
+                <w:lang w:val="es-ES"/>
+              </w:rPr>
+              <w:t xml:space="preserve">hipotenusa </w:t>
+            </w:r>
+            <w:r>
+              <w:rPr>
+                <w:rFonts w:ascii="Calibri" w:hAnsi="Calibri" w:eastAsia="Calibri" w:cs="Calibri"/>
+                <w:b w:val="0"/>
+                <w:bCs w:val="0"/>
+                <w:i w:val="1"/>
+                <w:iCs w:val="1"/>
+                <w:caps w:val="0"/>
+                <w:smallCaps w:val="0"/>
+                <w:strike w:val="0"/>
+                <w:dstrike w:val="0"/>
+                <w:color w:val="000000" w:themeColor="text1" w:themeTint="FF" w:themeShade="FF"/>
+                <w:sz w:val="22"/>
+                <w:szCs w:val="22"/>
+                <w:u w:val="none"/>
+                <w:lang w:val="es-ES"/>
+              </w:rPr>
+              <w:t>← (a^2 + b^2 ) ^(0.5)</w:t>
+            </w:r>
+          </w:p>
+          <w:p>
+            <w:pPr>
+              <w:pStyle w:val="ListParagraph"/>
+              <w:numPr>
+                <w:ilvl w:val="0"/>
+                <w:numId w:val="20"/>
+              </w:numPr>
+              <w:rPr>
+                <w:rFonts w:ascii="Calibri" w:hAnsi="Calibri" w:eastAsia="Calibri" w:cs="Calibri"/>
+                <w:b w:val="0"/>
+                <w:bCs w:val="0"/>
+                <w:i w:val="0"/>
+                <w:iCs w:val="0"/>
+                <w:color w:val="000000" w:themeColor="text1" w:themeTint="FF" w:themeShade="FF"/>
+                <w:sz w:val="22"/>
+                <w:szCs w:val="22"/>
+                <w:lang w:val="es-ES"/>
+              </w:rPr>
+            </w:pPr>
+            <w:r>
+              <w:rPr>
+                <w:rFonts w:ascii="Calibri" w:hAnsi="Calibri" w:eastAsia="Calibri" w:cs="Calibri"/>
+                <w:b w:val="0"/>
+                <w:bCs w:val="0"/>
+                <w:i w:val="1"/>
+                <w:iCs w:val="1"/>
+                <w:caps w:val="0"/>
+                <w:smallCaps w:val="0"/>
+                <w:strike w:val="0"/>
+                <w:dstrike w:val="0"/>
+                <w:color w:val="000000" w:themeColor="text1" w:themeTint="FF" w:themeShade="FF"/>
+                <w:sz w:val="22"/>
+                <w:szCs w:val="22"/>
+                <w:u w:val="none"/>
+                <w:lang w:val="es-ES"/>
+              </w:rPr>
+              <w:t>mostrar hipotenusa</w:t>
+            </w:r>
+          </w:p>
+          <w:p>
+            <w:pPr>
+              <w:pStyle w:val="ListParagraph"/>
+              <w:numPr>
+                <w:ilvl w:val="0"/>
+                <w:numId w:val="20"/>
+              </w:numPr>
+              <w:rPr>
+                <w:rFonts w:ascii="Calibri" w:hAnsi="Calibri" w:eastAsia="Calibri" w:cs="Calibri"/>
+                <w:b w:val="0"/>
+                <w:bCs w:val="0"/>
+                <w:i w:val="0"/>
+                <w:iCs w:val="0"/>
+                <w:color w:val="000000" w:themeColor="text1" w:themeTint="FF" w:themeShade="FF"/>
+                <w:sz w:val="22"/>
+                <w:szCs w:val="22"/>
+                <w:lang w:val="es-ES"/>
+              </w:rPr>
+            </w:pPr>
+            <w:r>
+              <w:rPr>
+                <w:rFonts w:ascii="Calibri" w:hAnsi="Calibri" w:eastAsia="Calibri" w:cs="Calibri"/>
+                <w:b w:val="0"/>
+                <w:bCs w:val="0"/>
+                <w:i w:val="1"/>
+                <w:iCs w:val="1"/>
+                <w:caps w:val="0"/>
+                <w:smallCaps w:val="0"/>
+                <w:strike w:val="0"/>
+                <w:dstrike w:val="0"/>
+                <w:color w:val="000000" w:themeColor="text1" w:themeTint="FF" w:themeShade="FF"/>
+                <w:sz w:val="22"/>
+                <w:szCs w:val="22"/>
+                <w:u w:val="none"/>
+                <w:lang w:val="es-ES"/>
+              </w:rPr>
+              <w:t>Fin</w:t>
+            </w:r>
+          </w:p>
+        </w:tc>
+      </w:tr>
+    </w:tbl>
+    <w:p>
+      <w:pPr>
+        <w:rPr>
+          <w:rFonts w:ascii="Calibri" w:hAnsi="Calibri" w:eastAsia="Calibri" w:cs="Calibri"/>
+          <w:b w:val="0"/>
+          <w:bCs w:val="0"/>
+          <w:i w:val="0"/>
+          <w:iCs w:val="0"/>
+          <w:caps w:val="0"/>
+          <w:smallCaps w:val="0"/>
+          <w:noProof w:val="0"/>
+          <w:color w:val="000000" w:themeColor="text1" w:themeTint="FF" w:themeShade="FF"/>
+          <w:sz w:val="22"/>
+          <w:szCs w:val="22"/>
+          <w:lang w:val="es-ES"/>
+        </w:rPr>
+      </w:pPr>
+    </w:p>
+    <w:tbl>
+      <w:tblPr>
+        <w:tblStyle w:val="Tablaconcuadrcula"/>
+        <w:tblW w:w="0" w:type="auto"/>
+        <w:tblBorders>
+          <w:top w:val="single" w:sz="6"/>
+          <w:left w:val="single" w:sz="6"/>
+          <w:bottom w:val="single" w:sz="6"/>
+          <w:right w:val="single" w:sz="6"/>
+        </w:tblBorders>
+        <w:tblLayout w:type="fixed"/>
+        <w:tblLook w:val="06A0" w:firstRow="1" w:lastRow="0" w:firstColumn="1" w:lastColumn="0" w:noHBand="1" w:noVBand="1"/>
+      </w:tblPr>
+      <w:tblGrid>
+        <w:gridCol w:w="6470"/>
+        <w:gridCol w:w="2020"/>
+      </w:tblGrid>
+      <w:tr>
+        <w:trPr>
+          <w:trHeight w:val="300"/>
+        </w:trPr>
+        <w:tc>
+          <w:tcPr>
+            <w:tcW w:w="6470" w:type="dxa"/>
+            <w:tcMar>
+              <w:left w:w="105" w:type="dxa"/>
+              <w:right w:w="105" w:type="dxa"/>
+            </w:tcMar>
+            <w:vAlign w:val="top"/>
+          </w:tcPr>
+          <w:p>
+            <w:pPr>
+              <w:spacing w:after="0" w:afterAutospacing="off"/>
+              <w:rPr>
+                <w:rFonts w:ascii="Calibri" w:hAnsi="Calibri" w:eastAsia="Calibri" w:cs="Calibri"/>
+                <w:b w:val="0"/>
+                <w:bCs w:val="0"/>
+                <w:i w:val="0"/>
+                <w:iCs w:val="0"/>
+                <w:sz w:val="18"/>
+                <w:szCs w:val="18"/>
+                <w:lang w:val="es-ES"/>
+              </w:rPr>
+            </w:pPr>
+            <w:r>
+              <w:rPr>
+                <w:rFonts w:ascii="Calibri" w:hAnsi="Calibri" w:eastAsia="Calibri" w:cs="Calibri"/>
+                <w:b w:val="0"/>
+                <w:bCs w:val="0"/>
+                <w:i w:val="0"/>
+                <w:iCs w:val="0"/>
+                <w:sz w:val="18"/>
+                <w:szCs w:val="18"/>
+                <w:lang w:val="es-ES"/>
+              </w:rPr>
+              <w:t>Captura de la codificación en lenguaje processing</w:t>
+            </w:r>
+          </w:p>
+        </w:tc>
+        <w:tc>
+          <w:tcPr>
+            <w:tcW w:w="2020" w:type="dxa"/>
+            <w:tcMar>
+              <w:left w:w="105" w:type="dxa"/>
+              <w:right w:w="105" w:type="dxa"/>
+            </w:tcMar>
+            <w:vAlign w:val="top"/>
+          </w:tcPr>
+          <w:p>
+            <w:pPr>
+              <w:rPr>
+                <w:rFonts w:ascii="Calibri" w:hAnsi="Calibri" w:eastAsia="Calibri" w:cs="Calibri"/>
+                <w:b w:val="0"/>
+                <w:bCs w:val="0"/>
+                <w:i w:val="0"/>
+                <w:iCs w:val="0"/>
+                <w:sz w:val="18"/>
+                <w:szCs w:val="18"/>
+                <w:lang w:val="es-ES"/>
+              </w:rPr>
+            </w:pPr>
+            <w:r>
+              <w:rPr>
+                <w:rFonts w:ascii="Calibri" w:hAnsi="Calibri" w:eastAsia="Calibri" w:cs="Calibri"/>
+                <w:b w:val="0"/>
+                <w:bCs w:val="0"/>
+                <w:i w:val="0"/>
+                <w:iCs w:val="0"/>
+                <w:sz w:val="18"/>
+                <w:szCs w:val="18"/>
+                <w:lang w:val="es-ES"/>
+              </w:rPr>
+              <w:t>Resultado en la terminal</w:t>
+            </w:r>
+          </w:p>
+        </w:tc>
+      </w:tr>
+      <w:tr>
+        <w:trPr>
+          <w:trHeight w:val="1886"/>
+        </w:trPr>
+        <w:tc>
+          <w:tcPr>
+            <w:tcW w:w="6470" w:type="dxa"/>
+            <w:tcMar>
+              <w:left w:w="105" w:type="dxa"/>
+              <w:right w:w="105" w:type="dxa"/>
+            </w:tcMar>
+            <w:vAlign w:val="top"/>
+          </w:tcPr>
+          <w:p>
+            <w:pPr>
+              <w:rPr>
+                <w:rFonts w:ascii="Calibri" w:hAnsi="Calibri" w:eastAsia="Calibri" w:cs="Calibri"/>
+                <w:b w:val="0"/>
+                <w:bCs w:val="0"/>
+                <w:i w:val="0"/>
+                <w:iCs w:val="0"/>
+                <w:sz w:val="22"/>
+                <w:szCs w:val="22"/>
+                <w:lang w:val="es-ES"/>
+              </w:rPr>
+            </w:pPr>
+            <w:r>
+              <w:drawing>
+                <wp:inline wp14:editId="5B738C4E" wp14:anchorId="31C6DF03">
+                  <wp:extent cx="3818164" cy="1162050"/>
+                  <wp:effectExtent l="0" t="0" r="0" b="0"/>
+                  <wp:docPr id="108292354" name="" title=""/>
+                  <wp:cNvGraphicFramePr>
+                    <a:graphicFrameLocks noChangeAspect="1"/>
+                  </wp:cNvGraphicFramePr>
+                  <a:graphic>
+                    <a:graphicData uri="http://schemas.openxmlformats.org/drawingml/2006/picture">
+                      <pic:pic>
+                        <pic:nvPicPr>
+                          <pic:cNvPr id="0" name=""/>
+                          <pic:cNvPicPr/>
+                        </pic:nvPicPr>
+                        <pic:blipFill>
+                          <a:blip r:embed="R4868036263ac482d">
+                            <a:extLst>
+                              <a:ext xmlns:a="http://schemas.openxmlformats.org/drawingml/2006/main" uri="{28A0092B-C50C-407E-A947-70E740481C1C}">
+                                <a14:useLocalDpi val="0"/>
+                              </a:ext>
+                            </a:extLst>
+                          </a:blip>
+                          <a:stretch>
+                            <a:fillRect/>
+                          </a:stretch>
+                        </pic:blipFill>
+                        <pic:spPr>
+                          <a:xfrm>
+                            <a:off x="0" y="0"/>
+                            <a:ext cx="3818164" cy="1162050"/>
+                          </a:xfrm>
+                          <a:prstGeom prst="rect">
+                            <a:avLst/>
+                          </a:prstGeom>
+                        </pic:spPr>
+                      </pic:pic>
+                    </a:graphicData>
+                  </a:graphic>
+                </wp:inline>
+              </w:drawing>
+            </w:r>
+          </w:p>
+        </w:tc>
+        <w:tc>
+          <w:tcPr>
+            <w:tcW w:w="2020" w:type="dxa"/>
+            <w:tcMar>
+              <w:left w:w="105" w:type="dxa"/>
+              <w:right w:w="105" w:type="dxa"/>
+            </w:tcMar>
+            <w:vAlign w:val="top"/>
+          </w:tcPr>
+          <w:p>
+            <w:pPr>
+              <w:rPr>
+                <w:rFonts w:ascii="Calibri" w:hAnsi="Calibri" w:eastAsia="Calibri" w:cs="Calibri"/>
+                <w:b w:val="0"/>
+                <w:bCs w:val="0"/>
+                <w:i w:val="0"/>
+                <w:iCs w:val="0"/>
+                <w:sz w:val="22"/>
+                <w:szCs w:val="22"/>
+                <w:lang w:val="es-ES"/>
+              </w:rPr>
+            </w:pPr>
+            <w:r>
+              <w:drawing>
+                <wp:inline wp14:editId="7DC6D9CC" wp14:anchorId="5D5EDCAA">
+                  <wp:extent cx="1066800" cy="923925"/>
+                  <wp:effectExtent l="0" t="0" r="0" b="0"/>
+                  <wp:docPr id="806983349" name="" title=""/>
+                  <wp:cNvGraphicFramePr>
+                    <a:graphicFrameLocks noChangeAspect="1"/>
+                  </wp:cNvGraphicFramePr>
+                  <a:graphic>
+                    <a:graphicData uri="http://schemas.openxmlformats.org/drawingml/2006/picture">
+                      <pic:pic>
+                        <pic:nvPicPr>
+                          <pic:cNvPr id="0" name=""/>
+                          <pic:cNvPicPr/>
+                        </pic:nvPicPr>
+                        <pic:blipFill>
+                          <a:blip r:embed="Rb657b74c0ffa4ba0">
+                            <a:extLst>
+                              <a:ext xmlns:a="http://schemas.openxmlformats.org/drawingml/2006/main" uri="{28A0092B-C50C-407E-A947-70E740481C1C}">
+                                <a14:useLocalDpi val="0"/>
+                              </a:ext>
+                            </a:extLst>
+                          </a:blip>
+                          <a:stretch>
+                            <a:fillRect/>
+                          </a:stretch>
+                        </pic:blipFill>
+                        <pic:spPr>
+                          <a:xfrm>
+                            <a:off x="0" y="0"/>
+                            <a:ext cx="1066800" cy="923925"/>
+                          </a:xfrm>
+                          <a:prstGeom prst="rect">
+                            <a:avLst/>
+                          </a:prstGeom>
+                        </pic:spPr>
+                      </pic:pic>
+                    </a:graphicData>
+                  </a:graphic>
+                </wp:inline>
+              </w:drawing>
+            </w:r>
+          </w:p>
+        </w:tc>
+      </w:tr>
+    </w:tbl>
     <w:p>
       <w:pPr>
         <w:spacing w:after="0" w:afterAutospacing="off"/>
@@ -17019,6 +18664,691 @@
 
 <file path=word/numbering.xml><?xml version="1.0" encoding="utf-8"?>
 <w:numbering xmlns:w="http://schemas.openxmlformats.org/wordprocessingml/2006/main">
+  <w:abstractNum xmlns:w="http://schemas.openxmlformats.org/wordprocessingml/2006/main" w:abstractNumId="23">
+    <w:nsid w:val="1680356b"/>
+    <w:multiLevelType xmlns:w="http://schemas.openxmlformats.org/wordprocessingml/2006/main" w:val="hybridMultilevel"/>
+    <w:lvl xmlns:w="http://schemas.openxmlformats.org/wordprocessingml/2006/main" w:ilvl="0">
+      <w:start w:val="4"/>
+      <w:numFmt w:val="decimal"/>
+      <w:lvlText w:val="%1."/>
+      <w:lvlJc w:val="left"/>
+      <w:pPr>
+        <w:ind w:left="720" w:hanging="360"/>
+      </w:pPr>
+    </w:lvl>
+    <w:lvl xmlns:w="http://schemas.openxmlformats.org/wordprocessingml/2006/main" w:ilvl="1">
+      <w:start w:val="1"/>
+      <w:numFmt w:val="lowerLetter"/>
+      <w:lvlText w:val="%2."/>
+      <w:lvlJc w:val="left"/>
+      <w:pPr>
+        <w:ind w:left="1440" w:hanging="360"/>
+      </w:pPr>
+    </w:lvl>
+    <w:lvl xmlns:w="http://schemas.openxmlformats.org/wordprocessingml/2006/main" w:ilvl="2">
+      <w:start w:val="1"/>
+      <w:numFmt w:val="lowerRoman"/>
+      <w:lvlText w:val="%3."/>
+      <w:lvlJc w:val="right"/>
+      <w:pPr>
+        <w:ind w:left="2160" w:hanging="180"/>
+      </w:pPr>
+    </w:lvl>
+    <w:lvl xmlns:w="http://schemas.openxmlformats.org/wordprocessingml/2006/main" w:ilvl="3">
+      <w:start w:val="1"/>
+      <w:numFmt w:val="decimal"/>
+      <w:lvlText w:val="%4."/>
+      <w:lvlJc w:val="left"/>
+      <w:pPr>
+        <w:ind w:left="2880" w:hanging="360"/>
+      </w:pPr>
+    </w:lvl>
+    <w:lvl xmlns:w="http://schemas.openxmlformats.org/wordprocessingml/2006/main" w:ilvl="4">
+      <w:start w:val="1"/>
+      <w:numFmt w:val="lowerLetter"/>
+      <w:lvlText w:val="%5."/>
+      <w:lvlJc w:val="left"/>
+      <w:pPr>
+        <w:ind w:left="3600" w:hanging="360"/>
+      </w:pPr>
+    </w:lvl>
+    <w:lvl xmlns:w="http://schemas.openxmlformats.org/wordprocessingml/2006/main" w:ilvl="5">
+      <w:start w:val="1"/>
+      <w:numFmt w:val="lowerRoman"/>
+      <w:lvlText w:val="%6."/>
+      <w:lvlJc w:val="right"/>
+      <w:pPr>
+        <w:ind w:left="4320" w:hanging="180"/>
+      </w:pPr>
+    </w:lvl>
+    <w:lvl xmlns:w="http://schemas.openxmlformats.org/wordprocessingml/2006/main" w:ilvl="6">
+      <w:start w:val="1"/>
+      <w:numFmt w:val="decimal"/>
+      <w:lvlText w:val="%7."/>
+      <w:lvlJc w:val="left"/>
+      <w:pPr>
+        <w:ind w:left="5040" w:hanging="360"/>
+      </w:pPr>
+    </w:lvl>
+    <w:lvl xmlns:w="http://schemas.openxmlformats.org/wordprocessingml/2006/main" w:ilvl="7">
+      <w:start w:val="1"/>
+      <w:numFmt w:val="lowerLetter"/>
+      <w:lvlText w:val="%8."/>
+      <w:lvlJc w:val="left"/>
+      <w:pPr>
+        <w:ind w:left="5760" w:hanging="360"/>
+      </w:pPr>
+    </w:lvl>
+    <w:lvl xmlns:w="http://schemas.openxmlformats.org/wordprocessingml/2006/main" w:ilvl="8">
+      <w:start w:val="1"/>
+      <w:numFmt w:val="lowerRoman"/>
+      <w:lvlText w:val="%9."/>
+      <w:lvlJc w:val="right"/>
+      <w:pPr>
+        <w:ind w:left="6480" w:hanging="180"/>
+      </w:pPr>
+    </w:lvl>
+  </w:abstractNum>
+  <w:abstractNum xmlns:w="http://schemas.openxmlformats.org/wordprocessingml/2006/main" w:abstractNumId="22">
+    <w:nsid w:val="3505675f"/>
+    <w:multiLevelType xmlns:w="http://schemas.openxmlformats.org/wordprocessingml/2006/main" w:val="hybridMultilevel"/>
+    <w:lvl xmlns:w="http://schemas.openxmlformats.org/wordprocessingml/2006/main" w:ilvl="0">
+      <w:start w:val="3"/>
+      <w:numFmt w:val="decimal"/>
+      <w:lvlText w:val="%1."/>
+      <w:lvlJc w:val="left"/>
+      <w:pPr>
+        <w:ind w:left="720" w:hanging="360"/>
+      </w:pPr>
+      <w:rPr>
+        <w:rFonts w:hint="default" w:ascii="Calibri" w:hAnsi="Calibri"/>
+      </w:rPr>
+    </w:lvl>
+    <w:lvl xmlns:w="http://schemas.openxmlformats.org/wordprocessingml/2006/main" w:ilvl="1">
+      <w:start w:val="1"/>
+      <w:numFmt w:val="lowerLetter"/>
+      <w:lvlText w:val="%2."/>
+      <w:lvlJc w:val="left"/>
+      <w:pPr>
+        <w:ind w:left="1440" w:hanging="360"/>
+      </w:pPr>
+    </w:lvl>
+    <w:lvl xmlns:w="http://schemas.openxmlformats.org/wordprocessingml/2006/main" w:ilvl="2">
+      <w:start w:val="1"/>
+      <w:numFmt w:val="lowerRoman"/>
+      <w:lvlText w:val="%3."/>
+      <w:lvlJc w:val="right"/>
+      <w:pPr>
+        <w:ind w:left="2160" w:hanging="180"/>
+      </w:pPr>
+    </w:lvl>
+    <w:lvl xmlns:w="http://schemas.openxmlformats.org/wordprocessingml/2006/main" w:ilvl="3">
+      <w:start w:val="1"/>
+      <w:numFmt w:val="decimal"/>
+      <w:lvlText w:val="%4."/>
+      <w:lvlJc w:val="left"/>
+      <w:pPr>
+        <w:ind w:left="2880" w:hanging="360"/>
+      </w:pPr>
+    </w:lvl>
+    <w:lvl xmlns:w="http://schemas.openxmlformats.org/wordprocessingml/2006/main" w:ilvl="4">
+      <w:start w:val="1"/>
+      <w:numFmt w:val="lowerLetter"/>
+      <w:lvlText w:val="%5."/>
+      <w:lvlJc w:val="left"/>
+      <w:pPr>
+        <w:ind w:left="3600" w:hanging="360"/>
+      </w:pPr>
+    </w:lvl>
+    <w:lvl xmlns:w="http://schemas.openxmlformats.org/wordprocessingml/2006/main" w:ilvl="5">
+      <w:start w:val="1"/>
+      <w:numFmt w:val="lowerRoman"/>
+      <w:lvlText w:val="%6."/>
+      <w:lvlJc w:val="right"/>
+      <w:pPr>
+        <w:ind w:left="4320" w:hanging="180"/>
+      </w:pPr>
+    </w:lvl>
+    <w:lvl xmlns:w="http://schemas.openxmlformats.org/wordprocessingml/2006/main" w:ilvl="6">
+      <w:start w:val="1"/>
+      <w:numFmt w:val="decimal"/>
+      <w:lvlText w:val="%7."/>
+      <w:lvlJc w:val="left"/>
+      <w:pPr>
+        <w:ind w:left="5040" w:hanging="360"/>
+      </w:pPr>
+    </w:lvl>
+    <w:lvl xmlns:w="http://schemas.openxmlformats.org/wordprocessingml/2006/main" w:ilvl="7">
+      <w:start w:val="1"/>
+      <w:numFmt w:val="lowerLetter"/>
+      <w:lvlText w:val="%8."/>
+      <w:lvlJc w:val="left"/>
+      <w:pPr>
+        <w:ind w:left="5760" w:hanging="360"/>
+      </w:pPr>
+    </w:lvl>
+    <w:lvl xmlns:w="http://schemas.openxmlformats.org/wordprocessingml/2006/main" w:ilvl="8">
+      <w:start w:val="1"/>
+      <w:numFmt w:val="lowerRoman"/>
+      <w:lvlText w:val="%9."/>
+      <w:lvlJc w:val="right"/>
+      <w:pPr>
+        <w:ind w:left="6480" w:hanging="180"/>
+      </w:pPr>
+    </w:lvl>
+  </w:abstractNum>
+  <w:abstractNum xmlns:w="http://schemas.openxmlformats.org/wordprocessingml/2006/main" w:abstractNumId="21">
+    <w:nsid w:val="508a4289"/>
+    <w:multiLevelType xmlns:w="http://schemas.openxmlformats.org/wordprocessingml/2006/main" w:val="hybridMultilevel"/>
+    <w:lvl xmlns:w="http://schemas.openxmlformats.org/wordprocessingml/2006/main" w:ilvl="0">
+      <w:start w:val="2"/>
+      <w:numFmt w:val="decimal"/>
+      <w:lvlText w:val="%1."/>
+      <w:lvlJc w:val="left"/>
+      <w:pPr>
+        <w:ind w:left="720" w:hanging="360"/>
+      </w:pPr>
+      <w:rPr>
+        <w:rFonts w:hint="default" w:ascii="Calibri" w:hAnsi="Calibri"/>
+      </w:rPr>
+    </w:lvl>
+    <w:lvl xmlns:w="http://schemas.openxmlformats.org/wordprocessingml/2006/main" w:ilvl="1">
+      <w:start w:val="1"/>
+      <w:numFmt w:val="lowerLetter"/>
+      <w:lvlText w:val="%2."/>
+      <w:lvlJc w:val="left"/>
+      <w:pPr>
+        <w:ind w:left="1440" w:hanging="360"/>
+      </w:pPr>
+    </w:lvl>
+    <w:lvl xmlns:w="http://schemas.openxmlformats.org/wordprocessingml/2006/main" w:ilvl="2">
+      <w:start w:val="1"/>
+      <w:numFmt w:val="lowerRoman"/>
+      <w:lvlText w:val="%3."/>
+      <w:lvlJc w:val="right"/>
+      <w:pPr>
+        <w:ind w:left="2160" w:hanging="180"/>
+      </w:pPr>
+    </w:lvl>
+    <w:lvl xmlns:w="http://schemas.openxmlformats.org/wordprocessingml/2006/main" w:ilvl="3">
+      <w:start w:val="1"/>
+      <w:numFmt w:val="decimal"/>
+      <w:lvlText w:val="%4."/>
+      <w:lvlJc w:val="left"/>
+      <w:pPr>
+        <w:ind w:left="2880" w:hanging="360"/>
+      </w:pPr>
+    </w:lvl>
+    <w:lvl xmlns:w="http://schemas.openxmlformats.org/wordprocessingml/2006/main" w:ilvl="4">
+      <w:start w:val="1"/>
+      <w:numFmt w:val="lowerLetter"/>
+      <w:lvlText w:val="%5."/>
+      <w:lvlJc w:val="left"/>
+      <w:pPr>
+        <w:ind w:left="3600" w:hanging="360"/>
+      </w:pPr>
+    </w:lvl>
+    <w:lvl xmlns:w="http://schemas.openxmlformats.org/wordprocessingml/2006/main" w:ilvl="5">
+      <w:start w:val="1"/>
+      <w:numFmt w:val="lowerRoman"/>
+      <w:lvlText w:val="%6."/>
+      <w:lvlJc w:val="right"/>
+      <w:pPr>
+        <w:ind w:left="4320" w:hanging="180"/>
+      </w:pPr>
+    </w:lvl>
+    <w:lvl xmlns:w="http://schemas.openxmlformats.org/wordprocessingml/2006/main" w:ilvl="6">
+      <w:start w:val="1"/>
+      <w:numFmt w:val="decimal"/>
+      <w:lvlText w:val="%7."/>
+      <w:lvlJc w:val="left"/>
+      <w:pPr>
+        <w:ind w:left="5040" w:hanging="360"/>
+      </w:pPr>
+    </w:lvl>
+    <w:lvl xmlns:w="http://schemas.openxmlformats.org/wordprocessingml/2006/main" w:ilvl="7">
+      <w:start w:val="1"/>
+      <w:numFmt w:val="lowerLetter"/>
+      <w:lvlText w:val="%8."/>
+      <w:lvlJc w:val="left"/>
+      <w:pPr>
+        <w:ind w:left="5760" w:hanging="360"/>
+      </w:pPr>
+    </w:lvl>
+    <w:lvl xmlns:w="http://schemas.openxmlformats.org/wordprocessingml/2006/main" w:ilvl="8">
+      <w:start w:val="1"/>
+      <w:numFmt w:val="lowerRoman"/>
+      <w:lvlText w:val="%9."/>
+      <w:lvlJc w:val="right"/>
+      <w:pPr>
+        <w:ind w:left="6480" w:hanging="180"/>
+      </w:pPr>
+    </w:lvl>
+  </w:abstractNum>
+  <w:abstractNum xmlns:w="http://schemas.openxmlformats.org/wordprocessingml/2006/main" w:abstractNumId="20">
+    <w:nsid w:val="358aa11f"/>
+    <w:multiLevelType xmlns:w="http://schemas.openxmlformats.org/wordprocessingml/2006/main" w:val="hybridMultilevel"/>
+    <w:lvl xmlns:w="http://schemas.openxmlformats.org/wordprocessingml/2006/main" w:ilvl="0">
+      <w:start w:val="1"/>
+      <w:numFmt w:val="decimal"/>
+      <w:lvlText w:val="%1."/>
+      <w:lvlJc w:val="left"/>
+      <w:pPr>
+        <w:ind w:left="720" w:hanging="360"/>
+      </w:pPr>
+      <w:rPr>
+        <w:rFonts w:hint="default" w:ascii="Calibri" w:hAnsi="Calibri"/>
+      </w:rPr>
+    </w:lvl>
+    <w:lvl xmlns:w="http://schemas.openxmlformats.org/wordprocessingml/2006/main" w:ilvl="1">
+      <w:start w:val="1"/>
+      <w:numFmt w:val="lowerLetter"/>
+      <w:lvlText w:val="%2."/>
+      <w:lvlJc w:val="left"/>
+      <w:pPr>
+        <w:ind w:left="1440" w:hanging="360"/>
+      </w:pPr>
+    </w:lvl>
+    <w:lvl xmlns:w="http://schemas.openxmlformats.org/wordprocessingml/2006/main" w:ilvl="2">
+      <w:start w:val="1"/>
+      <w:numFmt w:val="lowerRoman"/>
+      <w:lvlText w:val="%3."/>
+      <w:lvlJc w:val="right"/>
+      <w:pPr>
+        <w:ind w:left="2160" w:hanging="180"/>
+      </w:pPr>
+    </w:lvl>
+    <w:lvl xmlns:w="http://schemas.openxmlformats.org/wordprocessingml/2006/main" w:ilvl="3">
+      <w:start w:val="1"/>
+      <w:numFmt w:val="decimal"/>
+      <w:lvlText w:val="%4."/>
+      <w:lvlJc w:val="left"/>
+      <w:pPr>
+        <w:ind w:left="2880" w:hanging="360"/>
+      </w:pPr>
+    </w:lvl>
+    <w:lvl xmlns:w="http://schemas.openxmlformats.org/wordprocessingml/2006/main" w:ilvl="4">
+      <w:start w:val="1"/>
+      <w:numFmt w:val="lowerLetter"/>
+      <w:lvlText w:val="%5."/>
+      <w:lvlJc w:val="left"/>
+      <w:pPr>
+        <w:ind w:left="3600" w:hanging="360"/>
+      </w:pPr>
+    </w:lvl>
+    <w:lvl xmlns:w="http://schemas.openxmlformats.org/wordprocessingml/2006/main" w:ilvl="5">
+      <w:start w:val="1"/>
+      <w:numFmt w:val="lowerRoman"/>
+      <w:lvlText w:val="%6."/>
+      <w:lvlJc w:val="right"/>
+      <w:pPr>
+        <w:ind w:left="4320" w:hanging="180"/>
+      </w:pPr>
+    </w:lvl>
+    <w:lvl xmlns:w="http://schemas.openxmlformats.org/wordprocessingml/2006/main" w:ilvl="6">
+      <w:start w:val="1"/>
+      <w:numFmt w:val="decimal"/>
+      <w:lvlText w:val="%7."/>
+      <w:lvlJc w:val="left"/>
+      <w:pPr>
+        <w:ind w:left="5040" w:hanging="360"/>
+      </w:pPr>
+    </w:lvl>
+    <w:lvl xmlns:w="http://schemas.openxmlformats.org/wordprocessingml/2006/main" w:ilvl="7">
+      <w:start w:val="1"/>
+      <w:numFmt w:val="lowerLetter"/>
+      <w:lvlText w:val="%8."/>
+      <w:lvlJc w:val="left"/>
+      <w:pPr>
+        <w:ind w:left="5760" w:hanging="360"/>
+      </w:pPr>
+    </w:lvl>
+    <w:lvl xmlns:w="http://schemas.openxmlformats.org/wordprocessingml/2006/main" w:ilvl="8">
+      <w:start w:val="1"/>
+      <w:numFmt w:val="lowerRoman"/>
+      <w:lvlText w:val="%9."/>
+      <w:lvlJc w:val="right"/>
+      <w:pPr>
+        <w:ind w:left="6480" w:hanging="180"/>
+      </w:pPr>
+    </w:lvl>
+  </w:abstractNum>
+  <w:abstractNum xmlns:w="http://schemas.openxmlformats.org/wordprocessingml/2006/main" w:abstractNumId="19">
+    <w:nsid w:val="38e2038c"/>
+    <w:multiLevelType xmlns:w="http://schemas.openxmlformats.org/wordprocessingml/2006/main" w:val="hybridMultilevel"/>
+    <w:lvl xmlns:w="http://schemas.openxmlformats.org/wordprocessingml/2006/main" w:ilvl="0">
+      <w:start w:val="1"/>
+      <w:numFmt w:val="bullet"/>
+      <w:lvlText w:val="-"/>
+      <w:lvlJc w:val="left"/>
+      <w:pPr>
+        <w:ind w:left="720" w:hanging="360"/>
+      </w:pPr>
+      <w:rPr>
+        <w:rFonts w:hint="default" w:ascii="Aptos" w:hAnsi="Aptos"/>
+      </w:rPr>
+    </w:lvl>
+    <w:lvl xmlns:w="http://schemas.openxmlformats.org/wordprocessingml/2006/main" w:ilvl="1">
+      <w:start w:val="1"/>
+      <w:numFmt w:val="bullet"/>
+      <w:lvlText w:val="o"/>
+      <w:lvlJc w:val="left"/>
+      <w:pPr>
+        <w:ind w:left="1440" w:hanging="360"/>
+      </w:pPr>
+      <w:rPr>
+        <w:rFonts w:hint="default" w:ascii="Courier New" w:hAnsi="Courier New"/>
+      </w:rPr>
+    </w:lvl>
+    <w:lvl xmlns:w="http://schemas.openxmlformats.org/wordprocessingml/2006/main" w:ilvl="2">
+      <w:start w:val="1"/>
+      <w:numFmt w:val="bullet"/>
+      <w:lvlText w:val=""/>
+      <w:lvlJc w:val="left"/>
+      <w:pPr>
+        <w:ind w:left="2160" w:hanging="360"/>
+      </w:pPr>
+      <w:rPr>
+        <w:rFonts w:hint="default" w:ascii="Wingdings" w:hAnsi="Wingdings"/>
+      </w:rPr>
+    </w:lvl>
+    <w:lvl xmlns:w="http://schemas.openxmlformats.org/wordprocessingml/2006/main" w:ilvl="3">
+      <w:start w:val="1"/>
+      <w:numFmt w:val="bullet"/>
+      <w:lvlText w:val=""/>
+      <w:lvlJc w:val="left"/>
+      <w:pPr>
+        <w:ind w:left="2880" w:hanging="360"/>
+      </w:pPr>
+      <w:rPr>
+        <w:rFonts w:hint="default" w:ascii="Symbol" w:hAnsi="Symbol"/>
+      </w:rPr>
+    </w:lvl>
+    <w:lvl xmlns:w="http://schemas.openxmlformats.org/wordprocessingml/2006/main" w:ilvl="4">
+      <w:start w:val="1"/>
+      <w:numFmt w:val="bullet"/>
+      <w:lvlText w:val="o"/>
+      <w:lvlJc w:val="left"/>
+      <w:pPr>
+        <w:ind w:left="3600" w:hanging="360"/>
+      </w:pPr>
+      <w:rPr>
+        <w:rFonts w:hint="default" w:ascii="Courier New" w:hAnsi="Courier New"/>
+      </w:rPr>
+    </w:lvl>
+    <w:lvl xmlns:w="http://schemas.openxmlformats.org/wordprocessingml/2006/main" w:ilvl="5">
+      <w:start w:val="1"/>
+      <w:numFmt w:val="bullet"/>
+      <w:lvlText w:val=""/>
+      <w:lvlJc w:val="left"/>
+      <w:pPr>
+        <w:ind w:left="4320" w:hanging="360"/>
+      </w:pPr>
+      <w:rPr>
+        <w:rFonts w:hint="default" w:ascii="Wingdings" w:hAnsi="Wingdings"/>
+      </w:rPr>
+    </w:lvl>
+    <w:lvl xmlns:w="http://schemas.openxmlformats.org/wordprocessingml/2006/main" w:ilvl="6">
+      <w:start w:val="1"/>
+      <w:numFmt w:val="bullet"/>
+      <w:lvlText w:val=""/>
+      <w:lvlJc w:val="left"/>
+      <w:pPr>
+        <w:ind w:left="5040" w:hanging="360"/>
+      </w:pPr>
+      <w:rPr>
+        <w:rFonts w:hint="default" w:ascii="Symbol" w:hAnsi="Symbol"/>
+      </w:rPr>
+    </w:lvl>
+    <w:lvl xmlns:w="http://schemas.openxmlformats.org/wordprocessingml/2006/main" w:ilvl="7">
+      <w:start w:val="1"/>
+      <w:numFmt w:val="bullet"/>
+      <w:lvlText w:val="o"/>
+      <w:lvlJc w:val="left"/>
+      <w:pPr>
+        <w:ind w:left="5760" w:hanging="360"/>
+      </w:pPr>
+      <w:rPr>
+        <w:rFonts w:hint="default" w:ascii="Courier New" w:hAnsi="Courier New"/>
+      </w:rPr>
+    </w:lvl>
+    <w:lvl xmlns:w="http://schemas.openxmlformats.org/wordprocessingml/2006/main" w:ilvl="8">
+      <w:start w:val="1"/>
+      <w:numFmt w:val="bullet"/>
+      <w:lvlText w:val=""/>
+      <w:lvlJc w:val="left"/>
+      <w:pPr>
+        <w:ind w:left="6480" w:hanging="360"/>
+      </w:pPr>
+      <w:rPr>
+        <w:rFonts w:hint="default" w:ascii="Wingdings" w:hAnsi="Wingdings"/>
+      </w:rPr>
+    </w:lvl>
+  </w:abstractNum>
+  <w:abstractNum xmlns:w="http://schemas.openxmlformats.org/wordprocessingml/2006/main" w:abstractNumId="18">
+    <w:nsid w:val="5304fca7"/>
+    <w:multiLevelType xmlns:w="http://schemas.openxmlformats.org/wordprocessingml/2006/main" w:val="hybridMultilevel"/>
+    <w:lvl xmlns:w="http://schemas.openxmlformats.org/wordprocessingml/2006/main" w:ilvl="0">
+      <w:start w:val="1"/>
+      <w:numFmt w:val="bullet"/>
+      <w:lvlText w:val="-"/>
+      <w:lvlJc w:val="left"/>
+      <w:pPr>
+        <w:ind w:left="720" w:hanging="360"/>
+      </w:pPr>
+      <w:rPr>
+        <w:rFonts w:hint="default" w:ascii="Aptos" w:hAnsi="Aptos"/>
+      </w:rPr>
+    </w:lvl>
+    <w:lvl xmlns:w="http://schemas.openxmlformats.org/wordprocessingml/2006/main" w:ilvl="1">
+      <w:start w:val="1"/>
+      <w:numFmt w:val="bullet"/>
+      <w:lvlText w:val="o"/>
+      <w:lvlJc w:val="left"/>
+      <w:pPr>
+        <w:ind w:left="1440" w:hanging="360"/>
+      </w:pPr>
+      <w:rPr>
+        <w:rFonts w:hint="default" w:ascii="Courier New" w:hAnsi="Courier New"/>
+      </w:rPr>
+    </w:lvl>
+    <w:lvl xmlns:w="http://schemas.openxmlformats.org/wordprocessingml/2006/main" w:ilvl="2">
+      <w:start w:val="1"/>
+      <w:numFmt w:val="bullet"/>
+      <w:lvlText w:val=""/>
+      <w:lvlJc w:val="left"/>
+      <w:pPr>
+        <w:ind w:left="2160" w:hanging="360"/>
+      </w:pPr>
+      <w:rPr>
+        <w:rFonts w:hint="default" w:ascii="Wingdings" w:hAnsi="Wingdings"/>
+      </w:rPr>
+    </w:lvl>
+    <w:lvl xmlns:w="http://schemas.openxmlformats.org/wordprocessingml/2006/main" w:ilvl="3">
+      <w:start w:val="1"/>
+      <w:numFmt w:val="bullet"/>
+      <w:lvlText w:val=""/>
+      <w:lvlJc w:val="left"/>
+      <w:pPr>
+        <w:ind w:left="2880" w:hanging="360"/>
+      </w:pPr>
+      <w:rPr>
+        <w:rFonts w:hint="default" w:ascii="Symbol" w:hAnsi="Symbol"/>
+      </w:rPr>
+    </w:lvl>
+    <w:lvl xmlns:w="http://schemas.openxmlformats.org/wordprocessingml/2006/main" w:ilvl="4">
+      <w:start w:val="1"/>
+      <w:numFmt w:val="bullet"/>
+      <w:lvlText w:val="o"/>
+      <w:lvlJc w:val="left"/>
+      <w:pPr>
+        <w:ind w:left="3600" w:hanging="360"/>
+      </w:pPr>
+      <w:rPr>
+        <w:rFonts w:hint="default" w:ascii="Courier New" w:hAnsi="Courier New"/>
+      </w:rPr>
+    </w:lvl>
+    <w:lvl xmlns:w="http://schemas.openxmlformats.org/wordprocessingml/2006/main" w:ilvl="5">
+      <w:start w:val="1"/>
+      <w:numFmt w:val="bullet"/>
+      <w:lvlText w:val=""/>
+      <w:lvlJc w:val="left"/>
+      <w:pPr>
+        <w:ind w:left="4320" w:hanging="360"/>
+      </w:pPr>
+      <w:rPr>
+        <w:rFonts w:hint="default" w:ascii="Wingdings" w:hAnsi="Wingdings"/>
+      </w:rPr>
+    </w:lvl>
+    <w:lvl xmlns:w="http://schemas.openxmlformats.org/wordprocessingml/2006/main" w:ilvl="6">
+      <w:start w:val="1"/>
+      <w:numFmt w:val="bullet"/>
+      <w:lvlText w:val=""/>
+      <w:lvlJc w:val="left"/>
+      <w:pPr>
+        <w:ind w:left="5040" w:hanging="360"/>
+      </w:pPr>
+      <w:rPr>
+        <w:rFonts w:hint="default" w:ascii="Symbol" w:hAnsi="Symbol"/>
+      </w:rPr>
+    </w:lvl>
+    <w:lvl xmlns:w="http://schemas.openxmlformats.org/wordprocessingml/2006/main" w:ilvl="7">
+      <w:start w:val="1"/>
+      <w:numFmt w:val="bullet"/>
+      <w:lvlText w:val="o"/>
+      <w:lvlJc w:val="left"/>
+      <w:pPr>
+        <w:ind w:left="5760" w:hanging="360"/>
+      </w:pPr>
+      <w:rPr>
+        <w:rFonts w:hint="default" w:ascii="Courier New" w:hAnsi="Courier New"/>
+      </w:rPr>
+    </w:lvl>
+    <w:lvl xmlns:w="http://schemas.openxmlformats.org/wordprocessingml/2006/main" w:ilvl="8">
+      <w:start w:val="1"/>
+      <w:numFmt w:val="bullet"/>
+      <w:lvlText w:val=""/>
+      <w:lvlJc w:val="left"/>
+      <w:pPr>
+        <w:ind w:left="6480" w:hanging="360"/>
+      </w:pPr>
+      <w:rPr>
+        <w:rFonts w:hint="default" w:ascii="Wingdings" w:hAnsi="Wingdings"/>
+      </w:rPr>
+    </w:lvl>
+  </w:abstractNum>
+  <w:abstractNum xmlns:w="http://schemas.openxmlformats.org/wordprocessingml/2006/main" w:abstractNumId="17">
+    <w:nsid w:val="e2393c1"/>
+    <w:multiLevelType xmlns:w="http://schemas.openxmlformats.org/wordprocessingml/2006/main" w:val="hybridMultilevel"/>
+    <w:lvl xmlns:w="http://schemas.openxmlformats.org/wordprocessingml/2006/main" w:ilvl="0">
+      <w:start w:val="1"/>
+      <w:numFmt w:val="bullet"/>
+      <w:lvlText w:val="-"/>
+      <w:lvlJc w:val="left"/>
+      <w:pPr>
+        <w:ind w:left="720" w:hanging="360"/>
+      </w:pPr>
+      <w:rPr>
+        <w:rFonts w:hint="default" w:ascii="Aptos" w:hAnsi="Aptos"/>
+      </w:rPr>
+    </w:lvl>
+    <w:lvl xmlns:w="http://schemas.openxmlformats.org/wordprocessingml/2006/main" w:ilvl="1">
+      <w:start w:val="1"/>
+      <w:numFmt w:val="bullet"/>
+      <w:lvlText w:val="o"/>
+      <w:lvlJc w:val="left"/>
+      <w:pPr>
+        <w:ind w:left="1440" w:hanging="360"/>
+      </w:pPr>
+      <w:rPr>
+        <w:rFonts w:hint="default" w:ascii="Courier New" w:hAnsi="Courier New"/>
+      </w:rPr>
+    </w:lvl>
+    <w:lvl xmlns:w="http://schemas.openxmlformats.org/wordprocessingml/2006/main" w:ilvl="2">
+      <w:start w:val="1"/>
+      <w:numFmt w:val="bullet"/>
+      <w:lvlText w:val=""/>
+      <w:lvlJc w:val="left"/>
+      <w:pPr>
+        <w:ind w:left="2160" w:hanging="360"/>
+      </w:pPr>
+      <w:rPr>
+        <w:rFonts w:hint="default" w:ascii="Wingdings" w:hAnsi="Wingdings"/>
+      </w:rPr>
+    </w:lvl>
+    <w:lvl xmlns:w="http://schemas.openxmlformats.org/wordprocessingml/2006/main" w:ilvl="3">
+      <w:start w:val="1"/>
+      <w:numFmt w:val="bullet"/>
+      <w:lvlText w:val=""/>
+      <w:lvlJc w:val="left"/>
+      <w:pPr>
+        <w:ind w:left="2880" w:hanging="360"/>
+      </w:pPr>
+      <w:rPr>
+        <w:rFonts w:hint="default" w:ascii="Symbol" w:hAnsi="Symbol"/>
+      </w:rPr>
+    </w:lvl>
+    <w:lvl xmlns:w="http://schemas.openxmlformats.org/wordprocessingml/2006/main" w:ilvl="4">
+      <w:start w:val="1"/>
+      <w:numFmt w:val="bullet"/>
+      <w:lvlText w:val="o"/>
+      <w:lvlJc w:val="left"/>
+      <w:pPr>
+        <w:ind w:left="3600" w:hanging="360"/>
+      </w:pPr>
+      <w:rPr>
+        <w:rFonts w:hint="default" w:ascii="Courier New" w:hAnsi="Courier New"/>
+      </w:rPr>
+    </w:lvl>
+    <w:lvl xmlns:w="http://schemas.openxmlformats.org/wordprocessingml/2006/main" w:ilvl="5">
+      <w:start w:val="1"/>
+      <w:numFmt w:val="bullet"/>
+      <w:lvlText w:val=""/>
+      <w:lvlJc w:val="left"/>
+      <w:pPr>
+        <w:ind w:left="4320" w:hanging="360"/>
+      </w:pPr>
+      <w:rPr>
+        <w:rFonts w:hint="default" w:ascii="Wingdings" w:hAnsi="Wingdings"/>
+      </w:rPr>
+    </w:lvl>
+    <w:lvl xmlns:w="http://schemas.openxmlformats.org/wordprocessingml/2006/main" w:ilvl="6">
+      <w:start w:val="1"/>
+      <w:numFmt w:val="bullet"/>
+      <w:lvlText w:val=""/>
+      <w:lvlJc w:val="left"/>
+      <w:pPr>
+        <w:ind w:left="5040" w:hanging="360"/>
+      </w:pPr>
+      <w:rPr>
+        <w:rFonts w:hint="default" w:ascii="Symbol" w:hAnsi="Symbol"/>
+      </w:rPr>
+    </w:lvl>
+    <w:lvl xmlns:w="http://schemas.openxmlformats.org/wordprocessingml/2006/main" w:ilvl="7">
+      <w:start w:val="1"/>
+      <w:numFmt w:val="bullet"/>
+      <w:lvlText w:val="o"/>
+      <w:lvlJc w:val="left"/>
+      <w:pPr>
+        <w:ind w:left="5760" w:hanging="360"/>
+      </w:pPr>
+      <w:rPr>
+        <w:rFonts w:hint="default" w:ascii="Courier New" w:hAnsi="Courier New"/>
+      </w:rPr>
+    </w:lvl>
+    <w:lvl xmlns:w="http://schemas.openxmlformats.org/wordprocessingml/2006/main" w:ilvl="8">
+      <w:start w:val="1"/>
+      <w:numFmt w:val="bullet"/>
+      <w:lvlText w:val=""/>
+      <w:lvlJc w:val="left"/>
+      <w:pPr>
+        <w:ind w:left="6480" w:hanging="360"/>
+      </w:pPr>
+      <w:rPr>
+        <w:rFonts w:hint="default" w:ascii="Wingdings" w:hAnsi="Wingdings"/>
+      </w:rPr>
+    </w:lvl>
+  </w:abstractNum>
   <w:abstractNum xmlns:w="http://schemas.openxmlformats.org/wordprocessingml/2006/main" w:abstractNumId="16">
     <w:nsid w:val="6e903f9e"/>
     <w:multiLevelType xmlns:w="http://schemas.openxmlformats.org/wordprocessingml/2006/main" w:val="hybridMultilevel"/>
@@ -18538,6 +20868,27 @@
       </w:pPr>
     </w:lvl>
   </w:abstractNum>
+  <w:num w:numId="23">
+    <w:abstractNumId w:val="23"/>
+  </w:num>
+  <w:num w:numId="22">
+    <w:abstractNumId w:val="22"/>
+  </w:num>
+  <w:num w:numId="21">
+    <w:abstractNumId w:val="21"/>
+  </w:num>
+  <w:num w:numId="20">
+    <w:abstractNumId w:val="20"/>
+  </w:num>
+  <w:num w:numId="19">
+    <w:abstractNumId w:val="19"/>
+  </w:num>
+  <w:num w:numId="18">
+    <w:abstractNumId w:val="18"/>
+  </w:num>
+  <w:num w:numId="17">
+    <w:abstractNumId w:val="17"/>
+  </w:num>
   <w:num w:numId="16">
     <w:abstractNumId w:val="16"/>
   </w:num>

</xml_diff>

<commit_message>
commit-10: solución del ejercicio 14 + código
</commit_message>
<xml_diff>
--- a/TP01_Calatayud_Alex_Gabriel.docx
+++ b/TP01_Calatayud_Alex_Gabriel.docx
@@ -4324,7 +4324,7 @@
             </w:pPr>
             <w:r>
               <w:drawing>
-                <wp:inline wp14:editId="5BBA31E2" wp14:anchorId="41C81E53">
+                <wp:inline wp14:editId="45428435" wp14:anchorId="41C81E53">
                   <wp:extent cx="4286250" cy="590550"/>
                   <wp:effectExtent l="0" t="0" r="0" b="0"/>
                   <wp:docPr id="313010259" name="" title=""/>
@@ -4339,7 +4339,7 @@
                           <pic:cNvPicPr/>
                         </pic:nvPicPr>
                         <pic:blipFill>
-                          <a:blip r:embed="Rec786d5155044163">
+                          <a:blip r:embed="R180b8c2b9d2642d1">
                             <a:extLst>
                               <a:ext xmlns:a="http://schemas.openxmlformats.org/drawingml/2006/main" uri="{28A0092B-C50C-407E-A947-70E740481C1C}">
                                 <a14:useLocalDpi val="0"/>
@@ -4391,7 +4391,7 @@
             </w:pPr>
             <w:r>
               <w:drawing>
-                <wp:inline wp14:editId="63C4B90C" wp14:anchorId="1BECF1AE">
+                <wp:inline wp14:editId="35923A9F" wp14:anchorId="1BECF1AE">
                   <wp:extent cx="914400" cy="495300"/>
                   <wp:effectExtent l="0" t="0" r="0" b="0"/>
                   <wp:docPr id="1003298847" name="" title=""/>
@@ -4406,7 +4406,7 @@
                           <pic:cNvPicPr/>
                         </pic:nvPicPr>
                         <pic:blipFill>
-                          <a:blip r:embed="R97336133e4814308">
+                          <a:blip r:embed="R8b92ba41b9564b47">
                             <a:extLst>
                               <a:ext xmlns:a="http://schemas.openxmlformats.org/drawingml/2006/main" uri="{28A0092B-C50C-407E-A947-70E740481C1C}">
                                 <a14:useLocalDpi val="0"/>
@@ -5207,7 +5207,7 @@
             </w:pPr>
             <w:r>
               <w:drawing>
-                <wp:inline wp14:editId="4AA05D59" wp14:anchorId="01B70AF4">
+                <wp:inline wp14:editId="48D18D59" wp14:anchorId="01B70AF4">
                   <wp:extent cx="4125516" cy="628650"/>
                   <wp:effectExtent l="0" t="0" r="0" b="0"/>
                   <wp:docPr id="1213750024" name="" title=""/>
@@ -5222,7 +5222,7 @@
                           <pic:cNvPicPr/>
                         </pic:nvPicPr>
                         <pic:blipFill>
-                          <a:blip r:embed="R0435c863b9e643f9">
+                          <a:blip r:embed="R44c569c4e2b248a5">
                             <a:extLst>
                               <a:ext xmlns:a="http://schemas.openxmlformats.org/drawingml/2006/main" uri="{28A0092B-C50C-407E-A947-70E740481C1C}">
                                 <a14:useLocalDpi val="0"/>
@@ -5274,7 +5274,7 @@
             </w:pPr>
             <w:r>
               <w:drawing>
-                <wp:inline wp14:editId="5EB0330A" wp14:anchorId="0E47B255">
+                <wp:inline wp14:editId="38F88B2D" wp14:anchorId="0E47B255">
                   <wp:extent cx="933450" cy="514350"/>
                   <wp:effectExtent l="0" t="0" r="0" b="0"/>
                   <wp:docPr id="2126090313" name="" title=""/>
@@ -5289,7 +5289,7 @@
                           <pic:cNvPicPr/>
                         </pic:nvPicPr>
                         <pic:blipFill>
-                          <a:blip r:embed="R4507480d5daa4bff">
+                          <a:blip r:embed="Rde8a52d8b83042e3">
                             <a:extLst>
                               <a:ext xmlns:a="http://schemas.openxmlformats.org/drawingml/2006/main" uri="{28A0092B-C50C-407E-A947-70E740481C1C}">
                                 <a14:useLocalDpi val="0"/>
@@ -5970,7 +5970,7 @@
             </w:pPr>
             <w:r>
               <w:drawing>
-                <wp:inline wp14:editId="36EB3C6F" wp14:anchorId="0CE941A7">
+                <wp:inline wp14:editId="674E31E3" wp14:anchorId="0CE941A7">
                   <wp:extent cx="4140444" cy="638175"/>
                   <wp:effectExtent l="0" t="0" r="0" b="0"/>
                   <wp:docPr id="1844301005" name="" title=""/>
@@ -5985,7 +5985,7 @@
                           <pic:cNvPicPr/>
                         </pic:nvPicPr>
                         <pic:blipFill>
-                          <a:blip r:embed="R98f9ef5f62e345f7">
+                          <a:blip r:embed="R00aa0ced4c644143">
                             <a:extLst>
                               <a:ext xmlns:a="http://schemas.openxmlformats.org/drawingml/2006/main" uri="{28A0092B-C50C-407E-A947-70E740481C1C}">
                                 <a14:useLocalDpi val="0"/>
@@ -6037,7 +6037,7 @@
             </w:pPr>
             <w:r>
               <w:drawing>
-                <wp:inline wp14:editId="5FDCCB54" wp14:anchorId="0C4483F6">
+                <wp:inline wp14:editId="27A0B0CE" wp14:anchorId="0C4483F6">
                   <wp:extent cx="923925" cy="609600"/>
                   <wp:effectExtent l="0" t="0" r="0" b="0"/>
                   <wp:docPr id="1542964143" name="" title=""/>
@@ -6052,7 +6052,7 @@
                           <pic:cNvPicPr/>
                         </pic:nvPicPr>
                         <pic:blipFill>
-                          <a:blip r:embed="R79c874a089e24145">
+                          <a:blip r:embed="Rafae9775cf3641a0">
                             <a:extLst>
                               <a:ext xmlns:a="http://schemas.openxmlformats.org/drawingml/2006/main" uri="{28A0092B-C50C-407E-A947-70E740481C1C}">
                                 <a14:useLocalDpi val="0"/>
@@ -6661,7 +6661,7 @@
             </w:pPr>
             <w:r>
               <w:drawing>
-                <wp:inline wp14:editId="0E172405" wp14:anchorId="6904DA61">
+                <wp:inline wp14:editId="1D7AD346" wp14:anchorId="6904DA61">
                   <wp:extent cx="4208318" cy="609600"/>
                   <wp:effectExtent l="0" t="0" r="0" b="0"/>
                   <wp:docPr id="822885634" name="" title=""/>
@@ -6676,7 +6676,7 @@
                           <pic:cNvPicPr/>
                         </pic:nvPicPr>
                         <pic:blipFill>
-                          <a:blip r:embed="R1ed42b64d7844571">
+                          <a:blip r:embed="R54d766c081fb4a56">
                             <a:extLst>
                               <a:ext xmlns:a="http://schemas.openxmlformats.org/drawingml/2006/main" uri="{28A0092B-C50C-407E-A947-70E740481C1C}">
                                 <a14:useLocalDpi val="0"/>
@@ -6728,7 +6728,7 @@
             </w:pPr>
             <w:r>
               <w:drawing>
-                <wp:inline wp14:editId="22A6CCCE" wp14:anchorId="7BC0E662">
+                <wp:inline wp14:editId="452AE4C6" wp14:anchorId="7BC0E662">
                   <wp:extent cx="790575" cy="495300"/>
                   <wp:effectExtent l="0" t="0" r="0" b="0"/>
                   <wp:docPr id="2068915636" name="" title=""/>
@@ -6743,7 +6743,7 @@
                           <pic:cNvPicPr/>
                         </pic:nvPicPr>
                         <pic:blipFill>
-                          <a:blip r:embed="R7c286d48beb049e4">
+                          <a:blip r:embed="Ra6872f4491cc4383">
                             <a:extLst>
                               <a:ext xmlns:a="http://schemas.openxmlformats.org/drawingml/2006/main" uri="{28A0092B-C50C-407E-A947-70E740481C1C}">
                                 <a14:useLocalDpi val="0"/>
@@ -7625,7 +7625,7 @@
             </w:pPr>
             <w:r>
               <w:drawing>
-                <wp:inline wp14:editId="4686F713" wp14:anchorId="0E2FB653">
+                <wp:inline wp14:editId="0F3A6C7A" wp14:anchorId="0E2FB653">
                   <wp:extent cx="4257675" cy="657225"/>
                   <wp:effectExtent l="0" t="0" r="0" b="0"/>
                   <wp:docPr id="1392484882" name="" title=""/>
@@ -7640,7 +7640,7 @@
                           <pic:cNvPicPr/>
                         </pic:nvPicPr>
                         <pic:blipFill>
-                          <a:blip r:embed="R5165d0692f8947d4">
+                          <a:blip r:embed="Rf10762b837b94488">
                             <a:extLst>
                               <a:ext xmlns:a="http://schemas.openxmlformats.org/drawingml/2006/main" uri="{28A0092B-C50C-407E-A947-70E740481C1C}">
                                 <a14:useLocalDpi val="0"/>
@@ -7692,7 +7692,7 @@
             </w:pPr>
             <w:r>
               <w:drawing>
-                <wp:inline wp14:editId="586B3F5A" wp14:anchorId="78007C90">
+                <wp:inline wp14:editId="2E13A1FF" wp14:anchorId="78007C90">
                   <wp:extent cx="771525" cy="600075"/>
                   <wp:effectExtent l="0" t="0" r="0" b="0"/>
                   <wp:docPr id="446931538" name="" title=""/>
@@ -7707,7 +7707,7 @@
                           <pic:cNvPicPr/>
                         </pic:nvPicPr>
                         <pic:blipFill>
-                          <a:blip r:embed="Rb91a4e2f4a034b0b">
+                          <a:blip r:embed="R843a5ba6c36a4d81">
                             <a:extLst>
                               <a:ext xmlns:a="http://schemas.openxmlformats.org/drawingml/2006/main" uri="{28A0092B-C50C-407E-A947-70E740481C1C}">
                                 <a14:useLocalDpi val="0"/>
@@ -8142,7 +8142,7 @@
             </w:pPr>
             <w:r>
               <w:drawing>
-                <wp:inline wp14:editId="0D5A4752" wp14:anchorId="26DBE4D0">
+                <wp:inline wp14:editId="43C40BE4" wp14:anchorId="26DBE4D0">
                   <wp:extent cx="3941885" cy="676275"/>
                   <wp:effectExtent l="0" t="0" r="0" b="0"/>
                   <wp:docPr id="1360561239" name="" title=""/>
@@ -8157,7 +8157,7 @@
                           <pic:cNvPicPr/>
                         </pic:nvPicPr>
                         <pic:blipFill>
-                          <a:blip r:embed="R8ec6889179bb43ab">
+                          <a:blip r:embed="R155e5aa681f94284">
                             <a:extLst>
                               <a:ext xmlns:a="http://schemas.openxmlformats.org/drawingml/2006/main" uri="{28A0092B-C50C-407E-A947-70E740481C1C}">
                                 <a14:useLocalDpi val="0"/>
@@ -8209,7 +8209,7 @@
             </w:pPr>
             <w:r>
               <w:drawing>
-                <wp:inline wp14:editId="71032FD2" wp14:anchorId="1A855D54">
+                <wp:inline wp14:editId="60151876" wp14:anchorId="1A855D54">
                   <wp:extent cx="1066800" cy="581025"/>
                   <wp:effectExtent l="0" t="0" r="0" b="0"/>
                   <wp:docPr id="2101260799" name="" title=""/>
@@ -8224,7 +8224,7 @@
                           <pic:cNvPicPr/>
                         </pic:nvPicPr>
                         <pic:blipFill>
-                          <a:blip r:embed="R5002df1d665b4591">
+                          <a:blip r:embed="Rf72b95068997435d">
                             <a:extLst>
                               <a:ext xmlns:a="http://schemas.openxmlformats.org/drawingml/2006/main" uri="{28A0092B-C50C-407E-A947-70E740481C1C}">
                                 <a14:useLocalDpi val="0"/>
@@ -8796,7 +8796,7 @@
             </w:pPr>
             <w:r>
               <w:drawing>
-                <wp:inline wp14:editId="0B882E8B" wp14:anchorId="48CC41CD">
+                <wp:inline wp14:editId="27DBFBC7" wp14:anchorId="48CC41CD">
                   <wp:extent cx="4305300" cy="647700"/>
                   <wp:effectExtent l="0" t="0" r="0" b="0"/>
                   <wp:docPr id="44699401" name="" title=""/>
@@ -8811,7 +8811,7 @@
                           <pic:cNvPicPr/>
                         </pic:nvPicPr>
                         <pic:blipFill>
-                          <a:blip r:embed="Rbbdbac6111004c97">
+                          <a:blip r:embed="R7ab45be5d6134018">
                             <a:extLst>
                               <a:ext xmlns:a="http://schemas.openxmlformats.org/drawingml/2006/main" uri="{28A0092B-C50C-407E-A947-70E740481C1C}">
                                 <a14:useLocalDpi val="0"/>
@@ -8863,7 +8863,7 @@
             </w:pPr>
             <w:r>
               <w:drawing>
-                <wp:inline wp14:editId="19A12529" wp14:anchorId="2F727DE7">
+                <wp:inline wp14:editId="53920BD1" wp14:anchorId="2F727DE7">
                   <wp:extent cx="981075" cy="571500"/>
                   <wp:effectExtent l="0" t="0" r="0" b="0"/>
                   <wp:docPr id="2064303415" name="" title=""/>
@@ -8878,7 +8878,7 @@
                           <pic:cNvPicPr/>
                         </pic:nvPicPr>
                         <pic:blipFill>
-                          <a:blip r:embed="R179b7452c40342ab">
+                          <a:blip r:embed="R01eec7d43f764e90">
                             <a:extLst>
                               <a:ext xmlns:a="http://schemas.openxmlformats.org/drawingml/2006/main" uri="{28A0092B-C50C-407E-A947-70E740481C1C}">
                                 <a14:useLocalDpi val="0"/>
@@ -9316,7 +9316,7 @@
             </w:pPr>
             <w:r>
               <w:drawing>
-                <wp:inline wp14:editId="63B4E8C7" wp14:anchorId="03471CF5">
+                <wp:inline wp14:editId="71FEAA5D" wp14:anchorId="03471CF5">
                   <wp:extent cx="4082562" cy="600075"/>
                   <wp:effectExtent l="0" t="0" r="0" b="0"/>
                   <wp:docPr id="579717190" name="" title=""/>
@@ -9331,7 +9331,7 @@
                           <pic:cNvPicPr/>
                         </pic:nvPicPr>
                         <pic:blipFill>
-                          <a:blip r:embed="R01b164fed03a4272">
+                          <a:blip r:embed="Rcf4be75809f8492a">
                             <a:extLst>
                               <a:ext xmlns:a="http://schemas.openxmlformats.org/drawingml/2006/main" uri="{28A0092B-C50C-407E-A947-70E740481C1C}">
                                 <a14:useLocalDpi val="0"/>
@@ -9383,7 +9383,7 @@
             </w:pPr>
             <w:r>
               <w:drawing>
-                <wp:inline wp14:editId="77399168" wp14:anchorId="5F04E2A0">
+                <wp:inline wp14:editId="3AE152A3" wp14:anchorId="5F04E2A0">
                   <wp:extent cx="1000125" cy="504825"/>
                   <wp:effectExtent l="0" t="0" r="0" b="0"/>
                   <wp:docPr id="2016859007" name="" title=""/>
@@ -9398,7 +9398,7 @@
                           <pic:cNvPicPr/>
                         </pic:nvPicPr>
                         <pic:blipFill>
-                          <a:blip r:embed="Ra76502622f554be7">
+                          <a:blip r:embed="Rfd5cb255eb8a4193">
                             <a:extLst>
                               <a:ext xmlns:a="http://schemas.openxmlformats.org/drawingml/2006/main" uri="{28A0092B-C50C-407E-A947-70E740481C1C}">
                                 <a14:useLocalDpi val="0"/>
@@ -9884,7 +9884,7 @@
             </w:pPr>
             <w:r>
               <w:drawing>
-                <wp:inline wp14:editId="4BB345C3" wp14:anchorId="46662702">
+                <wp:inline wp14:editId="5B3F9C67" wp14:anchorId="46662702">
                   <wp:extent cx="4143375" cy="571500"/>
                   <wp:effectExtent l="0" t="0" r="0" b="0"/>
                   <wp:docPr id="66081413" name="" title=""/>
@@ -9899,7 +9899,7 @@
                           <pic:cNvPicPr/>
                         </pic:nvPicPr>
                         <pic:blipFill>
-                          <a:blip r:embed="R0ebb1a07035945f7">
+                          <a:blip r:embed="R0291364732644d34">
                             <a:extLst>
                               <a:ext xmlns:a="http://schemas.openxmlformats.org/drawingml/2006/main" uri="{28A0092B-C50C-407E-A947-70E740481C1C}">
                                 <a14:useLocalDpi val="0"/>
@@ -9951,7 +9951,7 @@
             </w:pPr>
             <w:r>
               <w:drawing>
-                <wp:inline wp14:editId="10530B00" wp14:anchorId="0B4BE594">
+                <wp:inline wp14:editId="4ABD4D2B" wp14:anchorId="0B4BE594">
                   <wp:extent cx="1000125" cy="504825"/>
                   <wp:effectExtent l="0" t="0" r="0" b="0"/>
                   <wp:docPr id="636176326" name="" title=""/>
@@ -9966,7 +9966,7 @@
                           <pic:cNvPicPr/>
                         </pic:nvPicPr>
                         <pic:blipFill>
-                          <a:blip r:embed="R798b95f4c4254547">
+                          <a:blip r:embed="R5e158541b19c445b">
                             <a:extLst>
                               <a:ext xmlns:a="http://schemas.openxmlformats.org/drawingml/2006/main" uri="{28A0092B-C50C-407E-A947-70E740481C1C}">
                                 <a14:useLocalDpi val="0"/>
@@ -10617,7 +10617,7 @@
             </w:pPr>
             <w:r>
               <w:drawing>
-                <wp:inline wp14:editId="6EC422A8" wp14:anchorId="08F1FD9A">
+                <wp:inline wp14:editId="26CE53D3" wp14:anchorId="08F1FD9A">
                   <wp:extent cx="4135315" cy="581025"/>
                   <wp:effectExtent l="0" t="0" r="0" b="0"/>
                   <wp:docPr id="403077889" name="" title=""/>
@@ -10632,7 +10632,7 @@
                           <pic:cNvPicPr/>
                         </pic:nvPicPr>
                         <pic:blipFill>
-                          <a:blip r:embed="R158477834dc74473">
+                          <a:blip r:embed="R75f8aff3bc4246f6">
                             <a:extLst>
                               <a:ext xmlns:a="http://schemas.openxmlformats.org/drawingml/2006/main" uri="{28A0092B-C50C-407E-A947-70E740481C1C}">
                                 <a14:useLocalDpi val="0"/>
@@ -10684,7 +10684,7 @@
             </w:pPr>
             <w:r>
               <w:drawing>
-                <wp:inline wp14:editId="6F6C96A4" wp14:anchorId="3827FAB0">
+                <wp:inline wp14:editId="6D703DF3" wp14:anchorId="3827FAB0">
                   <wp:extent cx="1000125" cy="504825"/>
                   <wp:effectExtent l="0" t="0" r="0" b="0"/>
                   <wp:docPr id="667791878" name="" title=""/>
@@ -10699,7 +10699,7 @@
                           <pic:cNvPicPr/>
                         </pic:nvPicPr>
                         <pic:blipFill>
-                          <a:blip r:embed="R470e2955771b40e3">
+                          <a:blip r:embed="Rf7551f7ba49d4071">
                             <a:extLst>
                               <a:ext xmlns:a="http://schemas.openxmlformats.org/drawingml/2006/main" uri="{28A0092B-C50C-407E-A947-70E740481C1C}">
                                 <a14:useLocalDpi val="0"/>
@@ -11398,7 +11398,7 @@
             </w:pPr>
             <w:r>
               <w:drawing>
-                <wp:inline wp14:editId="4AFE47D8" wp14:anchorId="55420E3C">
+                <wp:inline wp14:editId="32B7E328" wp14:anchorId="55420E3C">
                   <wp:extent cx="4214446" cy="523875"/>
                   <wp:effectExtent l="0" t="0" r="0" b="0"/>
                   <wp:docPr id="1234893555" name="" title=""/>
@@ -11413,7 +11413,7 @@
                           <pic:cNvPicPr/>
                         </pic:nvPicPr>
                         <pic:blipFill>
-                          <a:blip r:embed="R37a861e6b8bb47a2">
+                          <a:blip r:embed="Rb2d16146246540d1">
                             <a:extLst>
                               <a:ext xmlns:a="http://schemas.openxmlformats.org/drawingml/2006/main" uri="{28A0092B-C50C-407E-A947-70E740481C1C}">
                                 <a14:useLocalDpi val="0"/>
@@ -11465,7 +11465,7 @@
             </w:pPr>
             <w:r>
               <w:drawing>
-                <wp:inline wp14:editId="5A7EBB50" wp14:anchorId="76C21FD0">
+                <wp:inline wp14:editId="2D811EA6" wp14:anchorId="76C21FD0">
                   <wp:extent cx="933450" cy="485775"/>
                   <wp:effectExtent l="0" t="0" r="0" b="0"/>
                   <wp:docPr id="250726348" name="" title=""/>
@@ -11480,7 +11480,7 @@
                           <pic:cNvPicPr/>
                         </pic:nvPicPr>
                         <pic:blipFill>
-                          <a:blip r:embed="R0c8ea8e0b58c4e54">
+                          <a:blip r:embed="Rbd84349a14124ed8">
                             <a:extLst>
                               <a:ext xmlns:a="http://schemas.openxmlformats.org/drawingml/2006/main" uri="{28A0092B-C50C-407E-A947-70E740481C1C}">
                                 <a14:useLocalDpi val="0"/>
@@ -12960,7 +12960,7 @@
       </w:pPr>
       <w:r>
         <w:drawing>
-          <wp:inline wp14:editId="5A2FA09D" wp14:anchorId="23410D99">
+          <wp:inline wp14:editId="76EC442E" wp14:anchorId="23410D99">
             <wp:extent cx="5391152" cy="2638425"/>
             <wp:effectExtent l="0" t="0" r="0" b="0"/>
             <wp:docPr id="375838608" name="" title=""/>
@@ -12975,7 +12975,7 @@
                     <pic:cNvPicPr/>
                   </pic:nvPicPr>
                   <pic:blipFill>
-                    <a:blip r:embed="R9964e39f70d64851">
+                    <a:blip r:embed="R16bea0e04f2d47ed">
                       <a:extLst>
                         <a:ext xmlns:a="http://schemas.openxmlformats.org/drawingml/2006/main" uri="{28A0092B-C50C-407E-A947-70E740481C1C}">
                           <a14:useLocalDpi val="0"/>
@@ -13302,7 +13302,7 @@
             </w:pPr>
             <w:r>
               <w:drawing>
-                <wp:inline wp14:editId="2EF998CF" wp14:anchorId="2A6024AD">
+                <wp:inline wp14:editId="5D4F86AE" wp14:anchorId="2A6024AD">
                   <wp:extent cx="1762125" cy="1276350"/>
                   <wp:effectExtent l="0" t="0" r="0" b="0"/>
                   <wp:docPr id="404108607" name="" title=""/>
@@ -13317,7 +13317,7 @@
                           <pic:cNvPicPr/>
                         </pic:nvPicPr>
                         <pic:blipFill>
-                          <a:blip r:embed="R23c6a24c708b420b">
+                          <a:blip r:embed="Rcc2b1791b828409e">
                             <a:extLst>
                               <a:ext xmlns:a="http://schemas.openxmlformats.org/drawingml/2006/main" uri="{28A0092B-C50C-407E-A947-70E740481C1C}">
                                 <a14:useLocalDpi val="0"/>
@@ -13369,7 +13369,7 @@
             </w:pPr>
             <w:r>
               <w:drawing>
-                <wp:inline wp14:editId="798EC136" wp14:anchorId="3219D3B4">
+                <wp:inline wp14:editId="085CD436" wp14:anchorId="3219D3B4">
                   <wp:extent cx="1571625" cy="1323975"/>
                   <wp:effectExtent l="0" t="0" r="0" b="0"/>
                   <wp:docPr id="1681880443" name="" title=""/>
@@ -13384,7 +13384,7 @@
                           <pic:cNvPicPr/>
                         </pic:nvPicPr>
                         <pic:blipFill>
-                          <a:blip r:embed="R0f026d79f7344993">
+                          <a:blip r:embed="Rfb67471b6a114080">
                             <a:extLst>
                               <a:ext xmlns:a="http://schemas.openxmlformats.org/drawingml/2006/main" uri="{28A0092B-C50C-407E-A947-70E740481C1C}">
                                 <a14:useLocalDpi val="0"/>
@@ -13436,7 +13436,7 @@
             </w:pPr>
             <w:r>
               <w:drawing>
-                <wp:inline wp14:editId="6C9C7AF6" wp14:anchorId="0D90B48C">
+                <wp:inline wp14:editId="1A14F2CD" wp14:anchorId="0D90B48C">
                   <wp:extent cx="1762125" cy="1400175"/>
                   <wp:effectExtent l="0" t="0" r="0" b="0"/>
                   <wp:docPr id="255597791" name="" title=""/>
@@ -13451,7 +13451,7 @@
                           <pic:cNvPicPr/>
                         </pic:nvPicPr>
                         <pic:blipFill>
-                          <a:blip r:embed="R3212c0087d5c4986">
+                          <a:blip r:embed="Rae5cf303f8a943e5">
                             <a:extLst>
                               <a:ext xmlns:a="http://schemas.openxmlformats.org/drawingml/2006/main" uri="{28A0092B-C50C-407E-A947-70E740481C1C}">
                                 <a14:useLocalDpi val="0"/>
@@ -15027,7 +15027,7 @@
       </w:r>
       <w:r>
         <w:drawing>
-          <wp:inline wp14:editId="599E7BB5" wp14:anchorId="030049EF">
+          <wp:inline wp14:editId="3BEDE2B8" wp14:anchorId="030049EF">
             <wp:extent cx="5391152" cy="1190625"/>
             <wp:effectExtent l="0" t="0" r="0" b="0"/>
             <wp:docPr id="1364869794" name="" title=""/>
@@ -15042,7 +15042,7 @@
                     <pic:cNvPicPr/>
                   </pic:nvPicPr>
                   <pic:blipFill>
-                    <a:blip r:embed="R86cc24612d774c47">
+                    <a:blip r:embed="R5389511b934d4377">
                       <a:extLst>
                         <a:ext xmlns:a="http://schemas.openxmlformats.org/drawingml/2006/main" uri="{28A0092B-C50C-407E-A947-70E740481C1C}">
                           <a14:useLocalDpi val="0"/>
@@ -15155,7 +15155,7 @@
             </w:pPr>
             <w:r>
               <w:drawing>
-                <wp:inline wp14:editId="23BA001B" wp14:anchorId="58FE02B0">
+                <wp:inline wp14:editId="73D6C3BA" wp14:anchorId="58FE02B0">
                   <wp:extent cx="5133976" cy="561975"/>
                   <wp:effectExtent l="0" t="0" r="0" b="0"/>
                   <wp:docPr id="1764319153" name="" title=""/>
@@ -15170,7 +15170,7 @@
                           <pic:cNvPicPr/>
                         </pic:nvPicPr>
                         <pic:blipFill>
-                          <a:blip r:embed="R0dbc03ec89114971">
+                          <a:blip r:embed="Rf6156b10b3f84355">
                             <a:extLst>
                               <a:ext xmlns:a="http://schemas.openxmlformats.org/drawingml/2006/main" uri="{28A0092B-C50C-407E-A947-70E740481C1C}">
                                 <a14:useLocalDpi val="0"/>
@@ -15955,7 +15955,7 @@
       </w:tblGrid>
       <w:tr>
         <w:trPr>
-          <w:trHeight w:val="570"/>
+          <w:trHeight w:val="300"/>
         </w:trPr>
         <w:tc>
           <w:tcPr>
@@ -16442,7 +16442,52 @@
                 <w:szCs w:val="22"/>
                 <w:lang w:val="es-ES"/>
               </w:rPr>
-              <w:t>inicio</w:t>
+              <w:t>I</w:t>
+            </w:r>
+            <w:r>
+              <w:rPr>
+                <w:rFonts w:ascii="Calibri" w:hAnsi="Calibri" w:eastAsia="Calibri" w:cs="Calibri"/>
+                <w:b w:val="0"/>
+                <w:bCs w:val="0"/>
+                <w:i w:val="1"/>
+                <w:iCs w:val="1"/>
+                <w:sz w:val="22"/>
+                <w:szCs w:val="22"/>
+                <w:lang w:val="es-ES"/>
+              </w:rPr>
+              <w:t>nicio</w:t>
+            </w:r>
+          </w:p>
+          <w:p>
+            <w:pPr>
+              <w:pStyle w:val="ListParagraph"/>
+              <w:numPr>
+                <w:ilvl w:val="0"/>
+                <w:numId w:val="20"/>
+              </w:numPr>
+              <w:rPr>
+                <w:rFonts w:ascii="Calibri" w:hAnsi="Calibri" w:eastAsia="Calibri" w:cs="Calibri"/>
+                <w:b w:val="0"/>
+                <w:bCs w:val="0"/>
+                <w:i w:val="0"/>
+                <w:iCs w:val="0"/>
+                <w:sz w:val="22"/>
+                <w:szCs w:val="22"/>
+                <w:lang w:val="es-ES"/>
+              </w:rPr>
+            </w:pPr>
+            <w:r>
+              <w:rPr>
+                <w:rFonts w:ascii="Calibri" w:hAnsi="Calibri" w:eastAsia="Calibri" w:cs="Calibri"/>
+                <w:b w:val="0"/>
+                <w:bCs w:val="0"/>
+                <w:i w:val="1"/>
+                <w:iCs w:val="1"/>
+                <w:sz w:val="22"/>
+                <w:szCs w:val="22"/>
+                <w:lang w:val="es-ES"/>
+              </w:rPr>
+              <w:t>Leer catetoA</w:t>
             </w:r>
           </w:p>
           <w:p>
@@ -16740,23 +16785,15 @@
           </w:tcPr>
           <w:p>
             <w:pPr>
-              <w:rPr>
-                <w:rFonts w:ascii="Calibri" w:hAnsi="Calibri" w:eastAsia="Calibri" w:cs="Calibri"/>
-                <w:b w:val="0"/>
-                <w:bCs w:val="0"/>
-                <w:i w:val="0"/>
-                <w:iCs w:val="0"/>
-                <w:sz w:val="22"/>
-                <w:szCs w:val="22"/>
-                <w:lang w:val="es-ES"/>
-              </w:rPr>
+              <w:pStyle w:val="Normal"/>
+              <w:rPr/>
             </w:pPr>
             <w:r>
               <w:drawing>
-                <wp:inline wp14:editId="5B738C4E" wp14:anchorId="31C6DF03">
-                  <wp:extent cx="3818164" cy="1162050"/>
+                <wp:inline wp14:editId="57D72A5B" wp14:anchorId="6F47A47E">
+                  <wp:extent cx="3962400" cy="685800"/>
                   <wp:effectExtent l="0" t="0" r="0" b="0"/>
-                  <wp:docPr id="108292354" name="" title=""/>
+                  <wp:docPr id="1111925484" name="" title=""/>
                   <wp:cNvGraphicFramePr>
                     <a:graphicFrameLocks noChangeAspect="1"/>
                   </wp:cNvGraphicFramePr>
@@ -16768,7 +16805,7 @@
                           <pic:cNvPicPr/>
                         </pic:nvPicPr>
                         <pic:blipFill>
-                          <a:blip r:embed="R4868036263ac482d">
+                          <a:blip r:embed="R146af185461142ad">
                             <a:extLst>
                               <a:ext xmlns:a="http://schemas.openxmlformats.org/drawingml/2006/main" uri="{28A0092B-C50C-407E-A947-70E740481C1C}">
                                 <a14:useLocalDpi val="0"/>
@@ -16782,7 +16819,7 @@
                         <pic:spPr>
                           <a:xfrm>
                             <a:off x="0" y="0"/>
-                            <a:ext cx="3818164" cy="1162050"/>
+                            <a:ext cx="3962400" cy="685800"/>
                           </a:xfrm>
                           <a:prstGeom prst="rect">
                             <a:avLst/>
@@ -16820,7 +16857,7 @@
             </w:pPr>
             <w:r>
               <w:drawing>
-                <wp:inline wp14:editId="7DC6D9CC" wp14:anchorId="5D5EDCAA">
+                <wp:inline wp14:editId="3EE2F891" wp14:anchorId="5D5EDCAA">
                   <wp:extent cx="1066800" cy="923925"/>
                   <wp:effectExtent l="0" t="0" r="0" b="0"/>
                   <wp:docPr id="806983349" name="" title=""/>
@@ -16835,7 +16872,7 @@
                           <pic:cNvPicPr/>
                         </pic:nvPicPr>
                         <pic:blipFill>
-                          <a:blip r:embed="Rb657b74c0ffa4ba0">
+                          <a:blip r:embed="R0ec49c2cc7ee4fe2">
                             <a:extLst>
                               <a:ext xmlns:a="http://schemas.openxmlformats.org/drawingml/2006/main" uri="{28A0092B-C50C-407E-A947-70E740481C1C}">
                                 <a14:useLocalDpi val="0"/>
@@ -16868,6 +16905,1965 @@
     <w:p>
       <w:pPr>
         <w:spacing w:after="0" w:afterAutospacing="off"/>
+        <w:rPr>
+          <w:rFonts w:ascii="Calibri" w:hAnsi="Calibri" w:eastAsia="Calibri" w:cs="Calibri"/>
+          <w:b w:val="0"/>
+          <w:bCs w:val="0"/>
+          <w:i w:val="0"/>
+          <w:iCs w:val="0"/>
+          <w:caps w:val="0"/>
+          <w:smallCaps w:val="0"/>
+          <w:noProof w:val="0"/>
+          <w:color w:val="000000" w:themeColor="text1" w:themeTint="FF" w:themeShade="FF"/>
+          <w:sz w:val="22"/>
+          <w:szCs w:val="22"/>
+          <w:lang w:val="es-ES"/>
+        </w:rPr>
+      </w:pPr>
+    </w:p>
+    <w:p>
+      <w:pPr>
+        <w:rPr>
+          <w:rFonts w:ascii="Calibri" w:hAnsi="Calibri" w:eastAsia="Calibri" w:cs="Calibri"/>
+          <w:b w:val="0"/>
+          <w:bCs w:val="0"/>
+          <w:i w:val="0"/>
+          <w:iCs w:val="0"/>
+          <w:caps w:val="0"/>
+          <w:smallCaps w:val="0"/>
+          <w:noProof w:val="0"/>
+          <w:color w:val="000000" w:themeColor="text1" w:themeTint="FF" w:themeShade="FF"/>
+          <w:sz w:val="22"/>
+          <w:szCs w:val="22"/>
+          <w:lang w:val="es-ES"/>
+        </w:rPr>
+      </w:pPr>
+      <w:r>
+        <w:rPr>
+          <w:rFonts w:ascii="Calibri" w:hAnsi="Calibri" w:eastAsia="Calibri" w:cs="Calibri"/>
+          <w:b w:val="1"/>
+          <w:bCs w:val="1"/>
+          <w:i w:val="0"/>
+          <w:iCs w:val="0"/>
+          <w:caps w:val="0"/>
+          <w:smallCaps w:val="0"/>
+          <w:noProof w:val="0"/>
+          <w:color w:val="000000" w:themeColor="text1" w:themeTint="FF" w:themeShade="FF"/>
+          <w:sz w:val="22"/>
+          <w:szCs w:val="22"/>
+          <w:highlight w:val="cyan"/>
+          <w:lang w:val="es-ES"/>
+        </w:rPr>
+        <w:t>Ejercicio 1</w:t>
+      </w:r>
+      <w:r>
+        <w:rPr>
+          <w:rFonts w:ascii="Calibri" w:hAnsi="Calibri" w:eastAsia="Calibri" w:cs="Calibri"/>
+          <w:b w:val="1"/>
+          <w:bCs w:val="1"/>
+          <w:i w:val="0"/>
+          <w:iCs w:val="0"/>
+          <w:caps w:val="0"/>
+          <w:smallCaps w:val="0"/>
+          <w:noProof w:val="0"/>
+          <w:color w:val="000000" w:themeColor="text1" w:themeTint="FF" w:themeShade="FF"/>
+          <w:sz w:val="22"/>
+          <w:szCs w:val="22"/>
+          <w:highlight w:val="cyan"/>
+          <w:lang w:val="es-ES"/>
+        </w:rPr>
+        <w:t>4</w:t>
+      </w:r>
+      <w:r>
+        <w:rPr>
+          <w:rFonts w:ascii="Calibri" w:hAnsi="Calibri" w:eastAsia="Calibri" w:cs="Calibri"/>
+          <w:b w:val="1"/>
+          <w:bCs w:val="1"/>
+          <w:i w:val="0"/>
+          <w:iCs w:val="0"/>
+          <w:caps w:val="0"/>
+          <w:smallCaps w:val="0"/>
+          <w:noProof w:val="0"/>
+          <w:color w:val="000000" w:themeColor="text1" w:themeTint="FF" w:themeShade="FF"/>
+          <w:sz w:val="22"/>
+          <w:szCs w:val="22"/>
+          <w:highlight w:val="cyan"/>
+          <w:lang w:val="es-ES"/>
+        </w:rPr>
+        <w:t>:</w:t>
+      </w:r>
+      <w:r>
+        <w:rPr>
+          <w:rFonts w:ascii="Calibri" w:hAnsi="Calibri" w:eastAsia="Calibri" w:cs="Calibri"/>
+          <w:b w:val="1"/>
+          <w:bCs w:val="1"/>
+          <w:i w:val="0"/>
+          <w:iCs w:val="0"/>
+          <w:caps w:val="0"/>
+          <w:smallCaps w:val="0"/>
+          <w:noProof w:val="0"/>
+          <w:color w:val="000000" w:themeColor="text1" w:themeTint="FF" w:themeShade="FF"/>
+          <w:sz w:val="22"/>
+          <w:szCs w:val="22"/>
+          <w:lang w:val="es-ES"/>
+        </w:rPr>
+        <w:t xml:space="preserve"> </w:t>
+      </w:r>
+      <w:r>
+        <w:rPr>
+          <w:rFonts w:ascii="Calibri" w:hAnsi="Calibri" w:eastAsia="Calibri" w:cs="Calibri"/>
+          <w:b w:val="0"/>
+          <w:bCs w:val="0"/>
+          <w:i w:val="0"/>
+          <w:iCs w:val="0"/>
+          <w:caps w:val="0"/>
+          <w:smallCaps w:val="0"/>
+          <w:noProof w:val="0"/>
+          <w:color w:val="000000" w:themeColor="text1" w:themeTint="FF" w:themeShade="FF"/>
+          <w:sz w:val="22"/>
+          <w:szCs w:val="22"/>
+          <w:lang w:val="es-ES"/>
+        </w:rPr>
+        <w:t>Si viste algo de los apuntes y vídeos, esto debería ser muy fácil de resolver. Dados dos números permita calcular la suma, resta, multiplicación y división de estos. Considere que cada una de estas operaciones es un algoritmo cuando realice el diseño. Obviamente muestre los resultados</w:t>
+      </w:r>
+    </w:p>
+    <w:p>
+      <w:pPr>
+        <w:spacing w:after="0" w:afterAutospacing="off"/>
+        <w:rPr>
+          <w:rFonts w:ascii="Calibri" w:hAnsi="Calibri" w:eastAsia="Calibri" w:cs="Calibri"/>
+          <w:b w:val="0"/>
+          <w:bCs w:val="0"/>
+          <w:i w:val="0"/>
+          <w:iCs w:val="0"/>
+          <w:caps w:val="0"/>
+          <w:smallCaps w:val="0"/>
+          <w:noProof w:val="0"/>
+          <w:color w:val="70AD47" w:themeColor="accent6" w:themeTint="FF" w:themeShade="FF"/>
+          <w:sz w:val="22"/>
+          <w:szCs w:val="22"/>
+          <w:lang w:val="es-ES"/>
+        </w:rPr>
+      </w:pPr>
+      <w:r>
+        <w:rPr>
+          <w:rFonts w:ascii="Calibri" w:hAnsi="Calibri" w:eastAsia="Calibri" w:cs="Calibri"/>
+          <w:b w:val="1"/>
+          <w:bCs w:val="1"/>
+          <w:i w:val="0"/>
+          <w:iCs w:val="0"/>
+          <w:caps w:val="0"/>
+          <w:smallCaps w:val="0"/>
+          <w:noProof w:val="0"/>
+          <w:color w:val="70AD47" w:themeColor="accent6" w:themeTint="FF" w:themeShade="FF"/>
+          <w:sz w:val="22"/>
+          <w:szCs w:val="22"/>
+          <w:lang w:val="es-ES"/>
+        </w:rPr>
+        <w:t>Análisis:</w:t>
+      </w:r>
+    </w:p>
+    <w:p>
+      <w:pPr>
+        <w:pBdr>
+          <w:top w:val="single" w:color="000000" w:sz="4" w:space="4"/>
+          <w:left w:val="single" w:color="000000" w:sz="4" w:space="4"/>
+          <w:bottom w:val="single" w:color="000000" w:sz="4" w:space="4"/>
+          <w:right w:val="single" w:color="000000" w:sz="4" w:space="4"/>
+        </w:pBdr>
+        <w:spacing w:after="0" w:afterAutospacing="off"/>
+        <w:rPr>
+          <w:rFonts w:ascii="Calibri" w:hAnsi="Calibri" w:eastAsia="Calibri" w:cs="Calibri"/>
+          <w:b w:val="0"/>
+          <w:bCs w:val="0"/>
+          <w:i w:val="0"/>
+          <w:iCs w:val="0"/>
+          <w:caps w:val="0"/>
+          <w:smallCaps w:val="0"/>
+          <w:noProof w:val="0"/>
+          <w:color w:val="000000" w:themeColor="text1" w:themeTint="FF" w:themeShade="FF"/>
+          <w:sz w:val="22"/>
+          <w:szCs w:val="22"/>
+          <w:lang w:val="es-ES"/>
+        </w:rPr>
+      </w:pPr>
+      <w:r>
+        <w:rPr>
+          <w:rFonts w:ascii="Calibri" w:hAnsi="Calibri" w:eastAsia="Calibri" w:cs="Calibri"/>
+          <w:b w:val="0"/>
+          <w:bCs w:val="0"/>
+          <w:i w:val="0"/>
+          <w:iCs w:val="0"/>
+          <w:caps w:val="0"/>
+          <w:smallCaps w:val="0"/>
+          <w:noProof w:val="0"/>
+          <w:color w:val="C00000"/>
+          <w:sz w:val="22"/>
+          <w:szCs w:val="22"/>
+          <w:lang w:val="es-ES"/>
+        </w:rPr>
+        <w:t xml:space="preserve">Datos de Entrada: </w:t>
+      </w:r>
+      <w:r>
+        <w:rPr>
+          <w:rFonts w:ascii="Calibri" w:hAnsi="Calibri" w:eastAsia="Calibri" w:cs="Calibri"/>
+          <w:b w:val="0"/>
+          <w:bCs w:val="0"/>
+          <w:i w:val="0"/>
+          <w:iCs w:val="0"/>
+          <w:caps w:val="0"/>
+          <w:smallCaps w:val="0"/>
+          <w:noProof w:val="0"/>
+          <w:color w:val="000000" w:themeColor="text1" w:themeTint="FF" w:themeShade="FF"/>
+          <w:sz w:val="22"/>
+          <w:szCs w:val="22"/>
+          <w:lang w:val="es-ES"/>
+        </w:rPr>
+        <w:t>num1, num2</w:t>
+      </w:r>
+    </w:p>
+    <w:p>
+      <w:pPr>
+        <w:pBdr>
+          <w:top w:val="single" w:color="000000" w:sz="4" w:space="4"/>
+          <w:left w:val="single" w:color="000000" w:sz="4" w:space="4"/>
+          <w:bottom w:val="single" w:color="000000" w:sz="4" w:space="4"/>
+          <w:right w:val="single" w:color="000000" w:sz="4" w:space="4"/>
+        </w:pBdr>
+        <w:spacing w:after="0" w:afterAutospacing="off"/>
+        <w:rPr>
+          <w:rFonts w:ascii="Calibri" w:hAnsi="Calibri" w:eastAsia="Calibri" w:cs="Calibri"/>
+          <w:b w:val="0"/>
+          <w:bCs w:val="0"/>
+          <w:i w:val="0"/>
+          <w:iCs w:val="0"/>
+          <w:caps w:val="0"/>
+          <w:smallCaps w:val="0"/>
+          <w:noProof w:val="0"/>
+          <w:color w:val="000000" w:themeColor="text1" w:themeTint="FF" w:themeShade="FF"/>
+          <w:sz w:val="22"/>
+          <w:szCs w:val="22"/>
+          <w:lang w:val="es-ES"/>
+        </w:rPr>
+      </w:pPr>
+      <w:r>
+        <w:rPr>
+          <w:rFonts w:ascii="Calibri" w:hAnsi="Calibri" w:eastAsia="Calibri" w:cs="Calibri"/>
+          <w:b w:val="0"/>
+          <w:bCs w:val="0"/>
+          <w:i w:val="0"/>
+          <w:iCs w:val="0"/>
+          <w:caps w:val="0"/>
+          <w:smallCaps w:val="0"/>
+          <w:noProof w:val="0"/>
+          <w:color w:val="C00000"/>
+          <w:sz w:val="22"/>
+          <w:szCs w:val="22"/>
+          <w:lang w:val="es-ES"/>
+        </w:rPr>
+        <w:t xml:space="preserve">Datos de Salida: </w:t>
+      </w:r>
+      <w:r>
+        <w:rPr>
+          <w:rFonts w:ascii="Calibri" w:hAnsi="Calibri" w:eastAsia="Calibri" w:cs="Calibri"/>
+          <w:b w:val="0"/>
+          <w:bCs w:val="0"/>
+          <w:i w:val="0"/>
+          <w:iCs w:val="0"/>
+          <w:caps w:val="0"/>
+          <w:smallCaps w:val="0"/>
+          <w:noProof w:val="0"/>
+          <w:color w:val="000000" w:themeColor="text1" w:themeTint="FF" w:themeShade="FF"/>
+          <w:sz w:val="22"/>
+          <w:szCs w:val="22"/>
+          <w:lang w:val="es-ES"/>
+        </w:rPr>
+        <w:t>suma, resta, multiplicacion, division</w:t>
+      </w:r>
+    </w:p>
+    <w:p>
+      <w:pPr>
+        <w:pBdr>
+          <w:top w:val="single" w:color="000000" w:sz="4" w:space="4"/>
+          <w:left w:val="single" w:color="000000" w:sz="4" w:space="4"/>
+          <w:bottom w:val="single" w:color="000000" w:sz="4" w:space="4"/>
+          <w:right w:val="single" w:color="000000" w:sz="4" w:space="4"/>
+        </w:pBdr>
+        <w:spacing w:after="0" w:afterAutospacing="off"/>
+        <w:rPr>
+          <w:rFonts w:ascii="Calibri" w:hAnsi="Calibri" w:eastAsia="Calibri" w:cs="Calibri"/>
+          <w:b w:val="0"/>
+          <w:bCs w:val="0"/>
+          <w:i w:val="0"/>
+          <w:iCs w:val="0"/>
+          <w:caps w:val="0"/>
+          <w:smallCaps w:val="0"/>
+          <w:noProof w:val="0"/>
+          <w:color w:val="C00000"/>
+          <w:sz w:val="22"/>
+          <w:szCs w:val="22"/>
+          <w:lang w:val="es-ES"/>
+        </w:rPr>
+      </w:pPr>
+      <w:r>
+        <w:rPr>
+          <w:rFonts w:ascii="Calibri" w:hAnsi="Calibri" w:eastAsia="Calibri" w:cs="Calibri"/>
+          <w:b w:val="0"/>
+          <w:bCs w:val="0"/>
+          <w:i w:val="0"/>
+          <w:iCs w:val="0"/>
+          <w:caps w:val="0"/>
+          <w:smallCaps w:val="0"/>
+          <w:noProof w:val="0"/>
+          <w:color w:val="C00000"/>
+          <w:sz w:val="22"/>
+          <w:szCs w:val="22"/>
+          <w:lang w:val="es-ES"/>
+        </w:rPr>
+        <w:t xml:space="preserve">Proceso: </w:t>
+      </w:r>
+    </w:p>
+    <w:p>
+      <w:pPr>
+        <w:pBdr>
+          <w:top w:val="single" w:color="000000" w:sz="4" w:space="4"/>
+          <w:left w:val="single" w:color="000000" w:sz="4" w:space="4"/>
+          <w:bottom w:val="single" w:color="000000" w:sz="4" w:space="4"/>
+          <w:right w:val="single" w:color="000000" w:sz="4" w:space="4"/>
+        </w:pBdr>
+        <w:spacing w:after="0" w:afterAutospacing="off"/>
+        <w:ind w:left="0" w:firstLine="708"/>
+        <w:rPr>
+          <w:rFonts w:ascii="Calibri" w:hAnsi="Calibri" w:eastAsia="Calibri" w:cs="Calibri"/>
+          <w:b w:val="0"/>
+          <w:bCs w:val="0"/>
+          <w:i w:val="0"/>
+          <w:iCs w:val="0"/>
+          <w:caps w:val="0"/>
+          <w:smallCaps w:val="0"/>
+          <w:noProof w:val="0"/>
+          <w:color w:val="000000" w:themeColor="text1" w:themeTint="FF" w:themeShade="FF"/>
+          <w:sz w:val="18"/>
+          <w:szCs w:val="18"/>
+          <w:lang w:val="es-ES"/>
+        </w:rPr>
+      </w:pPr>
+      <w:r>
+        <w:rPr>
+          <w:rFonts w:ascii="Calibri" w:hAnsi="Calibri" w:eastAsia="Calibri" w:cs="Calibri"/>
+          <w:b w:val="1"/>
+          <w:bCs w:val="1"/>
+          <w:i w:val="0"/>
+          <w:iCs w:val="0"/>
+          <w:caps w:val="0"/>
+          <w:smallCaps w:val="0"/>
+          <w:noProof w:val="0"/>
+          <w:color w:val="000000" w:themeColor="text1" w:themeTint="FF" w:themeShade="FF"/>
+          <w:sz w:val="18"/>
+          <w:szCs w:val="18"/>
+          <w:lang w:val="es-ES"/>
+        </w:rPr>
+        <w:t>¿Quien debe realizar el proceso?:</w:t>
+      </w:r>
+      <w:r>
+        <w:rPr>
+          <w:rFonts w:ascii="Calibri" w:hAnsi="Calibri" w:eastAsia="Calibri" w:cs="Calibri"/>
+          <w:b w:val="0"/>
+          <w:bCs w:val="0"/>
+          <w:i w:val="0"/>
+          <w:iCs w:val="0"/>
+          <w:caps w:val="0"/>
+          <w:smallCaps w:val="0"/>
+          <w:noProof w:val="0"/>
+          <w:color w:val="000000" w:themeColor="text1" w:themeTint="FF" w:themeShade="FF"/>
+          <w:sz w:val="18"/>
+          <w:szCs w:val="18"/>
+          <w:lang w:val="es-ES"/>
+        </w:rPr>
+        <w:t xml:space="preserve"> La persona o calculadora</w:t>
+      </w:r>
+    </w:p>
+    <w:p>
+      <w:pPr>
+        <w:pBdr>
+          <w:top w:val="single" w:color="000000" w:sz="4" w:space="4"/>
+          <w:left w:val="single" w:color="000000" w:sz="4" w:space="4"/>
+          <w:bottom w:val="single" w:color="000000" w:sz="4" w:space="4"/>
+          <w:right w:val="single" w:color="000000" w:sz="4" w:space="4"/>
+        </w:pBdr>
+        <w:spacing w:after="0" w:afterAutospacing="off"/>
+        <w:ind w:left="0" w:firstLine="708"/>
+        <w:rPr>
+          <w:rFonts w:ascii="Calibri" w:hAnsi="Calibri" w:eastAsia="Calibri" w:cs="Calibri"/>
+          <w:b w:val="0"/>
+          <w:bCs w:val="0"/>
+          <w:i w:val="0"/>
+          <w:iCs w:val="0"/>
+          <w:caps w:val="0"/>
+          <w:smallCaps w:val="0"/>
+          <w:noProof w:val="0"/>
+          <w:color w:val="000000" w:themeColor="text1" w:themeTint="FF" w:themeShade="FF"/>
+          <w:sz w:val="18"/>
+          <w:szCs w:val="18"/>
+          <w:lang w:val="es-ES"/>
+        </w:rPr>
+      </w:pPr>
+      <w:r>
+        <w:rPr>
+          <w:rFonts w:ascii="Calibri" w:hAnsi="Calibri" w:eastAsia="Calibri" w:cs="Calibri"/>
+          <w:b w:val="1"/>
+          <w:bCs w:val="1"/>
+          <w:i w:val="0"/>
+          <w:iCs w:val="0"/>
+          <w:caps w:val="0"/>
+          <w:smallCaps w:val="0"/>
+          <w:noProof w:val="0"/>
+          <w:color w:val="000000" w:themeColor="text1" w:themeTint="FF" w:themeShade="FF"/>
+          <w:sz w:val="18"/>
+          <w:szCs w:val="18"/>
+          <w:lang w:val="es-ES"/>
+        </w:rPr>
+        <w:t>¿Cual es el proceso que resuelve?:</w:t>
+      </w:r>
+    </w:p>
+    <w:p>
+      <w:pPr>
+        <w:spacing w:after="0" w:afterAutospacing="off"/>
+        <w:rPr>
+          <w:rFonts w:ascii="Calibri" w:hAnsi="Calibri" w:eastAsia="Calibri" w:cs="Calibri"/>
+          <w:b w:val="0"/>
+          <w:bCs w:val="0"/>
+          <w:i w:val="0"/>
+          <w:iCs w:val="0"/>
+          <w:caps w:val="0"/>
+          <w:smallCaps w:val="0"/>
+          <w:noProof w:val="0"/>
+          <w:color w:val="70AD47" w:themeColor="accent6" w:themeTint="FF" w:themeShade="FF"/>
+          <w:sz w:val="22"/>
+          <w:szCs w:val="22"/>
+          <w:lang w:val="es-ES"/>
+        </w:rPr>
+      </w:pPr>
+      <w:r>
+        <w:rPr>
+          <w:rFonts w:ascii="Calibri" w:hAnsi="Calibri" w:eastAsia="Calibri" w:cs="Calibri"/>
+          <w:b w:val="1"/>
+          <w:bCs w:val="1"/>
+          <w:i w:val="0"/>
+          <w:iCs w:val="0"/>
+          <w:caps w:val="0"/>
+          <w:smallCaps w:val="0"/>
+          <w:noProof w:val="0"/>
+          <w:color w:val="70AD47" w:themeColor="accent6" w:themeTint="FF" w:themeShade="FF"/>
+          <w:sz w:val="22"/>
+          <w:szCs w:val="22"/>
+          <w:lang w:val="es-ES"/>
+        </w:rPr>
+        <w:t>Diseño:</w:t>
+      </w:r>
+    </w:p>
+    <w:tbl>
+      <w:tblPr>
+        <w:tblStyle w:val="Tablaconcuadrcula"/>
+        <w:tblW w:w="0" w:type="auto"/>
+        <w:tblBorders>
+          <w:top w:val="single" w:sz="6"/>
+          <w:left w:val="single" w:sz="6"/>
+          <w:bottom w:val="single" w:sz="6"/>
+          <w:right w:val="single" w:sz="6"/>
+        </w:tblBorders>
+        <w:tblLayout w:type="fixed"/>
+        <w:tblLook w:val="0780" w:firstRow="0" w:lastRow="0" w:firstColumn="1" w:lastColumn="1" w:noHBand="1" w:noVBand="1"/>
+      </w:tblPr>
+      <w:tblGrid>
+        <w:gridCol w:w="8490"/>
+      </w:tblGrid>
+      <w:tr>
+        <w:trPr>
+          <w:trHeight w:val="300"/>
+        </w:trPr>
+        <w:tc>
+          <w:tcPr>
+            <w:tcW w:w="8490" w:type="dxa"/>
+            <w:tcMar>
+              <w:left w:w="105" w:type="dxa"/>
+              <w:right w:w="105" w:type="dxa"/>
+            </w:tcMar>
+            <w:vAlign w:val="top"/>
+          </w:tcPr>
+          <w:p>
+            <w:pPr>
+              <w:rPr>
+                <w:rFonts w:ascii="Calibri" w:hAnsi="Calibri" w:eastAsia="Calibri" w:cs="Calibri"/>
+                <w:b w:val="0"/>
+                <w:bCs w:val="0"/>
+                <w:i w:val="0"/>
+                <w:iCs w:val="0"/>
+                <w:color w:val="C00000"/>
+                <w:sz w:val="22"/>
+                <w:szCs w:val="22"/>
+                <w:lang w:val="es-ES"/>
+              </w:rPr>
+            </w:pPr>
+            <w:r>
+              <w:rPr>
+                <w:rFonts w:ascii="Calibri" w:hAnsi="Calibri" w:eastAsia="Calibri" w:cs="Calibri"/>
+                <w:b w:val="1"/>
+                <w:bCs w:val="1"/>
+                <w:i w:val="0"/>
+                <w:iCs w:val="0"/>
+                <w:color w:val="000000" w:themeColor="text1" w:themeTint="FF" w:themeShade="FF"/>
+                <w:sz w:val="22"/>
+                <w:szCs w:val="22"/>
+                <w:lang w:val="es-ES"/>
+              </w:rPr>
+              <w:t>Entidad que resuelve el problema</w:t>
+            </w:r>
+            <w:r>
+              <w:rPr>
+                <w:rFonts w:ascii="Calibri" w:hAnsi="Calibri" w:eastAsia="Calibri" w:cs="Calibri"/>
+                <w:b w:val="1"/>
+                <w:bCs w:val="1"/>
+                <w:i w:val="0"/>
+                <w:iCs w:val="0"/>
+                <w:color w:val="70AD47" w:themeColor="accent6" w:themeTint="FF" w:themeShade="FF"/>
+                <w:sz w:val="22"/>
+                <w:szCs w:val="22"/>
+                <w:lang w:val="es-ES"/>
+              </w:rPr>
+              <w:t>:</w:t>
+            </w:r>
+            <w:r>
+              <w:rPr>
+                <w:rFonts w:ascii="Calibri" w:hAnsi="Calibri" w:eastAsia="Calibri" w:cs="Calibri"/>
+                <w:b w:val="1"/>
+                <w:bCs w:val="1"/>
+                <w:i w:val="0"/>
+                <w:iCs w:val="0"/>
+                <w:color w:val="C00000"/>
+                <w:sz w:val="22"/>
+                <w:szCs w:val="22"/>
+                <w:lang w:val="es-ES"/>
+              </w:rPr>
+              <w:t xml:space="preserve"> persona</w:t>
+            </w:r>
+          </w:p>
+        </w:tc>
+      </w:tr>
+      <w:tr>
+        <w:trPr>
+          <w:trHeight w:val="1020"/>
+        </w:trPr>
+        <w:tc>
+          <w:tcPr>
+            <w:tcW w:w="8490" w:type="dxa"/>
+            <w:tcMar>
+              <w:left w:w="105" w:type="dxa"/>
+              <w:right w:w="105" w:type="dxa"/>
+            </w:tcMar>
+            <w:vAlign w:val="top"/>
+          </w:tcPr>
+          <w:p>
+            <w:pPr>
+              <w:rPr>
+                <w:rFonts w:ascii="Calibri" w:hAnsi="Calibri" w:eastAsia="Calibri" w:cs="Calibri"/>
+                <w:b w:val="0"/>
+                <w:bCs w:val="0"/>
+                <w:i w:val="0"/>
+                <w:iCs w:val="0"/>
+                <w:color w:val="000000" w:themeColor="text1" w:themeTint="FF" w:themeShade="FF"/>
+                <w:sz w:val="22"/>
+                <w:szCs w:val="22"/>
+                <w:lang w:val="es-ES"/>
+              </w:rPr>
+            </w:pPr>
+            <w:r>
+              <w:rPr>
+                <w:rFonts w:ascii="Calibri" w:hAnsi="Calibri" w:eastAsia="Calibri" w:cs="Calibri"/>
+                <w:b w:val="1"/>
+                <w:bCs w:val="1"/>
+                <w:i w:val="0"/>
+                <w:iCs w:val="0"/>
+                <w:color w:val="000000" w:themeColor="text1" w:themeTint="FF" w:themeShade="FF"/>
+                <w:sz w:val="22"/>
+                <w:szCs w:val="22"/>
+                <w:lang w:val="es-ES"/>
+              </w:rPr>
+              <w:t xml:space="preserve">Variables: </w:t>
+            </w:r>
+          </w:p>
+          <w:p>
+            <w:pPr>
+              <w:pStyle w:val="ListParagraph"/>
+              <w:numPr>
+                <w:ilvl w:val="0"/>
+                <w:numId w:val="24"/>
+              </w:numPr>
+              <w:rPr>
+                <w:rFonts w:ascii="Calibri" w:hAnsi="Calibri" w:eastAsia="Calibri" w:cs="Calibri"/>
+                <w:b w:val="0"/>
+                <w:bCs w:val="0"/>
+                <w:i w:val="0"/>
+                <w:iCs w:val="0"/>
+                <w:color w:val="000000" w:themeColor="text1" w:themeTint="FF" w:themeShade="FF"/>
+                <w:sz w:val="22"/>
+                <w:szCs w:val="22"/>
+                <w:lang w:val="es-ES"/>
+              </w:rPr>
+            </w:pPr>
+            <w:r>
+              <w:rPr>
+                <w:rFonts w:ascii="Calibri" w:hAnsi="Calibri" w:eastAsia="Calibri" w:cs="Calibri"/>
+                <w:b w:val="1"/>
+                <w:bCs w:val="1"/>
+                <w:i w:val="0"/>
+                <w:iCs w:val="0"/>
+                <w:color w:val="000000" w:themeColor="text1" w:themeTint="FF" w:themeShade="FF"/>
+                <w:sz w:val="22"/>
+                <w:szCs w:val="22"/>
+                <w:lang w:val="es-ES"/>
+              </w:rPr>
+              <w:t xml:space="preserve">num1: </w:t>
+            </w:r>
+            <w:r>
+              <w:rPr>
+                <w:rFonts w:ascii="Calibri" w:hAnsi="Calibri" w:eastAsia="Calibri" w:cs="Calibri"/>
+                <w:b w:val="1"/>
+                <w:bCs w:val="1"/>
+                <w:i w:val="0"/>
+                <w:iCs w:val="0"/>
+                <w:color w:val="000000" w:themeColor="text1" w:themeTint="FF" w:themeShade="FF"/>
+                <w:sz w:val="22"/>
+                <w:szCs w:val="22"/>
+                <w:lang w:val="es-ES"/>
+              </w:rPr>
+              <w:t>int</w:t>
+            </w:r>
+            <w:r>
+              <w:rPr>
+                <w:rFonts w:ascii="Calibri" w:hAnsi="Calibri" w:eastAsia="Calibri" w:cs="Calibri"/>
+                <w:b w:val="1"/>
+                <w:bCs w:val="1"/>
+                <w:i w:val="0"/>
+                <w:iCs w:val="0"/>
+                <w:color w:val="000000" w:themeColor="text1" w:themeTint="FF" w:themeShade="FF"/>
+                <w:sz w:val="22"/>
+                <w:szCs w:val="22"/>
+                <w:lang w:val="es-ES"/>
+              </w:rPr>
+              <w:t xml:space="preserve"> // </w:t>
+            </w:r>
+            <w:r>
+              <w:rPr>
+                <w:rFonts w:ascii="Calibri" w:hAnsi="Calibri" w:eastAsia="Calibri" w:cs="Calibri"/>
+                <w:b w:val="0"/>
+                <w:bCs w:val="0"/>
+                <w:i w:val="0"/>
+                <w:iCs w:val="0"/>
+                <w:color w:val="000000" w:themeColor="text1" w:themeTint="FF" w:themeShade="FF"/>
+                <w:sz w:val="22"/>
+                <w:szCs w:val="22"/>
+                <w:lang w:val="es-ES"/>
+              </w:rPr>
+              <w:t xml:space="preserve">almacena un valor </w:t>
+            </w:r>
+            <w:r>
+              <w:rPr>
+                <w:rFonts w:ascii="Calibri" w:hAnsi="Calibri" w:eastAsia="Calibri" w:cs="Calibri"/>
+                <w:b w:val="0"/>
+                <w:bCs w:val="0"/>
+                <w:i w:val="0"/>
+                <w:iCs w:val="0"/>
+                <w:color w:val="000000" w:themeColor="text1" w:themeTint="FF" w:themeShade="FF"/>
+                <w:sz w:val="22"/>
+                <w:szCs w:val="22"/>
+                <w:lang w:val="es-ES"/>
+              </w:rPr>
+              <w:t>entero</w:t>
+            </w:r>
+          </w:p>
+          <w:p>
+            <w:pPr>
+              <w:pStyle w:val="ListParagraph"/>
+              <w:numPr>
+                <w:ilvl w:val="0"/>
+                <w:numId w:val="24"/>
+              </w:numPr>
+              <w:rPr>
+                <w:rFonts w:ascii="Calibri" w:hAnsi="Calibri" w:eastAsia="Calibri" w:cs="Calibri"/>
+                <w:b w:val="1"/>
+                <w:bCs w:val="1"/>
+                <w:i w:val="0"/>
+                <w:iCs w:val="0"/>
+                <w:color w:val="000000" w:themeColor="text1" w:themeTint="FF" w:themeShade="FF"/>
+                <w:sz w:val="22"/>
+                <w:szCs w:val="22"/>
+                <w:lang w:val="es-ES"/>
+              </w:rPr>
+            </w:pPr>
+            <w:r>
+              <w:rPr>
+                <w:rFonts w:ascii="Calibri" w:hAnsi="Calibri" w:eastAsia="Calibri" w:cs="Calibri"/>
+                <w:b w:val="1"/>
+                <w:bCs w:val="1"/>
+                <w:i w:val="0"/>
+                <w:iCs w:val="0"/>
+                <w:color w:val="000000" w:themeColor="text1" w:themeTint="FF" w:themeShade="FF"/>
+                <w:sz w:val="22"/>
+                <w:szCs w:val="22"/>
+                <w:lang w:val="es-ES"/>
+              </w:rPr>
+              <w:t xml:space="preserve">num2: </w:t>
+            </w:r>
+            <w:r>
+              <w:rPr>
+                <w:rFonts w:ascii="Calibri" w:hAnsi="Calibri" w:eastAsia="Calibri" w:cs="Calibri"/>
+                <w:b w:val="1"/>
+                <w:bCs w:val="1"/>
+                <w:i w:val="0"/>
+                <w:iCs w:val="0"/>
+                <w:color w:val="000000" w:themeColor="text1" w:themeTint="FF" w:themeShade="FF"/>
+                <w:sz w:val="22"/>
+                <w:szCs w:val="22"/>
+                <w:lang w:val="es-ES"/>
+              </w:rPr>
+              <w:t>int</w:t>
+            </w:r>
+            <w:r>
+              <w:rPr>
+                <w:rFonts w:ascii="Calibri" w:hAnsi="Calibri" w:eastAsia="Calibri" w:cs="Calibri"/>
+                <w:b w:val="1"/>
+                <w:bCs w:val="1"/>
+                <w:i w:val="0"/>
+                <w:iCs w:val="0"/>
+                <w:color w:val="000000" w:themeColor="text1" w:themeTint="FF" w:themeShade="FF"/>
+                <w:sz w:val="22"/>
+                <w:szCs w:val="22"/>
+                <w:lang w:val="es-ES"/>
+              </w:rPr>
+              <w:t xml:space="preserve"> // almacena un valor </w:t>
+            </w:r>
+            <w:r>
+              <w:rPr>
+                <w:rFonts w:ascii="Calibri" w:hAnsi="Calibri" w:eastAsia="Calibri" w:cs="Calibri"/>
+                <w:b w:val="1"/>
+                <w:bCs w:val="1"/>
+                <w:i w:val="0"/>
+                <w:iCs w:val="0"/>
+                <w:color w:val="000000" w:themeColor="text1" w:themeTint="FF" w:themeShade="FF"/>
+                <w:sz w:val="22"/>
+                <w:szCs w:val="22"/>
+                <w:lang w:val="es-ES"/>
+              </w:rPr>
+              <w:t>entero</w:t>
+            </w:r>
+          </w:p>
+          <w:p>
+            <w:pPr>
+              <w:pStyle w:val="ListParagraph"/>
+              <w:numPr>
+                <w:ilvl w:val="0"/>
+                <w:numId w:val="24"/>
+              </w:numPr>
+              <w:rPr>
+                <w:rFonts w:ascii="Calibri" w:hAnsi="Calibri" w:eastAsia="Calibri" w:cs="Calibri"/>
+                <w:b w:val="0"/>
+                <w:bCs w:val="0"/>
+                <w:i w:val="0"/>
+                <w:iCs w:val="0"/>
+                <w:color w:val="000000" w:themeColor="text1" w:themeTint="FF" w:themeShade="FF"/>
+                <w:sz w:val="22"/>
+                <w:szCs w:val="22"/>
+                <w:lang w:val="es-ES"/>
+              </w:rPr>
+            </w:pPr>
+            <w:r>
+              <w:rPr>
+                <w:rFonts w:ascii="Calibri" w:hAnsi="Calibri" w:eastAsia="Calibri" w:cs="Calibri"/>
+                <w:b w:val="1"/>
+                <w:bCs w:val="1"/>
+                <w:i w:val="0"/>
+                <w:iCs w:val="0"/>
+                <w:color w:val="000000" w:themeColor="text1" w:themeTint="FF" w:themeShade="FF"/>
+                <w:sz w:val="22"/>
+                <w:szCs w:val="22"/>
+                <w:lang w:val="es-ES"/>
+              </w:rPr>
+              <w:t xml:space="preserve">suma: </w:t>
+            </w:r>
+            <w:r>
+              <w:rPr>
+                <w:rFonts w:ascii="Calibri" w:hAnsi="Calibri" w:eastAsia="Calibri" w:cs="Calibri"/>
+                <w:b w:val="1"/>
+                <w:bCs w:val="1"/>
+                <w:i w:val="0"/>
+                <w:iCs w:val="0"/>
+                <w:color w:val="000000" w:themeColor="text1" w:themeTint="FF" w:themeShade="FF"/>
+                <w:sz w:val="22"/>
+                <w:szCs w:val="22"/>
+                <w:lang w:val="es-ES"/>
+              </w:rPr>
+              <w:t>int</w:t>
+            </w:r>
+            <w:r>
+              <w:rPr>
+                <w:rFonts w:ascii="Calibri" w:hAnsi="Calibri" w:eastAsia="Calibri" w:cs="Calibri"/>
+                <w:b w:val="1"/>
+                <w:bCs w:val="1"/>
+                <w:i w:val="0"/>
+                <w:iCs w:val="0"/>
+                <w:color w:val="000000" w:themeColor="text1" w:themeTint="FF" w:themeShade="FF"/>
+                <w:sz w:val="22"/>
+                <w:szCs w:val="22"/>
+                <w:lang w:val="es-ES"/>
+              </w:rPr>
+              <w:t xml:space="preserve"> //</w:t>
+            </w:r>
+            <w:r>
+              <w:rPr>
+                <w:rFonts w:ascii="Calibri" w:hAnsi="Calibri" w:eastAsia="Calibri" w:cs="Calibri"/>
+                <w:b w:val="1"/>
+                <w:bCs w:val="1"/>
+                <w:i w:val="0"/>
+                <w:iCs w:val="0"/>
+                <w:color w:val="000000" w:themeColor="text1" w:themeTint="FF" w:themeShade="FF"/>
+                <w:sz w:val="22"/>
+                <w:szCs w:val="22"/>
+                <w:lang w:val="es-ES"/>
+              </w:rPr>
+              <w:t xml:space="preserve"> almacena un valor de una suma</w:t>
+            </w:r>
+          </w:p>
+          <w:p>
+            <w:pPr>
+              <w:pStyle w:val="ListParagraph"/>
+              <w:numPr>
+                <w:ilvl w:val="0"/>
+                <w:numId w:val="24"/>
+              </w:numPr>
+              <w:rPr>
+                <w:rFonts w:ascii="Calibri" w:hAnsi="Calibri" w:eastAsia="Calibri" w:cs="Calibri"/>
+                <w:b w:val="1"/>
+                <w:bCs w:val="1"/>
+                <w:i w:val="0"/>
+                <w:iCs w:val="0"/>
+                <w:color w:val="000000" w:themeColor="text1" w:themeTint="FF" w:themeShade="FF"/>
+                <w:sz w:val="22"/>
+                <w:szCs w:val="22"/>
+                <w:lang w:val="es-ES"/>
+              </w:rPr>
+            </w:pPr>
+            <w:r>
+              <w:rPr>
+                <w:rFonts w:ascii="Calibri" w:hAnsi="Calibri" w:eastAsia="Calibri" w:cs="Calibri"/>
+                <w:b w:val="1"/>
+                <w:bCs w:val="1"/>
+                <w:i w:val="0"/>
+                <w:iCs w:val="0"/>
+                <w:color w:val="000000" w:themeColor="text1" w:themeTint="FF" w:themeShade="FF"/>
+                <w:sz w:val="22"/>
+                <w:szCs w:val="22"/>
+                <w:lang w:val="es-ES"/>
+              </w:rPr>
+              <w:t>resta</w:t>
+            </w:r>
+            <w:r>
+              <w:rPr>
+                <w:rFonts w:ascii="Calibri" w:hAnsi="Calibri" w:eastAsia="Calibri" w:cs="Calibri"/>
+                <w:b w:val="1"/>
+                <w:bCs w:val="1"/>
+                <w:i w:val="0"/>
+                <w:iCs w:val="0"/>
+                <w:color w:val="000000" w:themeColor="text1" w:themeTint="FF" w:themeShade="FF"/>
+                <w:sz w:val="22"/>
+                <w:szCs w:val="22"/>
+                <w:lang w:val="es-ES"/>
+              </w:rPr>
+              <w:t xml:space="preserve">: </w:t>
+            </w:r>
+            <w:r>
+              <w:rPr>
+                <w:rFonts w:ascii="Calibri" w:hAnsi="Calibri" w:eastAsia="Calibri" w:cs="Calibri"/>
+                <w:b w:val="1"/>
+                <w:bCs w:val="1"/>
+                <w:i w:val="0"/>
+                <w:iCs w:val="0"/>
+                <w:color w:val="000000" w:themeColor="text1" w:themeTint="FF" w:themeShade="FF"/>
+                <w:sz w:val="22"/>
+                <w:szCs w:val="22"/>
+                <w:lang w:val="es-ES"/>
+              </w:rPr>
+              <w:t>int</w:t>
+            </w:r>
+            <w:r>
+              <w:rPr>
+                <w:rFonts w:ascii="Calibri" w:hAnsi="Calibri" w:eastAsia="Calibri" w:cs="Calibri"/>
+                <w:b w:val="1"/>
+                <w:bCs w:val="1"/>
+                <w:i w:val="0"/>
+                <w:iCs w:val="0"/>
+                <w:color w:val="000000" w:themeColor="text1" w:themeTint="FF" w:themeShade="FF"/>
+                <w:sz w:val="22"/>
+                <w:szCs w:val="22"/>
+                <w:lang w:val="es-ES"/>
+              </w:rPr>
+              <w:t xml:space="preserve"> /</w:t>
+            </w:r>
+            <w:r>
+              <w:rPr>
+                <w:rFonts w:ascii="Calibri" w:hAnsi="Calibri" w:eastAsia="Calibri" w:cs="Calibri"/>
+                <w:b w:val="1"/>
+                <w:bCs w:val="1"/>
+                <w:i w:val="0"/>
+                <w:iCs w:val="0"/>
+                <w:color w:val="000000" w:themeColor="text1" w:themeTint="FF" w:themeShade="FF"/>
+                <w:sz w:val="22"/>
+                <w:szCs w:val="22"/>
+                <w:lang w:val="es-ES"/>
+              </w:rPr>
+              <w:t xml:space="preserve">/ </w:t>
+            </w:r>
+            <w:r>
+              <w:rPr>
+                <w:rFonts w:ascii="Calibri" w:hAnsi="Calibri" w:eastAsia="Calibri" w:cs="Calibri"/>
+                <w:b w:val="1"/>
+                <w:bCs w:val="1"/>
+                <w:i w:val="0"/>
+                <w:iCs w:val="0"/>
+                <w:color w:val="000000" w:themeColor="text1" w:themeTint="FF" w:themeShade="FF"/>
+                <w:sz w:val="22"/>
+                <w:szCs w:val="22"/>
+                <w:lang w:val="es-ES"/>
+              </w:rPr>
+              <w:t xml:space="preserve"> almacena</w:t>
+            </w:r>
+            <w:r>
+              <w:rPr>
+                <w:rFonts w:ascii="Calibri" w:hAnsi="Calibri" w:eastAsia="Calibri" w:cs="Calibri"/>
+                <w:b w:val="1"/>
+                <w:bCs w:val="1"/>
+                <w:i w:val="0"/>
+                <w:iCs w:val="0"/>
+                <w:color w:val="000000" w:themeColor="text1" w:themeTint="FF" w:themeShade="FF"/>
+                <w:sz w:val="22"/>
+                <w:szCs w:val="22"/>
+                <w:lang w:val="es-ES"/>
+              </w:rPr>
+              <w:t xml:space="preserve"> un valor de una resta</w:t>
+            </w:r>
+          </w:p>
+          <w:p>
+            <w:pPr>
+              <w:pStyle w:val="ListParagraph"/>
+              <w:numPr>
+                <w:ilvl w:val="0"/>
+                <w:numId w:val="24"/>
+              </w:numPr>
+              <w:rPr>
+                <w:rFonts w:ascii="Calibri" w:hAnsi="Calibri" w:eastAsia="Calibri" w:cs="Calibri"/>
+                <w:b w:val="1"/>
+                <w:bCs w:val="1"/>
+                <w:i w:val="0"/>
+                <w:iCs w:val="0"/>
+                <w:color w:val="000000" w:themeColor="text1" w:themeTint="FF" w:themeShade="FF"/>
+                <w:sz w:val="22"/>
+                <w:szCs w:val="22"/>
+                <w:lang w:val="es-ES"/>
+              </w:rPr>
+            </w:pPr>
+            <w:r>
+              <w:rPr>
+                <w:rFonts w:ascii="Calibri" w:hAnsi="Calibri" w:eastAsia="Calibri" w:cs="Calibri"/>
+                <w:b w:val="1"/>
+                <w:bCs w:val="1"/>
+                <w:i w:val="0"/>
+                <w:iCs w:val="0"/>
+                <w:color w:val="000000" w:themeColor="text1" w:themeTint="FF" w:themeShade="FF"/>
+                <w:sz w:val="22"/>
+                <w:szCs w:val="22"/>
+                <w:lang w:val="es-ES"/>
+              </w:rPr>
+              <w:t>m</w:t>
+            </w:r>
+            <w:r>
+              <w:rPr>
+                <w:rFonts w:ascii="Calibri" w:hAnsi="Calibri" w:eastAsia="Calibri" w:cs="Calibri"/>
+                <w:b w:val="1"/>
+                <w:bCs w:val="1"/>
+                <w:i w:val="0"/>
+                <w:iCs w:val="0"/>
+                <w:color w:val="000000" w:themeColor="text1" w:themeTint="FF" w:themeShade="FF"/>
+                <w:sz w:val="22"/>
+                <w:szCs w:val="22"/>
+                <w:lang w:val="es-ES"/>
+              </w:rPr>
+              <w:t>ultiplicacion</w:t>
+            </w:r>
+            <w:r>
+              <w:rPr>
+                <w:rFonts w:ascii="Calibri" w:hAnsi="Calibri" w:eastAsia="Calibri" w:cs="Calibri"/>
+                <w:b w:val="1"/>
+                <w:bCs w:val="1"/>
+                <w:i w:val="0"/>
+                <w:iCs w:val="0"/>
+                <w:color w:val="000000" w:themeColor="text1" w:themeTint="FF" w:themeShade="FF"/>
+                <w:sz w:val="22"/>
+                <w:szCs w:val="22"/>
+                <w:lang w:val="es-ES"/>
+              </w:rPr>
+              <w:t xml:space="preserve">: </w:t>
+            </w:r>
+            <w:r>
+              <w:rPr>
+                <w:rFonts w:ascii="Calibri" w:hAnsi="Calibri" w:eastAsia="Calibri" w:cs="Calibri"/>
+                <w:b w:val="1"/>
+                <w:bCs w:val="1"/>
+                <w:i w:val="0"/>
+                <w:iCs w:val="0"/>
+                <w:color w:val="000000" w:themeColor="text1" w:themeTint="FF" w:themeShade="FF"/>
+                <w:sz w:val="22"/>
+                <w:szCs w:val="22"/>
+                <w:lang w:val="es-ES"/>
+              </w:rPr>
+              <w:t>int</w:t>
+            </w:r>
+            <w:r>
+              <w:rPr>
+                <w:rFonts w:ascii="Calibri" w:hAnsi="Calibri" w:eastAsia="Calibri" w:cs="Calibri"/>
+                <w:b w:val="1"/>
+                <w:bCs w:val="1"/>
+                <w:i w:val="0"/>
+                <w:iCs w:val="0"/>
+                <w:color w:val="000000" w:themeColor="text1" w:themeTint="FF" w:themeShade="FF"/>
+                <w:sz w:val="22"/>
+                <w:szCs w:val="22"/>
+                <w:lang w:val="es-ES"/>
+              </w:rPr>
+              <w:t xml:space="preserve"> // almacena un valor de una multiplicación</w:t>
+            </w:r>
+          </w:p>
+          <w:p>
+            <w:pPr>
+              <w:pStyle w:val="ListParagraph"/>
+              <w:numPr>
+                <w:ilvl w:val="0"/>
+                <w:numId w:val="24"/>
+              </w:numPr>
+              <w:rPr>
+                <w:rFonts w:ascii="Calibri" w:hAnsi="Calibri" w:eastAsia="Calibri" w:cs="Calibri"/>
+                <w:b w:val="0"/>
+                <w:bCs w:val="0"/>
+                <w:i w:val="0"/>
+                <w:iCs w:val="0"/>
+                <w:color w:val="000000" w:themeColor="text1" w:themeTint="FF" w:themeShade="FF"/>
+                <w:sz w:val="22"/>
+                <w:szCs w:val="22"/>
+                <w:lang w:val="es-ES"/>
+              </w:rPr>
+            </w:pPr>
+            <w:r>
+              <w:rPr>
+                <w:rFonts w:ascii="Calibri" w:hAnsi="Calibri" w:eastAsia="Calibri" w:cs="Calibri"/>
+                <w:b w:val="1"/>
+                <w:bCs w:val="1"/>
+                <w:i w:val="0"/>
+                <w:iCs w:val="0"/>
+                <w:color w:val="000000" w:themeColor="text1" w:themeTint="FF" w:themeShade="FF"/>
+                <w:sz w:val="22"/>
+                <w:szCs w:val="22"/>
+                <w:lang w:val="es-ES"/>
+              </w:rPr>
+              <w:t>division</w:t>
+            </w:r>
+            <w:r>
+              <w:rPr>
+                <w:rFonts w:ascii="Calibri" w:hAnsi="Calibri" w:eastAsia="Calibri" w:cs="Calibri"/>
+                <w:b w:val="1"/>
+                <w:bCs w:val="1"/>
+                <w:i w:val="0"/>
+                <w:iCs w:val="0"/>
+                <w:color w:val="000000" w:themeColor="text1" w:themeTint="FF" w:themeShade="FF"/>
+                <w:sz w:val="22"/>
+                <w:szCs w:val="22"/>
+                <w:lang w:val="es-ES"/>
+              </w:rPr>
+              <w:t xml:space="preserve">: </w:t>
+            </w:r>
+            <w:r>
+              <w:rPr>
+                <w:rFonts w:ascii="Calibri" w:hAnsi="Calibri" w:eastAsia="Calibri" w:cs="Calibri"/>
+                <w:b w:val="1"/>
+                <w:bCs w:val="1"/>
+                <w:i w:val="0"/>
+                <w:iCs w:val="0"/>
+                <w:color w:val="000000" w:themeColor="text1" w:themeTint="FF" w:themeShade="FF"/>
+                <w:sz w:val="22"/>
+                <w:szCs w:val="22"/>
+                <w:lang w:val="es-ES"/>
+              </w:rPr>
+              <w:t>int</w:t>
+            </w:r>
+            <w:r>
+              <w:rPr>
+                <w:rFonts w:ascii="Calibri" w:hAnsi="Calibri" w:eastAsia="Calibri" w:cs="Calibri"/>
+                <w:b w:val="1"/>
+                <w:bCs w:val="1"/>
+                <w:i w:val="0"/>
+                <w:iCs w:val="0"/>
+                <w:color w:val="000000" w:themeColor="text1" w:themeTint="FF" w:themeShade="FF"/>
+                <w:sz w:val="22"/>
+                <w:szCs w:val="22"/>
+                <w:lang w:val="es-ES"/>
+              </w:rPr>
+              <w:t xml:space="preserve"> // almacena un valor de una division</w:t>
+            </w:r>
+          </w:p>
+        </w:tc>
+      </w:tr>
+    </w:tbl>
+    <w:tbl>
+      <w:tblPr>
+        <w:tblStyle w:val="Tablaconcuadrcula"/>
+        <w:tblW w:w="0" w:type="auto"/>
+        <w:tblBorders>
+          <w:top w:val="single" w:sz="6"/>
+          <w:left w:val="single" w:sz="6"/>
+          <w:bottom w:val="single" w:sz="6"/>
+          <w:right w:val="single" w:sz="6"/>
+        </w:tblBorders>
+        <w:tblLayout w:type="fixed"/>
+        <w:tblLook w:val="06A0" w:firstRow="1" w:lastRow="0" w:firstColumn="1" w:lastColumn="0" w:noHBand="1" w:noVBand="1"/>
+      </w:tblPr>
+      <w:tblGrid>
+        <w:gridCol w:w="8490"/>
+      </w:tblGrid>
+      <w:tr>
+        <w:trPr>
+          <w:trHeight w:val="300"/>
+        </w:trPr>
+        <w:tc>
+          <w:tcPr>
+            <w:tcW w:w="8490" w:type="dxa"/>
+            <w:tcMar>
+              <w:left w:w="105" w:type="dxa"/>
+              <w:right w:w="105" w:type="dxa"/>
+            </w:tcMar>
+            <w:vAlign w:val="top"/>
+          </w:tcPr>
+          <w:p>
+            <w:pPr>
+              <w:rPr>
+                <w:rFonts w:ascii="Calibri" w:hAnsi="Calibri" w:eastAsia="Calibri" w:cs="Calibri"/>
+                <w:b w:val="0"/>
+                <w:bCs w:val="0"/>
+                <w:i w:val="0"/>
+                <w:iCs w:val="0"/>
+                <w:sz w:val="22"/>
+                <w:szCs w:val="22"/>
+                <w:lang w:val="es-ES"/>
+              </w:rPr>
+            </w:pPr>
+            <w:r>
+              <w:rPr>
+                <w:rFonts w:ascii="Calibri" w:hAnsi="Calibri" w:eastAsia="Calibri" w:cs="Calibri"/>
+                <w:b w:val="1"/>
+                <w:bCs w:val="1"/>
+                <w:i w:val="0"/>
+                <w:iCs w:val="0"/>
+                <w:sz w:val="22"/>
+                <w:szCs w:val="22"/>
+                <w:lang w:val="es-ES"/>
+              </w:rPr>
+              <w:t>Nombre del Algoritmo:</w:t>
+            </w:r>
+            <w:r>
+              <w:rPr>
+                <w:rFonts w:ascii="Calibri" w:hAnsi="Calibri" w:eastAsia="Calibri" w:cs="Calibri"/>
+                <w:b w:val="0"/>
+                <w:bCs w:val="0"/>
+                <w:i w:val="0"/>
+                <w:iCs w:val="0"/>
+                <w:sz w:val="22"/>
+                <w:szCs w:val="22"/>
+                <w:lang w:val="es-ES"/>
+              </w:rPr>
+              <w:t xml:space="preserve"> </w:t>
+            </w:r>
+            <w:r>
+              <w:rPr>
+                <w:rFonts w:ascii="Calibri" w:hAnsi="Calibri" w:eastAsia="Calibri" w:cs="Calibri"/>
+                <w:b w:val="0"/>
+                <w:bCs w:val="0"/>
+                <w:i w:val="0"/>
+                <w:iCs w:val="0"/>
+                <w:color w:val="C00000"/>
+                <w:sz w:val="22"/>
+                <w:szCs w:val="22"/>
+                <w:lang w:val="es-ES"/>
+              </w:rPr>
+              <w:t>calculadora_basica</w:t>
+            </w:r>
+          </w:p>
+        </w:tc>
+      </w:tr>
+      <w:tr>
+        <w:trPr>
+          <w:trHeight w:val="1455"/>
+        </w:trPr>
+        <w:tc>
+          <w:tcPr>
+            <w:tcW w:w="8490" w:type="dxa"/>
+            <w:tcMar>
+              <w:left w:w="105" w:type="dxa"/>
+              <w:right w:w="105" w:type="dxa"/>
+            </w:tcMar>
+            <w:vAlign w:val="top"/>
+          </w:tcPr>
+          <w:p>
+            <w:pPr>
+              <w:rPr>
+                <w:rFonts w:ascii="Calibri" w:hAnsi="Calibri" w:eastAsia="Calibri" w:cs="Calibri"/>
+                <w:b w:val="0"/>
+                <w:bCs w:val="0"/>
+                <w:i w:val="0"/>
+                <w:iCs w:val="0"/>
+                <w:sz w:val="22"/>
+                <w:szCs w:val="22"/>
+                <w:lang w:val="es-ES"/>
+              </w:rPr>
+            </w:pPr>
+            <w:r>
+              <w:rPr>
+                <w:rFonts w:ascii="Calibri" w:hAnsi="Calibri" w:eastAsia="Calibri" w:cs="Calibri"/>
+                <w:b w:val="1"/>
+                <w:bCs w:val="1"/>
+                <w:i w:val="0"/>
+                <w:iCs w:val="0"/>
+                <w:sz w:val="22"/>
+                <w:szCs w:val="22"/>
+                <w:lang w:val="es-ES"/>
+              </w:rPr>
+              <w:t>Proceso del algoritmo:</w:t>
+            </w:r>
+          </w:p>
+          <w:p>
+            <w:pPr>
+              <w:pStyle w:val="ListParagraph"/>
+              <w:numPr>
+                <w:ilvl w:val="0"/>
+                <w:numId w:val="30"/>
+              </w:numPr>
+              <w:rPr>
+                <w:rFonts w:ascii="Calibri" w:hAnsi="Calibri" w:eastAsia="Calibri" w:cs="Calibri"/>
+                <w:b w:val="0"/>
+                <w:bCs w:val="0"/>
+                <w:i w:val="1"/>
+                <w:iCs w:val="1"/>
+                <w:sz w:val="22"/>
+                <w:szCs w:val="22"/>
+                <w:lang w:val="es-ES"/>
+              </w:rPr>
+            </w:pPr>
+            <w:r>
+              <w:rPr>
+                <w:rFonts w:ascii="Calibri" w:hAnsi="Calibri" w:eastAsia="Calibri" w:cs="Calibri"/>
+                <w:b w:val="0"/>
+                <w:bCs w:val="0"/>
+                <w:i w:val="1"/>
+                <w:iCs w:val="1"/>
+                <w:sz w:val="22"/>
+                <w:szCs w:val="22"/>
+                <w:lang w:val="es-ES"/>
+              </w:rPr>
+              <w:t>inicio</w:t>
+            </w:r>
+          </w:p>
+          <w:p>
+            <w:pPr>
+              <w:pStyle w:val="ListParagraph"/>
+              <w:numPr>
+                <w:ilvl w:val="0"/>
+                <w:numId w:val="30"/>
+              </w:numPr>
+              <w:rPr>
+                <w:rFonts w:ascii="Calibri" w:hAnsi="Calibri" w:eastAsia="Calibri" w:cs="Calibri"/>
+                <w:b w:val="0"/>
+                <w:bCs w:val="0"/>
+                <w:i w:val="0"/>
+                <w:iCs w:val="0"/>
+                <w:sz w:val="22"/>
+                <w:szCs w:val="22"/>
+                <w:lang w:val="es-ES"/>
+              </w:rPr>
+            </w:pPr>
+            <w:r>
+              <w:rPr>
+                <w:rFonts w:ascii="Calibri" w:hAnsi="Calibri" w:eastAsia="Calibri" w:cs="Calibri"/>
+                <w:b w:val="0"/>
+                <w:bCs w:val="0"/>
+                <w:i w:val="1"/>
+                <w:iCs w:val="1"/>
+                <w:sz w:val="22"/>
+                <w:szCs w:val="22"/>
+                <w:lang w:val="es-ES"/>
+              </w:rPr>
+              <w:t>Leer num1</w:t>
+            </w:r>
+          </w:p>
+          <w:p>
+            <w:pPr>
+              <w:pStyle w:val="ListParagraph"/>
+              <w:numPr>
+                <w:ilvl w:val="0"/>
+                <w:numId w:val="30"/>
+              </w:numPr>
+              <w:rPr>
+                <w:rFonts w:ascii="Calibri" w:hAnsi="Calibri" w:eastAsia="Calibri" w:cs="Calibri"/>
+                <w:b w:val="0"/>
+                <w:bCs w:val="0"/>
+                <w:i w:val="0"/>
+                <w:iCs w:val="0"/>
+                <w:sz w:val="22"/>
+                <w:szCs w:val="22"/>
+                <w:lang w:val="es-ES"/>
+              </w:rPr>
+            </w:pPr>
+            <w:r>
+              <w:rPr>
+                <w:rFonts w:ascii="Calibri" w:hAnsi="Calibri" w:eastAsia="Calibri" w:cs="Calibri"/>
+                <w:b w:val="0"/>
+                <w:bCs w:val="0"/>
+                <w:i w:val="1"/>
+                <w:iCs w:val="1"/>
+                <w:sz w:val="22"/>
+                <w:szCs w:val="22"/>
+                <w:lang w:val="es-ES"/>
+              </w:rPr>
+              <w:t>Leer num2</w:t>
+            </w:r>
+          </w:p>
+          <w:p>
+            <w:pPr>
+              <w:pStyle w:val="ListParagraph"/>
+              <w:numPr>
+                <w:ilvl w:val="0"/>
+                <w:numId w:val="30"/>
+              </w:numPr>
+              <w:rPr>
+                <w:rFonts w:ascii="Calibri" w:hAnsi="Calibri" w:eastAsia="Calibri" w:cs="Calibri"/>
+                <w:b w:val="0"/>
+                <w:bCs w:val="0"/>
+                <w:i w:val="0"/>
+                <w:iCs w:val="0"/>
+                <w:color w:val="000000" w:themeColor="text1" w:themeTint="FF" w:themeShade="FF"/>
+                <w:sz w:val="22"/>
+                <w:szCs w:val="22"/>
+                <w:lang w:val="es-ES"/>
+              </w:rPr>
+            </w:pPr>
+            <w:r>
+              <w:rPr>
+                <w:rFonts w:ascii="Calibri" w:hAnsi="Calibri" w:eastAsia="Calibri" w:cs="Calibri"/>
+                <w:b w:val="0"/>
+                <w:bCs w:val="0"/>
+                <w:i w:val="1"/>
+                <w:iCs w:val="1"/>
+                <w:sz w:val="22"/>
+                <w:szCs w:val="22"/>
+                <w:lang w:val="es-ES"/>
+              </w:rPr>
+              <w:t xml:space="preserve">suma </w:t>
+            </w:r>
+            <w:r>
+              <w:rPr>
+                <w:rFonts w:ascii="Calibri" w:hAnsi="Calibri" w:eastAsia="Calibri" w:cs="Calibri"/>
+                <w:b w:val="0"/>
+                <w:bCs w:val="0"/>
+                <w:i w:val="1"/>
+                <w:iCs w:val="1"/>
+                <w:caps w:val="0"/>
+                <w:smallCaps w:val="0"/>
+                <w:strike w:val="0"/>
+                <w:dstrike w:val="0"/>
+                <w:color w:val="000000" w:themeColor="text1" w:themeTint="FF" w:themeShade="FF"/>
+                <w:sz w:val="22"/>
+                <w:szCs w:val="22"/>
+                <w:u w:val="none"/>
+                <w:lang w:val="es-ES"/>
+              </w:rPr>
+              <w:t>← num1 + num2</w:t>
+            </w:r>
+          </w:p>
+          <w:p>
+            <w:pPr>
+              <w:pStyle w:val="ListParagraph"/>
+              <w:numPr>
+                <w:ilvl w:val="0"/>
+                <w:numId w:val="30"/>
+              </w:numPr>
+              <w:rPr>
+                <w:rFonts w:ascii="Calibri" w:hAnsi="Calibri" w:eastAsia="Calibri" w:cs="Calibri"/>
+                <w:b w:val="0"/>
+                <w:bCs w:val="0"/>
+                <w:i w:val="0"/>
+                <w:iCs w:val="0"/>
+                <w:color w:val="000000" w:themeColor="text1" w:themeTint="FF" w:themeShade="FF"/>
+                <w:sz w:val="22"/>
+                <w:szCs w:val="22"/>
+                <w:lang w:val="es-ES"/>
+              </w:rPr>
+            </w:pPr>
+            <w:r>
+              <w:rPr>
+                <w:rFonts w:ascii="Calibri" w:hAnsi="Calibri" w:eastAsia="Calibri" w:cs="Calibri"/>
+                <w:b w:val="0"/>
+                <w:bCs w:val="0"/>
+                <w:i w:val="1"/>
+                <w:iCs w:val="1"/>
+                <w:caps w:val="0"/>
+                <w:smallCaps w:val="0"/>
+                <w:strike w:val="0"/>
+                <w:dstrike w:val="0"/>
+                <w:color w:val="000000" w:themeColor="text1" w:themeTint="FF" w:themeShade="FF"/>
+                <w:sz w:val="22"/>
+                <w:szCs w:val="22"/>
+                <w:u w:val="none"/>
+                <w:lang w:val="es-ES"/>
+              </w:rPr>
+              <w:t>mostrar ← “el resultado de la suma es: “ + suma</w:t>
+            </w:r>
+          </w:p>
+          <w:p>
+            <w:pPr>
+              <w:pStyle w:val="ListParagraph"/>
+              <w:numPr>
+                <w:ilvl w:val="0"/>
+                <w:numId w:val="30"/>
+              </w:numPr>
+              <w:rPr>
+                <w:rFonts w:ascii="Calibri" w:hAnsi="Calibri" w:eastAsia="Calibri" w:cs="Calibri"/>
+                <w:b w:val="0"/>
+                <w:bCs w:val="0"/>
+                <w:i w:val="0"/>
+                <w:iCs w:val="0"/>
+                <w:color w:val="000000" w:themeColor="text1" w:themeTint="FF" w:themeShade="FF"/>
+                <w:sz w:val="22"/>
+                <w:szCs w:val="22"/>
+                <w:lang w:val="es-ES"/>
+              </w:rPr>
+            </w:pPr>
+            <w:r>
+              <w:rPr>
+                <w:rFonts w:ascii="Calibri" w:hAnsi="Calibri" w:eastAsia="Calibri" w:cs="Calibri"/>
+                <w:b w:val="0"/>
+                <w:bCs w:val="0"/>
+                <w:i w:val="1"/>
+                <w:iCs w:val="1"/>
+                <w:caps w:val="0"/>
+                <w:smallCaps w:val="0"/>
+                <w:strike w:val="0"/>
+                <w:dstrike w:val="0"/>
+                <w:color w:val="000000" w:themeColor="text1" w:themeTint="FF" w:themeShade="FF"/>
+                <w:sz w:val="22"/>
+                <w:szCs w:val="22"/>
+                <w:u w:val="none"/>
+                <w:lang w:val="es-ES"/>
+              </w:rPr>
+              <w:t>resta ← num1 – num2</w:t>
+            </w:r>
+          </w:p>
+          <w:p>
+            <w:pPr>
+              <w:pStyle w:val="ListParagraph"/>
+              <w:numPr>
+                <w:ilvl w:val="0"/>
+                <w:numId w:val="30"/>
+              </w:numPr>
+              <w:rPr>
+                <w:rFonts w:ascii="Calibri" w:hAnsi="Calibri" w:eastAsia="Calibri" w:cs="Calibri"/>
+                <w:b w:val="0"/>
+                <w:bCs w:val="0"/>
+                <w:i w:val="0"/>
+                <w:iCs w:val="0"/>
+                <w:color w:val="000000" w:themeColor="text1" w:themeTint="FF" w:themeShade="FF"/>
+                <w:sz w:val="22"/>
+                <w:szCs w:val="22"/>
+                <w:lang w:val="es-ES"/>
+              </w:rPr>
+            </w:pPr>
+            <w:r>
+              <w:rPr>
+                <w:rFonts w:ascii="Calibri" w:hAnsi="Calibri" w:eastAsia="Calibri" w:cs="Calibri"/>
+                <w:b w:val="0"/>
+                <w:bCs w:val="0"/>
+                <w:i w:val="1"/>
+                <w:iCs w:val="1"/>
+                <w:caps w:val="0"/>
+                <w:smallCaps w:val="0"/>
+                <w:strike w:val="0"/>
+                <w:dstrike w:val="0"/>
+                <w:color w:val="000000" w:themeColor="text1" w:themeTint="FF" w:themeShade="FF"/>
+                <w:sz w:val="22"/>
+                <w:szCs w:val="22"/>
+                <w:u w:val="none"/>
+                <w:lang w:val="es-ES"/>
+              </w:rPr>
+              <w:t>mostrar ← “el resultado de la resta es: “ + resta</w:t>
+            </w:r>
+          </w:p>
+          <w:p>
+            <w:pPr>
+              <w:pStyle w:val="ListParagraph"/>
+              <w:numPr>
+                <w:ilvl w:val="0"/>
+                <w:numId w:val="30"/>
+              </w:numPr>
+              <w:rPr>
+                <w:rFonts w:ascii="Calibri" w:hAnsi="Calibri" w:eastAsia="Calibri" w:cs="Calibri"/>
+                <w:b w:val="0"/>
+                <w:bCs w:val="0"/>
+                <w:i w:val="0"/>
+                <w:iCs w:val="0"/>
+                <w:color w:val="000000" w:themeColor="text1" w:themeTint="FF" w:themeShade="FF"/>
+                <w:sz w:val="22"/>
+                <w:szCs w:val="22"/>
+                <w:lang w:val="es-ES"/>
+              </w:rPr>
+            </w:pPr>
+            <w:r>
+              <w:rPr>
+                <w:rFonts w:ascii="Calibri" w:hAnsi="Calibri" w:eastAsia="Calibri" w:cs="Calibri"/>
+                <w:b w:val="0"/>
+                <w:bCs w:val="0"/>
+                <w:i w:val="1"/>
+                <w:iCs w:val="1"/>
+                <w:caps w:val="0"/>
+                <w:smallCaps w:val="0"/>
+                <w:strike w:val="0"/>
+                <w:dstrike w:val="0"/>
+                <w:color w:val="000000" w:themeColor="text1" w:themeTint="FF" w:themeShade="FF"/>
+                <w:sz w:val="22"/>
+                <w:szCs w:val="22"/>
+                <w:u w:val="none"/>
+                <w:lang w:val="es-ES"/>
+              </w:rPr>
+              <w:t>multiplicacion ← num1 * num2</w:t>
+            </w:r>
+          </w:p>
+          <w:p>
+            <w:pPr>
+              <w:pStyle w:val="ListParagraph"/>
+              <w:numPr>
+                <w:ilvl w:val="0"/>
+                <w:numId w:val="30"/>
+              </w:numPr>
+              <w:rPr>
+                <w:rFonts w:ascii="Calibri" w:hAnsi="Calibri" w:eastAsia="Calibri" w:cs="Calibri"/>
+                <w:b w:val="0"/>
+                <w:bCs w:val="0"/>
+                <w:i w:val="0"/>
+                <w:iCs w:val="0"/>
+                <w:color w:val="000000" w:themeColor="text1" w:themeTint="FF" w:themeShade="FF"/>
+                <w:sz w:val="22"/>
+                <w:szCs w:val="22"/>
+                <w:lang w:val="es-ES"/>
+              </w:rPr>
+            </w:pPr>
+            <w:r>
+              <w:rPr>
+                <w:rFonts w:ascii="Calibri" w:hAnsi="Calibri" w:eastAsia="Calibri" w:cs="Calibri"/>
+                <w:b w:val="0"/>
+                <w:bCs w:val="0"/>
+                <w:i w:val="1"/>
+                <w:iCs w:val="1"/>
+                <w:caps w:val="0"/>
+                <w:smallCaps w:val="0"/>
+                <w:strike w:val="0"/>
+                <w:dstrike w:val="0"/>
+                <w:color w:val="000000" w:themeColor="text1" w:themeTint="FF" w:themeShade="FF"/>
+                <w:sz w:val="22"/>
+                <w:szCs w:val="22"/>
+                <w:u w:val="none"/>
+                <w:lang w:val="es-ES"/>
+              </w:rPr>
+              <w:t>mostrar ← “el resultado de la multiplicación es: “ + multiplicacion</w:t>
+            </w:r>
+          </w:p>
+          <w:p>
+            <w:pPr>
+              <w:pStyle w:val="ListParagraph"/>
+              <w:numPr>
+                <w:ilvl w:val="0"/>
+                <w:numId w:val="30"/>
+              </w:numPr>
+              <w:rPr>
+                <w:rFonts w:ascii="Calibri" w:hAnsi="Calibri" w:eastAsia="Calibri" w:cs="Calibri"/>
+                <w:b w:val="0"/>
+                <w:bCs w:val="0"/>
+                <w:i w:val="0"/>
+                <w:iCs w:val="0"/>
+                <w:color w:val="000000" w:themeColor="text1" w:themeTint="FF" w:themeShade="FF"/>
+                <w:sz w:val="22"/>
+                <w:szCs w:val="22"/>
+                <w:lang w:val="es-ES"/>
+              </w:rPr>
+            </w:pPr>
+            <w:r>
+              <w:rPr>
+                <w:rFonts w:ascii="Calibri" w:hAnsi="Calibri" w:eastAsia="Calibri" w:cs="Calibri"/>
+                <w:b w:val="0"/>
+                <w:bCs w:val="0"/>
+                <w:i w:val="1"/>
+                <w:iCs w:val="1"/>
+                <w:caps w:val="0"/>
+                <w:smallCaps w:val="0"/>
+                <w:strike w:val="0"/>
+                <w:dstrike w:val="0"/>
+                <w:color w:val="000000" w:themeColor="text1" w:themeTint="FF" w:themeShade="FF"/>
+                <w:sz w:val="22"/>
+                <w:szCs w:val="22"/>
+                <w:u w:val="none"/>
+                <w:lang w:val="es-ES"/>
+              </w:rPr>
+              <w:t>division ← num1 / num2</w:t>
+            </w:r>
+          </w:p>
+          <w:p>
+            <w:pPr>
+              <w:pStyle w:val="ListParagraph"/>
+              <w:numPr>
+                <w:ilvl w:val="0"/>
+                <w:numId w:val="30"/>
+              </w:numPr>
+              <w:rPr>
+                <w:rFonts w:ascii="Calibri" w:hAnsi="Calibri" w:eastAsia="Calibri" w:cs="Calibri"/>
+                <w:b w:val="0"/>
+                <w:bCs w:val="0"/>
+                <w:i w:val="0"/>
+                <w:iCs w:val="0"/>
+                <w:color w:val="000000" w:themeColor="text1" w:themeTint="FF" w:themeShade="FF"/>
+                <w:sz w:val="22"/>
+                <w:szCs w:val="22"/>
+                <w:lang w:val="es-ES"/>
+              </w:rPr>
+            </w:pPr>
+            <w:r>
+              <w:rPr>
+                <w:rFonts w:ascii="Calibri" w:hAnsi="Calibri" w:eastAsia="Calibri" w:cs="Calibri"/>
+                <w:b w:val="0"/>
+                <w:bCs w:val="0"/>
+                <w:i w:val="1"/>
+                <w:iCs w:val="1"/>
+                <w:caps w:val="0"/>
+                <w:smallCaps w:val="0"/>
+                <w:strike w:val="0"/>
+                <w:dstrike w:val="0"/>
+                <w:color w:val="000000" w:themeColor="text1" w:themeTint="FF" w:themeShade="FF"/>
+                <w:sz w:val="22"/>
+                <w:szCs w:val="22"/>
+                <w:u w:val="none"/>
+                <w:lang w:val="es-ES"/>
+              </w:rPr>
+              <w:t>Si (num2 !=0) entonces</w:t>
+            </w:r>
+          </w:p>
+          <w:p>
+            <w:pPr>
+              <w:pStyle w:val="ListParagraph"/>
+              <w:numPr>
+                <w:ilvl w:val="0"/>
+                <w:numId w:val="30"/>
+              </w:numPr>
+              <w:rPr>
+                <w:rFonts w:ascii="Calibri" w:hAnsi="Calibri" w:eastAsia="Calibri" w:cs="Calibri"/>
+                <w:b w:val="0"/>
+                <w:bCs w:val="0"/>
+                <w:i w:val="0"/>
+                <w:iCs w:val="0"/>
+                <w:color w:val="000000" w:themeColor="text1" w:themeTint="FF" w:themeShade="FF"/>
+                <w:sz w:val="22"/>
+                <w:szCs w:val="22"/>
+                <w:lang w:val="es-ES"/>
+              </w:rPr>
+            </w:pPr>
+            <w:r>
+              <w:rPr>
+                <w:rFonts w:ascii="Calibri" w:hAnsi="Calibri" w:eastAsia="Calibri" w:cs="Calibri"/>
+                <w:b w:val="0"/>
+                <w:bCs w:val="0"/>
+                <w:i w:val="1"/>
+                <w:iCs w:val="1"/>
+                <w:caps w:val="0"/>
+                <w:smallCaps w:val="0"/>
+                <w:strike w:val="0"/>
+                <w:dstrike w:val="0"/>
+                <w:color w:val="000000" w:themeColor="text1" w:themeTint="FF" w:themeShade="FF"/>
+                <w:sz w:val="22"/>
+                <w:szCs w:val="22"/>
+                <w:u w:val="none"/>
+                <w:lang w:val="es-ES"/>
+              </w:rPr>
+              <w:t>mostrar ← “el resultado de la división es: “ + division</w:t>
+            </w:r>
+          </w:p>
+          <w:p>
+            <w:pPr>
+              <w:pStyle w:val="ListParagraph"/>
+              <w:numPr>
+                <w:ilvl w:val="0"/>
+                <w:numId w:val="30"/>
+              </w:numPr>
+              <w:rPr>
+                <w:rFonts w:ascii="Calibri" w:hAnsi="Calibri" w:eastAsia="Calibri" w:cs="Calibri"/>
+                <w:b w:val="0"/>
+                <w:bCs w:val="0"/>
+                <w:i w:val="0"/>
+                <w:iCs w:val="0"/>
+                <w:color w:val="000000" w:themeColor="text1" w:themeTint="FF" w:themeShade="FF"/>
+                <w:sz w:val="22"/>
+                <w:szCs w:val="22"/>
+                <w:lang w:val="es-ES"/>
+              </w:rPr>
+            </w:pPr>
+            <w:r>
+              <w:rPr>
+                <w:rFonts w:ascii="Calibri" w:hAnsi="Calibri" w:eastAsia="Calibri" w:cs="Calibri"/>
+                <w:b w:val="0"/>
+                <w:bCs w:val="0"/>
+                <w:i w:val="1"/>
+                <w:iCs w:val="1"/>
+                <w:caps w:val="0"/>
+                <w:smallCaps w:val="0"/>
+                <w:strike w:val="0"/>
+                <w:dstrike w:val="0"/>
+                <w:color w:val="000000" w:themeColor="text1" w:themeTint="FF" w:themeShade="FF"/>
+                <w:sz w:val="22"/>
+                <w:szCs w:val="22"/>
+                <w:u w:val="none"/>
+                <w:lang w:val="es-ES"/>
+              </w:rPr>
+              <w:t>si_no</w:t>
+            </w:r>
+          </w:p>
+          <w:p>
+            <w:pPr>
+              <w:pStyle w:val="ListParagraph"/>
+              <w:numPr>
+                <w:ilvl w:val="0"/>
+                <w:numId w:val="30"/>
+              </w:numPr>
+              <w:rPr>
+                <w:rFonts w:ascii="Calibri" w:hAnsi="Calibri" w:eastAsia="Calibri" w:cs="Calibri"/>
+                <w:b w:val="0"/>
+                <w:bCs w:val="0"/>
+                <w:i w:val="0"/>
+                <w:iCs w:val="0"/>
+                <w:color w:val="000000" w:themeColor="text1" w:themeTint="FF" w:themeShade="FF"/>
+                <w:sz w:val="22"/>
+                <w:szCs w:val="22"/>
+                <w:lang w:val="es-ES"/>
+              </w:rPr>
+            </w:pPr>
+            <w:r>
+              <w:rPr>
+                <w:rFonts w:ascii="Calibri" w:hAnsi="Calibri" w:eastAsia="Calibri" w:cs="Calibri"/>
+                <w:b w:val="0"/>
+                <w:bCs w:val="0"/>
+                <w:i w:val="1"/>
+                <w:iCs w:val="1"/>
+                <w:caps w:val="0"/>
+                <w:smallCaps w:val="0"/>
+                <w:strike w:val="0"/>
+                <w:dstrike w:val="0"/>
+                <w:color w:val="000000" w:themeColor="text1" w:themeTint="FF" w:themeShade="FF"/>
+                <w:sz w:val="22"/>
+                <w:szCs w:val="22"/>
+                <w:u w:val="none"/>
+                <w:lang w:val="es-ES"/>
+              </w:rPr>
+              <w:t>mostrar ← “la division por cero no está definida.”</w:t>
+            </w:r>
+          </w:p>
+          <w:p>
+            <w:pPr>
+              <w:pStyle w:val="ListParagraph"/>
+              <w:numPr>
+                <w:ilvl w:val="0"/>
+                <w:numId w:val="30"/>
+              </w:numPr>
+              <w:rPr>
+                <w:rFonts w:ascii="Calibri" w:hAnsi="Calibri" w:eastAsia="Calibri" w:cs="Calibri"/>
+                <w:b w:val="0"/>
+                <w:bCs w:val="0"/>
+                <w:i w:val="0"/>
+                <w:iCs w:val="0"/>
+                <w:color w:val="000000" w:themeColor="text1" w:themeTint="FF" w:themeShade="FF"/>
+                <w:sz w:val="22"/>
+                <w:szCs w:val="22"/>
+                <w:lang w:val="es-ES"/>
+              </w:rPr>
+            </w:pPr>
+            <w:r>
+              <w:rPr>
+                <w:rFonts w:ascii="Calibri" w:hAnsi="Calibri" w:eastAsia="Calibri" w:cs="Calibri"/>
+                <w:b w:val="0"/>
+                <w:bCs w:val="0"/>
+                <w:i w:val="1"/>
+                <w:iCs w:val="1"/>
+                <w:caps w:val="0"/>
+                <w:smallCaps w:val="0"/>
+                <w:strike w:val="0"/>
+                <w:dstrike w:val="0"/>
+                <w:color w:val="000000" w:themeColor="text1" w:themeTint="FF" w:themeShade="FF"/>
+                <w:sz w:val="22"/>
+                <w:szCs w:val="22"/>
+                <w:u w:val="none"/>
+                <w:lang w:val="es-ES"/>
+              </w:rPr>
+              <w:t>Fin</w:t>
+            </w:r>
+          </w:p>
+        </w:tc>
+      </w:tr>
+    </w:tbl>
+    <w:p>
+      <w:pPr>
+        <w:rPr/>
+      </w:pPr>
+    </w:p>
+    <w:tbl>
+      <w:tblPr>
+        <w:tblStyle w:val="Tablaconcuadrcula"/>
+        <w:tblW w:w="0" w:type="auto"/>
+        <w:tblBorders>
+          <w:top w:val="single" w:sz="6"/>
+          <w:left w:val="single" w:sz="6"/>
+          <w:bottom w:val="single" w:sz="6"/>
+          <w:right w:val="single" w:sz="6"/>
+        </w:tblBorders>
+        <w:tblLayout w:type="fixed"/>
+        <w:tblLook w:val="06A0" w:firstRow="1" w:lastRow="0" w:firstColumn="1" w:lastColumn="0" w:noHBand="1" w:noVBand="1"/>
+      </w:tblPr>
+      <w:tblGrid>
+        <w:gridCol w:w="8490"/>
+      </w:tblGrid>
+      <w:tr>
+        <w:trPr>
+          <w:trHeight w:val="300"/>
+        </w:trPr>
+        <w:tc>
+          <w:tcPr>
+            <w:tcW w:w="8490" w:type="dxa"/>
+            <w:tcMar>
+              <w:left w:w="105" w:type="dxa"/>
+              <w:right w:w="105" w:type="dxa"/>
+            </w:tcMar>
+            <w:vAlign w:val="top"/>
+          </w:tcPr>
+          <w:p>
+            <w:pPr>
+              <w:rPr>
+                <w:rFonts w:ascii="Calibri" w:hAnsi="Calibri" w:eastAsia="Calibri" w:cs="Calibri"/>
+                <w:b w:val="0"/>
+                <w:bCs w:val="0"/>
+                <w:i w:val="0"/>
+                <w:iCs w:val="0"/>
+                <w:sz w:val="22"/>
+                <w:szCs w:val="22"/>
+                <w:lang w:val="es-ES"/>
+              </w:rPr>
+            </w:pPr>
+            <w:r>
+              <w:rPr>
+                <w:rFonts w:ascii="Calibri" w:hAnsi="Calibri" w:eastAsia="Calibri" w:cs="Calibri"/>
+                <w:b w:val="0"/>
+                <w:bCs w:val="0"/>
+                <w:i w:val="0"/>
+                <w:iCs w:val="0"/>
+                <w:sz w:val="22"/>
+                <w:szCs w:val="22"/>
+                <w:lang w:val="es-ES"/>
+              </w:rPr>
+              <w:t>Captura de la codificación en lenguaje processing</w:t>
+            </w:r>
+          </w:p>
+        </w:tc>
+      </w:tr>
+      <w:tr>
+        <w:trPr>
+          <w:trHeight w:val="2535"/>
+        </w:trPr>
+        <w:tc>
+          <w:tcPr>
+            <w:tcW w:w="8490" w:type="dxa"/>
+            <w:tcMar>
+              <w:left w:w="105" w:type="dxa"/>
+              <w:right w:w="105" w:type="dxa"/>
+            </w:tcMar>
+            <w:vAlign w:val="top"/>
+          </w:tcPr>
+          <w:p>
+            <w:pPr>
+              <w:rPr>
+                <w:rFonts w:ascii="Calibri" w:hAnsi="Calibri" w:eastAsia="Calibri" w:cs="Calibri"/>
+                <w:b w:val="0"/>
+                <w:bCs w:val="0"/>
+                <w:i w:val="0"/>
+                <w:iCs w:val="0"/>
+                <w:sz w:val="22"/>
+                <w:szCs w:val="22"/>
+                <w:lang w:val="es-ES"/>
+              </w:rPr>
+            </w:pPr>
+            <w:r>
+              <w:drawing>
+                <wp:inline wp14:editId="1B200FF5" wp14:anchorId="7DDEC059">
+                  <wp:extent cx="5026026" cy="1504950"/>
+                  <wp:effectExtent l="0" t="0" r="0" b="0"/>
+                  <wp:docPr id="1449709209" name="" title=""/>
+                  <wp:cNvGraphicFramePr>
+                    <a:graphicFrameLocks noChangeAspect="1"/>
+                  </wp:cNvGraphicFramePr>
+                  <a:graphic>
+                    <a:graphicData uri="http://schemas.openxmlformats.org/drawingml/2006/picture">
+                      <pic:pic>
+                        <pic:nvPicPr>
+                          <pic:cNvPr id="0" name=""/>
+                          <pic:cNvPicPr/>
+                        </pic:nvPicPr>
+                        <pic:blipFill>
+                          <a:blip r:embed="R29bd18f3f96e4f69">
+                            <a:extLst>
+                              <a:ext xmlns:a="http://schemas.openxmlformats.org/drawingml/2006/main" uri="{28A0092B-C50C-407E-A947-70E740481C1C}">
+                                <a14:useLocalDpi val="0"/>
+                              </a:ext>
+                            </a:extLst>
+                          </a:blip>
+                          <a:stretch>
+                            <a:fillRect/>
+                          </a:stretch>
+                        </pic:blipFill>
+                        <pic:spPr>
+                          <a:xfrm>
+                            <a:off x="0" y="0"/>
+                            <a:ext cx="5026026" cy="1504950"/>
+                          </a:xfrm>
+                          <a:prstGeom prst="rect">
+                            <a:avLst/>
+                          </a:prstGeom>
+                        </pic:spPr>
+                      </pic:pic>
+                    </a:graphicData>
+                  </a:graphic>
+                </wp:inline>
+              </w:drawing>
+            </w:r>
+          </w:p>
+        </w:tc>
+      </w:tr>
+    </w:tbl>
+    <w:p>
+      <w:pPr>
         <w:rPr>
           <w:rFonts w:ascii="Calibri" w:hAnsi="Calibri" w:eastAsia="Calibri" w:cs="Calibri"/>
           <w:b w:val="0"/>
@@ -18664,6 +20660,1868 @@
 
 <file path=word/numbering.xml><?xml version="1.0" encoding="utf-8"?>
 <w:numbering xmlns:w="http://schemas.openxmlformats.org/wordprocessingml/2006/main">
+  <w:abstractNum xmlns:w="http://schemas.openxmlformats.org/wordprocessingml/2006/main" w:abstractNumId="43">
+    <w:nsid w:val="50806640"/>
+    <w:multiLevelType xmlns:w="http://schemas.openxmlformats.org/wordprocessingml/2006/main" w:val="multilevel"/>
+    <w:lvl xmlns:w="http://schemas.openxmlformats.org/wordprocessingml/2006/main" w:ilvl="0">
+      <w:start w:val="14"/>
+      <w:numFmt w:val="decimal"/>
+      <w:lvlText w:val="%1."/>
+      <w:lvlJc w:val="left"/>
+      <w:pPr>
+        <w:ind w:left="720" w:hanging="360"/>
+      </w:pPr>
+    </w:lvl>
+    <w:lvl xmlns:w="http://schemas.openxmlformats.org/wordprocessingml/2006/main" w:ilvl="1">
+      <w:start w:val="1"/>
+      <w:numFmt w:val="decimal"/>
+      <w:lvlText w:val="%1.%2."/>
+      <w:lvlJc w:val="left"/>
+      <w:pPr>
+        <w:ind w:left="1440" w:hanging="360"/>
+      </w:pPr>
+    </w:lvl>
+    <w:lvl xmlns:w="http://schemas.openxmlformats.org/wordprocessingml/2006/main" w:ilvl="2">
+      <w:start w:val="1"/>
+      <w:numFmt w:val="decimal"/>
+      <w:lvlText w:val="%1.%2.%3."/>
+      <w:lvlJc w:val="left"/>
+      <w:pPr>
+        <w:ind w:left="2160" w:hanging="180"/>
+      </w:pPr>
+    </w:lvl>
+    <w:lvl xmlns:w="http://schemas.openxmlformats.org/wordprocessingml/2006/main" w:ilvl="3">
+      <w:start w:val="1"/>
+      <w:numFmt w:val="decimal"/>
+      <w:lvlText w:val="%1.%2.%3.%4."/>
+      <w:lvlJc w:val="left"/>
+      <w:pPr>
+        <w:ind w:left="2880" w:hanging="360"/>
+      </w:pPr>
+    </w:lvl>
+    <w:lvl xmlns:w="http://schemas.openxmlformats.org/wordprocessingml/2006/main" w:ilvl="4">
+      <w:start w:val="1"/>
+      <w:numFmt w:val="decimal"/>
+      <w:lvlText w:val="%1.%2.%3.%4.%5."/>
+      <w:lvlJc w:val="left"/>
+      <w:pPr>
+        <w:ind w:left="3600" w:hanging="360"/>
+      </w:pPr>
+    </w:lvl>
+    <w:lvl xmlns:w="http://schemas.openxmlformats.org/wordprocessingml/2006/main" w:ilvl="5">
+      <w:start w:val="1"/>
+      <w:numFmt w:val="decimal"/>
+      <w:lvlText w:val="%1.%2.%3.%4.%5.%6."/>
+      <w:lvlJc w:val="left"/>
+      <w:pPr>
+        <w:ind w:left="4320" w:hanging="180"/>
+      </w:pPr>
+    </w:lvl>
+    <w:lvl xmlns:w="http://schemas.openxmlformats.org/wordprocessingml/2006/main" w:ilvl="6">
+      <w:start w:val="1"/>
+      <w:numFmt w:val="decimal"/>
+      <w:lvlText w:val="%1.%2.%3.%4.%5.%6.%7."/>
+      <w:lvlJc w:val="left"/>
+      <w:pPr>
+        <w:ind w:left="5040" w:hanging="360"/>
+      </w:pPr>
+    </w:lvl>
+    <w:lvl xmlns:w="http://schemas.openxmlformats.org/wordprocessingml/2006/main" w:ilvl="7">
+      <w:start w:val="1"/>
+      <w:numFmt w:val="decimal"/>
+      <w:lvlText w:val="%1.%2.%3.%4.%5.%6.%7.%8."/>
+      <w:lvlJc w:val="left"/>
+      <w:pPr>
+        <w:ind w:left="5760" w:hanging="360"/>
+      </w:pPr>
+    </w:lvl>
+    <w:lvl xmlns:w="http://schemas.openxmlformats.org/wordprocessingml/2006/main" w:ilvl="8">
+      <w:start w:val="1"/>
+      <w:numFmt w:val="decimal"/>
+      <w:lvlText w:val="%1.%2.%3.%4.%5.%6.%7.%8.%9."/>
+      <w:lvlJc w:val="left"/>
+      <w:pPr>
+        <w:ind w:left="6480" w:hanging="180"/>
+      </w:pPr>
+    </w:lvl>
+  </w:abstractNum>
+  <w:abstractNum xmlns:w="http://schemas.openxmlformats.org/wordprocessingml/2006/main" w:abstractNumId="42">
+    <w:nsid w:val="38000db8"/>
+    <w:multiLevelType xmlns:w="http://schemas.openxmlformats.org/wordprocessingml/2006/main" w:val="multilevel"/>
+    <w:lvl xmlns:w="http://schemas.openxmlformats.org/wordprocessingml/2006/main" w:ilvl="0">
+      <w:start w:val="13"/>
+      <w:numFmt w:val="decimal"/>
+      <w:lvlText w:val="%1."/>
+      <w:lvlJc w:val="left"/>
+      <w:pPr>
+        <w:ind w:left="720" w:hanging="360"/>
+      </w:pPr>
+    </w:lvl>
+    <w:lvl xmlns:w="http://schemas.openxmlformats.org/wordprocessingml/2006/main" w:ilvl="1">
+      <w:start w:val="1"/>
+      <w:numFmt w:val="decimal"/>
+      <w:lvlText w:val="%1.%2."/>
+      <w:lvlJc w:val="left"/>
+      <w:pPr>
+        <w:ind w:left="1440" w:hanging="360"/>
+      </w:pPr>
+    </w:lvl>
+    <w:lvl xmlns:w="http://schemas.openxmlformats.org/wordprocessingml/2006/main" w:ilvl="2">
+      <w:start w:val="1"/>
+      <w:numFmt w:val="decimal"/>
+      <w:lvlText w:val="%1.%2.%3."/>
+      <w:lvlJc w:val="left"/>
+      <w:pPr>
+        <w:ind w:left="2160" w:hanging="180"/>
+      </w:pPr>
+    </w:lvl>
+    <w:lvl xmlns:w="http://schemas.openxmlformats.org/wordprocessingml/2006/main" w:ilvl="3">
+      <w:start w:val="1"/>
+      <w:numFmt w:val="decimal"/>
+      <w:lvlText w:val="%1.%2.%3.%4."/>
+      <w:lvlJc w:val="left"/>
+      <w:pPr>
+        <w:ind w:left="2880" w:hanging="360"/>
+      </w:pPr>
+    </w:lvl>
+    <w:lvl xmlns:w="http://schemas.openxmlformats.org/wordprocessingml/2006/main" w:ilvl="4">
+      <w:start w:val="1"/>
+      <w:numFmt w:val="decimal"/>
+      <w:lvlText w:val="%1.%2.%3.%4.%5."/>
+      <w:lvlJc w:val="left"/>
+      <w:pPr>
+        <w:ind w:left="3600" w:hanging="360"/>
+      </w:pPr>
+    </w:lvl>
+    <w:lvl xmlns:w="http://schemas.openxmlformats.org/wordprocessingml/2006/main" w:ilvl="5">
+      <w:start w:val="1"/>
+      <w:numFmt w:val="decimal"/>
+      <w:lvlText w:val="%1.%2.%3.%4.%5.%6."/>
+      <w:lvlJc w:val="left"/>
+      <w:pPr>
+        <w:ind w:left="4320" w:hanging="180"/>
+      </w:pPr>
+    </w:lvl>
+    <w:lvl xmlns:w="http://schemas.openxmlformats.org/wordprocessingml/2006/main" w:ilvl="6">
+      <w:start w:val="1"/>
+      <w:numFmt w:val="decimal"/>
+      <w:lvlText w:val="%1.%2.%3.%4.%5.%6.%7."/>
+      <w:lvlJc w:val="left"/>
+      <w:pPr>
+        <w:ind w:left="5040" w:hanging="360"/>
+      </w:pPr>
+    </w:lvl>
+    <w:lvl xmlns:w="http://schemas.openxmlformats.org/wordprocessingml/2006/main" w:ilvl="7">
+      <w:start w:val="1"/>
+      <w:numFmt w:val="decimal"/>
+      <w:lvlText w:val="%1.%2.%3.%4.%5.%6.%7.%8."/>
+      <w:lvlJc w:val="left"/>
+      <w:pPr>
+        <w:ind w:left="5760" w:hanging="360"/>
+      </w:pPr>
+    </w:lvl>
+    <w:lvl xmlns:w="http://schemas.openxmlformats.org/wordprocessingml/2006/main" w:ilvl="8">
+      <w:start w:val="1"/>
+      <w:numFmt w:val="decimal"/>
+      <w:lvlText w:val="%1.%2.%3.%4.%5.%6.%7.%8.%9."/>
+      <w:lvlJc w:val="left"/>
+      <w:pPr>
+        <w:ind w:left="6480" w:hanging="180"/>
+      </w:pPr>
+    </w:lvl>
+  </w:abstractNum>
+  <w:abstractNum xmlns:w="http://schemas.openxmlformats.org/wordprocessingml/2006/main" w:abstractNumId="41">
+    <w:nsid w:val="21074619"/>
+    <w:multiLevelType xmlns:w="http://schemas.openxmlformats.org/wordprocessingml/2006/main" w:val="multilevel"/>
+    <w:lvl xmlns:w="http://schemas.openxmlformats.org/wordprocessingml/2006/main" w:ilvl="0">
+      <w:start w:val="12"/>
+      <w:numFmt w:val="decimal"/>
+      <w:lvlText w:val="%1."/>
+      <w:lvlJc w:val="left"/>
+      <w:pPr>
+        <w:ind w:left="720" w:hanging="360"/>
+      </w:pPr>
+    </w:lvl>
+    <w:lvl xmlns:w="http://schemas.openxmlformats.org/wordprocessingml/2006/main" w:ilvl="1">
+      <w:start w:val="1"/>
+      <w:numFmt w:val="decimal"/>
+      <w:lvlText w:val="%1.%2."/>
+      <w:lvlJc w:val="left"/>
+      <w:pPr>
+        <w:ind w:left="1440" w:hanging="360"/>
+      </w:pPr>
+    </w:lvl>
+    <w:lvl xmlns:w="http://schemas.openxmlformats.org/wordprocessingml/2006/main" w:ilvl="2">
+      <w:start w:val="1"/>
+      <w:numFmt w:val="decimal"/>
+      <w:lvlText w:val="%1.%2.%3."/>
+      <w:lvlJc w:val="left"/>
+      <w:pPr>
+        <w:ind w:left="2160" w:hanging="180"/>
+      </w:pPr>
+    </w:lvl>
+    <w:lvl xmlns:w="http://schemas.openxmlformats.org/wordprocessingml/2006/main" w:ilvl="3">
+      <w:start w:val="1"/>
+      <w:numFmt w:val="decimal"/>
+      <w:lvlText w:val="%1.%2.%3.%4."/>
+      <w:lvlJc w:val="left"/>
+      <w:pPr>
+        <w:ind w:left="2880" w:hanging="360"/>
+      </w:pPr>
+    </w:lvl>
+    <w:lvl xmlns:w="http://schemas.openxmlformats.org/wordprocessingml/2006/main" w:ilvl="4">
+      <w:start w:val="1"/>
+      <w:numFmt w:val="decimal"/>
+      <w:lvlText w:val="%1.%2.%3.%4.%5."/>
+      <w:lvlJc w:val="left"/>
+      <w:pPr>
+        <w:ind w:left="3600" w:hanging="360"/>
+      </w:pPr>
+    </w:lvl>
+    <w:lvl xmlns:w="http://schemas.openxmlformats.org/wordprocessingml/2006/main" w:ilvl="5">
+      <w:start w:val="1"/>
+      <w:numFmt w:val="decimal"/>
+      <w:lvlText w:val="%1.%2.%3.%4.%5.%6."/>
+      <w:lvlJc w:val="left"/>
+      <w:pPr>
+        <w:ind w:left="4320" w:hanging="180"/>
+      </w:pPr>
+    </w:lvl>
+    <w:lvl xmlns:w="http://schemas.openxmlformats.org/wordprocessingml/2006/main" w:ilvl="6">
+      <w:start w:val="1"/>
+      <w:numFmt w:val="decimal"/>
+      <w:lvlText w:val="%1.%2.%3.%4.%5.%6.%7."/>
+      <w:lvlJc w:val="left"/>
+      <w:pPr>
+        <w:ind w:left="5040" w:hanging="360"/>
+      </w:pPr>
+    </w:lvl>
+    <w:lvl xmlns:w="http://schemas.openxmlformats.org/wordprocessingml/2006/main" w:ilvl="7">
+      <w:start w:val="1"/>
+      <w:numFmt w:val="decimal"/>
+      <w:lvlText w:val="%1.%2.%3.%4.%5.%6.%7.%8."/>
+      <w:lvlJc w:val="left"/>
+      <w:pPr>
+        <w:ind w:left="5760" w:hanging="360"/>
+      </w:pPr>
+    </w:lvl>
+    <w:lvl xmlns:w="http://schemas.openxmlformats.org/wordprocessingml/2006/main" w:ilvl="8">
+      <w:start w:val="1"/>
+      <w:numFmt w:val="decimal"/>
+      <w:lvlText w:val="%1.%2.%3.%4.%5.%6.%7.%8.%9."/>
+      <w:lvlJc w:val="left"/>
+      <w:pPr>
+        <w:ind w:left="6480" w:hanging="180"/>
+      </w:pPr>
+    </w:lvl>
+  </w:abstractNum>
+  <w:abstractNum xmlns:w="http://schemas.openxmlformats.org/wordprocessingml/2006/main" w:abstractNumId="40">
+    <w:nsid w:val="16316b3b"/>
+    <w:multiLevelType xmlns:w="http://schemas.openxmlformats.org/wordprocessingml/2006/main" w:val="multilevel"/>
+    <w:lvl xmlns:w="http://schemas.openxmlformats.org/wordprocessingml/2006/main" w:ilvl="0">
+      <w:start w:val="11"/>
+      <w:numFmt w:val="decimal"/>
+      <w:lvlText w:val="%1."/>
+      <w:lvlJc w:val="left"/>
+      <w:pPr>
+        <w:ind w:left="720" w:hanging="360"/>
+      </w:pPr>
+    </w:lvl>
+    <w:lvl xmlns:w="http://schemas.openxmlformats.org/wordprocessingml/2006/main" w:ilvl="1">
+      <w:start w:val="1"/>
+      <w:numFmt w:val="decimal"/>
+      <w:lvlText w:val="%1.%2."/>
+      <w:lvlJc w:val="left"/>
+      <w:pPr>
+        <w:ind w:left="1440" w:hanging="360"/>
+      </w:pPr>
+    </w:lvl>
+    <w:lvl xmlns:w="http://schemas.openxmlformats.org/wordprocessingml/2006/main" w:ilvl="2">
+      <w:start w:val="1"/>
+      <w:numFmt w:val="decimal"/>
+      <w:lvlText w:val="%1.%2.%3."/>
+      <w:lvlJc w:val="left"/>
+      <w:pPr>
+        <w:ind w:left="2160" w:hanging="180"/>
+      </w:pPr>
+    </w:lvl>
+    <w:lvl xmlns:w="http://schemas.openxmlformats.org/wordprocessingml/2006/main" w:ilvl="3">
+      <w:start w:val="1"/>
+      <w:numFmt w:val="decimal"/>
+      <w:lvlText w:val="%1.%2.%3.%4."/>
+      <w:lvlJc w:val="left"/>
+      <w:pPr>
+        <w:ind w:left="2880" w:hanging="360"/>
+      </w:pPr>
+    </w:lvl>
+    <w:lvl xmlns:w="http://schemas.openxmlformats.org/wordprocessingml/2006/main" w:ilvl="4">
+      <w:start w:val="1"/>
+      <w:numFmt w:val="decimal"/>
+      <w:lvlText w:val="%1.%2.%3.%4.%5."/>
+      <w:lvlJc w:val="left"/>
+      <w:pPr>
+        <w:ind w:left="3600" w:hanging="360"/>
+      </w:pPr>
+    </w:lvl>
+    <w:lvl xmlns:w="http://schemas.openxmlformats.org/wordprocessingml/2006/main" w:ilvl="5">
+      <w:start w:val="1"/>
+      <w:numFmt w:val="decimal"/>
+      <w:lvlText w:val="%1.%2.%3.%4.%5.%6."/>
+      <w:lvlJc w:val="left"/>
+      <w:pPr>
+        <w:ind w:left="4320" w:hanging="180"/>
+      </w:pPr>
+    </w:lvl>
+    <w:lvl xmlns:w="http://schemas.openxmlformats.org/wordprocessingml/2006/main" w:ilvl="6">
+      <w:start w:val="1"/>
+      <w:numFmt w:val="decimal"/>
+      <w:lvlText w:val="%1.%2.%3.%4.%5.%6.%7."/>
+      <w:lvlJc w:val="left"/>
+      <w:pPr>
+        <w:ind w:left="5040" w:hanging="360"/>
+      </w:pPr>
+    </w:lvl>
+    <w:lvl xmlns:w="http://schemas.openxmlformats.org/wordprocessingml/2006/main" w:ilvl="7">
+      <w:start w:val="1"/>
+      <w:numFmt w:val="decimal"/>
+      <w:lvlText w:val="%1.%2.%3.%4.%5.%6.%7.%8."/>
+      <w:lvlJc w:val="left"/>
+      <w:pPr>
+        <w:ind w:left="5760" w:hanging="360"/>
+      </w:pPr>
+    </w:lvl>
+    <w:lvl xmlns:w="http://schemas.openxmlformats.org/wordprocessingml/2006/main" w:ilvl="8">
+      <w:start w:val="1"/>
+      <w:numFmt w:val="decimal"/>
+      <w:lvlText w:val="%1.%2.%3.%4.%5.%6.%7.%8.%9."/>
+      <w:lvlJc w:val="left"/>
+      <w:pPr>
+        <w:ind w:left="6480" w:hanging="180"/>
+      </w:pPr>
+    </w:lvl>
+  </w:abstractNum>
+  <w:abstractNum xmlns:w="http://schemas.openxmlformats.org/wordprocessingml/2006/main" w:abstractNumId="39">
+    <w:nsid w:val="12d5bab2"/>
+    <w:multiLevelType xmlns:w="http://schemas.openxmlformats.org/wordprocessingml/2006/main" w:val="multilevel"/>
+    <w:lvl xmlns:w="http://schemas.openxmlformats.org/wordprocessingml/2006/main" w:ilvl="0">
+      <w:start w:val="10"/>
+      <w:numFmt w:val="decimal"/>
+      <w:lvlText w:val="%1."/>
+      <w:lvlJc w:val="left"/>
+      <w:pPr>
+        <w:ind w:left="720" w:hanging="360"/>
+      </w:pPr>
+    </w:lvl>
+    <w:lvl xmlns:w="http://schemas.openxmlformats.org/wordprocessingml/2006/main" w:ilvl="1">
+      <w:start w:val="1"/>
+      <w:numFmt w:val="decimal"/>
+      <w:lvlText w:val="%1.%2."/>
+      <w:lvlJc w:val="left"/>
+      <w:pPr>
+        <w:ind w:left="1440" w:hanging="360"/>
+      </w:pPr>
+    </w:lvl>
+    <w:lvl xmlns:w="http://schemas.openxmlformats.org/wordprocessingml/2006/main" w:ilvl="2">
+      <w:start w:val="1"/>
+      <w:numFmt w:val="decimal"/>
+      <w:lvlText w:val="%1.%2.%3."/>
+      <w:lvlJc w:val="left"/>
+      <w:pPr>
+        <w:ind w:left="2160" w:hanging="180"/>
+      </w:pPr>
+    </w:lvl>
+    <w:lvl xmlns:w="http://schemas.openxmlformats.org/wordprocessingml/2006/main" w:ilvl="3">
+      <w:start w:val="1"/>
+      <w:numFmt w:val="decimal"/>
+      <w:lvlText w:val="%1.%2.%3.%4."/>
+      <w:lvlJc w:val="left"/>
+      <w:pPr>
+        <w:ind w:left="2880" w:hanging="360"/>
+      </w:pPr>
+    </w:lvl>
+    <w:lvl xmlns:w="http://schemas.openxmlformats.org/wordprocessingml/2006/main" w:ilvl="4">
+      <w:start w:val="1"/>
+      <w:numFmt w:val="decimal"/>
+      <w:lvlText w:val="%1.%2.%3.%4.%5."/>
+      <w:lvlJc w:val="left"/>
+      <w:pPr>
+        <w:ind w:left="3600" w:hanging="360"/>
+      </w:pPr>
+    </w:lvl>
+    <w:lvl xmlns:w="http://schemas.openxmlformats.org/wordprocessingml/2006/main" w:ilvl="5">
+      <w:start w:val="1"/>
+      <w:numFmt w:val="decimal"/>
+      <w:lvlText w:val="%1.%2.%3.%4.%5.%6."/>
+      <w:lvlJc w:val="left"/>
+      <w:pPr>
+        <w:ind w:left="4320" w:hanging="180"/>
+      </w:pPr>
+    </w:lvl>
+    <w:lvl xmlns:w="http://schemas.openxmlformats.org/wordprocessingml/2006/main" w:ilvl="6">
+      <w:start w:val="1"/>
+      <w:numFmt w:val="decimal"/>
+      <w:lvlText w:val="%1.%2.%3.%4.%5.%6.%7."/>
+      <w:lvlJc w:val="left"/>
+      <w:pPr>
+        <w:ind w:left="5040" w:hanging="360"/>
+      </w:pPr>
+    </w:lvl>
+    <w:lvl xmlns:w="http://schemas.openxmlformats.org/wordprocessingml/2006/main" w:ilvl="7">
+      <w:start w:val="1"/>
+      <w:numFmt w:val="decimal"/>
+      <w:lvlText w:val="%1.%2.%3.%4.%5.%6.%7.%8."/>
+      <w:lvlJc w:val="left"/>
+      <w:pPr>
+        <w:ind w:left="5760" w:hanging="360"/>
+      </w:pPr>
+    </w:lvl>
+    <w:lvl xmlns:w="http://schemas.openxmlformats.org/wordprocessingml/2006/main" w:ilvl="8">
+      <w:start w:val="1"/>
+      <w:numFmt w:val="decimal"/>
+      <w:lvlText w:val="%1.%2.%3.%4.%5.%6.%7.%8.%9."/>
+      <w:lvlJc w:val="left"/>
+      <w:pPr>
+        <w:ind w:left="6480" w:hanging="180"/>
+      </w:pPr>
+    </w:lvl>
+  </w:abstractNum>
+  <w:abstractNum xmlns:w="http://schemas.openxmlformats.org/wordprocessingml/2006/main" w:abstractNumId="38">
+    <w:nsid w:val="53f020ac"/>
+    <w:multiLevelType xmlns:w="http://schemas.openxmlformats.org/wordprocessingml/2006/main" w:val="multilevel"/>
+    <w:lvl xmlns:w="http://schemas.openxmlformats.org/wordprocessingml/2006/main" w:ilvl="0">
+      <w:start w:val="9"/>
+      <w:numFmt w:val="decimal"/>
+      <w:lvlText w:val="%1."/>
+      <w:lvlJc w:val="left"/>
+      <w:pPr>
+        <w:ind w:left="720" w:hanging="360"/>
+      </w:pPr>
+    </w:lvl>
+    <w:lvl xmlns:w="http://schemas.openxmlformats.org/wordprocessingml/2006/main" w:ilvl="1">
+      <w:start w:val="1"/>
+      <w:numFmt w:val="decimal"/>
+      <w:lvlText w:val="%1.%2."/>
+      <w:lvlJc w:val="left"/>
+      <w:pPr>
+        <w:ind w:left="1440" w:hanging="360"/>
+      </w:pPr>
+    </w:lvl>
+    <w:lvl xmlns:w="http://schemas.openxmlformats.org/wordprocessingml/2006/main" w:ilvl="2">
+      <w:start w:val="1"/>
+      <w:numFmt w:val="decimal"/>
+      <w:lvlText w:val="%1.%2.%3."/>
+      <w:lvlJc w:val="left"/>
+      <w:pPr>
+        <w:ind w:left="2160" w:hanging="180"/>
+      </w:pPr>
+    </w:lvl>
+    <w:lvl xmlns:w="http://schemas.openxmlformats.org/wordprocessingml/2006/main" w:ilvl="3">
+      <w:start w:val="1"/>
+      <w:numFmt w:val="decimal"/>
+      <w:lvlText w:val="%1.%2.%3.%4."/>
+      <w:lvlJc w:val="left"/>
+      <w:pPr>
+        <w:ind w:left="2880" w:hanging="360"/>
+      </w:pPr>
+    </w:lvl>
+    <w:lvl xmlns:w="http://schemas.openxmlformats.org/wordprocessingml/2006/main" w:ilvl="4">
+      <w:start w:val="1"/>
+      <w:numFmt w:val="decimal"/>
+      <w:lvlText w:val="%1.%2.%3.%4.%5."/>
+      <w:lvlJc w:val="left"/>
+      <w:pPr>
+        <w:ind w:left="3600" w:hanging="360"/>
+      </w:pPr>
+    </w:lvl>
+    <w:lvl xmlns:w="http://schemas.openxmlformats.org/wordprocessingml/2006/main" w:ilvl="5">
+      <w:start w:val="1"/>
+      <w:numFmt w:val="decimal"/>
+      <w:lvlText w:val="%1.%2.%3.%4.%5.%6."/>
+      <w:lvlJc w:val="left"/>
+      <w:pPr>
+        <w:ind w:left="4320" w:hanging="180"/>
+      </w:pPr>
+    </w:lvl>
+    <w:lvl xmlns:w="http://schemas.openxmlformats.org/wordprocessingml/2006/main" w:ilvl="6">
+      <w:start w:val="1"/>
+      <w:numFmt w:val="decimal"/>
+      <w:lvlText w:val="%1.%2.%3.%4.%5.%6.%7."/>
+      <w:lvlJc w:val="left"/>
+      <w:pPr>
+        <w:ind w:left="5040" w:hanging="360"/>
+      </w:pPr>
+    </w:lvl>
+    <w:lvl xmlns:w="http://schemas.openxmlformats.org/wordprocessingml/2006/main" w:ilvl="7">
+      <w:start w:val="1"/>
+      <w:numFmt w:val="decimal"/>
+      <w:lvlText w:val="%1.%2.%3.%4.%5.%6.%7.%8."/>
+      <w:lvlJc w:val="left"/>
+      <w:pPr>
+        <w:ind w:left="5760" w:hanging="360"/>
+      </w:pPr>
+    </w:lvl>
+    <w:lvl xmlns:w="http://schemas.openxmlformats.org/wordprocessingml/2006/main" w:ilvl="8">
+      <w:start w:val="1"/>
+      <w:numFmt w:val="decimal"/>
+      <w:lvlText w:val="%1.%2.%3.%4.%5.%6.%7.%8.%9."/>
+      <w:lvlJc w:val="left"/>
+      <w:pPr>
+        <w:ind w:left="6480" w:hanging="180"/>
+      </w:pPr>
+    </w:lvl>
+  </w:abstractNum>
+  <w:abstractNum xmlns:w="http://schemas.openxmlformats.org/wordprocessingml/2006/main" w:abstractNumId="37">
+    <w:nsid w:val="7eb25be4"/>
+    <w:multiLevelType xmlns:w="http://schemas.openxmlformats.org/wordprocessingml/2006/main" w:val="multilevel"/>
+    <w:lvl xmlns:w="http://schemas.openxmlformats.org/wordprocessingml/2006/main" w:ilvl="0">
+      <w:start w:val="8"/>
+      <w:numFmt w:val="decimal"/>
+      <w:lvlText w:val="%1."/>
+      <w:lvlJc w:val="left"/>
+      <w:pPr>
+        <w:ind w:left="720" w:hanging="360"/>
+      </w:pPr>
+    </w:lvl>
+    <w:lvl xmlns:w="http://schemas.openxmlformats.org/wordprocessingml/2006/main" w:ilvl="1">
+      <w:start w:val="1"/>
+      <w:numFmt w:val="decimal"/>
+      <w:lvlText w:val="%1.%2."/>
+      <w:lvlJc w:val="left"/>
+      <w:pPr>
+        <w:ind w:left="1440" w:hanging="360"/>
+      </w:pPr>
+    </w:lvl>
+    <w:lvl xmlns:w="http://schemas.openxmlformats.org/wordprocessingml/2006/main" w:ilvl="2">
+      <w:start w:val="1"/>
+      <w:numFmt w:val="decimal"/>
+      <w:lvlText w:val="%1.%2.%3."/>
+      <w:lvlJc w:val="left"/>
+      <w:pPr>
+        <w:ind w:left="2160" w:hanging="180"/>
+      </w:pPr>
+    </w:lvl>
+    <w:lvl xmlns:w="http://schemas.openxmlformats.org/wordprocessingml/2006/main" w:ilvl="3">
+      <w:start w:val="1"/>
+      <w:numFmt w:val="decimal"/>
+      <w:lvlText w:val="%1.%2.%3.%4."/>
+      <w:lvlJc w:val="left"/>
+      <w:pPr>
+        <w:ind w:left="2880" w:hanging="360"/>
+      </w:pPr>
+    </w:lvl>
+    <w:lvl xmlns:w="http://schemas.openxmlformats.org/wordprocessingml/2006/main" w:ilvl="4">
+      <w:start w:val="1"/>
+      <w:numFmt w:val="decimal"/>
+      <w:lvlText w:val="%1.%2.%3.%4.%5."/>
+      <w:lvlJc w:val="left"/>
+      <w:pPr>
+        <w:ind w:left="3600" w:hanging="360"/>
+      </w:pPr>
+    </w:lvl>
+    <w:lvl xmlns:w="http://schemas.openxmlformats.org/wordprocessingml/2006/main" w:ilvl="5">
+      <w:start w:val="1"/>
+      <w:numFmt w:val="decimal"/>
+      <w:lvlText w:val="%1.%2.%3.%4.%5.%6."/>
+      <w:lvlJc w:val="left"/>
+      <w:pPr>
+        <w:ind w:left="4320" w:hanging="180"/>
+      </w:pPr>
+    </w:lvl>
+    <w:lvl xmlns:w="http://schemas.openxmlformats.org/wordprocessingml/2006/main" w:ilvl="6">
+      <w:start w:val="1"/>
+      <w:numFmt w:val="decimal"/>
+      <w:lvlText w:val="%1.%2.%3.%4.%5.%6.%7."/>
+      <w:lvlJc w:val="left"/>
+      <w:pPr>
+        <w:ind w:left="5040" w:hanging="360"/>
+      </w:pPr>
+    </w:lvl>
+    <w:lvl xmlns:w="http://schemas.openxmlformats.org/wordprocessingml/2006/main" w:ilvl="7">
+      <w:start w:val="1"/>
+      <w:numFmt w:val="decimal"/>
+      <w:lvlText w:val="%1.%2.%3.%4.%5.%6.%7.%8."/>
+      <w:lvlJc w:val="left"/>
+      <w:pPr>
+        <w:ind w:left="5760" w:hanging="360"/>
+      </w:pPr>
+    </w:lvl>
+    <w:lvl xmlns:w="http://schemas.openxmlformats.org/wordprocessingml/2006/main" w:ilvl="8">
+      <w:start w:val="1"/>
+      <w:numFmt w:val="decimal"/>
+      <w:lvlText w:val="%1.%2.%3.%4.%5.%6.%7.%8.%9."/>
+      <w:lvlJc w:val="left"/>
+      <w:pPr>
+        <w:ind w:left="6480" w:hanging="180"/>
+      </w:pPr>
+    </w:lvl>
+  </w:abstractNum>
+  <w:abstractNum xmlns:w="http://schemas.openxmlformats.org/wordprocessingml/2006/main" w:abstractNumId="36">
+    <w:nsid w:val="b4d9137"/>
+    <w:multiLevelType xmlns:w="http://schemas.openxmlformats.org/wordprocessingml/2006/main" w:val="multilevel"/>
+    <w:lvl xmlns:w="http://schemas.openxmlformats.org/wordprocessingml/2006/main" w:ilvl="0">
+      <w:start w:val="7"/>
+      <w:numFmt w:val="decimal"/>
+      <w:lvlText w:val="%1."/>
+      <w:lvlJc w:val="left"/>
+      <w:pPr>
+        <w:ind w:left="720" w:hanging="360"/>
+      </w:pPr>
+    </w:lvl>
+    <w:lvl xmlns:w="http://schemas.openxmlformats.org/wordprocessingml/2006/main" w:ilvl="1">
+      <w:start w:val="1"/>
+      <w:numFmt w:val="decimal"/>
+      <w:lvlText w:val="%1.%2."/>
+      <w:lvlJc w:val="left"/>
+      <w:pPr>
+        <w:ind w:left="1440" w:hanging="360"/>
+      </w:pPr>
+    </w:lvl>
+    <w:lvl xmlns:w="http://schemas.openxmlformats.org/wordprocessingml/2006/main" w:ilvl="2">
+      <w:start w:val="1"/>
+      <w:numFmt w:val="decimal"/>
+      <w:lvlText w:val="%1.%2.%3."/>
+      <w:lvlJc w:val="left"/>
+      <w:pPr>
+        <w:ind w:left="2160" w:hanging="180"/>
+      </w:pPr>
+    </w:lvl>
+    <w:lvl xmlns:w="http://schemas.openxmlformats.org/wordprocessingml/2006/main" w:ilvl="3">
+      <w:start w:val="1"/>
+      <w:numFmt w:val="decimal"/>
+      <w:lvlText w:val="%1.%2.%3.%4."/>
+      <w:lvlJc w:val="left"/>
+      <w:pPr>
+        <w:ind w:left="2880" w:hanging="360"/>
+      </w:pPr>
+    </w:lvl>
+    <w:lvl xmlns:w="http://schemas.openxmlformats.org/wordprocessingml/2006/main" w:ilvl="4">
+      <w:start w:val="1"/>
+      <w:numFmt w:val="decimal"/>
+      <w:lvlText w:val="%1.%2.%3.%4.%5."/>
+      <w:lvlJc w:val="left"/>
+      <w:pPr>
+        <w:ind w:left="3600" w:hanging="360"/>
+      </w:pPr>
+    </w:lvl>
+    <w:lvl xmlns:w="http://schemas.openxmlformats.org/wordprocessingml/2006/main" w:ilvl="5">
+      <w:start w:val="1"/>
+      <w:numFmt w:val="decimal"/>
+      <w:lvlText w:val="%1.%2.%3.%4.%5.%6."/>
+      <w:lvlJc w:val="left"/>
+      <w:pPr>
+        <w:ind w:left="4320" w:hanging="180"/>
+      </w:pPr>
+    </w:lvl>
+    <w:lvl xmlns:w="http://schemas.openxmlformats.org/wordprocessingml/2006/main" w:ilvl="6">
+      <w:start w:val="1"/>
+      <w:numFmt w:val="decimal"/>
+      <w:lvlText w:val="%1.%2.%3.%4.%5.%6.%7."/>
+      <w:lvlJc w:val="left"/>
+      <w:pPr>
+        <w:ind w:left="5040" w:hanging="360"/>
+      </w:pPr>
+    </w:lvl>
+    <w:lvl xmlns:w="http://schemas.openxmlformats.org/wordprocessingml/2006/main" w:ilvl="7">
+      <w:start w:val="1"/>
+      <w:numFmt w:val="decimal"/>
+      <w:lvlText w:val="%1.%2.%3.%4.%5.%6.%7.%8."/>
+      <w:lvlJc w:val="left"/>
+      <w:pPr>
+        <w:ind w:left="5760" w:hanging="360"/>
+      </w:pPr>
+    </w:lvl>
+    <w:lvl xmlns:w="http://schemas.openxmlformats.org/wordprocessingml/2006/main" w:ilvl="8">
+      <w:start w:val="1"/>
+      <w:numFmt w:val="decimal"/>
+      <w:lvlText w:val="%1.%2.%3.%4.%5.%6.%7.%8.%9."/>
+      <w:lvlJc w:val="left"/>
+      <w:pPr>
+        <w:ind w:left="6480" w:hanging="180"/>
+      </w:pPr>
+    </w:lvl>
+  </w:abstractNum>
+  <w:abstractNum xmlns:w="http://schemas.openxmlformats.org/wordprocessingml/2006/main" w:abstractNumId="35">
+    <w:nsid w:val="5d3fe362"/>
+    <w:multiLevelType xmlns:w="http://schemas.openxmlformats.org/wordprocessingml/2006/main" w:val="multilevel"/>
+    <w:lvl xmlns:w="http://schemas.openxmlformats.org/wordprocessingml/2006/main" w:ilvl="0">
+      <w:start w:val="6"/>
+      <w:numFmt w:val="decimal"/>
+      <w:lvlText w:val="%1."/>
+      <w:lvlJc w:val="left"/>
+      <w:pPr>
+        <w:ind w:left="720" w:hanging="360"/>
+      </w:pPr>
+    </w:lvl>
+    <w:lvl xmlns:w="http://schemas.openxmlformats.org/wordprocessingml/2006/main" w:ilvl="1">
+      <w:start w:val="1"/>
+      <w:numFmt w:val="decimal"/>
+      <w:lvlText w:val="%1.%2."/>
+      <w:lvlJc w:val="left"/>
+      <w:pPr>
+        <w:ind w:left="1440" w:hanging="360"/>
+      </w:pPr>
+    </w:lvl>
+    <w:lvl xmlns:w="http://schemas.openxmlformats.org/wordprocessingml/2006/main" w:ilvl="2">
+      <w:start w:val="1"/>
+      <w:numFmt w:val="decimal"/>
+      <w:lvlText w:val="%1.%2.%3."/>
+      <w:lvlJc w:val="left"/>
+      <w:pPr>
+        <w:ind w:left="2160" w:hanging="180"/>
+      </w:pPr>
+    </w:lvl>
+    <w:lvl xmlns:w="http://schemas.openxmlformats.org/wordprocessingml/2006/main" w:ilvl="3">
+      <w:start w:val="1"/>
+      <w:numFmt w:val="decimal"/>
+      <w:lvlText w:val="%1.%2.%3.%4."/>
+      <w:lvlJc w:val="left"/>
+      <w:pPr>
+        <w:ind w:left="2880" w:hanging="360"/>
+      </w:pPr>
+    </w:lvl>
+    <w:lvl xmlns:w="http://schemas.openxmlformats.org/wordprocessingml/2006/main" w:ilvl="4">
+      <w:start w:val="1"/>
+      <w:numFmt w:val="decimal"/>
+      <w:lvlText w:val="%1.%2.%3.%4.%5."/>
+      <w:lvlJc w:val="left"/>
+      <w:pPr>
+        <w:ind w:left="3600" w:hanging="360"/>
+      </w:pPr>
+    </w:lvl>
+    <w:lvl xmlns:w="http://schemas.openxmlformats.org/wordprocessingml/2006/main" w:ilvl="5">
+      <w:start w:val="1"/>
+      <w:numFmt w:val="decimal"/>
+      <w:lvlText w:val="%1.%2.%3.%4.%5.%6."/>
+      <w:lvlJc w:val="left"/>
+      <w:pPr>
+        <w:ind w:left="4320" w:hanging="180"/>
+      </w:pPr>
+    </w:lvl>
+    <w:lvl xmlns:w="http://schemas.openxmlformats.org/wordprocessingml/2006/main" w:ilvl="6">
+      <w:start w:val="1"/>
+      <w:numFmt w:val="decimal"/>
+      <w:lvlText w:val="%1.%2.%3.%4.%5.%6.%7."/>
+      <w:lvlJc w:val="left"/>
+      <w:pPr>
+        <w:ind w:left="5040" w:hanging="360"/>
+      </w:pPr>
+    </w:lvl>
+    <w:lvl xmlns:w="http://schemas.openxmlformats.org/wordprocessingml/2006/main" w:ilvl="7">
+      <w:start w:val="1"/>
+      <w:numFmt w:val="decimal"/>
+      <w:lvlText w:val="%1.%2.%3.%4.%5.%6.%7.%8."/>
+      <w:lvlJc w:val="left"/>
+      <w:pPr>
+        <w:ind w:left="5760" w:hanging="360"/>
+      </w:pPr>
+    </w:lvl>
+    <w:lvl xmlns:w="http://schemas.openxmlformats.org/wordprocessingml/2006/main" w:ilvl="8">
+      <w:start w:val="1"/>
+      <w:numFmt w:val="decimal"/>
+      <w:lvlText w:val="%1.%2.%3.%4.%5.%6.%7.%8.%9."/>
+      <w:lvlJc w:val="left"/>
+      <w:pPr>
+        <w:ind w:left="6480" w:hanging="180"/>
+      </w:pPr>
+    </w:lvl>
+  </w:abstractNum>
+  <w:abstractNum xmlns:w="http://schemas.openxmlformats.org/wordprocessingml/2006/main" w:abstractNumId="34">
+    <w:nsid w:val="11afc9a3"/>
+    <w:multiLevelType xmlns:w="http://schemas.openxmlformats.org/wordprocessingml/2006/main" w:val="multilevel"/>
+    <w:lvl xmlns:w="http://schemas.openxmlformats.org/wordprocessingml/2006/main" w:ilvl="0">
+      <w:start w:val="5"/>
+      <w:numFmt w:val="decimal"/>
+      <w:lvlText w:val="%1."/>
+      <w:lvlJc w:val="left"/>
+      <w:pPr>
+        <w:ind w:left="720" w:hanging="360"/>
+      </w:pPr>
+    </w:lvl>
+    <w:lvl xmlns:w="http://schemas.openxmlformats.org/wordprocessingml/2006/main" w:ilvl="1">
+      <w:start w:val="1"/>
+      <w:numFmt w:val="decimal"/>
+      <w:lvlText w:val="%1.%2."/>
+      <w:lvlJc w:val="left"/>
+      <w:pPr>
+        <w:ind w:left="1440" w:hanging="360"/>
+      </w:pPr>
+    </w:lvl>
+    <w:lvl xmlns:w="http://schemas.openxmlformats.org/wordprocessingml/2006/main" w:ilvl="2">
+      <w:start w:val="1"/>
+      <w:numFmt w:val="decimal"/>
+      <w:lvlText w:val="%1.%2.%3."/>
+      <w:lvlJc w:val="left"/>
+      <w:pPr>
+        <w:ind w:left="2160" w:hanging="180"/>
+      </w:pPr>
+    </w:lvl>
+    <w:lvl xmlns:w="http://schemas.openxmlformats.org/wordprocessingml/2006/main" w:ilvl="3">
+      <w:start w:val="1"/>
+      <w:numFmt w:val="decimal"/>
+      <w:lvlText w:val="%1.%2.%3.%4."/>
+      <w:lvlJc w:val="left"/>
+      <w:pPr>
+        <w:ind w:left="2880" w:hanging="360"/>
+      </w:pPr>
+    </w:lvl>
+    <w:lvl xmlns:w="http://schemas.openxmlformats.org/wordprocessingml/2006/main" w:ilvl="4">
+      <w:start w:val="1"/>
+      <w:numFmt w:val="decimal"/>
+      <w:lvlText w:val="%1.%2.%3.%4.%5."/>
+      <w:lvlJc w:val="left"/>
+      <w:pPr>
+        <w:ind w:left="3600" w:hanging="360"/>
+      </w:pPr>
+    </w:lvl>
+    <w:lvl xmlns:w="http://schemas.openxmlformats.org/wordprocessingml/2006/main" w:ilvl="5">
+      <w:start w:val="1"/>
+      <w:numFmt w:val="decimal"/>
+      <w:lvlText w:val="%1.%2.%3.%4.%5.%6."/>
+      <w:lvlJc w:val="left"/>
+      <w:pPr>
+        <w:ind w:left="4320" w:hanging="180"/>
+      </w:pPr>
+    </w:lvl>
+    <w:lvl xmlns:w="http://schemas.openxmlformats.org/wordprocessingml/2006/main" w:ilvl="6">
+      <w:start w:val="1"/>
+      <w:numFmt w:val="decimal"/>
+      <w:lvlText w:val="%1.%2.%3.%4.%5.%6.%7."/>
+      <w:lvlJc w:val="left"/>
+      <w:pPr>
+        <w:ind w:left="5040" w:hanging="360"/>
+      </w:pPr>
+    </w:lvl>
+    <w:lvl xmlns:w="http://schemas.openxmlformats.org/wordprocessingml/2006/main" w:ilvl="7">
+      <w:start w:val="1"/>
+      <w:numFmt w:val="decimal"/>
+      <w:lvlText w:val="%1.%2.%3.%4.%5.%6.%7.%8."/>
+      <w:lvlJc w:val="left"/>
+      <w:pPr>
+        <w:ind w:left="5760" w:hanging="360"/>
+      </w:pPr>
+    </w:lvl>
+    <w:lvl xmlns:w="http://schemas.openxmlformats.org/wordprocessingml/2006/main" w:ilvl="8">
+      <w:start w:val="1"/>
+      <w:numFmt w:val="decimal"/>
+      <w:lvlText w:val="%1.%2.%3.%4.%5.%6.%7.%8.%9."/>
+      <w:lvlJc w:val="left"/>
+      <w:pPr>
+        <w:ind w:left="6480" w:hanging="180"/>
+      </w:pPr>
+    </w:lvl>
+  </w:abstractNum>
+  <w:abstractNum xmlns:w="http://schemas.openxmlformats.org/wordprocessingml/2006/main" w:abstractNumId="33">
+    <w:nsid w:val="6d37a599"/>
+    <w:multiLevelType xmlns:w="http://schemas.openxmlformats.org/wordprocessingml/2006/main" w:val="multilevel"/>
+    <w:lvl xmlns:w="http://schemas.openxmlformats.org/wordprocessingml/2006/main" w:ilvl="0">
+      <w:start w:val="4"/>
+      <w:numFmt w:val="decimal"/>
+      <w:lvlText w:val="%1."/>
+      <w:lvlJc w:val="left"/>
+      <w:pPr>
+        <w:ind w:left="720" w:hanging="360"/>
+      </w:pPr>
+    </w:lvl>
+    <w:lvl xmlns:w="http://schemas.openxmlformats.org/wordprocessingml/2006/main" w:ilvl="1">
+      <w:start w:val="1"/>
+      <w:numFmt w:val="decimal"/>
+      <w:lvlText w:val="%1.%2."/>
+      <w:lvlJc w:val="left"/>
+      <w:pPr>
+        <w:ind w:left="1440" w:hanging="360"/>
+      </w:pPr>
+    </w:lvl>
+    <w:lvl xmlns:w="http://schemas.openxmlformats.org/wordprocessingml/2006/main" w:ilvl="2">
+      <w:start w:val="1"/>
+      <w:numFmt w:val="decimal"/>
+      <w:lvlText w:val="%1.%2.%3."/>
+      <w:lvlJc w:val="left"/>
+      <w:pPr>
+        <w:ind w:left="2160" w:hanging="180"/>
+      </w:pPr>
+    </w:lvl>
+    <w:lvl xmlns:w="http://schemas.openxmlformats.org/wordprocessingml/2006/main" w:ilvl="3">
+      <w:start w:val="1"/>
+      <w:numFmt w:val="decimal"/>
+      <w:lvlText w:val="%1.%2.%3.%4."/>
+      <w:lvlJc w:val="left"/>
+      <w:pPr>
+        <w:ind w:left="2880" w:hanging="360"/>
+      </w:pPr>
+    </w:lvl>
+    <w:lvl xmlns:w="http://schemas.openxmlformats.org/wordprocessingml/2006/main" w:ilvl="4">
+      <w:start w:val="1"/>
+      <w:numFmt w:val="decimal"/>
+      <w:lvlText w:val="%1.%2.%3.%4.%5."/>
+      <w:lvlJc w:val="left"/>
+      <w:pPr>
+        <w:ind w:left="3600" w:hanging="360"/>
+      </w:pPr>
+    </w:lvl>
+    <w:lvl xmlns:w="http://schemas.openxmlformats.org/wordprocessingml/2006/main" w:ilvl="5">
+      <w:start w:val="1"/>
+      <w:numFmt w:val="decimal"/>
+      <w:lvlText w:val="%1.%2.%3.%4.%5.%6."/>
+      <w:lvlJc w:val="left"/>
+      <w:pPr>
+        <w:ind w:left="4320" w:hanging="180"/>
+      </w:pPr>
+    </w:lvl>
+    <w:lvl xmlns:w="http://schemas.openxmlformats.org/wordprocessingml/2006/main" w:ilvl="6">
+      <w:start w:val="1"/>
+      <w:numFmt w:val="decimal"/>
+      <w:lvlText w:val="%1.%2.%3.%4.%5.%6.%7."/>
+      <w:lvlJc w:val="left"/>
+      <w:pPr>
+        <w:ind w:left="5040" w:hanging="360"/>
+      </w:pPr>
+    </w:lvl>
+    <w:lvl xmlns:w="http://schemas.openxmlformats.org/wordprocessingml/2006/main" w:ilvl="7">
+      <w:start w:val="1"/>
+      <w:numFmt w:val="decimal"/>
+      <w:lvlText w:val="%1.%2.%3.%4.%5.%6.%7.%8."/>
+      <w:lvlJc w:val="left"/>
+      <w:pPr>
+        <w:ind w:left="5760" w:hanging="360"/>
+      </w:pPr>
+    </w:lvl>
+    <w:lvl xmlns:w="http://schemas.openxmlformats.org/wordprocessingml/2006/main" w:ilvl="8">
+      <w:start w:val="1"/>
+      <w:numFmt w:val="decimal"/>
+      <w:lvlText w:val="%1.%2.%3.%4.%5.%6.%7.%8.%9."/>
+      <w:lvlJc w:val="left"/>
+      <w:pPr>
+        <w:ind w:left="6480" w:hanging="180"/>
+      </w:pPr>
+    </w:lvl>
+  </w:abstractNum>
+  <w:abstractNum xmlns:w="http://schemas.openxmlformats.org/wordprocessingml/2006/main" w:abstractNumId="32">
+    <w:nsid w:val="4b992e45"/>
+    <w:multiLevelType xmlns:w="http://schemas.openxmlformats.org/wordprocessingml/2006/main" w:val="multilevel"/>
+    <w:lvl xmlns:w="http://schemas.openxmlformats.org/wordprocessingml/2006/main" w:ilvl="0">
+      <w:start w:val="3"/>
+      <w:numFmt w:val="decimal"/>
+      <w:lvlText w:val="%1."/>
+      <w:lvlJc w:val="left"/>
+      <w:pPr>
+        <w:ind w:left="720" w:hanging="360"/>
+      </w:pPr>
+    </w:lvl>
+    <w:lvl xmlns:w="http://schemas.openxmlformats.org/wordprocessingml/2006/main" w:ilvl="1">
+      <w:start w:val="1"/>
+      <w:numFmt w:val="decimal"/>
+      <w:lvlText w:val="%1.%2."/>
+      <w:lvlJc w:val="left"/>
+      <w:pPr>
+        <w:ind w:left="1440" w:hanging="360"/>
+      </w:pPr>
+    </w:lvl>
+    <w:lvl xmlns:w="http://schemas.openxmlformats.org/wordprocessingml/2006/main" w:ilvl="2">
+      <w:start w:val="1"/>
+      <w:numFmt w:val="decimal"/>
+      <w:lvlText w:val="%1.%2.%3."/>
+      <w:lvlJc w:val="left"/>
+      <w:pPr>
+        <w:ind w:left="2160" w:hanging="180"/>
+      </w:pPr>
+    </w:lvl>
+    <w:lvl xmlns:w="http://schemas.openxmlformats.org/wordprocessingml/2006/main" w:ilvl="3">
+      <w:start w:val="1"/>
+      <w:numFmt w:val="decimal"/>
+      <w:lvlText w:val="%1.%2.%3.%4."/>
+      <w:lvlJc w:val="left"/>
+      <w:pPr>
+        <w:ind w:left="2880" w:hanging="360"/>
+      </w:pPr>
+    </w:lvl>
+    <w:lvl xmlns:w="http://schemas.openxmlformats.org/wordprocessingml/2006/main" w:ilvl="4">
+      <w:start w:val="1"/>
+      <w:numFmt w:val="decimal"/>
+      <w:lvlText w:val="%1.%2.%3.%4.%5."/>
+      <w:lvlJc w:val="left"/>
+      <w:pPr>
+        <w:ind w:left="3600" w:hanging="360"/>
+      </w:pPr>
+    </w:lvl>
+    <w:lvl xmlns:w="http://schemas.openxmlformats.org/wordprocessingml/2006/main" w:ilvl="5">
+      <w:start w:val="1"/>
+      <w:numFmt w:val="decimal"/>
+      <w:lvlText w:val="%1.%2.%3.%4.%5.%6."/>
+      <w:lvlJc w:val="left"/>
+      <w:pPr>
+        <w:ind w:left="4320" w:hanging="180"/>
+      </w:pPr>
+    </w:lvl>
+    <w:lvl xmlns:w="http://schemas.openxmlformats.org/wordprocessingml/2006/main" w:ilvl="6">
+      <w:start w:val="1"/>
+      <w:numFmt w:val="decimal"/>
+      <w:lvlText w:val="%1.%2.%3.%4.%5.%6.%7."/>
+      <w:lvlJc w:val="left"/>
+      <w:pPr>
+        <w:ind w:left="5040" w:hanging="360"/>
+      </w:pPr>
+    </w:lvl>
+    <w:lvl xmlns:w="http://schemas.openxmlformats.org/wordprocessingml/2006/main" w:ilvl="7">
+      <w:start w:val="1"/>
+      <w:numFmt w:val="decimal"/>
+      <w:lvlText w:val="%1.%2.%3.%4.%5.%6.%7.%8."/>
+      <w:lvlJc w:val="left"/>
+      <w:pPr>
+        <w:ind w:left="5760" w:hanging="360"/>
+      </w:pPr>
+    </w:lvl>
+    <w:lvl xmlns:w="http://schemas.openxmlformats.org/wordprocessingml/2006/main" w:ilvl="8">
+      <w:start w:val="1"/>
+      <w:numFmt w:val="decimal"/>
+      <w:lvlText w:val="%1.%2.%3.%4.%5.%6.%7.%8.%9."/>
+      <w:lvlJc w:val="left"/>
+      <w:pPr>
+        <w:ind w:left="6480" w:hanging="180"/>
+      </w:pPr>
+    </w:lvl>
+  </w:abstractNum>
+  <w:abstractNum xmlns:w="http://schemas.openxmlformats.org/wordprocessingml/2006/main" w:abstractNumId="31">
+    <w:nsid w:val="cdf8d62"/>
+    <w:multiLevelType xmlns:w="http://schemas.openxmlformats.org/wordprocessingml/2006/main" w:val="multilevel"/>
+    <w:lvl xmlns:w="http://schemas.openxmlformats.org/wordprocessingml/2006/main" w:ilvl="0">
+      <w:start w:val="2"/>
+      <w:numFmt w:val="decimal"/>
+      <w:lvlText w:val="%1."/>
+      <w:lvlJc w:val="left"/>
+      <w:pPr>
+        <w:ind w:left="720" w:hanging="360"/>
+      </w:pPr>
+    </w:lvl>
+    <w:lvl xmlns:w="http://schemas.openxmlformats.org/wordprocessingml/2006/main" w:ilvl="1">
+      <w:start w:val="1"/>
+      <w:numFmt w:val="decimal"/>
+      <w:lvlText w:val="%1.%2."/>
+      <w:lvlJc w:val="left"/>
+      <w:pPr>
+        <w:ind w:left="1440" w:hanging="360"/>
+      </w:pPr>
+    </w:lvl>
+    <w:lvl xmlns:w="http://schemas.openxmlformats.org/wordprocessingml/2006/main" w:ilvl="2">
+      <w:start w:val="1"/>
+      <w:numFmt w:val="decimal"/>
+      <w:lvlText w:val="%1.%2.%3."/>
+      <w:lvlJc w:val="left"/>
+      <w:pPr>
+        <w:ind w:left="2160" w:hanging="180"/>
+      </w:pPr>
+    </w:lvl>
+    <w:lvl xmlns:w="http://schemas.openxmlformats.org/wordprocessingml/2006/main" w:ilvl="3">
+      <w:start w:val="1"/>
+      <w:numFmt w:val="decimal"/>
+      <w:lvlText w:val="%1.%2.%3.%4."/>
+      <w:lvlJc w:val="left"/>
+      <w:pPr>
+        <w:ind w:left="2880" w:hanging="360"/>
+      </w:pPr>
+    </w:lvl>
+    <w:lvl xmlns:w="http://schemas.openxmlformats.org/wordprocessingml/2006/main" w:ilvl="4">
+      <w:start w:val="1"/>
+      <w:numFmt w:val="decimal"/>
+      <w:lvlText w:val="%1.%2.%3.%4.%5."/>
+      <w:lvlJc w:val="left"/>
+      <w:pPr>
+        <w:ind w:left="3600" w:hanging="360"/>
+      </w:pPr>
+    </w:lvl>
+    <w:lvl xmlns:w="http://schemas.openxmlformats.org/wordprocessingml/2006/main" w:ilvl="5">
+      <w:start w:val="1"/>
+      <w:numFmt w:val="decimal"/>
+      <w:lvlText w:val="%1.%2.%3.%4.%5.%6."/>
+      <w:lvlJc w:val="left"/>
+      <w:pPr>
+        <w:ind w:left="4320" w:hanging="180"/>
+      </w:pPr>
+    </w:lvl>
+    <w:lvl xmlns:w="http://schemas.openxmlformats.org/wordprocessingml/2006/main" w:ilvl="6">
+      <w:start w:val="1"/>
+      <w:numFmt w:val="decimal"/>
+      <w:lvlText w:val="%1.%2.%3.%4.%5.%6.%7."/>
+      <w:lvlJc w:val="left"/>
+      <w:pPr>
+        <w:ind w:left="5040" w:hanging="360"/>
+      </w:pPr>
+    </w:lvl>
+    <w:lvl xmlns:w="http://schemas.openxmlformats.org/wordprocessingml/2006/main" w:ilvl="7">
+      <w:start w:val="1"/>
+      <w:numFmt w:val="decimal"/>
+      <w:lvlText w:val="%1.%2.%3.%4.%5.%6.%7.%8."/>
+      <w:lvlJc w:val="left"/>
+      <w:pPr>
+        <w:ind w:left="5760" w:hanging="360"/>
+      </w:pPr>
+    </w:lvl>
+    <w:lvl xmlns:w="http://schemas.openxmlformats.org/wordprocessingml/2006/main" w:ilvl="8">
+      <w:start w:val="1"/>
+      <w:numFmt w:val="decimal"/>
+      <w:lvlText w:val="%1.%2.%3.%4.%5.%6.%7.%8.%9."/>
+      <w:lvlJc w:val="left"/>
+      <w:pPr>
+        <w:ind w:left="6480" w:hanging="180"/>
+      </w:pPr>
+    </w:lvl>
+  </w:abstractNum>
+  <w:abstractNum xmlns:w="http://schemas.openxmlformats.org/wordprocessingml/2006/main" w:abstractNumId="30">
+    <w:nsid w:val="365c9f9a"/>
+    <w:multiLevelType xmlns:w="http://schemas.openxmlformats.org/wordprocessingml/2006/main" w:val="multilevel"/>
+    <w:lvl xmlns:w="http://schemas.openxmlformats.org/wordprocessingml/2006/main" w:ilvl="0">
+      <w:start w:val="1"/>
+      <w:numFmt w:val="decimal"/>
+      <w:lvlText w:val="%1."/>
+      <w:lvlJc w:val="left"/>
+      <w:pPr>
+        <w:ind w:left="720" w:hanging="360"/>
+      </w:pPr>
+    </w:lvl>
+    <w:lvl xmlns:w="http://schemas.openxmlformats.org/wordprocessingml/2006/main" w:ilvl="1">
+      <w:start w:val="1"/>
+      <w:numFmt w:val="decimal"/>
+      <w:lvlText w:val="%1.%2."/>
+      <w:lvlJc w:val="left"/>
+      <w:pPr>
+        <w:ind w:left="1440" w:hanging="360"/>
+      </w:pPr>
+    </w:lvl>
+    <w:lvl xmlns:w="http://schemas.openxmlformats.org/wordprocessingml/2006/main" w:ilvl="2">
+      <w:start w:val="1"/>
+      <w:numFmt w:val="decimal"/>
+      <w:lvlText w:val="%1.%2.%3."/>
+      <w:lvlJc w:val="left"/>
+      <w:pPr>
+        <w:ind w:left="2160" w:hanging="180"/>
+      </w:pPr>
+    </w:lvl>
+    <w:lvl xmlns:w="http://schemas.openxmlformats.org/wordprocessingml/2006/main" w:ilvl="3">
+      <w:start w:val="1"/>
+      <w:numFmt w:val="decimal"/>
+      <w:lvlText w:val="%1.%2.%3.%4."/>
+      <w:lvlJc w:val="left"/>
+      <w:pPr>
+        <w:ind w:left="2880" w:hanging="360"/>
+      </w:pPr>
+    </w:lvl>
+    <w:lvl xmlns:w="http://schemas.openxmlformats.org/wordprocessingml/2006/main" w:ilvl="4">
+      <w:start w:val="1"/>
+      <w:numFmt w:val="decimal"/>
+      <w:lvlText w:val="%1.%2.%3.%4.%5."/>
+      <w:lvlJc w:val="left"/>
+      <w:pPr>
+        <w:ind w:left="3600" w:hanging="360"/>
+      </w:pPr>
+    </w:lvl>
+    <w:lvl xmlns:w="http://schemas.openxmlformats.org/wordprocessingml/2006/main" w:ilvl="5">
+      <w:start w:val="1"/>
+      <w:numFmt w:val="decimal"/>
+      <w:lvlText w:val="%1.%2.%3.%4.%5.%6."/>
+      <w:lvlJc w:val="left"/>
+      <w:pPr>
+        <w:ind w:left="4320" w:hanging="180"/>
+      </w:pPr>
+    </w:lvl>
+    <w:lvl xmlns:w="http://schemas.openxmlformats.org/wordprocessingml/2006/main" w:ilvl="6">
+      <w:start w:val="1"/>
+      <w:numFmt w:val="decimal"/>
+      <w:lvlText w:val="%1.%2.%3.%4.%5.%6.%7."/>
+      <w:lvlJc w:val="left"/>
+      <w:pPr>
+        <w:ind w:left="5040" w:hanging="360"/>
+      </w:pPr>
+    </w:lvl>
+    <w:lvl xmlns:w="http://schemas.openxmlformats.org/wordprocessingml/2006/main" w:ilvl="7">
+      <w:start w:val="1"/>
+      <w:numFmt w:val="decimal"/>
+      <w:lvlText w:val="%1.%2.%3.%4.%5.%6.%7.%8."/>
+      <w:lvlJc w:val="left"/>
+      <w:pPr>
+        <w:ind w:left="5760" w:hanging="360"/>
+      </w:pPr>
+    </w:lvl>
+    <w:lvl xmlns:w="http://schemas.openxmlformats.org/wordprocessingml/2006/main" w:ilvl="8">
+      <w:start w:val="1"/>
+      <w:numFmt w:val="decimal"/>
+      <w:lvlText w:val="%1.%2.%3.%4.%5.%6.%7.%8.%9."/>
+      <w:lvlJc w:val="left"/>
+      <w:pPr>
+        <w:ind w:left="6480" w:hanging="180"/>
+      </w:pPr>
+    </w:lvl>
+  </w:abstractNum>
+  <w:abstractNum xmlns:w="http://schemas.openxmlformats.org/wordprocessingml/2006/main" w:abstractNumId="29">
+    <w:nsid w:val="1b8528ae"/>
+    <w:multiLevelType xmlns:w="http://schemas.openxmlformats.org/wordprocessingml/2006/main" w:val="hybridMultilevel"/>
+    <w:lvl xmlns:w="http://schemas.openxmlformats.org/wordprocessingml/2006/main" w:ilvl="0">
+      <w:start w:val="1"/>
+      <w:numFmt w:val="bullet"/>
+      <w:lvlText w:val="-"/>
+      <w:lvlJc w:val="left"/>
+      <w:pPr>
+        <w:ind w:left="720" w:hanging="360"/>
+      </w:pPr>
+      <w:rPr>
+        <w:rFonts w:hint="default" w:ascii="Aptos" w:hAnsi="Aptos"/>
+      </w:rPr>
+    </w:lvl>
+    <w:lvl xmlns:w="http://schemas.openxmlformats.org/wordprocessingml/2006/main" w:ilvl="1">
+      <w:start w:val="1"/>
+      <w:numFmt w:val="bullet"/>
+      <w:lvlText w:val="o"/>
+      <w:lvlJc w:val="left"/>
+      <w:pPr>
+        <w:ind w:left="1440" w:hanging="360"/>
+      </w:pPr>
+      <w:rPr>
+        <w:rFonts w:hint="default" w:ascii="Courier New" w:hAnsi="Courier New"/>
+      </w:rPr>
+    </w:lvl>
+    <w:lvl xmlns:w="http://schemas.openxmlformats.org/wordprocessingml/2006/main" w:ilvl="2">
+      <w:start w:val="1"/>
+      <w:numFmt w:val="bullet"/>
+      <w:lvlText w:val=""/>
+      <w:lvlJc w:val="left"/>
+      <w:pPr>
+        <w:ind w:left="2160" w:hanging="360"/>
+      </w:pPr>
+      <w:rPr>
+        <w:rFonts w:hint="default" w:ascii="Wingdings" w:hAnsi="Wingdings"/>
+      </w:rPr>
+    </w:lvl>
+    <w:lvl xmlns:w="http://schemas.openxmlformats.org/wordprocessingml/2006/main" w:ilvl="3">
+      <w:start w:val="1"/>
+      <w:numFmt w:val="bullet"/>
+      <w:lvlText w:val=""/>
+      <w:lvlJc w:val="left"/>
+      <w:pPr>
+        <w:ind w:left="2880" w:hanging="360"/>
+      </w:pPr>
+      <w:rPr>
+        <w:rFonts w:hint="default" w:ascii="Symbol" w:hAnsi="Symbol"/>
+      </w:rPr>
+    </w:lvl>
+    <w:lvl xmlns:w="http://schemas.openxmlformats.org/wordprocessingml/2006/main" w:ilvl="4">
+      <w:start w:val="1"/>
+      <w:numFmt w:val="bullet"/>
+      <w:lvlText w:val="o"/>
+      <w:lvlJc w:val="left"/>
+      <w:pPr>
+        <w:ind w:left="3600" w:hanging="360"/>
+      </w:pPr>
+      <w:rPr>
+        <w:rFonts w:hint="default" w:ascii="Courier New" w:hAnsi="Courier New"/>
+      </w:rPr>
+    </w:lvl>
+    <w:lvl xmlns:w="http://schemas.openxmlformats.org/wordprocessingml/2006/main" w:ilvl="5">
+      <w:start w:val="1"/>
+      <w:numFmt w:val="bullet"/>
+      <w:lvlText w:val=""/>
+      <w:lvlJc w:val="left"/>
+      <w:pPr>
+        <w:ind w:left="4320" w:hanging="360"/>
+      </w:pPr>
+      <w:rPr>
+        <w:rFonts w:hint="default" w:ascii="Wingdings" w:hAnsi="Wingdings"/>
+      </w:rPr>
+    </w:lvl>
+    <w:lvl xmlns:w="http://schemas.openxmlformats.org/wordprocessingml/2006/main" w:ilvl="6">
+      <w:start w:val="1"/>
+      <w:numFmt w:val="bullet"/>
+      <w:lvlText w:val=""/>
+      <w:lvlJc w:val="left"/>
+      <w:pPr>
+        <w:ind w:left="5040" w:hanging="360"/>
+      </w:pPr>
+      <w:rPr>
+        <w:rFonts w:hint="default" w:ascii="Symbol" w:hAnsi="Symbol"/>
+      </w:rPr>
+    </w:lvl>
+    <w:lvl xmlns:w="http://schemas.openxmlformats.org/wordprocessingml/2006/main" w:ilvl="7">
+      <w:start w:val="1"/>
+      <w:numFmt w:val="bullet"/>
+      <w:lvlText w:val="o"/>
+      <w:lvlJc w:val="left"/>
+      <w:pPr>
+        <w:ind w:left="5760" w:hanging="360"/>
+      </w:pPr>
+      <w:rPr>
+        <w:rFonts w:hint="default" w:ascii="Courier New" w:hAnsi="Courier New"/>
+      </w:rPr>
+    </w:lvl>
+    <w:lvl xmlns:w="http://schemas.openxmlformats.org/wordprocessingml/2006/main" w:ilvl="8">
+      <w:start w:val="1"/>
+      <w:numFmt w:val="bullet"/>
+      <w:lvlText w:val=""/>
+      <w:lvlJc w:val="left"/>
+      <w:pPr>
+        <w:ind w:left="6480" w:hanging="360"/>
+      </w:pPr>
+      <w:rPr>
+        <w:rFonts w:hint="default" w:ascii="Wingdings" w:hAnsi="Wingdings"/>
+      </w:rPr>
+    </w:lvl>
+  </w:abstractNum>
+  <w:abstractNum xmlns:w="http://schemas.openxmlformats.org/wordprocessingml/2006/main" w:abstractNumId="28">
+    <w:nsid w:val="6029fdad"/>
+    <w:multiLevelType xmlns:w="http://schemas.openxmlformats.org/wordprocessingml/2006/main" w:val="hybridMultilevel"/>
+    <w:lvl xmlns:w="http://schemas.openxmlformats.org/wordprocessingml/2006/main" w:ilvl="0">
+      <w:start w:val="1"/>
+      <w:numFmt w:val="bullet"/>
+      <w:lvlText w:val="-"/>
+      <w:lvlJc w:val="left"/>
+      <w:pPr>
+        <w:ind w:left="720" w:hanging="360"/>
+      </w:pPr>
+      <w:rPr>
+        <w:rFonts w:hint="default" w:ascii="Aptos" w:hAnsi="Aptos"/>
+      </w:rPr>
+    </w:lvl>
+    <w:lvl xmlns:w="http://schemas.openxmlformats.org/wordprocessingml/2006/main" w:ilvl="1">
+      <w:start w:val="1"/>
+      <w:numFmt w:val="bullet"/>
+      <w:lvlText w:val="o"/>
+      <w:lvlJc w:val="left"/>
+      <w:pPr>
+        <w:ind w:left="1440" w:hanging="360"/>
+      </w:pPr>
+      <w:rPr>
+        <w:rFonts w:hint="default" w:ascii="Courier New" w:hAnsi="Courier New"/>
+      </w:rPr>
+    </w:lvl>
+    <w:lvl xmlns:w="http://schemas.openxmlformats.org/wordprocessingml/2006/main" w:ilvl="2">
+      <w:start w:val="1"/>
+      <w:numFmt w:val="bullet"/>
+      <w:lvlText w:val=""/>
+      <w:lvlJc w:val="left"/>
+      <w:pPr>
+        <w:ind w:left="2160" w:hanging="360"/>
+      </w:pPr>
+      <w:rPr>
+        <w:rFonts w:hint="default" w:ascii="Wingdings" w:hAnsi="Wingdings"/>
+      </w:rPr>
+    </w:lvl>
+    <w:lvl xmlns:w="http://schemas.openxmlformats.org/wordprocessingml/2006/main" w:ilvl="3">
+      <w:start w:val="1"/>
+      <w:numFmt w:val="bullet"/>
+      <w:lvlText w:val=""/>
+      <w:lvlJc w:val="left"/>
+      <w:pPr>
+        <w:ind w:left="2880" w:hanging="360"/>
+      </w:pPr>
+      <w:rPr>
+        <w:rFonts w:hint="default" w:ascii="Symbol" w:hAnsi="Symbol"/>
+      </w:rPr>
+    </w:lvl>
+    <w:lvl xmlns:w="http://schemas.openxmlformats.org/wordprocessingml/2006/main" w:ilvl="4">
+      <w:start w:val="1"/>
+      <w:numFmt w:val="bullet"/>
+      <w:lvlText w:val="o"/>
+      <w:lvlJc w:val="left"/>
+      <w:pPr>
+        <w:ind w:left="3600" w:hanging="360"/>
+      </w:pPr>
+      <w:rPr>
+        <w:rFonts w:hint="default" w:ascii="Courier New" w:hAnsi="Courier New"/>
+      </w:rPr>
+    </w:lvl>
+    <w:lvl xmlns:w="http://schemas.openxmlformats.org/wordprocessingml/2006/main" w:ilvl="5">
+      <w:start w:val="1"/>
+      <w:numFmt w:val="bullet"/>
+      <w:lvlText w:val=""/>
+      <w:lvlJc w:val="left"/>
+      <w:pPr>
+        <w:ind w:left="4320" w:hanging="360"/>
+      </w:pPr>
+      <w:rPr>
+        <w:rFonts w:hint="default" w:ascii="Wingdings" w:hAnsi="Wingdings"/>
+      </w:rPr>
+    </w:lvl>
+    <w:lvl xmlns:w="http://schemas.openxmlformats.org/wordprocessingml/2006/main" w:ilvl="6">
+      <w:start w:val="1"/>
+      <w:numFmt w:val="bullet"/>
+      <w:lvlText w:val=""/>
+      <w:lvlJc w:val="left"/>
+      <w:pPr>
+        <w:ind w:left="5040" w:hanging="360"/>
+      </w:pPr>
+      <w:rPr>
+        <w:rFonts w:hint="default" w:ascii="Symbol" w:hAnsi="Symbol"/>
+      </w:rPr>
+    </w:lvl>
+    <w:lvl xmlns:w="http://schemas.openxmlformats.org/wordprocessingml/2006/main" w:ilvl="7">
+      <w:start w:val="1"/>
+      <w:numFmt w:val="bullet"/>
+      <w:lvlText w:val="o"/>
+      <w:lvlJc w:val="left"/>
+      <w:pPr>
+        <w:ind w:left="5760" w:hanging="360"/>
+      </w:pPr>
+      <w:rPr>
+        <w:rFonts w:hint="default" w:ascii="Courier New" w:hAnsi="Courier New"/>
+      </w:rPr>
+    </w:lvl>
+    <w:lvl xmlns:w="http://schemas.openxmlformats.org/wordprocessingml/2006/main" w:ilvl="8">
+      <w:start w:val="1"/>
+      <w:numFmt w:val="bullet"/>
+      <w:lvlText w:val=""/>
+      <w:lvlJc w:val="left"/>
+      <w:pPr>
+        <w:ind w:left="6480" w:hanging="360"/>
+      </w:pPr>
+      <w:rPr>
+        <w:rFonts w:hint="default" w:ascii="Wingdings" w:hAnsi="Wingdings"/>
+      </w:rPr>
+    </w:lvl>
+  </w:abstractNum>
+  <w:abstractNum xmlns:w="http://schemas.openxmlformats.org/wordprocessingml/2006/main" w:abstractNumId="27">
+    <w:nsid w:val="6c101c50"/>
+    <w:multiLevelType xmlns:w="http://schemas.openxmlformats.org/wordprocessingml/2006/main" w:val="hybridMultilevel"/>
+    <w:lvl xmlns:w="http://schemas.openxmlformats.org/wordprocessingml/2006/main" w:ilvl="0">
+      <w:start w:val="1"/>
+      <w:numFmt w:val="bullet"/>
+      <w:lvlText w:val="-"/>
+      <w:lvlJc w:val="left"/>
+      <w:pPr>
+        <w:ind w:left="720" w:hanging="360"/>
+      </w:pPr>
+      <w:rPr>
+        <w:rFonts w:hint="default" w:ascii="Aptos" w:hAnsi="Aptos"/>
+      </w:rPr>
+    </w:lvl>
+    <w:lvl xmlns:w="http://schemas.openxmlformats.org/wordprocessingml/2006/main" w:ilvl="1">
+      <w:start w:val="1"/>
+      <w:numFmt w:val="bullet"/>
+      <w:lvlText w:val="o"/>
+      <w:lvlJc w:val="left"/>
+      <w:pPr>
+        <w:ind w:left="1440" w:hanging="360"/>
+      </w:pPr>
+      <w:rPr>
+        <w:rFonts w:hint="default" w:ascii="Courier New" w:hAnsi="Courier New"/>
+      </w:rPr>
+    </w:lvl>
+    <w:lvl xmlns:w="http://schemas.openxmlformats.org/wordprocessingml/2006/main" w:ilvl="2">
+      <w:start w:val="1"/>
+      <w:numFmt w:val="bullet"/>
+      <w:lvlText w:val=""/>
+      <w:lvlJc w:val="left"/>
+      <w:pPr>
+        <w:ind w:left="2160" w:hanging="360"/>
+      </w:pPr>
+      <w:rPr>
+        <w:rFonts w:hint="default" w:ascii="Wingdings" w:hAnsi="Wingdings"/>
+      </w:rPr>
+    </w:lvl>
+    <w:lvl xmlns:w="http://schemas.openxmlformats.org/wordprocessingml/2006/main" w:ilvl="3">
+      <w:start w:val="1"/>
+      <w:numFmt w:val="bullet"/>
+      <w:lvlText w:val=""/>
+      <w:lvlJc w:val="left"/>
+      <w:pPr>
+        <w:ind w:left="2880" w:hanging="360"/>
+      </w:pPr>
+      <w:rPr>
+        <w:rFonts w:hint="default" w:ascii="Symbol" w:hAnsi="Symbol"/>
+      </w:rPr>
+    </w:lvl>
+    <w:lvl xmlns:w="http://schemas.openxmlformats.org/wordprocessingml/2006/main" w:ilvl="4">
+      <w:start w:val="1"/>
+      <w:numFmt w:val="bullet"/>
+      <w:lvlText w:val="o"/>
+      <w:lvlJc w:val="left"/>
+      <w:pPr>
+        <w:ind w:left="3600" w:hanging="360"/>
+      </w:pPr>
+      <w:rPr>
+        <w:rFonts w:hint="default" w:ascii="Courier New" w:hAnsi="Courier New"/>
+      </w:rPr>
+    </w:lvl>
+    <w:lvl xmlns:w="http://schemas.openxmlformats.org/wordprocessingml/2006/main" w:ilvl="5">
+      <w:start w:val="1"/>
+      <w:numFmt w:val="bullet"/>
+      <w:lvlText w:val=""/>
+      <w:lvlJc w:val="left"/>
+      <w:pPr>
+        <w:ind w:left="4320" w:hanging="360"/>
+      </w:pPr>
+      <w:rPr>
+        <w:rFonts w:hint="default" w:ascii="Wingdings" w:hAnsi="Wingdings"/>
+      </w:rPr>
+    </w:lvl>
+    <w:lvl xmlns:w="http://schemas.openxmlformats.org/wordprocessingml/2006/main" w:ilvl="6">
+      <w:start w:val="1"/>
+      <w:numFmt w:val="bullet"/>
+      <w:lvlText w:val=""/>
+      <w:lvlJc w:val="left"/>
+      <w:pPr>
+        <w:ind w:left="5040" w:hanging="360"/>
+      </w:pPr>
+      <w:rPr>
+        <w:rFonts w:hint="default" w:ascii="Symbol" w:hAnsi="Symbol"/>
+      </w:rPr>
+    </w:lvl>
+    <w:lvl xmlns:w="http://schemas.openxmlformats.org/wordprocessingml/2006/main" w:ilvl="7">
+      <w:start w:val="1"/>
+      <w:numFmt w:val="bullet"/>
+      <w:lvlText w:val="o"/>
+      <w:lvlJc w:val="left"/>
+      <w:pPr>
+        <w:ind w:left="5760" w:hanging="360"/>
+      </w:pPr>
+      <w:rPr>
+        <w:rFonts w:hint="default" w:ascii="Courier New" w:hAnsi="Courier New"/>
+      </w:rPr>
+    </w:lvl>
+    <w:lvl xmlns:w="http://schemas.openxmlformats.org/wordprocessingml/2006/main" w:ilvl="8">
+      <w:start w:val="1"/>
+      <w:numFmt w:val="bullet"/>
+      <w:lvlText w:val=""/>
+      <w:lvlJc w:val="left"/>
+      <w:pPr>
+        <w:ind w:left="6480" w:hanging="360"/>
+      </w:pPr>
+      <w:rPr>
+        <w:rFonts w:hint="default" w:ascii="Wingdings" w:hAnsi="Wingdings"/>
+      </w:rPr>
+    </w:lvl>
+  </w:abstractNum>
+  <w:abstractNum xmlns:w="http://schemas.openxmlformats.org/wordprocessingml/2006/main" w:abstractNumId="26">
+    <w:nsid w:val="4c1ddbad"/>
+    <w:multiLevelType xmlns:w="http://schemas.openxmlformats.org/wordprocessingml/2006/main" w:val="hybridMultilevel"/>
+    <w:lvl xmlns:w="http://schemas.openxmlformats.org/wordprocessingml/2006/main" w:ilvl="0">
+      <w:start w:val="1"/>
+      <w:numFmt w:val="bullet"/>
+      <w:lvlText w:val="-"/>
+      <w:lvlJc w:val="left"/>
+      <w:pPr>
+        <w:ind w:left="720" w:hanging="360"/>
+      </w:pPr>
+      <w:rPr>
+        <w:rFonts w:hint="default" w:ascii="Aptos" w:hAnsi="Aptos"/>
+      </w:rPr>
+    </w:lvl>
+    <w:lvl xmlns:w="http://schemas.openxmlformats.org/wordprocessingml/2006/main" w:ilvl="1">
+      <w:start w:val="1"/>
+      <w:numFmt w:val="bullet"/>
+      <w:lvlText w:val="o"/>
+      <w:lvlJc w:val="left"/>
+      <w:pPr>
+        <w:ind w:left="1440" w:hanging="360"/>
+      </w:pPr>
+      <w:rPr>
+        <w:rFonts w:hint="default" w:ascii="Courier New" w:hAnsi="Courier New"/>
+      </w:rPr>
+    </w:lvl>
+    <w:lvl xmlns:w="http://schemas.openxmlformats.org/wordprocessingml/2006/main" w:ilvl="2">
+      <w:start w:val="1"/>
+      <w:numFmt w:val="bullet"/>
+      <w:lvlText w:val=""/>
+      <w:lvlJc w:val="left"/>
+      <w:pPr>
+        <w:ind w:left="2160" w:hanging="360"/>
+      </w:pPr>
+      <w:rPr>
+        <w:rFonts w:hint="default" w:ascii="Wingdings" w:hAnsi="Wingdings"/>
+      </w:rPr>
+    </w:lvl>
+    <w:lvl xmlns:w="http://schemas.openxmlformats.org/wordprocessingml/2006/main" w:ilvl="3">
+      <w:start w:val="1"/>
+      <w:numFmt w:val="bullet"/>
+      <w:lvlText w:val=""/>
+      <w:lvlJc w:val="left"/>
+      <w:pPr>
+        <w:ind w:left="2880" w:hanging="360"/>
+      </w:pPr>
+      <w:rPr>
+        <w:rFonts w:hint="default" w:ascii="Symbol" w:hAnsi="Symbol"/>
+      </w:rPr>
+    </w:lvl>
+    <w:lvl xmlns:w="http://schemas.openxmlformats.org/wordprocessingml/2006/main" w:ilvl="4">
+      <w:start w:val="1"/>
+      <w:numFmt w:val="bullet"/>
+      <w:lvlText w:val="o"/>
+      <w:lvlJc w:val="left"/>
+      <w:pPr>
+        <w:ind w:left="3600" w:hanging="360"/>
+      </w:pPr>
+      <w:rPr>
+        <w:rFonts w:hint="default" w:ascii="Courier New" w:hAnsi="Courier New"/>
+      </w:rPr>
+    </w:lvl>
+    <w:lvl xmlns:w="http://schemas.openxmlformats.org/wordprocessingml/2006/main" w:ilvl="5">
+      <w:start w:val="1"/>
+      <w:numFmt w:val="bullet"/>
+      <w:lvlText w:val=""/>
+      <w:lvlJc w:val="left"/>
+      <w:pPr>
+        <w:ind w:left="4320" w:hanging="360"/>
+      </w:pPr>
+      <w:rPr>
+        <w:rFonts w:hint="default" w:ascii="Wingdings" w:hAnsi="Wingdings"/>
+      </w:rPr>
+    </w:lvl>
+    <w:lvl xmlns:w="http://schemas.openxmlformats.org/wordprocessingml/2006/main" w:ilvl="6">
+      <w:start w:val="1"/>
+      <w:numFmt w:val="bullet"/>
+      <w:lvlText w:val=""/>
+      <w:lvlJc w:val="left"/>
+      <w:pPr>
+        <w:ind w:left="5040" w:hanging="360"/>
+      </w:pPr>
+      <w:rPr>
+        <w:rFonts w:hint="default" w:ascii="Symbol" w:hAnsi="Symbol"/>
+      </w:rPr>
+    </w:lvl>
+    <w:lvl xmlns:w="http://schemas.openxmlformats.org/wordprocessingml/2006/main" w:ilvl="7">
+      <w:start w:val="1"/>
+      <w:numFmt w:val="bullet"/>
+      <w:lvlText w:val="o"/>
+      <w:lvlJc w:val="left"/>
+      <w:pPr>
+        <w:ind w:left="5760" w:hanging="360"/>
+      </w:pPr>
+      <w:rPr>
+        <w:rFonts w:hint="default" w:ascii="Courier New" w:hAnsi="Courier New"/>
+      </w:rPr>
+    </w:lvl>
+    <w:lvl xmlns:w="http://schemas.openxmlformats.org/wordprocessingml/2006/main" w:ilvl="8">
+      <w:start w:val="1"/>
+      <w:numFmt w:val="bullet"/>
+      <w:lvlText w:val=""/>
+      <w:lvlJc w:val="left"/>
+      <w:pPr>
+        <w:ind w:left="6480" w:hanging="360"/>
+      </w:pPr>
+      <w:rPr>
+        <w:rFonts w:hint="default" w:ascii="Wingdings" w:hAnsi="Wingdings"/>
+      </w:rPr>
+    </w:lvl>
+  </w:abstractNum>
+  <w:abstractNum xmlns:w="http://schemas.openxmlformats.org/wordprocessingml/2006/main" w:abstractNumId="25">
+    <w:nsid w:val="1f1f3d03"/>
+    <w:multiLevelType xmlns:w="http://schemas.openxmlformats.org/wordprocessingml/2006/main" w:val="hybridMultilevel"/>
+    <w:lvl xmlns:w="http://schemas.openxmlformats.org/wordprocessingml/2006/main" w:ilvl="0">
+      <w:start w:val="1"/>
+      <w:numFmt w:val="bullet"/>
+      <w:lvlText w:val="-"/>
+      <w:lvlJc w:val="left"/>
+      <w:pPr>
+        <w:ind w:left="720" w:hanging="360"/>
+      </w:pPr>
+      <w:rPr>
+        <w:rFonts w:hint="default" w:ascii="Aptos" w:hAnsi="Aptos"/>
+      </w:rPr>
+    </w:lvl>
+    <w:lvl xmlns:w="http://schemas.openxmlformats.org/wordprocessingml/2006/main" w:ilvl="1">
+      <w:start w:val="1"/>
+      <w:numFmt w:val="bullet"/>
+      <w:lvlText w:val="o"/>
+      <w:lvlJc w:val="left"/>
+      <w:pPr>
+        <w:ind w:left="1440" w:hanging="360"/>
+      </w:pPr>
+      <w:rPr>
+        <w:rFonts w:hint="default" w:ascii="Courier New" w:hAnsi="Courier New"/>
+      </w:rPr>
+    </w:lvl>
+    <w:lvl xmlns:w="http://schemas.openxmlformats.org/wordprocessingml/2006/main" w:ilvl="2">
+      <w:start w:val="1"/>
+      <w:numFmt w:val="bullet"/>
+      <w:lvlText w:val=""/>
+      <w:lvlJc w:val="left"/>
+      <w:pPr>
+        <w:ind w:left="2160" w:hanging="360"/>
+      </w:pPr>
+      <w:rPr>
+        <w:rFonts w:hint="default" w:ascii="Wingdings" w:hAnsi="Wingdings"/>
+      </w:rPr>
+    </w:lvl>
+    <w:lvl xmlns:w="http://schemas.openxmlformats.org/wordprocessingml/2006/main" w:ilvl="3">
+      <w:start w:val="1"/>
+      <w:numFmt w:val="bullet"/>
+      <w:lvlText w:val=""/>
+      <w:lvlJc w:val="left"/>
+      <w:pPr>
+        <w:ind w:left="2880" w:hanging="360"/>
+      </w:pPr>
+      <w:rPr>
+        <w:rFonts w:hint="default" w:ascii="Symbol" w:hAnsi="Symbol"/>
+      </w:rPr>
+    </w:lvl>
+    <w:lvl xmlns:w="http://schemas.openxmlformats.org/wordprocessingml/2006/main" w:ilvl="4">
+      <w:start w:val="1"/>
+      <w:numFmt w:val="bullet"/>
+      <w:lvlText w:val="o"/>
+      <w:lvlJc w:val="left"/>
+      <w:pPr>
+        <w:ind w:left="3600" w:hanging="360"/>
+      </w:pPr>
+      <w:rPr>
+        <w:rFonts w:hint="default" w:ascii="Courier New" w:hAnsi="Courier New"/>
+      </w:rPr>
+    </w:lvl>
+    <w:lvl xmlns:w="http://schemas.openxmlformats.org/wordprocessingml/2006/main" w:ilvl="5">
+      <w:start w:val="1"/>
+      <w:numFmt w:val="bullet"/>
+      <w:lvlText w:val=""/>
+      <w:lvlJc w:val="left"/>
+      <w:pPr>
+        <w:ind w:left="4320" w:hanging="360"/>
+      </w:pPr>
+      <w:rPr>
+        <w:rFonts w:hint="default" w:ascii="Wingdings" w:hAnsi="Wingdings"/>
+      </w:rPr>
+    </w:lvl>
+    <w:lvl xmlns:w="http://schemas.openxmlformats.org/wordprocessingml/2006/main" w:ilvl="6">
+      <w:start w:val="1"/>
+      <w:numFmt w:val="bullet"/>
+      <w:lvlText w:val=""/>
+      <w:lvlJc w:val="left"/>
+      <w:pPr>
+        <w:ind w:left="5040" w:hanging="360"/>
+      </w:pPr>
+      <w:rPr>
+        <w:rFonts w:hint="default" w:ascii="Symbol" w:hAnsi="Symbol"/>
+      </w:rPr>
+    </w:lvl>
+    <w:lvl xmlns:w="http://schemas.openxmlformats.org/wordprocessingml/2006/main" w:ilvl="7">
+      <w:start w:val="1"/>
+      <w:numFmt w:val="bullet"/>
+      <w:lvlText w:val="o"/>
+      <w:lvlJc w:val="left"/>
+      <w:pPr>
+        <w:ind w:left="5760" w:hanging="360"/>
+      </w:pPr>
+      <w:rPr>
+        <w:rFonts w:hint="default" w:ascii="Courier New" w:hAnsi="Courier New"/>
+      </w:rPr>
+    </w:lvl>
+    <w:lvl xmlns:w="http://schemas.openxmlformats.org/wordprocessingml/2006/main" w:ilvl="8">
+      <w:start w:val="1"/>
+      <w:numFmt w:val="bullet"/>
+      <w:lvlText w:val=""/>
+      <w:lvlJc w:val="left"/>
+      <w:pPr>
+        <w:ind w:left="6480" w:hanging="360"/>
+      </w:pPr>
+      <w:rPr>
+        <w:rFonts w:hint="default" w:ascii="Wingdings" w:hAnsi="Wingdings"/>
+      </w:rPr>
+    </w:lvl>
+  </w:abstractNum>
+  <w:abstractNum xmlns:w="http://schemas.openxmlformats.org/wordprocessingml/2006/main" w:abstractNumId="24">
+    <w:nsid w:val="61b9923c"/>
+    <w:multiLevelType xmlns:w="http://schemas.openxmlformats.org/wordprocessingml/2006/main" w:val="hybridMultilevel"/>
+    <w:lvl xmlns:w="http://schemas.openxmlformats.org/wordprocessingml/2006/main" w:ilvl="0">
+      <w:start w:val="1"/>
+      <w:numFmt w:val="bullet"/>
+      <w:lvlText w:val="-"/>
+      <w:lvlJc w:val="left"/>
+      <w:pPr>
+        <w:ind w:left="720" w:hanging="360"/>
+      </w:pPr>
+      <w:rPr>
+        <w:rFonts w:hint="default" w:ascii="Aptos" w:hAnsi="Aptos"/>
+      </w:rPr>
+    </w:lvl>
+    <w:lvl xmlns:w="http://schemas.openxmlformats.org/wordprocessingml/2006/main" w:ilvl="1">
+      <w:start w:val="1"/>
+      <w:numFmt w:val="bullet"/>
+      <w:lvlText w:val="o"/>
+      <w:lvlJc w:val="left"/>
+      <w:pPr>
+        <w:ind w:left="1440" w:hanging="360"/>
+      </w:pPr>
+      <w:rPr>
+        <w:rFonts w:hint="default" w:ascii="Courier New" w:hAnsi="Courier New"/>
+      </w:rPr>
+    </w:lvl>
+    <w:lvl xmlns:w="http://schemas.openxmlformats.org/wordprocessingml/2006/main" w:ilvl="2">
+      <w:start w:val="1"/>
+      <w:numFmt w:val="bullet"/>
+      <w:lvlText w:val=""/>
+      <w:lvlJc w:val="left"/>
+      <w:pPr>
+        <w:ind w:left="2160" w:hanging="360"/>
+      </w:pPr>
+      <w:rPr>
+        <w:rFonts w:hint="default" w:ascii="Wingdings" w:hAnsi="Wingdings"/>
+      </w:rPr>
+    </w:lvl>
+    <w:lvl xmlns:w="http://schemas.openxmlformats.org/wordprocessingml/2006/main" w:ilvl="3">
+      <w:start w:val="1"/>
+      <w:numFmt w:val="bullet"/>
+      <w:lvlText w:val=""/>
+      <w:lvlJc w:val="left"/>
+      <w:pPr>
+        <w:ind w:left="2880" w:hanging="360"/>
+      </w:pPr>
+      <w:rPr>
+        <w:rFonts w:hint="default" w:ascii="Symbol" w:hAnsi="Symbol"/>
+      </w:rPr>
+    </w:lvl>
+    <w:lvl xmlns:w="http://schemas.openxmlformats.org/wordprocessingml/2006/main" w:ilvl="4">
+      <w:start w:val="1"/>
+      <w:numFmt w:val="bullet"/>
+      <w:lvlText w:val="o"/>
+      <w:lvlJc w:val="left"/>
+      <w:pPr>
+        <w:ind w:left="3600" w:hanging="360"/>
+      </w:pPr>
+      <w:rPr>
+        <w:rFonts w:hint="default" w:ascii="Courier New" w:hAnsi="Courier New"/>
+      </w:rPr>
+    </w:lvl>
+    <w:lvl xmlns:w="http://schemas.openxmlformats.org/wordprocessingml/2006/main" w:ilvl="5">
+      <w:start w:val="1"/>
+      <w:numFmt w:val="bullet"/>
+      <w:lvlText w:val=""/>
+      <w:lvlJc w:val="left"/>
+      <w:pPr>
+        <w:ind w:left="4320" w:hanging="360"/>
+      </w:pPr>
+      <w:rPr>
+        <w:rFonts w:hint="default" w:ascii="Wingdings" w:hAnsi="Wingdings"/>
+      </w:rPr>
+    </w:lvl>
+    <w:lvl xmlns:w="http://schemas.openxmlformats.org/wordprocessingml/2006/main" w:ilvl="6">
+      <w:start w:val="1"/>
+      <w:numFmt w:val="bullet"/>
+      <w:lvlText w:val=""/>
+      <w:lvlJc w:val="left"/>
+      <w:pPr>
+        <w:ind w:left="5040" w:hanging="360"/>
+      </w:pPr>
+      <w:rPr>
+        <w:rFonts w:hint="default" w:ascii="Symbol" w:hAnsi="Symbol"/>
+      </w:rPr>
+    </w:lvl>
+    <w:lvl xmlns:w="http://schemas.openxmlformats.org/wordprocessingml/2006/main" w:ilvl="7">
+      <w:start w:val="1"/>
+      <w:numFmt w:val="bullet"/>
+      <w:lvlText w:val="o"/>
+      <w:lvlJc w:val="left"/>
+      <w:pPr>
+        <w:ind w:left="5760" w:hanging="360"/>
+      </w:pPr>
+      <w:rPr>
+        <w:rFonts w:hint="default" w:ascii="Courier New" w:hAnsi="Courier New"/>
+      </w:rPr>
+    </w:lvl>
+    <w:lvl xmlns:w="http://schemas.openxmlformats.org/wordprocessingml/2006/main" w:ilvl="8">
+      <w:start w:val="1"/>
+      <w:numFmt w:val="bullet"/>
+      <w:lvlText w:val=""/>
+      <w:lvlJc w:val="left"/>
+      <w:pPr>
+        <w:ind w:left="6480" w:hanging="360"/>
+      </w:pPr>
+      <w:rPr>
+        <w:rFonts w:hint="default" w:ascii="Wingdings" w:hAnsi="Wingdings"/>
+      </w:rPr>
+    </w:lvl>
+  </w:abstractNum>
   <w:abstractNum xmlns:w="http://schemas.openxmlformats.org/wordprocessingml/2006/main" w:abstractNumId="23">
     <w:nsid w:val="1680356b"/>
     <w:multiLevelType xmlns:w="http://schemas.openxmlformats.org/wordprocessingml/2006/main" w:val="hybridMultilevel"/>
@@ -20868,6 +24726,66 @@
       </w:pPr>
     </w:lvl>
   </w:abstractNum>
+  <w:num w:numId="43">
+    <w:abstractNumId w:val="43"/>
+  </w:num>
+  <w:num w:numId="42">
+    <w:abstractNumId w:val="42"/>
+  </w:num>
+  <w:num w:numId="41">
+    <w:abstractNumId w:val="41"/>
+  </w:num>
+  <w:num w:numId="40">
+    <w:abstractNumId w:val="40"/>
+  </w:num>
+  <w:num w:numId="39">
+    <w:abstractNumId w:val="39"/>
+  </w:num>
+  <w:num w:numId="38">
+    <w:abstractNumId w:val="38"/>
+  </w:num>
+  <w:num w:numId="37">
+    <w:abstractNumId w:val="37"/>
+  </w:num>
+  <w:num w:numId="36">
+    <w:abstractNumId w:val="36"/>
+  </w:num>
+  <w:num w:numId="35">
+    <w:abstractNumId w:val="35"/>
+  </w:num>
+  <w:num w:numId="34">
+    <w:abstractNumId w:val="34"/>
+  </w:num>
+  <w:num w:numId="33">
+    <w:abstractNumId w:val="33"/>
+  </w:num>
+  <w:num w:numId="32">
+    <w:abstractNumId w:val="32"/>
+  </w:num>
+  <w:num w:numId="31">
+    <w:abstractNumId w:val="31"/>
+  </w:num>
+  <w:num w:numId="30">
+    <w:abstractNumId w:val="30"/>
+  </w:num>
+  <w:num w:numId="29">
+    <w:abstractNumId w:val="29"/>
+  </w:num>
+  <w:num w:numId="28">
+    <w:abstractNumId w:val="28"/>
+  </w:num>
+  <w:num w:numId="27">
+    <w:abstractNumId w:val="27"/>
+  </w:num>
+  <w:num w:numId="26">
+    <w:abstractNumId w:val="26"/>
+  </w:num>
+  <w:num w:numId="25">
+    <w:abstractNumId w:val="25"/>
+  </w:num>
+  <w:num w:numId="24">
+    <w:abstractNumId w:val="24"/>
+  </w:num>
   <w:num w:numId="23">
     <w:abstractNumId w:val="23"/>
   </w:num>

</xml_diff>